<commit_message>
Made solution more optimal
</commit_message>
<xml_diff>
--- a/Neetcode.docx
+++ b/Neetcode.docx
@@ -1033,6 +1033,2129 @@
     <w:p>
       <w:r>
         <w:t xml:space="preserve">This solution I know has O(n^2) hence it is very inefficient and not the best, but it is always good to comprehend the question from the brute force perspective then begin to optimize from there. </w:t>
+      </w:r>
+    </w:p>
+    <w:p/>
+    <w:p>
+      <w:r>
+        <w:t xml:space="preserve">Second solution </w:t>
+      </w:r>
+    </w:p>
+    <w:p>
+      <w:pPr>
+        <w:shd w:val="clear" w:color="auto" w:fill="282828"/>
+        <w:spacing w:line="300" w:lineRule="atLeast"/>
+        <w:rPr>
+          <w:rFonts w:ascii="Menlo" w:eastAsia="Times New Roman" w:hAnsi="Menlo" w:cs="Menlo"/>
+          <w:color w:val="D4D4D4"/>
+          <w:kern w:val="0"/>
+          <w:sz w:val="20"/>
+          <w:szCs w:val="20"/>
+          <w14:ligatures w14:val="none"/>
+        </w:rPr>
+      </w:pPr>
+      <w:r>
+        <w:rPr>
+          <w:rFonts w:ascii="Menlo" w:eastAsia="Times New Roman" w:hAnsi="Menlo" w:cs="Menlo"/>
+          <w:color w:val="569CD6"/>
+          <w:kern w:val="0"/>
+          <w:sz w:val="20"/>
+          <w:szCs w:val="20"/>
+          <w14:ligatures w14:val="none"/>
+        </w:rPr>
+        <w:t>class</w:t>
+      </w:r>
+      <w:r>
+        <w:rPr>
+          <w:rFonts w:ascii="Menlo" w:eastAsia="Times New Roman" w:hAnsi="Menlo" w:cs="Menlo"/>
+          <w:color w:val="D4D4D4"/>
+          <w:kern w:val="0"/>
+          <w:sz w:val="20"/>
+          <w:szCs w:val="20"/>
+          <w14:ligatures w14:val="none"/>
+        </w:rPr>
+        <w:t xml:space="preserve"> </w:t>
+      </w:r>
+      <w:r>
+        <w:rPr>
+          <w:rFonts w:ascii="Menlo" w:eastAsia="Times New Roman" w:hAnsi="Menlo" w:cs="Menlo"/>
+          <w:color w:val="4EC9B0"/>
+          <w:kern w:val="0"/>
+          <w:sz w:val="20"/>
+          <w:szCs w:val="20"/>
+          <w14:ligatures w14:val="none"/>
+        </w:rPr>
+        <w:t>Solution</w:t>
+      </w:r>
+      <w:r>
+        <w:rPr>
+          <w:rFonts w:ascii="Menlo" w:eastAsia="Times New Roman" w:hAnsi="Menlo" w:cs="Menlo"/>
+          <w:color w:val="D4D4D4"/>
+          <w:kern w:val="0"/>
+          <w:sz w:val="20"/>
+          <w:szCs w:val="20"/>
+          <w14:ligatures w14:val="none"/>
+        </w:rPr>
+        <w:t>:</w:t>
+      </w:r>
+    </w:p>
+    <w:p>
+      <w:pPr>
+        <w:shd w:val="clear" w:color="auto" w:fill="282828"/>
+        <w:spacing w:line="300" w:lineRule="atLeast"/>
+        <w:rPr>
+          <w:rFonts w:ascii="Menlo" w:eastAsia="Times New Roman" w:hAnsi="Menlo" w:cs="Menlo"/>
+          <w:color w:val="D4D4D4"/>
+          <w:kern w:val="0"/>
+          <w:sz w:val="20"/>
+          <w:szCs w:val="20"/>
+          <w14:ligatures w14:val="none"/>
+        </w:rPr>
+      </w:pPr>
+      <w:r>
+        <w:rPr>
+          <w:rFonts w:ascii="Menlo" w:eastAsia="Times New Roman" w:hAnsi="Menlo" w:cs="Menlo"/>
+          <w:color w:val="D4D4D4"/>
+          <w:kern w:val="0"/>
+          <w:sz w:val="20"/>
+          <w:szCs w:val="20"/>
+          <w14:ligatures w14:val="none"/>
+        </w:rPr>
+        <w:t xml:space="preserve">    </w:t>
+      </w:r>
+      <w:r>
+        <w:rPr>
+          <w:rFonts w:ascii="Menlo" w:eastAsia="Times New Roman" w:hAnsi="Menlo" w:cs="Menlo"/>
+          <w:color w:val="569CD6"/>
+          <w:kern w:val="0"/>
+          <w:sz w:val="20"/>
+          <w:szCs w:val="20"/>
+          <w14:ligatures w14:val="none"/>
+        </w:rPr>
+        <w:t>def</w:t>
+      </w:r>
+      <w:r>
+        <w:rPr>
+          <w:rFonts w:ascii="Menlo" w:eastAsia="Times New Roman" w:hAnsi="Menlo" w:cs="Menlo"/>
+          <w:color w:val="D4D4D4"/>
+          <w:kern w:val="0"/>
+          <w:sz w:val="20"/>
+          <w:szCs w:val="20"/>
+          <w14:ligatures w14:val="none"/>
+        </w:rPr>
+        <w:t xml:space="preserve"> </w:t>
+      </w:r>
+      <w:proofErr w:type="spellStart"/>
+      <w:proofErr w:type="gramStart"/>
+      <w:r>
+        <w:rPr>
+          <w:rFonts w:ascii="Menlo" w:eastAsia="Times New Roman" w:hAnsi="Menlo" w:cs="Menlo"/>
+          <w:color w:val="DCDCAA"/>
+          <w:kern w:val="0"/>
+          <w:sz w:val="20"/>
+          <w:szCs w:val="20"/>
+          <w14:ligatures w14:val="none"/>
+        </w:rPr>
+        <w:t>containsDuplicate</w:t>
+      </w:r>
+      <w:proofErr w:type="spellEnd"/>
+      <w:r>
+        <w:rPr>
+          <w:rFonts w:ascii="Menlo" w:eastAsia="Times New Roman" w:hAnsi="Menlo" w:cs="Menlo"/>
+          <w:color w:val="D4D4D4"/>
+          <w:kern w:val="0"/>
+          <w:sz w:val="20"/>
+          <w:szCs w:val="20"/>
+          <w14:ligatures w14:val="none"/>
+        </w:rPr>
+        <w:t>(</w:t>
+      </w:r>
+      <w:proofErr w:type="gramEnd"/>
+      <w:r>
+        <w:rPr>
+          <w:rFonts w:ascii="Menlo" w:eastAsia="Times New Roman" w:hAnsi="Menlo" w:cs="Menlo"/>
+          <w:color w:val="9CDCFE"/>
+          <w:kern w:val="0"/>
+          <w:sz w:val="20"/>
+          <w:szCs w:val="20"/>
+          <w14:ligatures w14:val="none"/>
+        </w:rPr>
+        <w:t>self</w:t>
+      </w:r>
+      <w:r>
+        <w:rPr>
+          <w:rFonts w:ascii="Menlo" w:eastAsia="Times New Roman" w:hAnsi="Menlo" w:cs="Menlo"/>
+          <w:color w:val="D4D4D4"/>
+          <w:kern w:val="0"/>
+          <w:sz w:val="20"/>
+          <w:szCs w:val="20"/>
+          <w14:ligatures w14:val="none"/>
+        </w:rPr>
+        <w:t xml:space="preserve">, </w:t>
+      </w:r>
+      <w:proofErr w:type="spellStart"/>
+      <w:r>
+        <w:rPr>
+          <w:rFonts w:ascii="Menlo" w:eastAsia="Times New Roman" w:hAnsi="Menlo" w:cs="Menlo"/>
+          <w:color w:val="9CDCFE"/>
+          <w:kern w:val="0"/>
+          <w:sz w:val="20"/>
+          <w:szCs w:val="20"/>
+          <w14:ligatures w14:val="none"/>
+        </w:rPr>
+        <w:t>nums</w:t>
+      </w:r>
+      <w:proofErr w:type="spellEnd"/>
+      <w:r>
+        <w:rPr>
+          <w:rFonts w:ascii="Menlo" w:eastAsia="Times New Roman" w:hAnsi="Menlo" w:cs="Menlo"/>
+          <w:color w:val="D4D4D4"/>
+          <w:kern w:val="0"/>
+          <w:sz w:val="20"/>
+          <w:szCs w:val="20"/>
+          <w14:ligatures w14:val="none"/>
+        </w:rPr>
+        <w:t>: List[</w:t>
+      </w:r>
+      <w:r>
+        <w:rPr>
+          <w:rFonts w:ascii="Menlo" w:eastAsia="Times New Roman" w:hAnsi="Menlo" w:cs="Menlo"/>
+          <w:color w:val="4EC9B0"/>
+          <w:kern w:val="0"/>
+          <w:sz w:val="20"/>
+          <w:szCs w:val="20"/>
+          <w14:ligatures w14:val="none"/>
+        </w:rPr>
+        <w:t>int</w:t>
+      </w:r>
+      <w:r>
+        <w:rPr>
+          <w:rFonts w:ascii="Menlo" w:eastAsia="Times New Roman" w:hAnsi="Menlo" w:cs="Menlo"/>
+          <w:color w:val="D4D4D4"/>
+          <w:kern w:val="0"/>
+          <w:sz w:val="20"/>
+          <w:szCs w:val="20"/>
+          <w14:ligatures w14:val="none"/>
+        </w:rPr>
+        <w:t xml:space="preserve">]) -&gt; </w:t>
+      </w:r>
+      <w:r>
+        <w:rPr>
+          <w:rFonts w:ascii="Menlo" w:eastAsia="Times New Roman" w:hAnsi="Menlo" w:cs="Menlo"/>
+          <w:color w:val="4EC9B0"/>
+          <w:kern w:val="0"/>
+          <w:sz w:val="20"/>
+          <w:szCs w:val="20"/>
+          <w14:ligatures w14:val="none"/>
+        </w:rPr>
+        <w:t>bool</w:t>
+      </w:r>
+      <w:r>
+        <w:rPr>
+          <w:rFonts w:ascii="Menlo" w:eastAsia="Times New Roman" w:hAnsi="Menlo" w:cs="Menlo"/>
+          <w:color w:val="D4D4D4"/>
+          <w:kern w:val="0"/>
+          <w:sz w:val="20"/>
+          <w:szCs w:val="20"/>
+          <w14:ligatures w14:val="none"/>
+        </w:rPr>
+        <w:t>:</w:t>
+      </w:r>
+    </w:p>
+    <w:p>
+      <w:pPr>
+        <w:shd w:val="clear" w:color="auto" w:fill="282828"/>
+        <w:spacing w:line="300" w:lineRule="atLeast"/>
+        <w:rPr>
+          <w:rFonts w:ascii="Menlo" w:eastAsia="Times New Roman" w:hAnsi="Menlo" w:cs="Menlo"/>
+          <w:color w:val="D4D4D4"/>
+          <w:kern w:val="0"/>
+          <w:sz w:val="20"/>
+          <w:szCs w:val="20"/>
+          <w14:ligatures w14:val="none"/>
+        </w:rPr>
+      </w:pPr>
+      <w:r>
+        <w:rPr>
+          <w:rFonts w:ascii="Menlo" w:eastAsia="Times New Roman" w:hAnsi="Menlo" w:cs="Menlo"/>
+          <w:color w:val="D4D4D4"/>
+          <w:kern w:val="0"/>
+          <w:sz w:val="20"/>
+          <w:szCs w:val="20"/>
+          <w14:ligatures w14:val="none"/>
+        </w:rPr>
+        <w:lastRenderedPageBreak/>
+        <w:t xml:space="preserve">        </w:t>
+      </w:r>
+      <w:r>
+        <w:rPr>
+          <w:rFonts w:ascii="Menlo" w:eastAsia="Times New Roman" w:hAnsi="Menlo" w:cs="Menlo"/>
+          <w:color w:val="6A9955"/>
+          <w:kern w:val="0"/>
+          <w:sz w:val="20"/>
+          <w:szCs w:val="20"/>
+          <w14:ligatures w14:val="none"/>
+        </w:rPr>
+        <w:t># using the dictionary to count each element then we and find if a count is more than 1</w:t>
+      </w:r>
+    </w:p>
+    <w:p>
+      <w:pPr>
+        <w:shd w:val="clear" w:color="auto" w:fill="282828"/>
+        <w:spacing w:line="300" w:lineRule="atLeast"/>
+        <w:rPr>
+          <w:rFonts w:ascii="Menlo" w:eastAsia="Times New Roman" w:hAnsi="Menlo" w:cs="Menlo"/>
+          <w:color w:val="D4D4D4"/>
+          <w:kern w:val="0"/>
+          <w:sz w:val="20"/>
+          <w:szCs w:val="20"/>
+          <w14:ligatures w14:val="none"/>
+        </w:rPr>
+      </w:pPr>
+      <w:r>
+        <w:rPr>
+          <w:rFonts w:ascii="Menlo" w:eastAsia="Times New Roman" w:hAnsi="Menlo" w:cs="Menlo"/>
+          <w:color w:val="D4D4D4"/>
+          <w:kern w:val="0"/>
+          <w:sz w:val="20"/>
+          <w:szCs w:val="20"/>
+          <w14:ligatures w14:val="none"/>
+        </w:rPr>
+        <w:t xml:space="preserve">        </w:t>
+      </w:r>
+      <w:proofErr w:type="spellStart"/>
+      <w:r>
+        <w:rPr>
+          <w:rFonts w:ascii="Menlo" w:eastAsia="Times New Roman" w:hAnsi="Menlo" w:cs="Menlo"/>
+          <w:color w:val="4EC9B0"/>
+          <w:kern w:val="0"/>
+          <w:sz w:val="20"/>
+          <w:szCs w:val="20"/>
+          <w14:ligatures w14:val="none"/>
+        </w:rPr>
+        <w:t>dict</w:t>
+      </w:r>
+      <w:proofErr w:type="spellEnd"/>
+      <w:r>
+        <w:rPr>
+          <w:rFonts w:ascii="Menlo" w:eastAsia="Times New Roman" w:hAnsi="Menlo" w:cs="Menlo"/>
+          <w:color w:val="D4D4D4"/>
+          <w:kern w:val="0"/>
+          <w:sz w:val="20"/>
+          <w:szCs w:val="20"/>
+          <w14:ligatures w14:val="none"/>
+        </w:rPr>
+        <w:t xml:space="preserve"> = {}</w:t>
+      </w:r>
+    </w:p>
+    <w:p>
+      <w:pPr>
+        <w:shd w:val="clear" w:color="auto" w:fill="282828"/>
+        <w:spacing w:line="300" w:lineRule="atLeast"/>
+        <w:rPr>
+          <w:rFonts w:ascii="Menlo" w:eastAsia="Times New Roman" w:hAnsi="Menlo" w:cs="Menlo"/>
+          <w:color w:val="D4D4D4"/>
+          <w:kern w:val="0"/>
+          <w:sz w:val="20"/>
+          <w:szCs w:val="20"/>
+          <w14:ligatures w14:val="none"/>
+        </w:rPr>
+      </w:pPr>
+      <w:r>
+        <w:rPr>
+          <w:rFonts w:ascii="Menlo" w:eastAsia="Times New Roman" w:hAnsi="Menlo" w:cs="Menlo"/>
+          <w:color w:val="D4D4D4"/>
+          <w:kern w:val="0"/>
+          <w:sz w:val="20"/>
+          <w:szCs w:val="20"/>
+          <w14:ligatures w14:val="none"/>
+        </w:rPr>
+        <w:t xml:space="preserve">        </w:t>
+      </w:r>
+      <w:r>
+        <w:rPr>
+          <w:rFonts w:ascii="Menlo" w:eastAsia="Times New Roman" w:hAnsi="Menlo" w:cs="Menlo"/>
+          <w:color w:val="C586C0"/>
+          <w:kern w:val="0"/>
+          <w:sz w:val="20"/>
+          <w:szCs w:val="20"/>
+          <w14:ligatures w14:val="none"/>
+        </w:rPr>
+        <w:t>for</w:t>
+      </w:r>
+      <w:r>
+        <w:rPr>
+          <w:rFonts w:ascii="Menlo" w:eastAsia="Times New Roman" w:hAnsi="Menlo" w:cs="Menlo"/>
+          <w:color w:val="D4D4D4"/>
+          <w:kern w:val="0"/>
+          <w:sz w:val="20"/>
+          <w:szCs w:val="20"/>
+          <w14:ligatures w14:val="none"/>
+        </w:rPr>
+        <w:t xml:space="preserve"> </w:t>
+      </w:r>
+      <w:proofErr w:type="spellStart"/>
+      <w:r>
+        <w:rPr>
+          <w:rFonts w:ascii="Menlo" w:eastAsia="Times New Roman" w:hAnsi="Menlo" w:cs="Menlo"/>
+          <w:color w:val="D4D4D4"/>
+          <w:kern w:val="0"/>
+          <w:sz w:val="20"/>
+          <w:szCs w:val="20"/>
+          <w14:ligatures w14:val="none"/>
+        </w:rPr>
+        <w:t>i</w:t>
+      </w:r>
+      <w:proofErr w:type="spellEnd"/>
+      <w:r>
+        <w:rPr>
+          <w:rFonts w:ascii="Menlo" w:eastAsia="Times New Roman" w:hAnsi="Menlo" w:cs="Menlo"/>
+          <w:color w:val="D4D4D4"/>
+          <w:kern w:val="0"/>
+          <w:sz w:val="20"/>
+          <w:szCs w:val="20"/>
+          <w14:ligatures w14:val="none"/>
+        </w:rPr>
+        <w:t xml:space="preserve"> </w:t>
+      </w:r>
+      <w:r>
+        <w:rPr>
+          <w:rFonts w:ascii="Menlo" w:eastAsia="Times New Roman" w:hAnsi="Menlo" w:cs="Menlo"/>
+          <w:color w:val="C586C0"/>
+          <w:kern w:val="0"/>
+          <w:sz w:val="20"/>
+          <w:szCs w:val="20"/>
+          <w14:ligatures w14:val="none"/>
+        </w:rPr>
+        <w:t>in</w:t>
+      </w:r>
+      <w:r>
+        <w:rPr>
+          <w:rFonts w:ascii="Menlo" w:eastAsia="Times New Roman" w:hAnsi="Menlo" w:cs="Menlo"/>
+          <w:color w:val="D4D4D4"/>
+          <w:kern w:val="0"/>
+          <w:sz w:val="20"/>
+          <w:szCs w:val="20"/>
+          <w14:ligatures w14:val="none"/>
+        </w:rPr>
+        <w:t xml:space="preserve"> </w:t>
+      </w:r>
+      <w:proofErr w:type="spellStart"/>
+      <w:r>
+        <w:rPr>
+          <w:rFonts w:ascii="Menlo" w:eastAsia="Times New Roman" w:hAnsi="Menlo" w:cs="Menlo"/>
+          <w:color w:val="D4D4D4"/>
+          <w:kern w:val="0"/>
+          <w:sz w:val="20"/>
+          <w:szCs w:val="20"/>
+          <w14:ligatures w14:val="none"/>
+        </w:rPr>
+        <w:t>nums</w:t>
+      </w:r>
+      <w:proofErr w:type="spellEnd"/>
+      <w:r>
+        <w:rPr>
+          <w:rFonts w:ascii="Menlo" w:eastAsia="Times New Roman" w:hAnsi="Menlo" w:cs="Menlo"/>
+          <w:color w:val="D4D4D4"/>
+          <w:kern w:val="0"/>
+          <w:sz w:val="20"/>
+          <w:szCs w:val="20"/>
+          <w14:ligatures w14:val="none"/>
+        </w:rPr>
+        <w:t>:</w:t>
+      </w:r>
+    </w:p>
+    <w:p>
+      <w:pPr>
+        <w:shd w:val="clear" w:color="auto" w:fill="282828"/>
+        <w:spacing w:line="300" w:lineRule="atLeast"/>
+        <w:rPr>
+          <w:rFonts w:ascii="Menlo" w:eastAsia="Times New Roman" w:hAnsi="Menlo" w:cs="Menlo"/>
+          <w:color w:val="D4D4D4"/>
+          <w:kern w:val="0"/>
+          <w:sz w:val="20"/>
+          <w:szCs w:val="20"/>
+          <w14:ligatures w14:val="none"/>
+        </w:rPr>
+      </w:pPr>
+      <w:r>
+        <w:rPr>
+          <w:rFonts w:ascii="Menlo" w:eastAsia="Times New Roman" w:hAnsi="Menlo" w:cs="Menlo"/>
+          <w:color w:val="D4D4D4"/>
+          <w:kern w:val="0"/>
+          <w:sz w:val="20"/>
+          <w:szCs w:val="20"/>
+          <w14:ligatures w14:val="none"/>
+        </w:rPr>
+        <w:t xml:space="preserve">            </w:t>
+      </w:r>
+      <w:r>
+        <w:rPr>
+          <w:rFonts w:ascii="Menlo" w:eastAsia="Times New Roman" w:hAnsi="Menlo" w:cs="Menlo"/>
+          <w:color w:val="C586C0"/>
+          <w:kern w:val="0"/>
+          <w:sz w:val="20"/>
+          <w:szCs w:val="20"/>
+          <w14:ligatures w14:val="none"/>
+        </w:rPr>
+        <w:t>if</w:t>
+      </w:r>
+      <w:r>
+        <w:rPr>
+          <w:rFonts w:ascii="Menlo" w:eastAsia="Times New Roman" w:hAnsi="Menlo" w:cs="Menlo"/>
+          <w:color w:val="D4D4D4"/>
+          <w:kern w:val="0"/>
+          <w:sz w:val="20"/>
+          <w:szCs w:val="20"/>
+          <w14:ligatures w14:val="none"/>
+        </w:rPr>
+        <w:t xml:space="preserve"> </w:t>
+      </w:r>
+      <w:proofErr w:type="spellStart"/>
+      <w:r>
+        <w:rPr>
+          <w:rFonts w:ascii="Menlo" w:eastAsia="Times New Roman" w:hAnsi="Menlo" w:cs="Menlo"/>
+          <w:color w:val="D4D4D4"/>
+          <w:kern w:val="0"/>
+          <w:sz w:val="20"/>
+          <w:szCs w:val="20"/>
+          <w14:ligatures w14:val="none"/>
+        </w:rPr>
+        <w:t>i</w:t>
+      </w:r>
+      <w:proofErr w:type="spellEnd"/>
+      <w:r>
+        <w:rPr>
+          <w:rFonts w:ascii="Menlo" w:eastAsia="Times New Roman" w:hAnsi="Menlo" w:cs="Menlo"/>
+          <w:color w:val="D4D4D4"/>
+          <w:kern w:val="0"/>
+          <w:sz w:val="20"/>
+          <w:szCs w:val="20"/>
+          <w14:ligatures w14:val="none"/>
+        </w:rPr>
+        <w:t xml:space="preserve"> </w:t>
+      </w:r>
+      <w:r>
+        <w:rPr>
+          <w:rFonts w:ascii="Menlo" w:eastAsia="Times New Roman" w:hAnsi="Menlo" w:cs="Menlo"/>
+          <w:color w:val="569CD6"/>
+          <w:kern w:val="0"/>
+          <w:sz w:val="20"/>
+          <w:szCs w:val="20"/>
+          <w14:ligatures w14:val="none"/>
+        </w:rPr>
+        <w:t>in</w:t>
+      </w:r>
+      <w:r>
+        <w:rPr>
+          <w:rFonts w:ascii="Menlo" w:eastAsia="Times New Roman" w:hAnsi="Menlo" w:cs="Menlo"/>
+          <w:color w:val="D4D4D4"/>
+          <w:kern w:val="0"/>
+          <w:sz w:val="20"/>
+          <w:szCs w:val="20"/>
+          <w14:ligatures w14:val="none"/>
+        </w:rPr>
+        <w:t xml:space="preserve"> </w:t>
+      </w:r>
+      <w:proofErr w:type="spellStart"/>
+      <w:r>
+        <w:rPr>
+          <w:rFonts w:ascii="Menlo" w:eastAsia="Times New Roman" w:hAnsi="Menlo" w:cs="Menlo"/>
+          <w:color w:val="4EC9B0"/>
+          <w:kern w:val="0"/>
+          <w:sz w:val="20"/>
+          <w:szCs w:val="20"/>
+          <w14:ligatures w14:val="none"/>
+        </w:rPr>
+        <w:t>dict</w:t>
+      </w:r>
+      <w:proofErr w:type="spellEnd"/>
+      <w:r>
+        <w:rPr>
+          <w:rFonts w:ascii="Menlo" w:eastAsia="Times New Roman" w:hAnsi="Menlo" w:cs="Menlo"/>
+          <w:color w:val="D4D4D4"/>
+          <w:kern w:val="0"/>
+          <w:sz w:val="20"/>
+          <w:szCs w:val="20"/>
+          <w14:ligatures w14:val="none"/>
+        </w:rPr>
+        <w:t>:</w:t>
+      </w:r>
+    </w:p>
+    <w:p>
+      <w:pPr>
+        <w:shd w:val="clear" w:color="auto" w:fill="282828"/>
+        <w:spacing w:line="300" w:lineRule="atLeast"/>
+        <w:rPr>
+          <w:rFonts w:ascii="Menlo" w:eastAsia="Times New Roman" w:hAnsi="Menlo" w:cs="Menlo"/>
+          <w:color w:val="D4D4D4"/>
+          <w:kern w:val="0"/>
+          <w:sz w:val="20"/>
+          <w:szCs w:val="20"/>
+          <w14:ligatures w14:val="none"/>
+        </w:rPr>
+      </w:pPr>
+      <w:r>
+        <w:rPr>
+          <w:rFonts w:ascii="Menlo" w:eastAsia="Times New Roman" w:hAnsi="Menlo" w:cs="Menlo"/>
+          <w:color w:val="D4D4D4"/>
+          <w:kern w:val="0"/>
+          <w:sz w:val="20"/>
+          <w:szCs w:val="20"/>
+          <w14:ligatures w14:val="none"/>
+        </w:rPr>
+        <w:t xml:space="preserve">                </w:t>
+      </w:r>
+      <w:proofErr w:type="spellStart"/>
+      <w:r>
+        <w:rPr>
+          <w:rFonts w:ascii="Menlo" w:eastAsia="Times New Roman" w:hAnsi="Menlo" w:cs="Menlo"/>
+          <w:color w:val="D4D4D4"/>
+          <w:kern w:val="0"/>
+          <w:sz w:val="20"/>
+          <w:szCs w:val="20"/>
+          <w14:ligatures w14:val="none"/>
+        </w:rPr>
+        <w:t>dict</w:t>
+      </w:r>
+      <w:proofErr w:type="spellEnd"/>
+      <w:r>
+        <w:rPr>
+          <w:rFonts w:ascii="Menlo" w:eastAsia="Times New Roman" w:hAnsi="Menlo" w:cs="Menlo"/>
+          <w:color w:val="D4D4D4"/>
+          <w:kern w:val="0"/>
+          <w:sz w:val="20"/>
+          <w:szCs w:val="20"/>
+          <w14:ligatures w14:val="none"/>
+        </w:rPr>
+        <w:t>[</w:t>
+      </w:r>
+      <w:proofErr w:type="spellStart"/>
+      <w:r>
+        <w:rPr>
+          <w:rFonts w:ascii="Menlo" w:eastAsia="Times New Roman" w:hAnsi="Menlo" w:cs="Menlo"/>
+          <w:color w:val="D4D4D4"/>
+          <w:kern w:val="0"/>
+          <w:sz w:val="20"/>
+          <w:szCs w:val="20"/>
+          <w14:ligatures w14:val="none"/>
+        </w:rPr>
+        <w:t>i</w:t>
+      </w:r>
+      <w:proofErr w:type="spellEnd"/>
+      <w:r>
+        <w:rPr>
+          <w:rFonts w:ascii="Menlo" w:eastAsia="Times New Roman" w:hAnsi="Menlo" w:cs="Menlo"/>
+          <w:color w:val="D4D4D4"/>
+          <w:kern w:val="0"/>
+          <w:sz w:val="20"/>
+          <w:szCs w:val="20"/>
+          <w14:ligatures w14:val="none"/>
+        </w:rPr>
+        <w:t xml:space="preserve">] += </w:t>
+      </w:r>
+      <w:r>
+        <w:rPr>
+          <w:rFonts w:ascii="Menlo" w:eastAsia="Times New Roman" w:hAnsi="Menlo" w:cs="Menlo"/>
+          <w:color w:val="B5CEA8"/>
+          <w:kern w:val="0"/>
+          <w:sz w:val="20"/>
+          <w:szCs w:val="20"/>
+          <w14:ligatures w14:val="none"/>
+        </w:rPr>
+        <w:t>1</w:t>
+      </w:r>
+    </w:p>
+    <w:p>
+      <w:pPr>
+        <w:shd w:val="clear" w:color="auto" w:fill="282828"/>
+        <w:spacing w:line="300" w:lineRule="atLeast"/>
+        <w:rPr>
+          <w:rFonts w:ascii="Menlo" w:eastAsia="Times New Roman" w:hAnsi="Menlo" w:cs="Menlo"/>
+          <w:color w:val="D4D4D4"/>
+          <w:kern w:val="0"/>
+          <w:sz w:val="20"/>
+          <w:szCs w:val="20"/>
+          <w14:ligatures w14:val="none"/>
+        </w:rPr>
+      </w:pPr>
+      <w:r>
+        <w:rPr>
+          <w:rFonts w:ascii="Menlo" w:eastAsia="Times New Roman" w:hAnsi="Menlo" w:cs="Menlo"/>
+          <w:color w:val="D4D4D4"/>
+          <w:kern w:val="0"/>
+          <w:sz w:val="20"/>
+          <w:szCs w:val="20"/>
+          <w14:ligatures w14:val="none"/>
+        </w:rPr>
+        <w:t xml:space="preserve">            </w:t>
+      </w:r>
+      <w:r>
+        <w:rPr>
+          <w:rFonts w:ascii="Menlo" w:eastAsia="Times New Roman" w:hAnsi="Menlo" w:cs="Menlo"/>
+          <w:color w:val="C586C0"/>
+          <w:kern w:val="0"/>
+          <w:sz w:val="20"/>
+          <w:szCs w:val="20"/>
+          <w14:ligatures w14:val="none"/>
+        </w:rPr>
+        <w:t>else</w:t>
+      </w:r>
+      <w:r>
+        <w:rPr>
+          <w:rFonts w:ascii="Menlo" w:eastAsia="Times New Roman" w:hAnsi="Menlo" w:cs="Menlo"/>
+          <w:color w:val="D4D4D4"/>
+          <w:kern w:val="0"/>
+          <w:sz w:val="20"/>
+          <w:szCs w:val="20"/>
+          <w14:ligatures w14:val="none"/>
+        </w:rPr>
+        <w:t>:</w:t>
+      </w:r>
+    </w:p>
+    <w:p>
+      <w:pPr>
+        <w:shd w:val="clear" w:color="auto" w:fill="282828"/>
+        <w:spacing w:line="300" w:lineRule="atLeast"/>
+        <w:rPr>
+          <w:rFonts w:ascii="Menlo" w:eastAsia="Times New Roman" w:hAnsi="Menlo" w:cs="Menlo"/>
+          <w:color w:val="D4D4D4"/>
+          <w:kern w:val="0"/>
+          <w:sz w:val="20"/>
+          <w:szCs w:val="20"/>
+          <w14:ligatures w14:val="none"/>
+        </w:rPr>
+      </w:pPr>
+      <w:r>
+        <w:rPr>
+          <w:rFonts w:ascii="Menlo" w:eastAsia="Times New Roman" w:hAnsi="Menlo" w:cs="Menlo"/>
+          <w:color w:val="D4D4D4"/>
+          <w:kern w:val="0"/>
+          <w:sz w:val="20"/>
+          <w:szCs w:val="20"/>
+          <w14:ligatures w14:val="none"/>
+        </w:rPr>
+        <w:t xml:space="preserve">                </w:t>
+      </w:r>
+      <w:proofErr w:type="spellStart"/>
+      <w:r>
+        <w:rPr>
+          <w:rFonts w:ascii="Menlo" w:eastAsia="Times New Roman" w:hAnsi="Menlo" w:cs="Menlo"/>
+          <w:color w:val="D4D4D4"/>
+          <w:kern w:val="0"/>
+          <w:sz w:val="20"/>
+          <w:szCs w:val="20"/>
+          <w14:ligatures w14:val="none"/>
+        </w:rPr>
+        <w:t>dict</w:t>
+      </w:r>
+      <w:proofErr w:type="spellEnd"/>
+      <w:r>
+        <w:rPr>
+          <w:rFonts w:ascii="Menlo" w:eastAsia="Times New Roman" w:hAnsi="Menlo" w:cs="Menlo"/>
+          <w:color w:val="D4D4D4"/>
+          <w:kern w:val="0"/>
+          <w:sz w:val="20"/>
+          <w:szCs w:val="20"/>
+          <w14:ligatures w14:val="none"/>
+        </w:rPr>
+        <w:t>[</w:t>
+      </w:r>
+      <w:proofErr w:type="spellStart"/>
+      <w:r>
+        <w:rPr>
+          <w:rFonts w:ascii="Menlo" w:eastAsia="Times New Roman" w:hAnsi="Menlo" w:cs="Menlo"/>
+          <w:color w:val="D4D4D4"/>
+          <w:kern w:val="0"/>
+          <w:sz w:val="20"/>
+          <w:szCs w:val="20"/>
+          <w14:ligatures w14:val="none"/>
+        </w:rPr>
+        <w:t>i</w:t>
+      </w:r>
+      <w:proofErr w:type="spellEnd"/>
+      <w:r>
+        <w:rPr>
+          <w:rFonts w:ascii="Menlo" w:eastAsia="Times New Roman" w:hAnsi="Menlo" w:cs="Menlo"/>
+          <w:color w:val="D4D4D4"/>
+          <w:kern w:val="0"/>
+          <w:sz w:val="20"/>
+          <w:szCs w:val="20"/>
+          <w14:ligatures w14:val="none"/>
+        </w:rPr>
+        <w:t xml:space="preserve">] = </w:t>
+      </w:r>
+      <w:r>
+        <w:rPr>
+          <w:rFonts w:ascii="Menlo" w:eastAsia="Times New Roman" w:hAnsi="Menlo" w:cs="Menlo"/>
+          <w:color w:val="B5CEA8"/>
+          <w:kern w:val="0"/>
+          <w:sz w:val="20"/>
+          <w:szCs w:val="20"/>
+          <w14:ligatures w14:val="none"/>
+        </w:rPr>
+        <w:t>1</w:t>
+      </w:r>
+    </w:p>
+    <w:p>
+      <w:pPr>
+        <w:shd w:val="clear" w:color="auto" w:fill="282828"/>
+        <w:spacing w:line="300" w:lineRule="atLeast"/>
+        <w:rPr>
+          <w:rFonts w:ascii="Menlo" w:eastAsia="Times New Roman" w:hAnsi="Menlo" w:cs="Menlo"/>
+          <w:color w:val="D4D4D4"/>
+          <w:kern w:val="0"/>
+          <w:sz w:val="20"/>
+          <w:szCs w:val="20"/>
+          <w14:ligatures w14:val="none"/>
+        </w:rPr>
+      </w:pPr>
+    </w:p>
+    <w:p>
+      <w:pPr>
+        <w:shd w:val="clear" w:color="auto" w:fill="282828"/>
+        <w:spacing w:line="300" w:lineRule="atLeast"/>
+        <w:rPr>
+          <w:rFonts w:ascii="Menlo" w:eastAsia="Times New Roman" w:hAnsi="Menlo" w:cs="Menlo"/>
+          <w:color w:val="D4D4D4"/>
+          <w:kern w:val="0"/>
+          <w:sz w:val="20"/>
+          <w:szCs w:val="20"/>
+          <w14:ligatures w14:val="none"/>
+        </w:rPr>
+      </w:pPr>
+      <w:r>
+        <w:rPr>
+          <w:rFonts w:ascii="Menlo" w:eastAsia="Times New Roman" w:hAnsi="Menlo" w:cs="Menlo"/>
+          <w:color w:val="D4D4D4"/>
+          <w:kern w:val="0"/>
+          <w:sz w:val="20"/>
+          <w:szCs w:val="20"/>
+          <w14:ligatures w14:val="none"/>
+        </w:rPr>
+        <w:t xml:space="preserve">        </w:t>
+      </w:r>
+      <w:r>
+        <w:rPr>
+          <w:rFonts w:ascii="Menlo" w:eastAsia="Times New Roman" w:hAnsi="Menlo" w:cs="Menlo"/>
+          <w:color w:val="C586C0"/>
+          <w:kern w:val="0"/>
+          <w:sz w:val="20"/>
+          <w:szCs w:val="20"/>
+          <w14:ligatures w14:val="none"/>
+        </w:rPr>
+        <w:t>for</w:t>
+      </w:r>
+      <w:r>
+        <w:rPr>
+          <w:rFonts w:ascii="Menlo" w:eastAsia="Times New Roman" w:hAnsi="Menlo" w:cs="Menlo"/>
+          <w:color w:val="D4D4D4"/>
+          <w:kern w:val="0"/>
+          <w:sz w:val="20"/>
+          <w:szCs w:val="20"/>
+          <w14:ligatures w14:val="none"/>
+        </w:rPr>
+        <w:t xml:space="preserve"> </w:t>
+      </w:r>
+      <w:proofErr w:type="spellStart"/>
+      <w:r>
+        <w:rPr>
+          <w:rFonts w:ascii="Menlo" w:eastAsia="Times New Roman" w:hAnsi="Menlo" w:cs="Menlo"/>
+          <w:color w:val="D4D4D4"/>
+          <w:kern w:val="0"/>
+          <w:sz w:val="20"/>
+          <w:szCs w:val="20"/>
+          <w14:ligatures w14:val="none"/>
+        </w:rPr>
+        <w:t>i</w:t>
+      </w:r>
+      <w:proofErr w:type="spellEnd"/>
+      <w:r>
+        <w:rPr>
+          <w:rFonts w:ascii="Menlo" w:eastAsia="Times New Roman" w:hAnsi="Menlo" w:cs="Menlo"/>
+          <w:color w:val="D4D4D4"/>
+          <w:kern w:val="0"/>
+          <w:sz w:val="20"/>
+          <w:szCs w:val="20"/>
+          <w14:ligatures w14:val="none"/>
+        </w:rPr>
+        <w:t xml:space="preserve"> </w:t>
+      </w:r>
+      <w:r>
+        <w:rPr>
+          <w:rFonts w:ascii="Menlo" w:eastAsia="Times New Roman" w:hAnsi="Menlo" w:cs="Menlo"/>
+          <w:color w:val="C586C0"/>
+          <w:kern w:val="0"/>
+          <w:sz w:val="20"/>
+          <w:szCs w:val="20"/>
+          <w14:ligatures w14:val="none"/>
+        </w:rPr>
+        <w:t>in</w:t>
+      </w:r>
+      <w:r>
+        <w:rPr>
+          <w:rFonts w:ascii="Menlo" w:eastAsia="Times New Roman" w:hAnsi="Menlo" w:cs="Menlo"/>
+          <w:color w:val="D4D4D4"/>
+          <w:kern w:val="0"/>
+          <w:sz w:val="20"/>
+          <w:szCs w:val="20"/>
+          <w14:ligatures w14:val="none"/>
+        </w:rPr>
+        <w:t xml:space="preserve"> </w:t>
+      </w:r>
+      <w:proofErr w:type="spellStart"/>
+      <w:proofErr w:type="gramStart"/>
+      <w:r>
+        <w:rPr>
+          <w:rFonts w:ascii="Menlo" w:eastAsia="Times New Roman" w:hAnsi="Menlo" w:cs="Menlo"/>
+          <w:color w:val="4EC9B0"/>
+          <w:kern w:val="0"/>
+          <w:sz w:val="20"/>
+          <w:szCs w:val="20"/>
+          <w14:ligatures w14:val="none"/>
+        </w:rPr>
+        <w:t>dict</w:t>
+      </w:r>
+      <w:r>
+        <w:rPr>
+          <w:rFonts w:ascii="Menlo" w:eastAsia="Times New Roman" w:hAnsi="Menlo" w:cs="Menlo"/>
+          <w:color w:val="D4D4D4"/>
+          <w:kern w:val="0"/>
+          <w:sz w:val="20"/>
+          <w:szCs w:val="20"/>
+          <w14:ligatures w14:val="none"/>
+        </w:rPr>
+        <w:t>.values</w:t>
+      </w:r>
+      <w:proofErr w:type="spellEnd"/>
+      <w:proofErr w:type="gramEnd"/>
+      <w:r>
+        <w:rPr>
+          <w:rFonts w:ascii="Menlo" w:eastAsia="Times New Roman" w:hAnsi="Menlo" w:cs="Menlo"/>
+          <w:color w:val="D4D4D4"/>
+          <w:kern w:val="0"/>
+          <w:sz w:val="20"/>
+          <w:szCs w:val="20"/>
+          <w14:ligatures w14:val="none"/>
+        </w:rPr>
+        <w:t>():</w:t>
+      </w:r>
+    </w:p>
+    <w:p>
+      <w:pPr>
+        <w:shd w:val="clear" w:color="auto" w:fill="282828"/>
+        <w:spacing w:line="300" w:lineRule="atLeast"/>
+        <w:rPr>
+          <w:rFonts w:ascii="Menlo" w:eastAsia="Times New Roman" w:hAnsi="Menlo" w:cs="Menlo"/>
+          <w:color w:val="D4D4D4"/>
+          <w:kern w:val="0"/>
+          <w:sz w:val="20"/>
+          <w:szCs w:val="20"/>
+          <w14:ligatures w14:val="none"/>
+        </w:rPr>
+      </w:pPr>
+      <w:r>
+        <w:rPr>
+          <w:rFonts w:ascii="Menlo" w:eastAsia="Times New Roman" w:hAnsi="Menlo" w:cs="Menlo"/>
+          <w:color w:val="D4D4D4"/>
+          <w:kern w:val="0"/>
+          <w:sz w:val="20"/>
+          <w:szCs w:val="20"/>
+          <w14:ligatures w14:val="none"/>
+        </w:rPr>
+        <w:t xml:space="preserve">            </w:t>
+      </w:r>
+      <w:r>
+        <w:rPr>
+          <w:rFonts w:ascii="Menlo" w:eastAsia="Times New Roman" w:hAnsi="Menlo" w:cs="Menlo"/>
+          <w:color w:val="C586C0"/>
+          <w:kern w:val="0"/>
+          <w:sz w:val="20"/>
+          <w:szCs w:val="20"/>
+          <w14:ligatures w14:val="none"/>
+        </w:rPr>
+        <w:t>if</w:t>
+      </w:r>
+      <w:r>
+        <w:rPr>
+          <w:rFonts w:ascii="Menlo" w:eastAsia="Times New Roman" w:hAnsi="Menlo" w:cs="Menlo"/>
+          <w:color w:val="D4D4D4"/>
+          <w:kern w:val="0"/>
+          <w:sz w:val="20"/>
+          <w:szCs w:val="20"/>
+          <w14:ligatures w14:val="none"/>
+        </w:rPr>
+        <w:t xml:space="preserve"> </w:t>
+      </w:r>
+      <w:proofErr w:type="spellStart"/>
+      <w:r>
+        <w:rPr>
+          <w:rFonts w:ascii="Menlo" w:eastAsia="Times New Roman" w:hAnsi="Menlo" w:cs="Menlo"/>
+          <w:color w:val="D4D4D4"/>
+          <w:kern w:val="0"/>
+          <w:sz w:val="20"/>
+          <w:szCs w:val="20"/>
+          <w14:ligatures w14:val="none"/>
+        </w:rPr>
+        <w:t>i</w:t>
+      </w:r>
+      <w:proofErr w:type="spellEnd"/>
+      <w:r>
+        <w:rPr>
+          <w:rFonts w:ascii="Menlo" w:eastAsia="Times New Roman" w:hAnsi="Menlo" w:cs="Menlo"/>
+          <w:color w:val="D4D4D4"/>
+          <w:kern w:val="0"/>
+          <w:sz w:val="20"/>
+          <w:szCs w:val="20"/>
+          <w14:ligatures w14:val="none"/>
+        </w:rPr>
+        <w:t xml:space="preserve"> &gt; </w:t>
+      </w:r>
+      <w:r>
+        <w:rPr>
+          <w:rFonts w:ascii="Menlo" w:eastAsia="Times New Roman" w:hAnsi="Menlo" w:cs="Menlo"/>
+          <w:color w:val="B5CEA8"/>
+          <w:kern w:val="0"/>
+          <w:sz w:val="20"/>
+          <w:szCs w:val="20"/>
+          <w14:ligatures w14:val="none"/>
+        </w:rPr>
+        <w:t>1</w:t>
+      </w:r>
+      <w:r>
+        <w:rPr>
+          <w:rFonts w:ascii="Menlo" w:eastAsia="Times New Roman" w:hAnsi="Menlo" w:cs="Menlo"/>
+          <w:color w:val="D4D4D4"/>
+          <w:kern w:val="0"/>
+          <w:sz w:val="20"/>
+          <w:szCs w:val="20"/>
+          <w14:ligatures w14:val="none"/>
+        </w:rPr>
+        <w:t>:</w:t>
+      </w:r>
+    </w:p>
+    <w:p>
+      <w:pPr>
+        <w:shd w:val="clear" w:color="auto" w:fill="282828"/>
+        <w:spacing w:line="300" w:lineRule="atLeast"/>
+        <w:rPr>
+          <w:rFonts w:ascii="Menlo" w:eastAsia="Times New Roman" w:hAnsi="Menlo" w:cs="Menlo"/>
+          <w:color w:val="D4D4D4"/>
+          <w:kern w:val="0"/>
+          <w:sz w:val="20"/>
+          <w:szCs w:val="20"/>
+          <w14:ligatures w14:val="none"/>
+        </w:rPr>
+      </w:pPr>
+      <w:r>
+        <w:rPr>
+          <w:rFonts w:ascii="Menlo" w:eastAsia="Times New Roman" w:hAnsi="Menlo" w:cs="Menlo"/>
+          <w:color w:val="D4D4D4"/>
+          <w:kern w:val="0"/>
+          <w:sz w:val="20"/>
+          <w:szCs w:val="20"/>
+          <w14:ligatures w14:val="none"/>
+        </w:rPr>
+        <w:t xml:space="preserve">                </w:t>
+      </w:r>
+      <w:r>
+        <w:rPr>
+          <w:rFonts w:ascii="Menlo" w:eastAsia="Times New Roman" w:hAnsi="Menlo" w:cs="Menlo"/>
+          <w:color w:val="C586C0"/>
+          <w:kern w:val="0"/>
+          <w:sz w:val="20"/>
+          <w:szCs w:val="20"/>
+          <w14:ligatures w14:val="none"/>
+        </w:rPr>
+        <w:t>return</w:t>
+      </w:r>
+      <w:r>
+        <w:rPr>
+          <w:rFonts w:ascii="Menlo" w:eastAsia="Times New Roman" w:hAnsi="Menlo" w:cs="Menlo"/>
+          <w:color w:val="D4D4D4"/>
+          <w:kern w:val="0"/>
+          <w:sz w:val="20"/>
+          <w:szCs w:val="20"/>
+          <w14:ligatures w14:val="none"/>
+        </w:rPr>
+        <w:t xml:space="preserve"> </w:t>
+      </w:r>
+      <w:r>
+        <w:rPr>
+          <w:rFonts w:ascii="Menlo" w:eastAsia="Times New Roman" w:hAnsi="Menlo" w:cs="Menlo"/>
+          <w:color w:val="569CD6"/>
+          <w:kern w:val="0"/>
+          <w:sz w:val="20"/>
+          <w:szCs w:val="20"/>
+          <w14:ligatures w14:val="none"/>
+        </w:rPr>
+        <w:t>True</w:t>
+      </w:r>
+    </w:p>
+    <w:p>
+      <w:pPr>
+        <w:shd w:val="clear" w:color="auto" w:fill="282828"/>
+        <w:spacing w:line="300" w:lineRule="atLeast"/>
+        <w:rPr>
+          <w:rFonts w:ascii="Menlo" w:eastAsia="Times New Roman" w:hAnsi="Menlo" w:cs="Menlo"/>
+          <w:color w:val="D4D4D4"/>
+          <w:kern w:val="0"/>
+          <w:sz w:val="20"/>
+          <w:szCs w:val="20"/>
+          <w14:ligatures w14:val="none"/>
+        </w:rPr>
+      </w:pPr>
+      <w:r>
+        <w:rPr>
+          <w:rFonts w:ascii="Menlo" w:eastAsia="Times New Roman" w:hAnsi="Menlo" w:cs="Menlo"/>
+          <w:color w:val="D4D4D4"/>
+          <w:kern w:val="0"/>
+          <w:sz w:val="20"/>
+          <w:szCs w:val="20"/>
+          <w14:ligatures w14:val="none"/>
+        </w:rPr>
+        <w:t xml:space="preserve">        </w:t>
+      </w:r>
+      <w:r>
+        <w:rPr>
+          <w:rFonts w:ascii="Menlo" w:eastAsia="Times New Roman" w:hAnsi="Menlo" w:cs="Menlo"/>
+          <w:color w:val="C586C0"/>
+          <w:kern w:val="0"/>
+          <w:sz w:val="20"/>
+          <w:szCs w:val="20"/>
+          <w14:ligatures w14:val="none"/>
+        </w:rPr>
+        <w:t>return</w:t>
+      </w:r>
+      <w:r>
+        <w:rPr>
+          <w:rFonts w:ascii="Menlo" w:eastAsia="Times New Roman" w:hAnsi="Menlo" w:cs="Menlo"/>
+          <w:color w:val="D4D4D4"/>
+          <w:kern w:val="0"/>
+          <w:sz w:val="20"/>
+          <w:szCs w:val="20"/>
+          <w14:ligatures w14:val="none"/>
+        </w:rPr>
+        <w:t xml:space="preserve"> </w:t>
+      </w:r>
+      <w:r>
+        <w:rPr>
+          <w:rFonts w:ascii="Menlo" w:eastAsia="Times New Roman" w:hAnsi="Menlo" w:cs="Menlo"/>
+          <w:color w:val="569CD6"/>
+          <w:kern w:val="0"/>
+          <w:sz w:val="20"/>
+          <w:szCs w:val="20"/>
+          <w14:ligatures w14:val="none"/>
+        </w:rPr>
+        <w:t>False</w:t>
+      </w:r>
+    </w:p>
+    <w:p>
+      <w:pPr>
+        <w:shd w:val="clear" w:color="auto" w:fill="282828"/>
+        <w:spacing w:line="300" w:lineRule="atLeast"/>
+        <w:rPr>
+          <w:rFonts w:ascii="Menlo" w:eastAsia="Times New Roman" w:hAnsi="Menlo" w:cs="Menlo"/>
+          <w:color w:val="D4D4D4"/>
+          <w:kern w:val="0"/>
+          <w:sz w:val="20"/>
+          <w:szCs w:val="20"/>
+          <w14:ligatures w14:val="none"/>
+        </w:rPr>
+      </w:pPr>
+      <w:r>
+        <w:rPr>
+          <w:rFonts w:ascii="Menlo" w:eastAsia="Times New Roman" w:hAnsi="Menlo" w:cs="Menlo"/>
+          <w:color w:val="D4D4D4"/>
+          <w:kern w:val="0"/>
+          <w:sz w:val="20"/>
+          <w:szCs w:val="20"/>
+          <w14:ligatures w14:val="none"/>
+        </w:rPr>
+        <w:t xml:space="preserve">        </w:t>
+      </w:r>
+    </w:p>
+    <w:p/>
+    <w:p>
+      <w:r>
+        <w:t xml:space="preserve">This solution </w:t>
+      </w:r>
+      <w:r>
+        <w:t xml:space="preserve">used </w:t>
+      </w:r>
+      <w:proofErr w:type="spellStart"/>
+      <w:r>
+        <w:t>hashmaps</w:t>
+      </w:r>
+      <w:proofErr w:type="spellEnd"/>
+      <w:r>
+        <w:t xml:space="preserve"> -&gt; dictionary and has a time complexity of </w:t>
+      </w:r>
+      <w:proofErr w:type="gramStart"/>
+      <w:r>
+        <w:t>O(</w:t>
+      </w:r>
+      <w:proofErr w:type="gramEnd"/>
+      <w:r>
+        <w:t xml:space="preserve">n ) with the most expensive computation being checking each elements, however this must be done hence it is time efficient, the only problem might be with the space complexity. </w:t>
+      </w:r>
+    </w:p>
+    <w:p/>
+    <w:p/>
+    <w:p/>
+    <w:p>
+      <w:pPr>
+        <w:shd w:val="clear" w:color="auto" w:fill="1F1F1F"/>
+        <w:spacing w:line="270" w:lineRule="atLeast"/>
+        <w:rPr>
+          <w:rFonts w:ascii="Menlo" w:eastAsia="Times New Roman" w:hAnsi="Menlo" w:cs="Menlo"/>
+          <w:color w:val="CCCCCC"/>
+          <w:kern w:val="0"/>
+          <w:sz w:val="18"/>
+          <w:szCs w:val="18"/>
+          <w14:ligatures w14:val="none"/>
+        </w:rPr>
+      </w:pPr>
+      <w:r>
+        <w:rPr>
+          <w:rFonts w:ascii="Menlo" w:eastAsia="Times New Roman" w:hAnsi="Menlo" w:cs="Menlo"/>
+          <w:color w:val="569CD6"/>
+          <w:kern w:val="0"/>
+          <w:sz w:val="18"/>
+          <w:szCs w:val="18"/>
+          <w14:ligatures w14:val="none"/>
+        </w:rPr>
+        <w:t>def</w:t>
+      </w:r>
+      <w:r>
+        <w:rPr>
+          <w:rFonts w:ascii="Menlo" w:eastAsia="Times New Roman" w:hAnsi="Menlo" w:cs="Menlo"/>
+          <w:color w:val="CCCCCC"/>
+          <w:kern w:val="0"/>
+          <w:sz w:val="18"/>
+          <w:szCs w:val="18"/>
+          <w14:ligatures w14:val="none"/>
+        </w:rPr>
+        <w:t xml:space="preserve"> </w:t>
+      </w:r>
+      <w:proofErr w:type="spellStart"/>
+      <w:r>
+        <w:rPr>
+          <w:rFonts w:ascii="Menlo" w:eastAsia="Times New Roman" w:hAnsi="Menlo" w:cs="Menlo"/>
+          <w:color w:val="DCDCAA"/>
+          <w:kern w:val="0"/>
+          <w:sz w:val="18"/>
+          <w:szCs w:val="18"/>
+          <w14:ligatures w14:val="none"/>
+        </w:rPr>
+        <w:t>containsDuplicate</w:t>
+      </w:r>
+      <w:proofErr w:type="spellEnd"/>
+      <w:r>
+        <w:rPr>
+          <w:rFonts w:ascii="Menlo" w:eastAsia="Times New Roman" w:hAnsi="Menlo" w:cs="Menlo"/>
+          <w:color w:val="CCCCCC"/>
+          <w:kern w:val="0"/>
+          <w:sz w:val="18"/>
+          <w:szCs w:val="18"/>
+          <w14:ligatures w14:val="none"/>
+        </w:rPr>
+        <w:t>(</w:t>
+      </w:r>
+      <w:proofErr w:type="spellStart"/>
+      <w:r>
+        <w:rPr>
+          <w:rFonts w:ascii="Menlo" w:eastAsia="Times New Roman" w:hAnsi="Menlo" w:cs="Menlo"/>
+          <w:color w:val="9CDCFE"/>
+          <w:kern w:val="0"/>
+          <w:sz w:val="18"/>
+          <w:szCs w:val="18"/>
+          <w14:ligatures w14:val="none"/>
+        </w:rPr>
+        <w:t>nums</w:t>
+      </w:r>
+      <w:proofErr w:type="spellEnd"/>
+      <w:r>
+        <w:rPr>
+          <w:rFonts w:ascii="Menlo" w:eastAsia="Times New Roman" w:hAnsi="Menlo" w:cs="Menlo"/>
+          <w:color w:val="CCCCCC"/>
+          <w:kern w:val="0"/>
+          <w:sz w:val="18"/>
+          <w:szCs w:val="18"/>
+          <w14:ligatures w14:val="none"/>
+        </w:rPr>
+        <w:t>):</w:t>
+      </w:r>
+    </w:p>
+    <w:p>
+      <w:pPr>
+        <w:shd w:val="clear" w:color="auto" w:fill="1F1F1F"/>
+        <w:spacing w:line="270" w:lineRule="atLeast"/>
+        <w:rPr>
+          <w:rFonts w:ascii="Menlo" w:eastAsia="Times New Roman" w:hAnsi="Menlo" w:cs="Menlo"/>
+          <w:color w:val="CCCCCC"/>
+          <w:kern w:val="0"/>
+          <w:sz w:val="18"/>
+          <w:szCs w:val="18"/>
+          <w14:ligatures w14:val="none"/>
+        </w:rPr>
+      </w:pPr>
+      <w:r>
+        <w:rPr>
+          <w:rFonts w:ascii="Menlo" w:eastAsia="Times New Roman" w:hAnsi="Menlo" w:cs="Menlo"/>
+          <w:color w:val="CCCCCC"/>
+          <w:kern w:val="0"/>
+          <w:sz w:val="18"/>
+          <w:szCs w:val="18"/>
+          <w14:ligatures w14:val="none"/>
+        </w:rPr>
+        <w:t xml:space="preserve">    </w:t>
+      </w:r>
+    </w:p>
+    <w:p>
+      <w:pPr>
+        <w:shd w:val="clear" w:color="auto" w:fill="1F1F1F"/>
+        <w:spacing w:line="270" w:lineRule="atLeast"/>
+        <w:rPr>
+          <w:rFonts w:ascii="Menlo" w:eastAsia="Times New Roman" w:hAnsi="Menlo" w:cs="Menlo"/>
+          <w:color w:val="CCCCCC"/>
+          <w:kern w:val="0"/>
+          <w:sz w:val="18"/>
+          <w:szCs w:val="18"/>
+          <w14:ligatures w14:val="none"/>
+        </w:rPr>
+      </w:pPr>
+      <w:r>
+        <w:rPr>
+          <w:rFonts w:ascii="Menlo" w:eastAsia="Times New Roman" w:hAnsi="Menlo" w:cs="Menlo"/>
+          <w:color w:val="CCCCCC"/>
+          <w:kern w:val="0"/>
+          <w:sz w:val="18"/>
+          <w:szCs w:val="18"/>
+          <w14:ligatures w14:val="none"/>
+        </w:rPr>
+        <w:t xml:space="preserve">     </w:t>
+      </w:r>
+      <w:r>
+        <w:rPr>
+          <w:rFonts w:ascii="Menlo" w:eastAsia="Times New Roman" w:hAnsi="Menlo" w:cs="Menlo"/>
+          <w:color w:val="6A9955"/>
+          <w:kern w:val="0"/>
+          <w:sz w:val="18"/>
+          <w:szCs w:val="18"/>
+          <w14:ligatures w14:val="none"/>
+        </w:rPr>
+        <w:t xml:space="preserve"># I believe this should be the most efficient one </w:t>
+      </w:r>
+    </w:p>
+    <w:p>
+      <w:pPr>
+        <w:shd w:val="clear" w:color="auto" w:fill="1F1F1F"/>
+        <w:spacing w:line="270" w:lineRule="atLeast"/>
+        <w:rPr>
+          <w:rFonts w:ascii="Menlo" w:eastAsia="Times New Roman" w:hAnsi="Menlo" w:cs="Menlo"/>
+          <w:color w:val="CCCCCC"/>
+          <w:kern w:val="0"/>
+          <w:sz w:val="18"/>
+          <w:szCs w:val="18"/>
+          <w14:ligatures w14:val="none"/>
+        </w:rPr>
+      </w:pPr>
+      <w:r>
+        <w:rPr>
+          <w:rFonts w:ascii="Menlo" w:eastAsia="Times New Roman" w:hAnsi="Menlo" w:cs="Menlo"/>
+          <w:color w:val="CCCCCC"/>
+          <w:kern w:val="0"/>
+          <w:sz w:val="18"/>
+          <w:szCs w:val="18"/>
+          <w14:ligatures w14:val="none"/>
+        </w:rPr>
+        <w:t xml:space="preserve">     </w:t>
+      </w:r>
+      <w:r>
+        <w:rPr>
+          <w:rFonts w:ascii="Menlo" w:eastAsia="Times New Roman" w:hAnsi="Menlo" w:cs="Menlo"/>
+          <w:color w:val="6A9955"/>
+          <w:kern w:val="0"/>
+          <w:sz w:val="18"/>
+          <w:szCs w:val="18"/>
+          <w14:ligatures w14:val="none"/>
+        </w:rPr>
+        <w:t xml:space="preserve"># </w:t>
+      </w:r>
+      <w:proofErr w:type="gramStart"/>
+      <w:r>
+        <w:rPr>
+          <w:rFonts w:ascii="Menlo" w:eastAsia="Times New Roman" w:hAnsi="Menlo" w:cs="Menlo"/>
+          <w:color w:val="6A9955"/>
+          <w:kern w:val="0"/>
+          <w:sz w:val="18"/>
+          <w:szCs w:val="18"/>
+          <w14:ligatures w14:val="none"/>
+        </w:rPr>
+        <w:t>here</w:t>
+      </w:r>
+      <w:proofErr w:type="gramEnd"/>
+      <w:r>
+        <w:rPr>
+          <w:rFonts w:ascii="Menlo" w:eastAsia="Times New Roman" w:hAnsi="Menlo" w:cs="Menlo"/>
+          <w:color w:val="6A9955"/>
+          <w:kern w:val="0"/>
+          <w:sz w:val="18"/>
+          <w:szCs w:val="18"/>
+          <w14:ligatures w14:val="none"/>
+        </w:rPr>
+        <w:t xml:space="preserve"> we will use a set and then check if an element is in the set, once we find it the code ends and returns saving space and time </w:t>
+      </w:r>
+    </w:p>
+    <w:p>
+      <w:pPr>
+        <w:shd w:val="clear" w:color="auto" w:fill="1F1F1F"/>
+        <w:spacing w:line="270" w:lineRule="atLeast"/>
+        <w:rPr>
+          <w:rFonts w:ascii="Menlo" w:eastAsia="Times New Roman" w:hAnsi="Menlo" w:cs="Menlo"/>
+          <w:color w:val="CCCCCC"/>
+          <w:kern w:val="0"/>
+          <w:sz w:val="18"/>
+          <w:szCs w:val="18"/>
+          <w14:ligatures w14:val="none"/>
+        </w:rPr>
+      </w:pPr>
+      <w:r>
+        <w:rPr>
+          <w:rFonts w:ascii="Menlo" w:eastAsia="Times New Roman" w:hAnsi="Menlo" w:cs="Menlo"/>
+          <w:color w:val="CCCCCC"/>
+          <w:kern w:val="0"/>
+          <w:sz w:val="18"/>
+          <w:szCs w:val="18"/>
+          <w14:ligatures w14:val="none"/>
+        </w:rPr>
+        <w:t xml:space="preserve">     </w:t>
+      </w:r>
+      <w:r>
+        <w:rPr>
+          <w:rFonts w:ascii="Menlo" w:eastAsia="Times New Roman" w:hAnsi="Menlo" w:cs="Menlo"/>
+          <w:color w:val="6A9955"/>
+          <w:kern w:val="0"/>
+          <w:sz w:val="18"/>
+          <w:szCs w:val="18"/>
+          <w14:ligatures w14:val="none"/>
+        </w:rPr>
+        <w:t xml:space="preserve"># </w:t>
+      </w:r>
+      <w:proofErr w:type="gramStart"/>
+      <w:r>
+        <w:rPr>
+          <w:rFonts w:ascii="Menlo" w:eastAsia="Times New Roman" w:hAnsi="Menlo" w:cs="Menlo"/>
+          <w:color w:val="6A9955"/>
+          <w:kern w:val="0"/>
+          <w:sz w:val="18"/>
+          <w:szCs w:val="18"/>
+          <w14:ligatures w14:val="none"/>
+        </w:rPr>
+        <w:t>create</w:t>
+      </w:r>
+      <w:proofErr w:type="gramEnd"/>
+      <w:r>
+        <w:rPr>
+          <w:rFonts w:ascii="Menlo" w:eastAsia="Times New Roman" w:hAnsi="Menlo" w:cs="Menlo"/>
+          <w:color w:val="6A9955"/>
+          <w:kern w:val="0"/>
+          <w:sz w:val="18"/>
+          <w:szCs w:val="18"/>
+          <w14:ligatures w14:val="none"/>
+        </w:rPr>
+        <w:t xml:space="preserve"> a set called seen to keep track of the elements </w:t>
+      </w:r>
+    </w:p>
+    <w:p>
+      <w:pPr>
+        <w:shd w:val="clear" w:color="auto" w:fill="1F1F1F"/>
+        <w:spacing w:line="270" w:lineRule="atLeast"/>
+        <w:rPr>
+          <w:rFonts w:ascii="Menlo" w:eastAsia="Times New Roman" w:hAnsi="Menlo" w:cs="Menlo"/>
+          <w:color w:val="CCCCCC"/>
+          <w:kern w:val="0"/>
+          <w:sz w:val="18"/>
+          <w:szCs w:val="18"/>
+          <w14:ligatures w14:val="none"/>
+        </w:rPr>
+      </w:pPr>
+      <w:r>
+        <w:rPr>
+          <w:rFonts w:ascii="Menlo" w:eastAsia="Times New Roman" w:hAnsi="Menlo" w:cs="Menlo"/>
+          <w:color w:val="CCCCCC"/>
+          <w:kern w:val="0"/>
+          <w:sz w:val="18"/>
+          <w:szCs w:val="18"/>
+          <w14:ligatures w14:val="none"/>
+        </w:rPr>
+        <w:t xml:space="preserve">     seen </w:t>
+      </w:r>
+      <w:r>
+        <w:rPr>
+          <w:rFonts w:ascii="Menlo" w:eastAsia="Times New Roman" w:hAnsi="Menlo" w:cs="Menlo"/>
+          <w:color w:val="D4D4D4"/>
+          <w:kern w:val="0"/>
+          <w:sz w:val="18"/>
+          <w:szCs w:val="18"/>
+          <w14:ligatures w14:val="none"/>
+        </w:rPr>
+        <w:t>=</w:t>
+      </w:r>
+      <w:r>
+        <w:rPr>
+          <w:rFonts w:ascii="Menlo" w:eastAsia="Times New Roman" w:hAnsi="Menlo" w:cs="Menlo"/>
+          <w:color w:val="CCCCCC"/>
+          <w:kern w:val="0"/>
+          <w:sz w:val="18"/>
+          <w:szCs w:val="18"/>
+          <w14:ligatures w14:val="none"/>
+        </w:rPr>
+        <w:t xml:space="preserve"> </w:t>
+      </w:r>
+      <w:proofErr w:type="gramStart"/>
+      <w:r>
+        <w:rPr>
+          <w:rFonts w:ascii="Menlo" w:eastAsia="Times New Roman" w:hAnsi="Menlo" w:cs="Menlo"/>
+          <w:color w:val="4EC9B0"/>
+          <w:kern w:val="0"/>
+          <w:sz w:val="18"/>
+          <w:szCs w:val="18"/>
+          <w14:ligatures w14:val="none"/>
+        </w:rPr>
+        <w:t>set</w:t>
+      </w:r>
+      <w:r>
+        <w:rPr>
+          <w:rFonts w:ascii="Menlo" w:eastAsia="Times New Roman" w:hAnsi="Menlo" w:cs="Menlo"/>
+          <w:color w:val="CCCCCC"/>
+          <w:kern w:val="0"/>
+          <w:sz w:val="18"/>
+          <w:szCs w:val="18"/>
+          <w14:ligatures w14:val="none"/>
+        </w:rPr>
+        <w:t>(</w:t>
+      </w:r>
+      <w:proofErr w:type="gramEnd"/>
+      <w:r>
+        <w:rPr>
+          <w:rFonts w:ascii="Menlo" w:eastAsia="Times New Roman" w:hAnsi="Menlo" w:cs="Menlo"/>
+          <w:color w:val="CCCCCC"/>
+          <w:kern w:val="0"/>
+          <w:sz w:val="18"/>
+          <w:szCs w:val="18"/>
+          <w14:ligatures w14:val="none"/>
+        </w:rPr>
+        <w:t>)</w:t>
+      </w:r>
+    </w:p>
+    <w:p>
+      <w:pPr>
+        <w:shd w:val="clear" w:color="auto" w:fill="1F1F1F"/>
+        <w:spacing w:line="270" w:lineRule="atLeast"/>
+        <w:rPr>
+          <w:rFonts w:ascii="Menlo" w:eastAsia="Times New Roman" w:hAnsi="Menlo" w:cs="Menlo"/>
+          <w:color w:val="CCCCCC"/>
+          <w:kern w:val="0"/>
+          <w:sz w:val="18"/>
+          <w:szCs w:val="18"/>
+          <w14:ligatures w14:val="none"/>
+        </w:rPr>
+      </w:pPr>
+    </w:p>
+    <w:p>
+      <w:pPr>
+        <w:shd w:val="clear" w:color="auto" w:fill="1F1F1F"/>
+        <w:spacing w:line="270" w:lineRule="atLeast"/>
+        <w:rPr>
+          <w:rFonts w:ascii="Menlo" w:eastAsia="Times New Roman" w:hAnsi="Menlo" w:cs="Menlo"/>
+          <w:color w:val="CCCCCC"/>
+          <w:kern w:val="0"/>
+          <w:sz w:val="18"/>
+          <w:szCs w:val="18"/>
+          <w14:ligatures w14:val="none"/>
+        </w:rPr>
+      </w:pPr>
+      <w:r>
+        <w:rPr>
+          <w:rFonts w:ascii="Menlo" w:eastAsia="Times New Roman" w:hAnsi="Menlo" w:cs="Menlo"/>
+          <w:color w:val="CCCCCC"/>
+          <w:kern w:val="0"/>
+          <w:sz w:val="18"/>
+          <w:szCs w:val="18"/>
+          <w14:ligatures w14:val="none"/>
+        </w:rPr>
+        <w:t xml:space="preserve">     </w:t>
+      </w:r>
+      <w:r>
+        <w:rPr>
+          <w:rFonts w:ascii="Menlo" w:eastAsia="Times New Roman" w:hAnsi="Menlo" w:cs="Menlo"/>
+          <w:color w:val="6A9955"/>
+          <w:kern w:val="0"/>
+          <w:sz w:val="18"/>
+          <w:szCs w:val="18"/>
+          <w14:ligatures w14:val="none"/>
+        </w:rPr>
+        <w:t xml:space="preserve">#itereate </w:t>
+      </w:r>
+      <w:proofErr w:type="spellStart"/>
+      <w:r>
+        <w:rPr>
+          <w:rFonts w:ascii="Menlo" w:eastAsia="Times New Roman" w:hAnsi="Menlo" w:cs="Menlo"/>
+          <w:color w:val="6A9955"/>
+          <w:kern w:val="0"/>
+          <w:sz w:val="18"/>
+          <w:szCs w:val="18"/>
+          <w14:ligatures w14:val="none"/>
+        </w:rPr>
+        <w:t>throguh</w:t>
+      </w:r>
+      <w:proofErr w:type="spellEnd"/>
+      <w:r>
+        <w:rPr>
+          <w:rFonts w:ascii="Menlo" w:eastAsia="Times New Roman" w:hAnsi="Menlo" w:cs="Menlo"/>
+          <w:color w:val="6A9955"/>
+          <w:kern w:val="0"/>
+          <w:sz w:val="18"/>
+          <w:szCs w:val="18"/>
+          <w14:ligatures w14:val="none"/>
+        </w:rPr>
+        <w:t xml:space="preserve"> and add elements to </w:t>
+      </w:r>
+      <w:proofErr w:type="spellStart"/>
+      <w:r>
+        <w:rPr>
+          <w:rFonts w:ascii="Menlo" w:eastAsia="Times New Roman" w:hAnsi="Menlo" w:cs="Menlo"/>
+          <w:color w:val="6A9955"/>
+          <w:kern w:val="0"/>
+          <w:sz w:val="18"/>
+          <w:szCs w:val="18"/>
+          <w14:ligatures w14:val="none"/>
+        </w:rPr>
+        <w:t>seen</w:t>
+      </w:r>
+      <w:proofErr w:type="spellEnd"/>
+      <w:r>
+        <w:rPr>
+          <w:rFonts w:ascii="Menlo" w:eastAsia="Times New Roman" w:hAnsi="Menlo" w:cs="Menlo"/>
+          <w:color w:val="6A9955"/>
+          <w:kern w:val="0"/>
+          <w:sz w:val="18"/>
+          <w:szCs w:val="18"/>
+          <w14:ligatures w14:val="none"/>
+        </w:rPr>
+        <w:t xml:space="preserve"> if there are new </w:t>
+      </w:r>
+    </w:p>
+    <w:p>
+      <w:pPr>
+        <w:shd w:val="clear" w:color="auto" w:fill="1F1F1F"/>
+        <w:spacing w:line="270" w:lineRule="atLeast"/>
+        <w:rPr>
+          <w:rFonts w:ascii="Menlo" w:eastAsia="Times New Roman" w:hAnsi="Menlo" w:cs="Menlo"/>
+          <w:color w:val="CCCCCC"/>
+          <w:kern w:val="0"/>
+          <w:sz w:val="18"/>
+          <w:szCs w:val="18"/>
+          <w14:ligatures w14:val="none"/>
+        </w:rPr>
+      </w:pPr>
+      <w:r>
+        <w:rPr>
+          <w:rFonts w:ascii="Menlo" w:eastAsia="Times New Roman" w:hAnsi="Menlo" w:cs="Menlo"/>
+          <w:color w:val="CCCCCC"/>
+          <w:kern w:val="0"/>
+          <w:sz w:val="18"/>
+          <w:szCs w:val="18"/>
+          <w14:ligatures w14:val="none"/>
+        </w:rPr>
+        <w:t xml:space="preserve">     </w:t>
+      </w:r>
+      <w:r>
+        <w:rPr>
+          <w:rFonts w:ascii="Menlo" w:eastAsia="Times New Roman" w:hAnsi="Menlo" w:cs="Menlo"/>
+          <w:color w:val="C586C0"/>
+          <w:kern w:val="0"/>
+          <w:sz w:val="18"/>
+          <w:szCs w:val="18"/>
+          <w14:ligatures w14:val="none"/>
+        </w:rPr>
+        <w:t>for</w:t>
+      </w:r>
+      <w:r>
+        <w:rPr>
+          <w:rFonts w:ascii="Menlo" w:eastAsia="Times New Roman" w:hAnsi="Menlo" w:cs="Menlo"/>
+          <w:color w:val="CCCCCC"/>
+          <w:kern w:val="0"/>
+          <w:sz w:val="18"/>
+          <w:szCs w:val="18"/>
+          <w14:ligatures w14:val="none"/>
+        </w:rPr>
+        <w:t xml:space="preserve"> num </w:t>
+      </w:r>
+      <w:r>
+        <w:rPr>
+          <w:rFonts w:ascii="Menlo" w:eastAsia="Times New Roman" w:hAnsi="Menlo" w:cs="Menlo"/>
+          <w:color w:val="C586C0"/>
+          <w:kern w:val="0"/>
+          <w:sz w:val="18"/>
+          <w:szCs w:val="18"/>
+          <w14:ligatures w14:val="none"/>
+        </w:rPr>
+        <w:t>in</w:t>
+      </w:r>
+      <w:r>
+        <w:rPr>
+          <w:rFonts w:ascii="Menlo" w:eastAsia="Times New Roman" w:hAnsi="Menlo" w:cs="Menlo"/>
+          <w:color w:val="CCCCCC"/>
+          <w:kern w:val="0"/>
+          <w:sz w:val="18"/>
+          <w:szCs w:val="18"/>
+          <w14:ligatures w14:val="none"/>
+        </w:rPr>
+        <w:t xml:space="preserve"> </w:t>
+      </w:r>
+      <w:proofErr w:type="spellStart"/>
+      <w:r>
+        <w:rPr>
+          <w:rFonts w:ascii="Menlo" w:eastAsia="Times New Roman" w:hAnsi="Menlo" w:cs="Menlo"/>
+          <w:color w:val="CCCCCC"/>
+          <w:kern w:val="0"/>
+          <w:sz w:val="18"/>
+          <w:szCs w:val="18"/>
+          <w14:ligatures w14:val="none"/>
+        </w:rPr>
+        <w:t>nums</w:t>
+      </w:r>
+      <w:proofErr w:type="spellEnd"/>
+      <w:r>
+        <w:rPr>
+          <w:rFonts w:ascii="Menlo" w:eastAsia="Times New Roman" w:hAnsi="Menlo" w:cs="Menlo"/>
+          <w:color w:val="CCCCCC"/>
+          <w:kern w:val="0"/>
+          <w:sz w:val="18"/>
+          <w:szCs w:val="18"/>
+          <w14:ligatures w14:val="none"/>
+        </w:rPr>
+        <w:t>:</w:t>
+      </w:r>
+    </w:p>
+    <w:p>
+      <w:pPr>
+        <w:shd w:val="clear" w:color="auto" w:fill="1F1F1F"/>
+        <w:spacing w:line="270" w:lineRule="atLeast"/>
+        <w:rPr>
+          <w:rFonts w:ascii="Menlo" w:eastAsia="Times New Roman" w:hAnsi="Menlo" w:cs="Menlo"/>
+          <w:color w:val="CCCCCC"/>
+          <w:kern w:val="0"/>
+          <w:sz w:val="18"/>
+          <w:szCs w:val="18"/>
+          <w14:ligatures w14:val="none"/>
+        </w:rPr>
+      </w:pPr>
+      <w:r>
+        <w:rPr>
+          <w:rFonts w:ascii="Menlo" w:eastAsia="Times New Roman" w:hAnsi="Menlo" w:cs="Menlo"/>
+          <w:color w:val="CCCCCC"/>
+          <w:kern w:val="0"/>
+          <w:sz w:val="18"/>
+          <w:szCs w:val="18"/>
+          <w14:ligatures w14:val="none"/>
+        </w:rPr>
+        <w:t xml:space="preserve">        </w:t>
+      </w:r>
+      <w:r>
+        <w:rPr>
+          <w:rFonts w:ascii="Menlo" w:eastAsia="Times New Roman" w:hAnsi="Menlo" w:cs="Menlo"/>
+          <w:color w:val="C586C0"/>
+          <w:kern w:val="0"/>
+          <w:sz w:val="18"/>
+          <w:szCs w:val="18"/>
+          <w14:ligatures w14:val="none"/>
+        </w:rPr>
+        <w:t>if</w:t>
+      </w:r>
+      <w:r>
+        <w:rPr>
+          <w:rFonts w:ascii="Menlo" w:eastAsia="Times New Roman" w:hAnsi="Menlo" w:cs="Menlo"/>
+          <w:color w:val="CCCCCC"/>
+          <w:kern w:val="0"/>
+          <w:sz w:val="18"/>
+          <w:szCs w:val="18"/>
+          <w14:ligatures w14:val="none"/>
+        </w:rPr>
+        <w:t xml:space="preserve"> num </w:t>
+      </w:r>
+      <w:r>
+        <w:rPr>
+          <w:rFonts w:ascii="Menlo" w:eastAsia="Times New Roman" w:hAnsi="Menlo" w:cs="Menlo"/>
+          <w:color w:val="569CD6"/>
+          <w:kern w:val="0"/>
+          <w:sz w:val="18"/>
+          <w:szCs w:val="18"/>
+          <w14:ligatures w14:val="none"/>
+        </w:rPr>
+        <w:t>in</w:t>
+      </w:r>
+      <w:r>
+        <w:rPr>
+          <w:rFonts w:ascii="Menlo" w:eastAsia="Times New Roman" w:hAnsi="Menlo" w:cs="Menlo"/>
+          <w:color w:val="CCCCCC"/>
+          <w:kern w:val="0"/>
+          <w:sz w:val="18"/>
+          <w:szCs w:val="18"/>
+          <w14:ligatures w14:val="none"/>
+        </w:rPr>
+        <w:t xml:space="preserve"> seen:</w:t>
+      </w:r>
+    </w:p>
+    <w:p>
+      <w:pPr>
+        <w:shd w:val="clear" w:color="auto" w:fill="1F1F1F"/>
+        <w:spacing w:line="270" w:lineRule="atLeast"/>
+        <w:rPr>
+          <w:rFonts w:ascii="Menlo" w:eastAsia="Times New Roman" w:hAnsi="Menlo" w:cs="Menlo"/>
+          <w:color w:val="CCCCCC"/>
+          <w:kern w:val="0"/>
+          <w:sz w:val="18"/>
+          <w:szCs w:val="18"/>
+          <w14:ligatures w14:val="none"/>
+        </w:rPr>
+      </w:pPr>
+      <w:r>
+        <w:rPr>
+          <w:rFonts w:ascii="Menlo" w:eastAsia="Times New Roman" w:hAnsi="Menlo" w:cs="Menlo"/>
+          <w:color w:val="CCCCCC"/>
+          <w:kern w:val="0"/>
+          <w:sz w:val="18"/>
+          <w:szCs w:val="18"/>
+          <w14:ligatures w14:val="none"/>
+        </w:rPr>
+        <w:t xml:space="preserve">            </w:t>
+      </w:r>
+      <w:r>
+        <w:rPr>
+          <w:rFonts w:ascii="Menlo" w:eastAsia="Times New Roman" w:hAnsi="Menlo" w:cs="Menlo"/>
+          <w:color w:val="6A9955"/>
+          <w:kern w:val="0"/>
+          <w:sz w:val="18"/>
+          <w:szCs w:val="18"/>
+          <w14:ligatures w14:val="none"/>
+        </w:rPr>
+        <w:t xml:space="preserve"># </w:t>
+      </w:r>
+      <w:proofErr w:type="gramStart"/>
+      <w:r>
+        <w:rPr>
+          <w:rFonts w:ascii="Menlo" w:eastAsia="Times New Roman" w:hAnsi="Menlo" w:cs="Menlo"/>
+          <w:color w:val="6A9955"/>
+          <w:kern w:val="0"/>
+          <w:sz w:val="18"/>
+          <w:szCs w:val="18"/>
+          <w14:ligatures w14:val="none"/>
+        </w:rPr>
+        <w:t>once</w:t>
+      </w:r>
+      <w:proofErr w:type="gramEnd"/>
+      <w:r>
+        <w:rPr>
+          <w:rFonts w:ascii="Menlo" w:eastAsia="Times New Roman" w:hAnsi="Menlo" w:cs="Menlo"/>
+          <w:color w:val="6A9955"/>
+          <w:kern w:val="0"/>
+          <w:sz w:val="18"/>
+          <w:szCs w:val="18"/>
+          <w14:ligatures w14:val="none"/>
+        </w:rPr>
+        <w:t xml:space="preserve"> we see the number already in the seen set, we end implying there is a duplicate</w:t>
+      </w:r>
+    </w:p>
+    <w:p>
+      <w:pPr>
+        <w:shd w:val="clear" w:color="auto" w:fill="1F1F1F"/>
+        <w:spacing w:line="270" w:lineRule="atLeast"/>
+        <w:rPr>
+          <w:rFonts w:ascii="Menlo" w:eastAsia="Times New Roman" w:hAnsi="Menlo" w:cs="Menlo"/>
+          <w:color w:val="CCCCCC"/>
+          <w:kern w:val="0"/>
+          <w:sz w:val="18"/>
+          <w:szCs w:val="18"/>
+          <w14:ligatures w14:val="none"/>
+        </w:rPr>
+      </w:pPr>
+      <w:r>
+        <w:rPr>
+          <w:rFonts w:ascii="Menlo" w:eastAsia="Times New Roman" w:hAnsi="Menlo" w:cs="Menlo"/>
+          <w:color w:val="CCCCCC"/>
+          <w:kern w:val="0"/>
+          <w:sz w:val="18"/>
+          <w:szCs w:val="18"/>
+          <w14:ligatures w14:val="none"/>
+        </w:rPr>
+        <w:t xml:space="preserve">            </w:t>
+      </w:r>
+      <w:r>
+        <w:rPr>
+          <w:rFonts w:ascii="Menlo" w:eastAsia="Times New Roman" w:hAnsi="Menlo" w:cs="Menlo"/>
+          <w:color w:val="C586C0"/>
+          <w:kern w:val="0"/>
+          <w:sz w:val="18"/>
+          <w:szCs w:val="18"/>
+          <w14:ligatures w14:val="none"/>
+        </w:rPr>
+        <w:t>return</w:t>
+      </w:r>
+      <w:r>
+        <w:rPr>
+          <w:rFonts w:ascii="Menlo" w:eastAsia="Times New Roman" w:hAnsi="Menlo" w:cs="Menlo"/>
+          <w:color w:val="CCCCCC"/>
+          <w:kern w:val="0"/>
+          <w:sz w:val="18"/>
+          <w:szCs w:val="18"/>
+          <w14:ligatures w14:val="none"/>
+        </w:rPr>
+        <w:t xml:space="preserve"> </w:t>
+      </w:r>
+      <w:r>
+        <w:rPr>
+          <w:rFonts w:ascii="Menlo" w:eastAsia="Times New Roman" w:hAnsi="Menlo" w:cs="Menlo"/>
+          <w:color w:val="569CD6"/>
+          <w:kern w:val="0"/>
+          <w:sz w:val="18"/>
+          <w:szCs w:val="18"/>
+          <w14:ligatures w14:val="none"/>
+        </w:rPr>
+        <w:t>True</w:t>
+      </w:r>
+    </w:p>
+    <w:p>
+      <w:pPr>
+        <w:shd w:val="clear" w:color="auto" w:fill="1F1F1F"/>
+        <w:spacing w:line="270" w:lineRule="atLeast"/>
+        <w:rPr>
+          <w:rFonts w:ascii="Menlo" w:eastAsia="Times New Roman" w:hAnsi="Menlo" w:cs="Menlo"/>
+          <w:color w:val="CCCCCC"/>
+          <w:kern w:val="0"/>
+          <w:sz w:val="18"/>
+          <w:szCs w:val="18"/>
+          <w14:ligatures w14:val="none"/>
+        </w:rPr>
+      </w:pPr>
+      <w:r>
+        <w:rPr>
+          <w:rFonts w:ascii="Menlo" w:eastAsia="Times New Roman" w:hAnsi="Menlo" w:cs="Menlo"/>
+          <w:color w:val="CCCCCC"/>
+          <w:kern w:val="0"/>
+          <w:sz w:val="18"/>
+          <w:szCs w:val="18"/>
+          <w14:ligatures w14:val="none"/>
+        </w:rPr>
+        <w:t xml:space="preserve">        </w:t>
+      </w:r>
+      <w:proofErr w:type="spellStart"/>
+      <w:r>
+        <w:rPr>
+          <w:rFonts w:ascii="Menlo" w:eastAsia="Times New Roman" w:hAnsi="Menlo" w:cs="Menlo"/>
+          <w:color w:val="CCCCCC"/>
+          <w:kern w:val="0"/>
+          <w:sz w:val="18"/>
+          <w:szCs w:val="18"/>
+          <w14:ligatures w14:val="none"/>
+        </w:rPr>
+        <w:t>seen.add</w:t>
+      </w:r>
+      <w:proofErr w:type="spellEnd"/>
+      <w:r>
+        <w:rPr>
+          <w:rFonts w:ascii="Menlo" w:eastAsia="Times New Roman" w:hAnsi="Menlo" w:cs="Menlo"/>
+          <w:color w:val="CCCCCC"/>
+          <w:kern w:val="0"/>
+          <w:sz w:val="18"/>
+          <w:szCs w:val="18"/>
+          <w14:ligatures w14:val="none"/>
+        </w:rPr>
+        <w:t>(num)</w:t>
+      </w:r>
+    </w:p>
+    <w:p>
+      <w:pPr>
+        <w:shd w:val="clear" w:color="auto" w:fill="1F1F1F"/>
+        <w:spacing w:after="240" w:line="270" w:lineRule="atLeast"/>
+        <w:rPr>
+          <w:rFonts w:ascii="Menlo" w:eastAsia="Times New Roman" w:hAnsi="Menlo" w:cs="Menlo"/>
+          <w:color w:val="CCCCCC"/>
+          <w:kern w:val="0"/>
+          <w:sz w:val="18"/>
+          <w:szCs w:val="18"/>
+          <w14:ligatures w14:val="none"/>
+        </w:rPr>
+      </w:pPr>
+      <w:r>
+        <w:rPr>
+          <w:rFonts w:ascii="Menlo" w:eastAsia="Times New Roman" w:hAnsi="Menlo" w:cs="Menlo"/>
+          <w:color w:val="CCCCCC"/>
+          <w:kern w:val="0"/>
+          <w:sz w:val="18"/>
+          <w:szCs w:val="18"/>
+          <w14:ligatures w14:val="none"/>
+        </w:rPr>
+        <w:br/>
+      </w:r>
+      <w:r>
+        <w:rPr>
+          <w:rFonts w:ascii="Menlo" w:eastAsia="Times New Roman" w:hAnsi="Menlo" w:cs="Menlo"/>
+          <w:color w:val="CCCCCC"/>
+          <w:kern w:val="0"/>
+          <w:sz w:val="18"/>
+          <w:szCs w:val="18"/>
+          <w14:ligatures w14:val="none"/>
+        </w:rPr>
+        <w:br/>
+      </w:r>
+    </w:p>
+    <w:p>
+      <w:pPr>
+        <w:shd w:val="clear" w:color="auto" w:fill="1F1F1F"/>
+        <w:spacing w:line="270" w:lineRule="atLeast"/>
+        <w:rPr>
+          <w:rFonts w:ascii="Menlo" w:eastAsia="Times New Roman" w:hAnsi="Menlo" w:cs="Menlo"/>
+          <w:color w:val="CCCCCC"/>
+          <w:kern w:val="0"/>
+          <w:sz w:val="18"/>
+          <w:szCs w:val="18"/>
+          <w14:ligatures w14:val="none"/>
+        </w:rPr>
+      </w:pPr>
+      <w:r>
+        <w:rPr>
+          <w:rFonts w:ascii="Menlo" w:eastAsia="Times New Roman" w:hAnsi="Menlo" w:cs="Menlo"/>
+          <w:color w:val="DCDCAA"/>
+          <w:kern w:val="0"/>
+          <w:sz w:val="18"/>
+          <w:szCs w:val="18"/>
+          <w14:ligatures w14:val="none"/>
+        </w:rPr>
+        <w:t>print</w:t>
+      </w:r>
+      <w:r>
+        <w:rPr>
+          <w:rFonts w:ascii="Menlo" w:eastAsia="Times New Roman" w:hAnsi="Menlo" w:cs="Menlo"/>
+          <w:color w:val="CCCCCC"/>
+          <w:kern w:val="0"/>
+          <w:sz w:val="18"/>
+          <w:szCs w:val="18"/>
+          <w14:ligatures w14:val="none"/>
+        </w:rPr>
+        <w:t>(</w:t>
+      </w:r>
+      <w:proofErr w:type="spellStart"/>
+      <w:proofErr w:type="gramStart"/>
+      <w:r>
+        <w:rPr>
+          <w:rFonts w:ascii="Menlo" w:eastAsia="Times New Roman" w:hAnsi="Menlo" w:cs="Menlo"/>
+          <w:color w:val="CCCCCC"/>
+          <w:kern w:val="0"/>
+          <w:sz w:val="18"/>
+          <w:szCs w:val="18"/>
+          <w14:ligatures w14:val="none"/>
+        </w:rPr>
+        <w:t>containsDuplicate</w:t>
+      </w:r>
+      <w:proofErr w:type="spellEnd"/>
+      <w:r>
+        <w:rPr>
+          <w:rFonts w:ascii="Menlo" w:eastAsia="Times New Roman" w:hAnsi="Menlo" w:cs="Menlo"/>
+          <w:color w:val="CCCCCC"/>
+          <w:kern w:val="0"/>
+          <w:sz w:val="18"/>
+          <w:szCs w:val="18"/>
+          <w14:ligatures w14:val="none"/>
+        </w:rPr>
+        <w:t>(</w:t>
+      </w:r>
+      <w:proofErr w:type="gramEnd"/>
+      <w:r>
+        <w:rPr>
+          <w:rFonts w:ascii="Menlo" w:eastAsia="Times New Roman" w:hAnsi="Menlo" w:cs="Menlo"/>
+          <w:color w:val="CCCCCC"/>
+          <w:kern w:val="0"/>
+          <w:sz w:val="18"/>
+          <w:szCs w:val="18"/>
+          <w14:ligatures w14:val="none"/>
+        </w:rPr>
+        <w:t>[</w:t>
+      </w:r>
+      <w:r>
+        <w:rPr>
+          <w:rFonts w:ascii="Menlo" w:eastAsia="Times New Roman" w:hAnsi="Menlo" w:cs="Menlo"/>
+          <w:color w:val="B5CEA8"/>
+          <w:kern w:val="0"/>
+          <w:sz w:val="18"/>
+          <w:szCs w:val="18"/>
+          <w14:ligatures w14:val="none"/>
+        </w:rPr>
+        <w:t>1</w:t>
+      </w:r>
+      <w:r>
+        <w:rPr>
+          <w:rFonts w:ascii="Menlo" w:eastAsia="Times New Roman" w:hAnsi="Menlo" w:cs="Menlo"/>
+          <w:color w:val="CCCCCC"/>
+          <w:kern w:val="0"/>
+          <w:sz w:val="18"/>
+          <w:szCs w:val="18"/>
+          <w14:ligatures w14:val="none"/>
+        </w:rPr>
+        <w:t>,</w:t>
+      </w:r>
+      <w:r>
+        <w:rPr>
+          <w:rFonts w:ascii="Menlo" w:eastAsia="Times New Roman" w:hAnsi="Menlo" w:cs="Menlo"/>
+          <w:color w:val="B5CEA8"/>
+          <w:kern w:val="0"/>
+          <w:sz w:val="18"/>
+          <w:szCs w:val="18"/>
+          <w14:ligatures w14:val="none"/>
+        </w:rPr>
+        <w:t>2</w:t>
+      </w:r>
+      <w:r>
+        <w:rPr>
+          <w:rFonts w:ascii="Menlo" w:eastAsia="Times New Roman" w:hAnsi="Menlo" w:cs="Menlo"/>
+          <w:color w:val="CCCCCC"/>
+          <w:kern w:val="0"/>
+          <w:sz w:val="18"/>
+          <w:szCs w:val="18"/>
+          <w14:ligatures w14:val="none"/>
+        </w:rPr>
+        <w:t>,</w:t>
+      </w:r>
+      <w:r>
+        <w:rPr>
+          <w:rFonts w:ascii="Menlo" w:eastAsia="Times New Roman" w:hAnsi="Menlo" w:cs="Menlo"/>
+          <w:color w:val="B5CEA8"/>
+          <w:kern w:val="0"/>
+          <w:sz w:val="18"/>
+          <w:szCs w:val="18"/>
+          <w14:ligatures w14:val="none"/>
+        </w:rPr>
+        <w:t>1</w:t>
+      </w:r>
+      <w:r>
+        <w:rPr>
+          <w:rFonts w:ascii="Menlo" w:eastAsia="Times New Roman" w:hAnsi="Menlo" w:cs="Menlo"/>
+          <w:color w:val="CCCCCC"/>
+          <w:kern w:val="0"/>
+          <w:sz w:val="18"/>
+          <w:szCs w:val="18"/>
+          <w14:ligatures w14:val="none"/>
+        </w:rPr>
+        <w:t>]))</w:t>
+      </w:r>
+    </w:p>
+    <w:p/>
+    <w:p>
+      <w:r>
+        <w:t xml:space="preserve">This is the most efficient since it has a space and time complexity of O(n), hence in an interview this is what I will go for in the end as the most optimized solution. </w:t>
       </w:r>
     </w:p>
     <w:sectPr>

</xml_diff>

<commit_message>
valid anagram solutions added
</commit_message>
<xml_diff>
--- a/Neetcode.docx
+++ b/Neetcode.docx
@@ -3156,6 +3156,4149 @@
     <w:p>
       <w:r>
         <w:t xml:space="preserve">This is the most efficient since it has a space and time complexity of O(n), hence in an interview this is what I will go for in the end as the most optimized solution. </w:t>
+      </w:r>
+    </w:p>
+    <w:p/>
+    <w:p>
+      <w:r>
+        <w:lastRenderedPageBreak/>
+        <w:t xml:space="preserve">Question 2 </w:t>
+      </w:r>
+      <w:r>
+        <w:t>–</w:t>
+      </w:r>
+      <w:r>
+        <w:t xml:space="preserve"> </w:t>
+      </w:r>
+      <w:r>
+        <w:t>Valid Anagrams</w:t>
+      </w:r>
+    </w:p>
+    <w:p>
+      <w:pPr>
+        <w:shd w:val="clear" w:color="auto" w:fill="1F1F1F"/>
+        <w:spacing w:line="270" w:lineRule="atLeast"/>
+        <w:rPr>
+          <w:rFonts w:ascii="Menlo" w:eastAsia="Times New Roman" w:hAnsi="Menlo" w:cs="Menlo"/>
+          <w:color w:val="CCCCCC"/>
+          <w:kern w:val="0"/>
+          <w:sz w:val="18"/>
+          <w:szCs w:val="18"/>
+          <w14:ligatures w14:val="none"/>
+        </w:rPr>
+      </w:pPr>
+      <w:r>
+        <w:rPr>
+          <w:rFonts w:ascii="Menlo" w:eastAsia="Times New Roman" w:hAnsi="Menlo" w:cs="Menlo"/>
+          <w:color w:val="569CD6"/>
+          <w:kern w:val="0"/>
+          <w:sz w:val="18"/>
+          <w:szCs w:val="18"/>
+          <w14:ligatures w14:val="none"/>
+        </w:rPr>
+        <w:t>def</w:t>
+      </w:r>
+      <w:r>
+        <w:rPr>
+          <w:rFonts w:ascii="Menlo" w:eastAsia="Times New Roman" w:hAnsi="Menlo" w:cs="Menlo"/>
+          <w:color w:val="CCCCCC"/>
+          <w:kern w:val="0"/>
+          <w:sz w:val="18"/>
+          <w:szCs w:val="18"/>
+          <w14:ligatures w14:val="none"/>
+        </w:rPr>
+        <w:t xml:space="preserve"> </w:t>
+      </w:r>
+      <w:proofErr w:type="spellStart"/>
+      <w:r>
+        <w:rPr>
+          <w:rFonts w:ascii="Menlo" w:eastAsia="Times New Roman" w:hAnsi="Menlo" w:cs="Menlo"/>
+          <w:color w:val="DCDCAA"/>
+          <w:kern w:val="0"/>
+          <w:sz w:val="18"/>
+          <w:szCs w:val="18"/>
+          <w14:ligatures w14:val="none"/>
+        </w:rPr>
+        <w:t>isAnagram</w:t>
+      </w:r>
+      <w:proofErr w:type="spellEnd"/>
+      <w:r>
+        <w:rPr>
+          <w:rFonts w:ascii="Menlo" w:eastAsia="Times New Roman" w:hAnsi="Menlo" w:cs="Menlo"/>
+          <w:color w:val="CCCCCC"/>
+          <w:kern w:val="0"/>
+          <w:sz w:val="18"/>
+          <w:szCs w:val="18"/>
+          <w14:ligatures w14:val="none"/>
+        </w:rPr>
+        <w:t>(</w:t>
+      </w:r>
+      <w:proofErr w:type="spellStart"/>
+      <w:proofErr w:type="gramStart"/>
+      <w:r>
+        <w:rPr>
+          <w:rFonts w:ascii="Menlo" w:eastAsia="Times New Roman" w:hAnsi="Menlo" w:cs="Menlo"/>
+          <w:color w:val="9CDCFE"/>
+          <w:kern w:val="0"/>
+          <w:sz w:val="18"/>
+          <w:szCs w:val="18"/>
+          <w14:ligatures w14:val="none"/>
+        </w:rPr>
+        <w:t>s</w:t>
+      </w:r>
+      <w:r>
+        <w:rPr>
+          <w:rFonts w:ascii="Menlo" w:eastAsia="Times New Roman" w:hAnsi="Menlo" w:cs="Menlo"/>
+          <w:color w:val="CCCCCC"/>
+          <w:kern w:val="0"/>
+          <w:sz w:val="18"/>
+          <w:szCs w:val="18"/>
+          <w14:ligatures w14:val="none"/>
+        </w:rPr>
+        <w:t>,</w:t>
+      </w:r>
+      <w:r>
+        <w:rPr>
+          <w:rFonts w:ascii="Menlo" w:eastAsia="Times New Roman" w:hAnsi="Menlo" w:cs="Menlo"/>
+          <w:color w:val="9CDCFE"/>
+          <w:kern w:val="0"/>
+          <w:sz w:val="18"/>
+          <w:szCs w:val="18"/>
+          <w14:ligatures w14:val="none"/>
+        </w:rPr>
+        <w:t>t</w:t>
+      </w:r>
+      <w:proofErr w:type="spellEnd"/>
+      <w:proofErr w:type="gramEnd"/>
+      <w:r>
+        <w:rPr>
+          <w:rFonts w:ascii="Menlo" w:eastAsia="Times New Roman" w:hAnsi="Menlo" w:cs="Menlo"/>
+          <w:color w:val="CCCCCC"/>
+          <w:kern w:val="0"/>
+          <w:sz w:val="18"/>
+          <w:szCs w:val="18"/>
+          <w14:ligatures w14:val="none"/>
+        </w:rPr>
+        <w:t>):</w:t>
+      </w:r>
+    </w:p>
+    <w:p>
+      <w:pPr>
+        <w:shd w:val="clear" w:color="auto" w:fill="1F1F1F"/>
+        <w:spacing w:line="270" w:lineRule="atLeast"/>
+        <w:rPr>
+          <w:rFonts w:ascii="Menlo" w:eastAsia="Times New Roman" w:hAnsi="Menlo" w:cs="Menlo"/>
+          <w:color w:val="CCCCCC"/>
+          <w:kern w:val="0"/>
+          <w:sz w:val="18"/>
+          <w:szCs w:val="18"/>
+          <w14:ligatures w14:val="none"/>
+        </w:rPr>
+      </w:pPr>
+      <w:r>
+        <w:rPr>
+          <w:rFonts w:ascii="Menlo" w:eastAsia="Times New Roman" w:hAnsi="Menlo" w:cs="Menlo"/>
+          <w:color w:val="CCCCCC"/>
+          <w:kern w:val="0"/>
+          <w:sz w:val="18"/>
+          <w:szCs w:val="18"/>
+          <w14:ligatures w14:val="none"/>
+        </w:rPr>
+        <w:t xml:space="preserve">    </w:t>
+      </w:r>
+      <w:proofErr w:type="spellStart"/>
+      <w:r>
+        <w:rPr>
+          <w:rFonts w:ascii="Menlo" w:eastAsia="Times New Roman" w:hAnsi="Menlo" w:cs="Menlo"/>
+          <w:color w:val="CCCCCC"/>
+          <w:kern w:val="0"/>
+          <w:sz w:val="18"/>
+          <w:szCs w:val="18"/>
+          <w14:ligatures w14:val="none"/>
+        </w:rPr>
+        <w:t>new_s</w:t>
+      </w:r>
+      <w:proofErr w:type="spellEnd"/>
+      <w:r>
+        <w:rPr>
+          <w:rFonts w:ascii="Menlo" w:eastAsia="Times New Roman" w:hAnsi="Menlo" w:cs="Menlo"/>
+          <w:color w:val="CCCCCC"/>
+          <w:kern w:val="0"/>
+          <w:sz w:val="18"/>
+          <w:szCs w:val="18"/>
+          <w14:ligatures w14:val="none"/>
+        </w:rPr>
+        <w:t xml:space="preserve"> </w:t>
+      </w:r>
+      <w:r>
+        <w:rPr>
+          <w:rFonts w:ascii="Menlo" w:eastAsia="Times New Roman" w:hAnsi="Menlo" w:cs="Menlo"/>
+          <w:color w:val="D4D4D4"/>
+          <w:kern w:val="0"/>
+          <w:sz w:val="18"/>
+          <w:szCs w:val="18"/>
+          <w14:ligatures w14:val="none"/>
+        </w:rPr>
+        <w:t>=</w:t>
+      </w:r>
+      <w:r>
+        <w:rPr>
+          <w:rFonts w:ascii="Menlo" w:eastAsia="Times New Roman" w:hAnsi="Menlo" w:cs="Menlo"/>
+          <w:color w:val="CCCCCC"/>
+          <w:kern w:val="0"/>
+          <w:sz w:val="18"/>
+          <w:szCs w:val="18"/>
+          <w14:ligatures w14:val="none"/>
+        </w:rPr>
+        <w:t xml:space="preserve"> </w:t>
+      </w:r>
+      <w:r>
+        <w:rPr>
+          <w:rFonts w:ascii="Menlo" w:eastAsia="Times New Roman" w:hAnsi="Menlo" w:cs="Menlo"/>
+          <w:color w:val="DCDCAA"/>
+          <w:kern w:val="0"/>
+          <w:sz w:val="18"/>
+          <w:szCs w:val="18"/>
+          <w14:ligatures w14:val="none"/>
+        </w:rPr>
+        <w:t>sorted</w:t>
+      </w:r>
+      <w:r>
+        <w:rPr>
+          <w:rFonts w:ascii="Menlo" w:eastAsia="Times New Roman" w:hAnsi="Menlo" w:cs="Menlo"/>
+          <w:color w:val="CCCCCC"/>
+          <w:kern w:val="0"/>
+          <w:sz w:val="18"/>
+          <w:szCs w:val="18"/>
+          <w14:ligatures w14:val="none"/>
+        </w:rPr>
+        <w:t>(s)</w:t>
+      </w:r>
+    </w:p>
+    <w:p>
+      <w:pPr>
+        <w:shd w:val="clear" w:color="auto" w:fill="1F1F1F"/>
+        <w:spacing w:line="270" w:lineRule="atLeast"/>
+        <w:rPr>
+          <w:rFonts w:ascii="Menlo" w:eastAsia="Times New Roman" w:hAnsi="Menlo" w:cs="Menlo"/>
+          <w:color w:val="CCCCCC"/>
+          <w:kern w:val="0"/>
+          <w:sz w:val="18"/>
+          <w:szCs w:val="18"/>
+          <w14:ligatures w14:val="none"/>
+        </w:rPr>
+      </w:pPr>
+      <w:r>
+        <w:rPr>
+          <w:rFonts w:ascii="Menlo" w:eastAsia="Times New Roman" w:hAnsi="Menlo" w:cs="Menlo"/>
+          <w:color w:val="CCCCCC"/>
+          <w:kern w:val="0"/>
+          <w:sz w:val="18"/>
+          <w:szCs w:val="18"/>
+          <w14:ligatures w14:val="none"/>
+        </w:rPr>
+        <w:t xml:space="preserve">    </w:t>
+      </w:r>
+      <w:proofErr w:type="spellStart"/>
+      <w:r>
+        <w:rPr>
+          <w:rFonts w:ascii="Menlo" w:eastAsia="Times New Roman" w:hAnsi="Menlo" w:cs="Menlo"/>
+          <w:color w:val="CCCCCC"/>
+          <w:kern w:val="0"/>
+          <w:sz w:val="18"/>
+          <w:szCs w:val="18"/>
+          <w14:ligatures w14:val="none"/>
+        </w:rPr>
+        <w:t>new_t</w:t>
+      </w:r>
+      <w:proofErr w:type="spellEnd"/>
+      <w:r>
+        <w:rPr>
+          <w:rFonts w:ascii="Menlo" w:eastAsia="Times New Roman" w:hAnsi="Menlo" w:cs="Menlo"/>
+          <w:color w:val="CCCCCC"/>
+          <w:kern w:val="0"/>
+          <w:sz w:val="18"/>
+          <w:szCs w:val="18"/>
+          <w14:ligatures w14:val="none"/>
+        </w:rPr>
+        <w:t xml:space="preserve"> </w:t>
+      </w:r>
+      <w:r>
+        <w:rPr>
+          <w:rFonts w:ascii="Menlo" w:eastAsia="Times New Roman" w:hAnsi="Menlo" w:cs="Menlo"/>
+          <w:color w:val="D4D4D4"/>
+          <w:kern w:val="0"/>
+          <w:sz w:val="18"/>
+          <w:szCs w:val="18"/>
+          <w14:ligatures w14:val="none"/>
+        </w:rPr>
+        <w:t>=</w:t>
+      </w:r>
+      <w:r>
+        <w:rPr>
+          <w:rFonts w:ascii="Menlo" w:eastAsia="Times New Roman" w:hAnsi="Menlo" w:cs="Menlo"/>
+          <w:color w:val="CCCCCC"/>
+          <w:kern w:val="0"/>
+          <w:sz w:val="18"/>
+          <w:szCs w:val="18"/>
+          <w14:ligatures w14:val="none"/>
+        </w:rPr>
+        <w:t xml:space="preserve"> </w:t>
+      </w:r>
+      <w:r>
+        <w:rPr>
+          <w:rFonts w:ascii="Menlo" w:eastAsia="Times New Roman" w:hAnsi="Menlo" w:cs="Menlo"/>
+          <w:color w:val="DCDCAA"/>
+          <w:kern w:val="0"/>
+          <w:sz w:val="18"/>
+          <w:szCs w:val="18"/>
+          <w14:ligatures w14:val="none"/>
+        </w:rPr>
+        <w:t>sorted</w:t>
+      </w:r>
+      <w:r>
+        <w:rPr>
+          <w:rFonts w:ascii="Menlo" w:eastAsia="Times New Roman" w:hAnsi="Menlo" w:cs="Menlo"/>
+          <w:color w:val="CCCCCC"/>
+          <w:kern w:val="0"/>
+          <w:sz w:val="18"/>
+          <w:szCs w:val="18"/>
+          <w14:ligatures w14:val="none"/>
+        </w:rPr>
+        <w:t>(t)</w:t>
+      </w:r>
+    </w:p>
+    <w:p>
+      <w:pPr>
+        <w:shd w:val="clear" w:color="auto" w:fill="1F1F1F"/>
+        <w:spacing w:line="270" w:lineRule="atLeast"/>
+        <w:rPr>
+          <w:rFonts w:ascii="Menlo" w:eastAsia="Times New Roman" w:hAnsi="Menlo" w:cs="Menlo"/>
+          <w:color w:val="CCCCCC"/>
+          <w:kern w:val="0"/>
+          <w:sz w:val="18"/>
+          <w:szCs w:val="18"/>
+          <w14:ligatures w14:val="none"/>
+        </w:rPr>
+      </w:pPr>
+      <w:r>
+        <w:rPr>
+          <w:rFonts w:ascii="Menlo" w:eastAsia="Times New Roman" w:hAnsi="Menlo" w:cs="Menlo"/>
+          <w:color w:val="CCCCCC"/>
+          <w:kern w:val="0"/>
+          <w:sz w:val="18"/>
+          <w:szCs w:val="18"/>
+          <w14:ligatures w14:val="none"/>
+        </w:rPr>
+        <w:t xml:space="preserve">    </w:t>
+      </w:r>
+      <w:r>
+        <w:rPr>
+          <w:rFonts w:ascii="Menlo" w:eastAsia="Times New Roman" w:hAnsi="Menlo" w:cs="Menlo"/>
+          <w:color w:val="C586C0"/>
+          <w:kern w:val="0"/>
+          <w:sz w:val="18"/>
+          <w:szCs w:val="18"/>
+          <w14:ligatures w14:val="none"/>
+        </w:rPr>
+        <w:t>if</w:t>
+      </w:r>
+      <w:r>
+        <w:rPr>
+          <w:rFonts w:ascii="Menlo" w:eastAsia="Times New Roman" w:hAnsi="Menlo" w:cs="Menlo"/>
+          <w:color w:val="CCCCCC"/>
+          <w:kern w:val="0"/>
+          <w:sz w:val="18"/>
+          <w:szCs w:val="18"/>
+          <w14:ligatures w14:val="none"/>
+        </w:rPr>
+        <w:t xml:space="preserve"> </w:t>
+      </w:r>
+      <w:proofErr w:type="spellStart"/>
+      <w:r>
+        <w:rPr>
+          <w:rFonts w:ascii="Menlo" w:eastAsia="Times New Roman" w:hAnsi="Menlo" w:cs="Menlo"/>
+          <w:color w:val="CCCCCC"/>
+          <w:kern w:val="0"/>
+          <w:sz w:val="18"/>
+          <w:szCs w:val="18"/>
+          <w14:ligatures w14:val="none"/>
+        </w:rPr>
+        <w:t>new_s</w:t>
+      </w:r>
+      <w:proofErr w:type="spellEnd"/>
+      <w:r>
+        <w:rPr>
+          <w:rFonts w:ascii="Menlo" w:eastAsia="Times New Roman" w:hAnsi="Menlo" w:cs="Menlo"/>
+          <w:color w:val="CCCCCC"/>
+          <w:kern w:val="0"/>
+          <w:sz w:val="18"/>
+          <w:szCs w:val="18"/>
+          <w14:ligatures w14:val="none"/>
+        </w:rPr>
+        <w:t xml:space="preserve"> </w:t>
+      </w:r>
+      <w:r>
+        <w:rPr>
+          <w:rFonts w:ascii="Menlo" w:eastAsia="Times New Roman" w:hAnsi="Menlo" w:cs="Menlo"/>
+          <w:color w:val="D4D4D4"/>
+          <w:kern w:val="0"/>
+          <w:sz w:val="18"/>
+          <w:szCs w:val="18"/>
+          <w14:ligatures w14:val="none"/>
+        </w:rPr>
+        <w:t>==</w:t>
+      </w:r>
+      <w:r>
+        <w:rPr>
+          <w:rFonts w:ascii="Menlo" w:eastAsia="Times New Roman" w:hAnsi="Menlo" w:cs="Menlo"/>
+          <w:color w:val="CCCCCC"/>
+          <w:kern w:val="0"/>
+          <w:sz w:val="18"/>
+          <w:szCs w:val="18"/>
+          <w14:ligatures w14:val="none"/>
+        </w:rPr>
+        <w:t xml:space="preserve"> </w:t>
+      </w:r>
+      <w:proofErr w:type="spellStart"/>
+      <w:r>
+        <w:rPr>
+          <w:rFonts w:ascii="Menlo" w:eastAsia="Times New Roman" w:hAnsi="Menlo" w:cs="Menlo"/>
+          <w:color w:val="CCCCCC"/>
+          <w:kern w:val="0"/>
+          <w:sz w:val="18"/>
+          <w:szCs w:val="18"/>
+          <w14:ligatures w14:val="none"/>
+        </w:rPr>
+        <w:t>new_t</w:t>
+      </w:r>
+      <w:proofErr w:type="spellEnd"/>
+      <w:r>
+        <w:rPr>
+          <w:rFonts w:ascii="Menlo" w:eastAsia="Times New Roman" w:hAnsi="Menlo" w:cs="Menlo"/>
+          <w:color w:val="CCCCCC"/>
+          <w:kern w:val="0"/>
+          <w:sz w:val="18"/>
+          <w:szCs w:val="18"/>
+          <w14:ligatures w14:val="none"/>
+        </w:rPr>
+        <w:t>:</w:t>
+      </w:r>
+    </w:p>
+    <w:p>
+      <w:pPr>
+        <w:shd w:val="clear" w:color="auto" w:fill="1F1F1F"/>
+        <w:spacing w:line="270" w:lineRule="atLeast"/>
+        <w:rPr>
+          <w:rFonts w:ascii="Menlo" w:eastAsia="Times New Roman" w:hAnsi="Menlo" w:cs="Menlo"/>
+          <w:color w:val="CCCCCC"/>
+          <w:kern w:val="0"/>
+          <w:sz w:val="18"/>
+          <w:szCs w:val="18"/>
+          <w14:ligatures w14:val="none"/>
+        </w:rPr>
+      </w:pPr>
+      <w:r>
+        <w:rPr>
+          <w:rFonts w:ascii="Menlo" w:eastAsia="Times New Roman" w:hAnsi="Menlo" w:cs="Menlo"/>
+          <w:color w:val="CCCCCC"/>
+          <w:kern w:val="0"/>
+          <w:sz w:val="18"/>
+          <w:szCs w:val="18"/>
+          <w14:ligatures w14:val="none"/>
+        </w:rPr>
+        <w:t xml:space="preserve">        </w:t>
+      </w:r>
+      <w:r>
+        <w:rPr>
+          <w:rFonts w:ascii="Menlo" w:eastAsia="Times New Roman" w:hAnsi="Menlo" w:cs="Menlo"/>
+          <w:color w:val="C586C0"/>
+          <w:kern w:val="0"/>
+          <w:sz w:val="18"/>
+          <w:szCs w:val="18"/>
+          <w14:ligatures w14:val="none"/>
+        </w:rPr>
+        <w:t>return</w:t>
+      </w:r>
+      <w:r>
+        <w:rPr>
+          <w:rFonts w:ascii="Menlo" w:eastAsia="Times New Roman" w:hAnsi="Menlo" w:cs="Menlo"/>
+          <w:color w:val="CCCCCC"/>
+          <w:kern w:val="0"/>
+          <w:sz w:val="18"/>
+          <w:szCs w:val="18"/>
+          <w14:ligatures w14:val="none"/>
+        </w:rPr>
+        <w:t xml:space="preserve"> </w:t>
+      </w:r>
+      <w:r>
+        <w:rPr>
+          <w:rFonts w:ascii="Menlo" w:eastAsia="Times New Roman" w:hAnsi="Menlo" w:cs="Menlo"/>
+          <w:color w:val="569CD6"/>
+          <w:kern w:val="0"/>
+          <w:sz w:val="18"/>
+          <w:szCs w:val="18"/>
+          <w14:ligatures w14:val="none"/>
+        </w:rPr>
+        <w:t>True</w:t>
+      </w:r>
+    </w:p>
+    <w:p>
+      <w:pPr>
+        <w:shd w:val="clear" w:color="auto" w:fill="1F1F1F"/>
+        <w:spacing w:line="270" w:lineRule="atLeast"/>
+        <w:rPr>
+          <w:rFonts w:ascii="Menlo" w:eastAsia="Times New Roman" w:hAnsi="Menlo" w:cs="Menlo"/>
+          <w:color w:val="CCCCCC"/>
+          <w:kern w:val="0"/>
+          <w:sz w:val="18"/>
+          <w:szCs w:val="18"/>
+          <w14:ligatures w14:val="none"/>
+        </w:rPr>
+      </w:pPr>
+      <w:r>
+        <w:rPr>
+          <w:rFonts w:ascii="Menlo" w:eastAsia="Times New Roman" w:hAnsi="Menlo" w:cs="Menlo"/>
+          <w:color w:val="CCCCCC"/>
+          <w:kern w:val="0"/>
+          <w:sz w:val="18"/>
+          <w:szCs w:val="18"/>
+          <w14:ligatures w14:val="none"/>
+        </w:rPr>
+        <w:t xml:space="preserve">    </w:t>
+      </w:r>
+      <w:r>
+        <w:rPr>
+          <w:rFonts w:ascii="Menlo" w:eastAsia="Times New Roman" w:hAnsi="Menlo" w:cs="Menlo"/>
+          <w:color w:val="C586C0"/>
+          <w:kern w:val="0"/>
+          <w:sz w:val="18"/>
+          <w:szCs w:val="18"/>
+          <w14:ligatures w14:val="none"/>
+        </w:rPr>
+        <w:t>else</w:t>
+      </w:r>
+      <w:r>
+        <w:rPr>
+          <w:rFonts w:ascii="Menlo" w:eastAsia="Times New Roman" w:hAnsi="Menlo" w:cs="Menlo"/>
+          <w:color w:val="CCCCCC"/>
+          <w:kern w:val="0"/>
+          <w:sz w:val="18"/>
+          <w:szCs w:val="18"/>
+          <w14:ligatures w14:val="none"/>
+        </w:rPr>
+        <w:t>:</w:t>
+      </w:r>
+    </w:p>
+    <w:p>
+      <w:pPr>
+        <w:shd w:val="clear" w:color="auto" w:fill="1F1F1F"/>
+        <w:spacing w:line="270" w:lineRule="atLeast"/>
+        <w:rPr>
+          <w:rFonts w:ascii="Menlo" w:eastAsia="Times New Roman" w:hAnsi="Menlo" w:cs="Menlo"/>
+          <w:color w:val="CCCCCC"/>
+          <w:kern w:val="0"/>
+          <w:sz w:val="18"/>
+          <w:szCs w:val="18"/>
+          <w14:ligatures w14:val="none"/>
+        </w:rPr>
+      </w:pPr>
+      <w:r>
+        <w:rPr>
+          <w:rFonts w:ascii="Menlo" w:eastAsia="Times New Roman" w:hAnsi="Menlo" w:cs="Menlo"/>
+          <w:color w:val="CCCCCC"/>
+          <w:kern w:val="0"/>
+          <w:sz w:val="18"/>
+          <w:szCs w:val="18"/>
+          <w14:ligatures w14:val="none"/>
+        </w:rPr>
+        <w:t xml:space="preserve">       </w:t>
+      </w:r>
+      <w:r>
+        <w:rPr>
+          <w:rFonts w:ascii="Menlo" w:eastAsia="Times New Roman" w:hAnsi="Menlo" w:cs="Menlo"/>
+          <w:color w:val="C586C0"/>
+          <w:kern w:val="0"/>
+          <w:sz w:val="18"/>
+          <w:szCs w:val="18"/>
+          <w14:ligatures w14:val="none"/>
+        </w:rPr>
+        <w:t>return</w:t>
+      </w:r>
+      <w:r>
+        <w:rPr>
+          <w:rFonts w:ascii="Menlo" w:eastAsia="Times New Roman" w:hAnsi="Menlo" w:cs="Menlo"/>
+          <w:color w:val="CCCCCC"/>
+          <w:kern w:val="0"/>
+          <w:sz w:val="18"/>
+          <w:szCs w:val="18"/>
+          <w14:ligatures w14:val="none"/>
+        </w:rPr>
+        <w:t xml:space="preserve"> </w:t>
+      </w:r>
+      <w:r>
+        <w:rPr>
+          <w:rFonts w:ascii="Menlo" w:eastAsia="Times New Roman" w:hAnsi="Menlo" w:cs="Menlo"/>
+          <w:color w:val="569CD6"/>
+          <w:kern w:val="0"/>
+          <w:sz w:val="18"/>
+          <w:szCs w:val="18"/>
+          <w14:ligatures w14:val="none"/>
+        </w:rPr>
+        <w:t>False</w:t>
+      </w:r>
+    </w:p>
+    <w:p>
+      <w:pPr>
+        <w:shd w:val="clear" w:color="auto" w:fill="1F1F1F"/>
+        <w:spacing w:line="270" w:lineRule="atLeast"/>
+        <w:rPr>
+          <w:rFonts w:ascii="Menlo" w:eastAsia="Times New Roman" w:hAnsi="Menlo" w:cs="Menlo"/>
+          <w:color w:val="CCCCCC"/>
+          <w:kern w:val="0"/>
+          <w:sz w:val="18"/>
+          <w:szCs w:val="18"/>
+          <w14:ligatures w14:val="none"/>
+        </w:rPr>
+      </w:pPr>
+      <w:r>
+        <w:rPr>
+          <w:rFonts w:ascii="Menlo" w:eastAsia="Times New Roman" w:hAnsi="Menlo" w:cs="Menlo"/>
+          <w:color w:val="CCCCCC"/>
+          <w:kern w:val="0"/>
+          <w:sz w:val="18"/>
+          <w:szCs w:val="18"/>
+          <w14:ligatures w14:val="none"/>
+        </w:rPr>
+        <w:t xml:space="preserve">    </w:t>
+      </w:r>
+    </w:p>
+    <w:p>
+      <w:pPr>
+        <w:shd w:val="clear" w:color="auto" w:fill="1F1F1F"/>
+        <w:spacing w:line="270" w:lineRule="atLeast"/>
+        <w:rPr>
+          <w:rFonts w:ascii="Menlo" w:eastAsia="Times New Roman" w:hAnsi="Menlo" w:cs="Menlo"/>
+          <w:color w:val="CCCCCC"/>
+          <w:kern w:val="0"/>
+          <w:sz w:val="18"/>
+          <w:szCs w:val="18"/>
+          <w14:ligatures w14:val="none"/>
+        </w:rPr>
+      </w:pPr>
+    </w:p>
+    <w:p/>
+    <w:p>
+      <w:r>
+        <w:t>this is my first solution which is not so optima</w:t>
+      </w:r>
+      <w:r>
+        <w:t>l with time complexity of O(</w:t>
+      </w:r>
+      <w:proofErr w:type="spellStart"/>
+      <w:r>
+        <w:t>nlogn</w:t>
+      </w:r>
+      <w:proofErr w:type="spellEnd"/>
+      <w:r>
+        <w:t>)</w:t>
+      </w:r>
+    </w:p>
+    <w:p>
+      <w:r>
+        <w:t>The function you provided checks if two strings, `s` and `t`, are anagrams by sorting the strings and then comparing them. To determine the time complexity of this function, let's analyze each part:</w:t>
+      </w:r>
+    </w:p>
+    <w:p/>
+    <w:p>
+      <w:r>
+        <w:t>1. Sorting the strings:</w:t>
+      </w:r>
+    </w:p>
+    <w:p>
+      <w:r>
+        <w:t xml:space="preserve">   - Sorting a string using `</w:t>
+      </w:r>
+      <w:proofErr w:type="gramStart"/>
+      <w:r>
+        <w:t>sorted(</w:t>
+      </w:r>
+      <w:proofErr w:type="gramEnd"/>
+      <w:r>
+        <w:t xml:space="preserve">)` function in Python generally uses </w:t>
+      </w:r>
+      <w:proofErr w:type="spellStart"/>
+      <w:r>
+        <w:t>Timsort</w:t>
+      </w:r>
+      <w:proofErr w:type="spellEnd"/>
+      <w:r>
+        <w:t>, which has a time complexity of \(O(n \log n)\), where \(n\) is the length of the string being sorted.</w:t>
+      </w:r>
+    </w:p>
+    <w:p>
+      <w:r>
+        <w:t xml:space="preserve">   - Since the function sorts both strings `s` and `t`, and if we assume `n` is the length of `s` and `m` is the length of `t`, then sorting `s` takes </w:t>
+      </w:r>
+      <w:proofErr w:type="gramStart"/>
+      <w:r>
+        <w:t>\(</w:t>
+      </w:r>
+      <w:proofErr w:type="gramEnd"/>
+      <w:r>
+        <w:t>O(n \log n)\) and sorting `t` takes \(O(m \log m)\).</w:t>
+      </w:r>
+    </w:p>
+    <w:p/>
+    <w:p>
+      <w:r>
+        <w:t>2. Comparing the sorted strings:</w:t>
+      </w:r>
+    </w:p>
+    <w:p>
+      <w:r>
+        <w:t xml:space="preserve">   - The comparison of two lists (which are the results of the sorted strings) is linear with respect to the number of elements in the lists. Thus, if both strings are of the same length (say the shorter string has length \(k\)), this comparison takes \(O(k)\), where </w:t>
+      </w:r>
+      <w:proofErr w:type="gramStart"/>
+      <w:r>
+        <w:t>\(</w:t>
+      </w:r>
+      <w:proofErr w:type="gramEnd"/>
+      <w:r>
+        <w:t>k = \min(n, m)\).</w:t>
+      </w:r>
+    </w:p>
+    <w:p/>
+    <w:p>
+      <w:r>
+        <w:t>Combining these complexities, the dominant factor here is the sorting step, so the overall time complexity of the function `</w:t>
+      </w:r>
+      <w:proofErr w:type="spellStart"/>
+      <w:proofErr w:type="gramStart"/>
+      <w:r>
+        <w:t>isAnagram</w:t>
+      </w:r>
+      <w:proofErr w:type="spellEnd"/>
+      <w:r>
+        <w:t>(</w:t>
+      </w:r>
+      <w:proofErr w:type="gramEnd"/>
+      <w:r>
+        <w:t xml:space="preserve">s, t)` is \(O(n \log n + m \log m)\). If the strings are of similar length, this simplifies to </w:t>
+      </w:r>
+      <w:proofErr w:type="gramStart"/>
+      <w:r>
+        <w:t>\(</w:t>
+      </w:r>
+      <w:proofErr w:type="gramEnd"/>
+      <w:r>
+        <w:t>O(n \log n)\) assuming \(n \</w:t>
+      </w:r>
+      <w:proofErr w:type="spellStart"/>
+      <w:r>
+        <w:t>approx</w:t>
+      </w:r>
+      <w:proofErr w:type="spellEnd"/>
+      <w:r>
+        <w:t xml:space="preserve"> m\).</w:t>
+      </w:r>
+    </w:p>
+    <w:p/>
+    <w:p>
+      <w:r>
+        <w:t xml:space="preserve">This is not too efficient, the other method is using a </w:t>
+      </w:r>
+      <w:proofErr w:type="spellStart"/>
+      <w:r>
+        <w:t>hashmap</w:t>
+      </w:r>
+      <w:proofErr w:type="spellEnd"/>
+      <w:r>
+        <w:t xml:space="preserve"> and </w:t>
+      </w:r>
+      <w:proofErr w:type="spellStart"/>
+      <w:r>
+        <w:t>couting</w:t>
+      </w:r>
+      <w:proofErr w:type="spellEnd"/>
+      <w:r>
+        <w:t xml:space="preserve"> the elements in the two strings and then comparing the count of </w:t>
+      </w:r>
+      <w:proofErr w:type="spellStart"/>
+      <w:r>
+        <w:t>eeach</w:t>
+      </w:r>
+      <w:proofErr w:type="spellEnd"/>
+      <w:r>
+        <w:t xml:space="preserve"> string, also with the base case, compare the length of the two strings, once not equal then they can’t be anagrams. </w:t>
+      </w:r>
+    </w:p>
+    <w:p/>
+    <w:p>
+      <w:pPr>
+        <w:shd w:val="clear" w:color="auto" w:fill="1F1F1F"/>
+        <w:spacing w:line="270" w:lineRule="atLeast"/>
+        <w:rPr>
+          <w:rFonts w:ascii="Menlo" w:eastAsia="Times New Roman" w:hAnsi="Menlo" w:cs="Menlo"/>
+          <w:color w:val="CCCCCC"/>
+          <w:kern w:val="0"/>
+          <w:sz w:val="18"/>
+          <w:szCs w:val="18"/>
+          <w14:ligatures w14:val="none"/>
+        </w:rPr>
+      </w:pPr>
+      <w:r>
+        <w:rPr>
+          <w:rFonts w:ascii="Menlo" w:eastAsia="Times New Roman" w:hAnsi="Menlo" w:cs="Menlo"/>
+          <w:color w:val="569CD6"/>
+          <w:kern w:val="0"/>
+          <w:sz w:val="18"/>
+          <w:szCs w:val="18"/>
+          <w14:ligatures w14:val="none"/>
+        </w:rPr>
+        <w:t>def</w:t>
+      </w:r>
+      <w:r>
+        <w:rPr>
+          <w:rFonts w:ascii="Menlo" w:eastAsia="Times New Roman" w:hAnsi="Menlo" w:cs="Menlo"/>
+          <w:color w:val="CCCCCC"/>
+          <w:kern w:val="0"/>
+          <w:sz w:val="18"/>
+          <w:szCs w:val="18"/>
+          <w14:ligatures w14:val="none"/>
+        </w:rPr>
+        <w:t xml:space="preserve"> </w:t>
+      </w:r>
+      <w:proofErr w:type="spellStart"/>
+      <w:r>
+        <w:rPr>
+          <w:rFonts w:ascii="Menlo" w:eastAsia="Times New Roman" w:hAnsi="Menlo" w:cs="Menlo"/>
+          <w:color w:val="DCDCAA"/>
+          <w:kern w:val="0"/>
+          <w:sz w:val="18"/>
+          <w:szCs w:val="18"/>
+          <w14:ligatures w14:val="none"/>
+        </w:rPr>
+        <w:t>isAnagram</w:t>
+      </w:r>
+      <w:proofErr w:type="spellEnd"/>
+      <w:r>
+        <w:rPr>
+          <w:rFonts w:ascii="Menlo" w:eastAsia="Times New Roman" w:hAnsi="Menlo" w:cs="Menlo"/>
+          <w:color w:val="CCCCCC"/>
+          <w:kern w:val="0"/>
+          <w:sz w:val="18"/>
+          <w:szCs w:val="18"/>
+          <w14:ligatures w14:val="none"/>
+        </w:rPr>
+        <w:t>(</w:t>
+      </w:r>
+      <w:proofErr w:type="spellStart"/>
+      <w:proofErr w:type="gramStart"/>
+      <w:r>
+        <w:rPr>
+          <w:rFonts w:ascii="Menlo" w:eastAsia="Times New Roman" w:hAnsi="Menlo" w:cs="Menlo"/>
+          <w:color w:val="9CDCFE"/>
+          <w:kern w:val="0"/>
+          <w:sz w:val="18"/>
+          <w:szCs w:val="18"/>
+          <w14:ligatures w14:val="none"/>
+        </w:rPr>
+        <w:t>s</w:t>
+      </w:r>
+      <w:r>
+        <w:rPr>
+          <w:rFonts w:ascii="Menlo" w:eastAsia="Times New Roman" w:hAnsi="Menlo" w:cs="Menlo"/>
+          <w:color w:val="CCCCCC"/>
+          <w:kern w:val="0"/>
+          <w:sz w:val="18"/>
+          <w:szCs w:val="18"/>
+          <w14:ligatures w14:val="none"/>
+        </w:rPr>
+        <w:t>,</w:t>
+      </w:r>
+      <w:r>
+        <w:rPr>
+          <w:rFonts w:ascii="Menlo" w:eastAsia="Times New Roman" w:hAnsi="Menlo" w:cs="Menlo"/>
+          <w:color w:val="9CDCFE"/>
+          <w:kern w:val="0"/>
+          <w:sz w:val="18"/>
+          <w:szCs w:val="18"/>
+          <w14:ligatures w14:val="none"/>
+        </w:rPr>
+        <w:t>t</w:t>
+      </w:r>
+      <w:proofErr w:type="spellEnd"/>
+      <w:proofErr w:type="gramEnd"/>
+      <w:r>
+        <w:rPr>
+          <w:rFonts w:ascii="Menlo" w:eastAsia="Times New Roman" w:hAnsi="Menlo" w:cs="Menlo"/>
+          <w:color w:val="CCCCCC"/>
+          <w:kern w:val="0"/>
+          <w:sz w:val="18"/>
+          <w:szCs w:val="18"/>
+          <w14:ligatures w14:val="none"/>
+        </w:rPr>
+        <w:t>):</w:t>
+      </w:r>
+    </w:p>
+    <w:p>
+      <w:pPr>
+        <w:shd w:val="clear" w:color="auto" w:fill="1F1F1F"/>
+        <w:spacing w:line="270" w:lineRule="atLeast"/>
+        <w:rPr>
+          <w:rFonts w:ascii="Menlo" w:eastAsia="Times New Roman" w:hAnsi="Menlo" w:cs="Menlo"/>
+          <w:color w:val="CCCCCC"/>
+          <w:kern w:val="0"/>
+          <w:sz w:val="18"/>
+          <w:szCs w:val="18"/>
+          <w14:ligatures w14:val="none"/>
+        </w:rPr>
+      </w:pPr>
+      <w:r>
+        <w:rPr>
+          <w:rFonts w:ascii="Menlo" w:eastAsia="Times New Roman" w:hAnsi="Menlo" w:cs="Menlo"/>
+          <w:color w:val="CCCCCC"/>
+          <w:kern w:val="0"/>
+          <w:sz w:val="18"/>
+          <w:szCs w:val="18"/>
+          <w14:ligatures w14:val="none"/>
+        </w:rPr>
+        <w:t xml:space="preserve">    </w:t>
+      </w:r>
+      <w:r>
+        <w:rPr>
+          <w:rFonts w:ascii="Menlo" w:eastAsia="Times New Roman" w:hAnsi="Menlo" w:cs="Menlo"/>
+          <w:color w:val="6A9955"/>
+          <w:kern w:val="0"/>
+          <w:sz w:val="18"/>
+          <w:szCs w:val="18"/>
+          <w14:ligatures w14:val="none"/>
+        </w:rPr>
+        <w:t>#</w:t>
+      </w:r>
+      <w:proofErr w:type="gramStart"/>
+      <w:r>
+        <w:rPr>
+          <w:rFonts w:ascii="Menlo" w:eastAsia="Times New Roman" w:hAnsi="Menlo" w:cs="Menlo"/>
+          <w:color w:val="6A9955"/>
+          <w:kern w:val="0"/>
+          <w:sz w:val="18"/>
+          <w:szCs w:val="18"/>
+          <w14:ligatures w14:val="none"/>
+        </w:rPr>
+        <w:t>compare</w:t>
+      </w:r>
+      <w:proofErr w:type="gramEnd"/>
+      <w:r>
+        <w:rPr>
+          <w:rFonts w:ascii="Menlo" w:eastAsia="Times New Roman" w:hAnsi="Menlo" w:cs="Menlo"/>
+          <w:color w:val="6A9955"/>
+          <w:kern w:val="0"/>
+          <w:sz w:val="18"/>
+          <w:szCs w:val="18"/>
+          <w14:ligatures w14:val="none"/>
+        </w:rPr>
+        <w:t xml:space="preserve"> the length of string s and string t</w:t>
+      </w:r>
+    </w:p>
+    <w:p>
+      <w:pPr>
+        <w:shd w:val="clear" w:color="auto" w:fill="1F1F1F"/>
+        <w:spacing w:line="270" w:lineRule="atLeast"/>
+        <w:rPr>
+          <w:rFonts w:ascii="Menlo" w:eastAsia="Times New Roman" w:hAnsi="Menlo" w:cs="Menlo"/>
+          <w:color w:val="CCCCCC"/>
+          <w:kern w:val="0"/>
+          <w:sz w:val="18"/>
+          <w:szCs w:val="18"/>
+          <w14:ligatures w14:val="none"/>
+        </w:rPr>
+      </w:pPr>
+    </w:p>
+    <w:p>
+      <w:pPr>
+        <w:shd w:val="clear" w:color="auto" w:fill="1F1F1F"/>
+        <w:spacing w:line="270" w:lineRule="atLeast"/>
+        <w:rPr>
+          <w:rFonts w:ascii="Menlo" w:eastAsia="Times New Roman" w:hAnsi="Menlo" w:cs="Menlo"/>
+          <w:color w:val="CCCCCC"/>
+          <w:kern w:val="0"/>
+          <w:sz w:val="18"/>
+          <w:szCs w:val="18"/>
+          <w14:ligatures w14:val="none"/>
+        </w:rPr>
+      </w:pPr>
+      <w:r>
+        <w:rPr>
+          <w:rFonts w:ascii="Menlo" w:eastAsia="Times New Roman" w:hAnsi="Menlo" w:cs="Menlo"/>
+          <w:color w:val="CCCCCC"/>
+          <w:kern w:val="0"/>
+          <w:sz w:val="18"/>
+          <w:szCs w:val="18"/>
+          <w14:ligatures w14:val="none"/>
+        </w:rPr>
+        <w:t xml:space="preserve">    </w:t>
+      </w:r>
+      <w:r>
+        <w:rPr>
+          <w:rFonts w:ascii="Menlo" w:eastAsia="Times New Roman" w:hAnsi="Menlo" w:cs="Menlo"/>
+          <w:color w:val="C586C0"/>
+          <w:kern w:val="0"/>
+          <w:sz w:val="18"/>
+          <w:szCs w:val="18"/>
+          <w14:ligatures w14:val="none"/>
+        </w:rPr>
+        <w:t>if</w:t>
+      </w:r>
+      <w:r>
+        <w:rPr>
+          <w:rFonts w:ascii="Menlo" w:eastAsia="Times New Roman" w:hAnsi="Menlo" w:cs="Menlo"/>
+          <w:color w:val="CCCCCC"/>
+          <w:kern w:val="0"/>
+          <w:sz w:val="18"/>
+          <w:szCs w:val="18"/>
+          <w14:ligatures w14:val="none"/>
+        </w:rPr>
+        <w:t xml:space="preserve"> </w:t>
+      </w:r>
+      <w:proofErr w:type="spellStart"/>
+      <w:r>
+        <w:rPr>
+          <w:rFonts w:ascii="Menlo" w:eastAsia="Times New Roman" w:hAnsi="Menlo" w:cs="Menlo"/>
+          <w:color w:val="DCDCAA"/>
+          <w:kern w:val="0"/>
+          <w:sz w:val="18"/>
+          <w:szCs w:val="18"/>
+          <w14:ligatures w14:val="none"/>
+        </w:rPr>
+        <w:t>len</w:t>
+      </w:r>
+      <w:proofErr w:type="spellEnd"/>
+      <w:r>
+        <w:rPr>
+          <w:rFonts w:ascii="Menlo" w:eastAsia="Times New Roman" w:hAnsi="Menlo" w:cs="Menlo"/>
+          <w:color w:val="CCCCCC"/>
+          <w:kern w:val="0"/>
+          <w:sz w:val="18"/>
+          <w:szCs w:val="18"/>
+          <w14:ligatures w14:val="none"/>
+        </w:rPr>
+        <w:t>(s</w:t>
+      </w:r>
+      <w:proofErr w:type="gramStart"/>
+      <w:r>
+        <w:rPr>
+          <w:rFonts w:ascii="Menlo" w:eastAsia="Times New Roman" w:hAnsi="Menlo" w:cs="Menlo"/>
+          <w:color w:val="CCCCCC"/>
+          <w:kern w:val="0"/>
+          <w:sz w:val="18"/>
+          <w:szCs w:val="18"/>
+          <w14:ligatures w14:val="none"/>
+        </w:rPr>
+        <w:t xml:space="preserve">) </w:t>
+      </w:r>
+      <w:r>
+        <w:rPr>
+          <w:rFonts w:ascii="Menlo" w:eastAsia="Times New Roman" w:hAnsi="Menlo" w:cs="Menlo"/>
+          <w:color w:val="D4D4D4"/>
+          <w:kern w:val="0"/>
+          <w:sz w:val="18"/>
+          <w:szCs w:val="18"/>
+          <w14:ligatures w14:val="none"/>
+        </w:rPr>
+        <w:t>!</w:t>
+      </w:r>
+      <w:proofErr w:type="gramEnd"/>
+      <w:r>
+        <w:rPr>
+          <w:rFonts w:ascii="Menlo" w:eastAsia="Times New Roman" w:hAnsi="Menlo" w:cs="Menlo"/>
+          <w:color w:val="D4D4D4"/>
+          <w:kern w:val="0"/>
+          <w:sz w:val="18"/>
+          <w:szCs w:val="18"/>
+          <w14:ligatures w14:val="none"/>
+        </w:rPr>
+        <w:t>=</w:t>
+      </w:r>
+      <w:r>
+        <w:rPr>
+          <w:rFonts w:ascii="Menlo" w:eastAsia="Times New Roman" w:hAnsi="Menlo" w:cs="Menlo"/>
+          <w:color w:val="CCCCCC"/>
+          <w:kern w:val="0"/>
+          <w:sz w:val="18"/>
+          <w:szCs w:val="18"/>
+          <w14:ligatures w14:val="none"/>
+        </w:rPr>
+        <w:t xml:space="preserve"> </w:t>
+      </w:r>
+      <w:proofErr w:type="spellStart"/>
+      <w:r>
+        <w:rPr>
+          <w:rFonts w:ascii="Menlo" w:eastAsia="Times New Roman" w:hAnsi="Menlo" w:cs="Menlo"/>
+          <w:color w:val="DCDCAA"/>
+          <w:kern w:val="0"/>
+          <w:sz w:val="18"/>
+          <w:szCs w:val="18"/>
+          <w14:ligatures w14:val="none"/>
+        </w:rPr>
+        <w:t>len</w:t>
+      </w:r>
+      <w:proofErr w:type="spellEnd"/>
+      <w:r>
+        <w:rPr>
+          <w:rFonts w:ascii="Menlo" w:eastAsia="Times New Roman" w:hAnsi="Menlo" w:cs="Menlo"/>
+          <w:color w:val="CCCCCC"/>
+          <w:kern w:val="0"/>
+          <w:sz w:val="18"/>
+          <w:szCs w:val="18"/>
+          <w14:ligatures w14:val="none"/>
+        </w:rPr>
+        <w:t>(t):</w:t>
+      </w:r>
+    </w:p>
+    <w:p>
+      <w:pPr>
+        <w:shd w:val="clear" w:color="auto" w:fill="1F1F1F"/>
+        <w:spacing w:line="270" w:lineRule="atLeast"/>
+        <w:rPr>
+          <w:rFonts w:ascii="Menlo" w:eastAsia="Times New Roman" w:hAnsi="Menlo" w:cs="Menlo"/>
+          <w:color w:val="CCCCCC"/>
+          <w:kern w:val="0"/>
+          <w:sz w:val="18"/>
+          <w:szCs w:val="18"/>
+          <w14:ligatures w14:val="none"/>
+        </w:rPr>
+      </w:pPr>
+      <w:r>
+        <w:rPr>
+          <w:rFonts w:ascii="Menlo" w:eastAsia="Times New Roman" w:hAnsi="Menlo" w:cs="Menlo"/>
+          <w:color w:val="CCCCCC"/>
+          <w:kern w:val="0"/>
+          <w:sz w:val="18"/>
+          <w:szCs w:val="18"/>
+          <w14:ligatures w14:val="none"/>
+        </w:rPr>
+        <w:t xml:space="preserve">        </w:t>
+      </w:r>
+      <w:r>
+        <w:rPr>
+          <w:rFonts w:ascii="Menlo" w:eastAsia="Times New Roman" w:hAnsi="Menlo" w:cs="Menlo"/>
+          <w:color w:val="C586C0"/>
+          <w:kern w:val="0"/>
+          <w:sz w:val="18"/>
+          <w:szCs w:val="18"/>
+          <w14:ligatures w14:val="none"/>
+        </w:rPr>
+        <w:t>return</w:t>
+      </w:r>
+      <w:r>
+        <w:rPr>
+          <w:rFonts w:ascii="Menlo" w:eastAsia="Times New Roman" w:hAnsi="Menlo" w:cs="Menlo"/>
+          <w:color w:val="CCCCCC"/>
+          <w:kern w:val="0"/>
+          <w:sz w:val="18"/>
+          <w:szCs w:val="18"/>
+          <w14:ligatures w14:val="none"/>
+        </w:rPr>
+        <w:t xml:space="preserve"> </w:t>
+      </w:r>
+      <w:r>
+        <w:rPr>
+          <w:rFonts w:ascii="Menlo" w:eastAsia="Times New Roman" w:hAnsi="Menlo" w:cs="Menlo"/>
+          <w:color w:val="569CD6"/>
+          <w:kern w:val="0"/>
+          <w:sz w:val="18"/>
+          <w:szCs w:val="18"/>
+          <w14:ligatures w14:val="none"/>
+        </w:rPr>
+        <w:t>False</w:t>
+      </w:r>
+    </w:p>
+    <w:p>
+      <w:pPr>
+        <w:shd w:val="clear" w:color="auto" w:fill="1F1F1F"/>
+        <w:spacing w:line="270" w:lineRule="atLeast"/>
+        <w:rPr>
+          <w:rFonts w:ascii="Menlo" w:eastAsia="Times New Roman" w:hAnsi="Menlo" w:cs="Menlo"/>
+          <w:color w:val="CCCCCC"/>
+          <w:kern w:val="0"/>
+          <w:sz w:val="18"/>
+          <w:szCs w:val="18"/>
+          <w14:ligatures w14:val="none"/>
+        </w:rPr>
+      </w:pPr>
+      <w:r>
+        <w:rPr>
+          <w:rFonts w:ascii="Menlo" w:eastAsia="Times New Roman" w:hAnsi="Menlo" w:cs="Menlo"/>
+          <w:color w:val="CCCCCC"/>
+          <w:kern w:val="0"/>
+          <w:sz w:val="18"/>
+          <w:szCs w:val="18"/>
+          <w14:ligatures w14:val="none"/>
+        </w:rPr>
+        <w:t xml:space="preserve">    </w:t>
+      </w:r>
+    </w:p>
+    <w:p>
+      <w:pPr>
+        <w:shd w:val="clear" w:color="auto" w:fill="1F1F1F"/>
+        <w:spacing w:line="270" w:lineRule="atLeast"/>
+        <w:rPr>
+          <w:rFonts w:ascii="Menlo" w:eastAsia="Times New Roman" w:hAnsi="Menlo" w:cs="Menlo"/>
+          <w:color w:val="CCCCCC"/>
+          <w:kern w:val="0"/>
+          <w:sz w:val="18"/>
+          <w:szCs w:val="18"/>
+          <w14:ligatures w14:val="none"/>
+        </w:rPr>
+      </w:pPr>
+      <w:r>
+        <w:rPr>
+          <w:rFonts w:ascii="Menlo" w:eastAsia="Times New Roman" w:hAnsi="Menlo" w:cs="Menlo"/>
+          <w:color w:val="CCCCCC"/>
+          <w:kern w:val="0"/>
+          <w:sz w:val="18"/>
+          <w:szCs w:val="18"/>
+          <w14:ligatures w14:val="none"/>
+        </w:rPr>
+        <w:t xml:space="preserve">    </w:t>
+      </w:r>
+      <w:r>
+        <w:rPr>
+          <w:rFonts w:ascii="Menlo" w:eastAsia="Times New Roman" w:hAnsi="Menlo" w:cs="Menlo"/>
+          <w:color w:val="6A9955"/>
+          <w:kern w:val="0"/>
+          <w:sz w:val="18"/>
+          <w:szCs w:val="18"/>
+          <w14:ligatures w14:val="none"/>
+        </w:rPr>
+        <w:t xml:space="preserve"># count </w:t>
+      </w:r>
+      <w:proofErr w:type="spellStart"/>
+      <w:r>
+        <w:rPr>
+          <w:rFonts w:ascii="Menlo" w:eastAsia="Times New Roman" w:hAnsi="Menlo" w:cs="Menlo"/>
+          <w:color w:val="6A9955"/>
+          <w:kern w:val="0"/>
+          <w:sz w:val="18"/>
+          <w:szCs w:val="18"/>
+          <w14:ligatures w14:val="none"/>
+        </w:rPr>
+        <w:t>elemets</w:t>
+      </w:r>
+      <w:proofErr w:type="spellEnd"/>
+      <w:r>
+        <w:rPr>
+          <w:rFonts w:ascii="Menlo" w:eastAsia="Times New Roman" w:hAnsi="Menlo" w:cs="Menlo"/>
+          <w:color w:val="6A9955"/>
+          <w:kern w:val="0"/>
+          <w:sz w:val="18"/>
+          <w:szCs w:val="18"/>
+          <w14:ligatures w14:val="none"/>
+        </w:rPr>
+        <w:t xml:space="preserve"> in s and t using </w:t>
+      </w:r>
+      <w:proofErr w:type="spellStart"/>
+      <w:r>
+        <w:rPr>
+          <w:rFonts w:ascii="Menlo" w:eastAsia="Times New Roman" w:hAnsi="Menlo" w:cs="Menlo"/>
+          <w:color w:val="6A9955"/>
+          <w:kern w:val="0"/>
+          <w:sz w:val="18"/>
+          <w:szCs w:val="18"/>
+          <w14:ligatures w14:val="none"/>
+        </w:rPr>
+        <w:t>hashmaps</w:t>
+      </w:r>
+      <w:proofErr w:type="spellEnd"/>
+    </w:p>
+    <w:p>
+      <w:pPr>
+        <w:shd w:val="clear" w:color="auto" w:fill="1F1F1F"/>
+        <w:spacing w:line="270" w:lineRule="atLeast"/>
+        <w:rPr>
+          <w:rFonts w:ascii="Menlo" w:eastAsia="Times New Roman" w:hAnsi="Menlo" w:cs="Menlo"/>
+          <w:color w:val="CCCCCC"/>
+          <w:kern w:val="0"/>
+          <w:sz w:val="18"/>
+          <w:szCs w:val="18"/>
+          <w14:ligatures w14:val="none"/>
+        </w:rPr>
+      </w:pPr>
+      <w:r>
+        <w:rPr>
+          <w:rFonts w:ascii="Menlo" w:eastAsia="Times New Roman" w:hAnsi="Menlo" w:cs="Menlo"/>
+          <w:color w:val="CCCCCC"/>
+          <w:kern w:val="0"/>
+          <w:sz w:val="18"/>
+          <w:szCs w:val="18"/>
+          <w14:ligatures w14:val="none"/>
+        </w:rPr>
+        <w:t xml:space="preserve">    </w:t>
+      </w:r>
+      <w:proofErr w:type="spellStart"/>
+      <w:r>
+        <w:rPr>
+          <w:rFonts w:ascii="Menlo" w:eastAsia="Times New Roman" w:hAnsi="Menlo" w:cs="Menlo"/>
+          <w:color w:val="CCCCCC"/>
+          <w:kern w:val="0"/>
+          <w:sz w:val="18"/>
+          <w:szCs w:val="18"/>
+          <w14:ligatures w14:val="none"/>
+        </w:rPr>
+        <w:t>countS</w:t>
+      </w:r>
+      <w:proofErr w:type="spellEnd"/>
+      <w:r>
+        <w:rPr>
+          <w:rFonts w:ascii="Menlo" w:eastAsia="Times New Roman" w:hAnsi="Menlo" w:cs="Menlo"/>
+          <w:color w:val="CCCCCC"/>
+          <w:kern w:val="0"/>
+          <w:sz w:val="18"/>
+          <w:szCs w:val="18"/>
+          <w14:ligatures w14:val="none"/>
+        </w:rPr>
+        <w:t xml:space="preserve">, </w:t>
+      </w:r>
+      <w:proofErr w:type="spellStart"/>
+      <w:r>
+        <w:rPr>
+          <w:rFonts w:ascii="Menlo" w:eastAsia="Times New Roman" w:hAnsi="Menlo" w:cs="Menlo"/>
+          <w:color w:val="CCCCCC"/>
+          <w:kern w:val="0"/>
+          <w:sz w:val="18"/>
+          <w:szCs w:val="18"/>
+          <w14:ligatures w14:val="none"/>
+        </w:rPr>
+        <w:t>countT</w:t>
+      </w:r>
+      <w:proofErr w:type="spellEnd"/>
+      <w:r>
+        <w:rPr>
+          <w:rFonts w:ascii="Menlo" w:eastAsia="Times New Roman" w:hAnsi="Menlo" w:cs="Menlo"/>
+          <w:color w:val="CCCCCC"/>
+          <w:kern w:val="0"/>
+          <w:sz w:val="18"/>
+          <w:szCs w:val="18"/>
+          <w14:ligatures w14:val="none"/>
+        </w:rPr>
+        <w:t xml:space="preserve"> </w:t>
+      </w:r>
+      <w:r>
+        <w:rPr>
+          <w:rFonts w:ascii="Menlo" w:eastAsia="Times New Roman" w:hAnsi="Menlo" w:cs="Menlo"/>
+          <w:color w:val="D4D4D4"/>
+          <w:kern w:val="0"/>
+          <w:sz w:val="18"/>
+          <w:szCs w:val="18"/>
+          <w14:ligatures w14:val="none"/>
+        </w:rPr>
+        <w:t>=</w:t>
+      </w:r>
+      <w:r>
+        <w:rPr>
+          <w:rFonts w:ascii="Menlo" w:eastAsia="Times New Roman" w:hAnsi="Menlo" w:cs="Menlo"/>
+          <w:color w:val="CCCCCC"/>
+          <w:kern w:val="0"/>
+          <w:sz w:val="18"/>
+          <w:szCs w:val="18"/>
+          <w14:ligatures w14:val="none"/>
+        </w:rPr>
+        <w:t xml:space="preserve"> {}, {}</w:t>
+      </w:r>
+    </w:p>
+    <w:p>
+      <w:pPr>
+        <w:shd w:val="clear" w:color="auto" w:fill="1F1F1F"/>
+        <w:spacing w:line="270" w:lineRule="atLeast"/>
+        <w:rPr>
+          <w:rFonts w:ascii="Menlo" w:eastAsia="Times New Roman" w:hAnsi="Menlo" w:cs="Menlo"/>
+          <w:color w:val="CCCCCC"/>
+          <w:kern w:val="0"/>
+          <w:sz w:val="18"/>
+          <w:szCs w:val="18"/>
+          <w14:ligatures w14:val="none"/>
+        </w:rPr>
+      </w:pPr>
+    </w:p>
+    <w:p>
+      <w:pPr>
+        <w:shd w:val="clear" w:color="auto" w:fill="1F1F1F"/>
+        <w:spacing w:line="270" w:lineRule="atLeast"/>
+        <w:rPr>
+          <w:rFonts w:ascii="Menlo" w:eastAsia="Times New Roman" w:hAnsi="Menlo" w:cs="Menlo"/>
+          <w:color w:val="CCCCCC"/>
+          <w:kern w:val="0"/>
+          <w:sz w:val="18"/>
+          <w:szCs w:val="18"/>
+          <w14:ligatures w14:val="none"/>
+        </w:rPr>
+      </w:pPr>
+      <w:r>
+        <w:rPr>
+          <w:rFonts w:ascii="Menlo" w:eastAsia="Times New Roman" w:hAnsi="Menlo" w:cs="Menlo"/>
+          <w:color w:val="CCCCCC"/>
+          <w:kern w:val="0"/>
+          <w:sz w:val="18"/>
+          <w:szCs w:val="18"/>
+          <w14:ligatures w14:val="none"/>
+        </w:rPr>
+        <w:t xml:space="preserve">    </w:t>
+      </w:r>
+      <w:r>
+        <w:rPr>
+          <w:rFonts w:ascii="Menlo" w:eastAsia="Times New Roman" w:hAnsi="Menlo" w:cs="Menlo"/>
+          <w:color w:val="6A9955"/>
+          <w:kern w:val="0"/>
+          <w:sz w:val="18"/>
+          <w:szCs w:val="18"/>
+          <w14:ligatures w14:val="none"/>
+        </w:rPr>
+        <w:t xml:space="preserve"># </w:t>
+      </w:r>
+      <w:proofErr w:type="gramStart"/>
+      <w:r>
+        <w:rPr>
+          <w:rFonts w:ascii="Menlo" w:eastAsia="Times New Roman" w:hAnsi="Menlo" w:cs="Menlo"/>
+          <w:color w:val="6A9955"/>
+          <w:kern w:val="0"/>
+          <w:sz w:val="18"/>
+          <w:szCs w:val="18"/>
+          <w14:ligatures w14:val="none"/>
+        </w:rPr>
+        <w:t>go</w:t>
+      </w:r>
+      <w:proofErr w:type="gramEnd"/>
+      <w:r>
+        <w:rPr>
+          <w:rFonts w:ascii="Menlo" w:eastAsia="Times New Roman" w:hAnsi="Menlo" w:cs="Menlo"/>
+          <w:color w:val="6A9955"/>
+          <w:kern w:val="0"/>
+          <w:sz w:val="18"/>
+          <w:szCs w:val="18"/>
+          <w14:ligatures w14:val="none"/>
+        </w:rPr>
+        <w:t xml:space="preserve"> </w:t>
+      </w:r>
+      <w:proofErr w:type="spellStart"/>
+      <w:r>
+        <w:rPr>
+          <w:rFonts w:ascii="Menlo" w:eastAsia="Times New Roman" w:hAnsi="Menlo" w:cs="Menlo"/>
+          <w:color w:val="6A9955"/>
+          <w:kern w:val="0"/>
+          <w:sz w:val="18"/>
+          <w:szCs w:val="18"/>
+          <w14:ligatures w14:val="none"/>
+        </w:rPr>
+        <w:t>throught</w:t>
+      </w:r>
+      <w:proofErr w:type="spellEnd"/>
+      <w:r>
+        <w:rPr>
+          <w:rFonts w:ascii="Menlo" w:eastAsia="Times New Roman" w:hAnsi="Menlo" w:cs="Menlo"/>
+          <w:color w:val="6A9955"/>
+          <w:kern w:val="0"/>
+          <w:sz w:val="18"/>
+          <w:szCs w:val="18"/>
+          <w14:ligatures w14:val="none"/>
+        </w:rPr>
+        <w:t xml:space="preserve"> the two strings and count them into the </w:t>
+      </w:r>
+      <w:proofErr w:type="spellStart"/>
+      <w:r>
+        <w:rPr>
+          <w:rFonts w:ascii="Menlo" w:eastAsia="Times New Roman" w:hAnsi="Menlo" w:cs="Menlo"/>
+          <w:color w:val="6A9955"/>
+          <w:kern w:val="0"/>
+          <w:sz w:val="18"/>
+          <w:szCs w:val="18"/>
+          <w14:ligatures w14:val="none"/>
+        </w:rPr>
+        <w:t>hashmap</w:t>
+      </w:r>
+      <w:proofErr w:type="spellEnd"/>
+    </w:p>
+    <w:p>
+      <w:pPr>
+        <w:shd w:val="clear" w:color="auto" w:fill="1F1F1F"/>
+        <w:spacing w:line="270" w:lineRule="atLeast"/>
+        <w:rPr>
+          <w:rFonts w:ascii="Menlo" w:eastAsia="Times New Roman" w:hAnsi="Menlo" w:cs="Menlo"/>
+          <w:color w:val="CCCCCC"/>
+          <w:kern w:val="0"/>
+          <w:sz w:val="18"/>
+          <w:szCs w:val="18"/>
+          <w14:ligatures w14:val="none"/>
+        </w:rPr>
+      </w:pPr>
+      <w:r>
+        <w:rPr>
+          <w:rFonts w:ascii="Menlo" w:eastAsia="Times New Roman" w:hAnsi="Menlo" w:cs="Menlo"/>
+          <w:color w:val="CCCCCC"/>
+          <w:kern w:val="0"/>
+          <w:sz w:val="18"/>
+          <w:szCs w:val="18"/>
+          <w14:ligatures w14:val="none"/>
+        </w:rPr>
+        <w:lastRenderedPageBreak/>
+        <w:t xml:space="preserve">    </w:t>
+      </w:r>
+      <w:r>
+        <w:rPr>
+          <w:rFonts w:ascii="Menlo" w:eastAsia="Times New Roman" w:hAnsi="Menlo" w:cs="Menlo"/>
+          <w:color w:val="C586C0"/>
+          <w:kern w:val="0"/>
+          <w:sz w:val="18"/>
+          <w:szCs w:val="18"/>
+          <w14:ligatures w14:val="none"/>
+        </w:rPr>
+        <w:t>for</w:t>
+      </w:r>
+      <w:r>
+        <w:rPr>
+          <w:rFonts w:ascii="Menlo" w:eastAsia="Times New Roman" w:hAnsi="Menlo" w:cs="Menlo"/>
+          <w:color w:val="CCCCCC"/>
+          <w:kern w:val="0"/>
+          <w:sz w:val="18"/>
+          <w:szCs w:val="18"/>
+          <w14:ligatures w14:val="none"/>
+        </w:rPr>
+        <w:t xml:space="preserve"> char </w:t>
+      </w:r>
+      <w:r>
+        <w:rPr>
+          <w:rFonts w:ascii="Menlo" w:eastAsia="Times New Roman" w:hAnsi="Menlo" w:cs="Menlo"/>
+          <w:color w:val="C586C0"/>
+          <w:kern w:val="0"/>
+          <w:sz w:val="18"/>
+          <w:szCs w:val="18"/>
+          <w14:ligatures w14:val="none"/>
+        </w:rPr>
+        <w:t>in</w:t>
+      </w:r>
+      <w:r>
+        <w:rPr>
+          <w:rFonts w:ascii="Menlo" w:eastAsia="Times New Roman" w:hAnsi="Menlo" w:cs="Menlo"/>
+          <w:color w:val="CCCCCC"/>
+          <w:kern w:val="0"/>
+          <w:sz w:val="18"/>
+          <w:szCs w:val="18"/>
+          <w14:ligatures w14:val="none"/>
+        </w:rPr>
+        <w:t xml:space="preserve"> s:</w:t>
+      </w:r>
+    </w:p>
+    <w:p>
+      <w:pPr>
+        <w:shd w:val="clear" w:color="auto" w:fill="1F1F1F"/>
+        <w:spacing w:line="270" w:lineRule="atLeast"/>
+        <w:rPr>
+          <w:rFonts w:ascii="Menlo" w:eastAsia="Times New Roman" w:hAnsi="Menlo" w:cs="Menlo"/>
+          <w:color w:val="CCCCCC"/>
+          <w:kern w:val="0"/>
+          <w:sz w:val="18"/>
+          <w:szCs w:val="18"/>
+          <w14:ligatures w14:val="none"/>
+        </w:rPr>
+      </w:pPr>
+      <w:r>
+        <w:rPr>
+          <w:rFonts w:ascii="Menlo" w:eastAsia="Times New Roman" w:hAnsi="Menlo" w:cs="Menlo"/>
+          <w:color w:val="CCCCCC"/>
+          <w:kern w:val="0"/>
+          <w:sz w:val="18"/>
+          <w:szCs w:val="18"/>
+          <w14:ligatures w14:val="none"/>
+        </w:rPr>
+        <w:t xml:space="preserve">        </w:t>
+      </w:r>
+      <w:r>
+        <w:rPr>
+          <w:rFonts w:ascii="Menlo" w:eastAsia="Times New Roman" w:hAnsi="Menlo" w:cs="Menlo"/>
+          <w:color w:val="C586C0"/>
+          <w:kern w:val="0"/>
+          <w:sz w:val="18"/>
+          <w:szCs w:val="18"/>
+          <w14:ligatures w14:val="none"/>
+        </w:rPr>
+        <w:t>if</w:t>
+      </w:r>
+      <w:r>
+        <w:rPr>
+          <w:rFonts w:ascii="Menlo" w:eastAsia="Times New Roman" w:hAnsi="Menlo" w:cs="Menlo"/>
+          <w:color w:val="CCCCCC"/>
+          <w:kern w:val="0"/>
+          <w:sz w:val="18"/>
+          <w:szCs w:val="18"/>
+          <w14:ligatures w14:val="none"/>
+        </w:rPr>
+        <w:t xml:space="preserve"> char </w:t>
+      </w:r>
+      <w:r>
+        <w:rPr>
+          <w:rFonts w:ascii="Menlo" w:eastAsia="Times New Roman" w:hAnsi="Menlo" w:cs="Menlo"/>
+          <w:color w:val="569CD6"/>
+          <w:kern w:val="0"/>
+          <w:sz w:val="18"/>
+          <w:szCs w:val="18"/>
+          <w14:ligatures w14:val="none"/>
+        </w:rPr>
+        <w:t>in</w:t>
+      </w:r>
+      <w:r>
+        <w:rPr>
+          <w:rFonts w:ascii="Menlo" w:eastAsia="Times New Roman" w:hAnsi="Menlo" w:cs="Menlo"/>
+          <w:color w:val="CCCCCC"/>
+          <w:kern w:val="0"/>
+          <w:sz w:val="18"/>
+          <w:szCs w:val="18"/>
+          <w14:ligatures w14:val="none"/>
+        </w:rPr>
+        <w:t xml:space="preserve"> </w:t>
+      </w:r>
+      <w:proofErr w:type="spellStart"/>
+      <w:r>
+        <w:rPr>
+          <w:rFonts w:ascii="Menlo" w:eastAsia="Times New Roman" w:hAnsi="Menlo" w:cs="Menlo"/>
+          <w:color w:val="CCCCCC"/>
+          <w:kern w:val="0"/>
+          <w:sz w:val="18"/>
+          <w:szCs w:val="18"/>
+          <w14:ligatures w14:val="none"/>
+        </w:rPr>
+        <w:t>countS</w:t>
+      </w:r>
+      <w:proofErr w:type="spellEnd"/>
+      <w:r>
+        <w:rPr>
+          <w:rFonts w:ascii="Menlo" w:eastAsia="Times New Roman" w:hAnsi="Menlo" w:cs="Menlo"/>
+          <w:color w:val="CCCCCC"/>
+          <w:kern w:val="0"/>
+          <w:sz w:val="18"/>
+          <w:szCs w:val="18"/>
+          <w14:ligatures w14:val="none"/>
+        </w:rPr>
+        <w:t>:</w:t>
+      </w:r>
+    </w:p>
+    <w:p>
+      <w:pPr>
+        <w:shd w:val="clear" w:color="auto" w:fill="1F1F1F"/>
+        <w:spacing w:line="270" w:lineRule="atLeast"/>
+        <w:rPr>
+          <w:rFonts w:ascii="Menlo" w:eastAsia="Times New Roman" w:hAnsi="Menlo" w:cs="Menlo"/>
+          <w:color w:val="CCCCCC"/>
+          <w:kern w:val="0"/>
+          <w:sz w:val="18"/>
+          <w:szCs w:val="18"/>
+          <w14:ligatures w14:val="none"/>
+        </w:rPr>
+      </w:pPr>
+      <w:r>
+        <w:rPr>
+          <w:rFonts w:ascii="Menlo" w:eastAsia="Times New Roman" w:hAnsi="Menlo" w:cs="Menlo"/>
+          <w:color w:val="CCCCCC"/>
+          <w:kern w:val="0"/>
+          <w:sz w:val="18"/>
+          <w:szCs w:val="18"/>
+          <w14:ligatures w14:val="none"/>
+        </w:rPr>
+        <w:t xml:space="preserve">            </w:t>
+      </w:r>
+      <w:proofErr w:type="spellStart"/>
+      <w:r>
+        <w:rPr>
+          <w:rFonts w:ascii="Menlo" w:eastAsia="Times New Roman" w:hAnsi="Menlo" w:cs="Menlo"/>
+          <w:color w:val="CCCCCC"/>
+          <w:kern w:val="0"/>
+          <w:sz w:val="18"/>
+          <w:szCs w:val="18"/>
+          <w14:ligatures w14:val="none"/>
+        </w:rPr>
+        <w:t>countS</w:t>
+      </w:r>
+      <w:proofErr w:type="spellEnd"/>
+      <w:r>
+        <w:rPr>
+          <w:rFonts w:ascii="Menlo" w:eastAsia="Times New Roman" w:hAnsi="Menlo" w:cs="Menlo"/>
+          <w:color w:val="CCCCCC"/>
+          <w:kern w:val="0"/>
+          <w:sz w:val="18"/>
+          <w:szCs w:val="18"/>
+          <w14:ligatures w14:val="none"/>
+        </w:rPr>
+        <w:t xml:space="preserve">[char] </w:t>
+      </w:r>
+      <w:r>
+        <w:rPr>
+          <w:rFonts w:ascii="Menlo" w:eastAsia="Times New Roman" w:hAnsi="Menlo" w:cs="Menlo"/>
+          <w:color w:val="D4D4D4"/>
+          <w:kern w:val="0"/>
+          <w:sz w:val="18"/>
+          <w:szCs w:val="18"/>
+          <w14:ligatures w14:val="none"/>
+        </w:rPr>
+        <w:t>+=</w:t>
+      </w:r>
+      <w:r>
+        <w:rPr>
+          <w:rFonts w:ascii="Menlo" w:eastAsia="Times New Roman" w:hAnsi="Menlo" w:cs="Menlo"/>
+          <w:color w:val="CCCCCC"/>
+          <w:kern w:val="0"/>
+          <w:sz w:val="18"/>
+          <w:szCs w:val="18"/>
+          <w14:ligatures w14:val="none"/>
+        </w:rPr>
+        <w:t xml:space="preserve"> </w:t>
+      </w:r>
+      <w:r>
+        <w:rPr>
+          <w:rFonts w:ascii="Menlo" w:eastAsia="Times New Roman" w:hAnsi="Menlo" w:cs="Menlo"/>
+          <w:color w:val="B5CEA8"/>
+          <w:kern w:val="0"/>
+          <w:sz w:val="18"/>
+          <w:szCs w:val="18"/>
+          <w14:ligatures w14:val="none"/>
+        </w:rPr>
+        <w:t>1</w:t>
+      </w:r>
+    </w:p>
+    <w:p>
+      <w:pPr>
+        <w:shd w:val="clear" w:color="auto" w:fill="1F1F1F"/>
+        <w:spacing w:line="270" w:lineRule="atLeast"/>
+        <w:rPr>
+          <w:rFonts w:ascii="Menlo" w:eastAsia="Times New Roman" w:hAnsi="Menlo" w:cs="Menlo"/>
+          <w:color w:val="CCCCCC"/>
+          <w:kern w:val="0"/>
+          <w:sz w:val="18"/>
+          <w:szCs w:val="18"/>
+          <w14:ligatures w14:val="none"/>
+        </w:rPr>
+      </w:pPr>
+      <w:r>
+        <w:rPr>
+          <w:rFonts w:ascii="Menlo" w:eastAsia="Times New Roman" w:hAnsi="Menlo" w:cs="Menlo"/>
+          <w:color w:val="CCCCCC"/>
+          <w:kern w:val="0"/>
+          <w:sz w:val="18"/>
+          <w:szCs w:val="18"/>
+          <w14:ligatures w14:val="none"/>
+        </w:rPr>
+        <w:t xml:space="preserve">        </w:t>
+      </w:r>
+      <w:r>
+        <w:rPr>
+          <w:rFonts w:ascii="Menlo" w:eastAsia="Times New Roman" w:hAnsi="Menlo" w:cs="Menlo"/>
+          <w:color w:val="C586C0"/>
+          <w:kern w:val="0"/>
+          <w:sz w:val="18"/>
+          <w:szCs w:val="18"/>
+          <w14:ligatures w14:val="none"/>
+        </w:rPr>
+        <w:t>else</w:t>
+      </w:r>
+      <w:r>
+        <w:rPr>
+          <w:rFonts w:ascii="Menlo" w:eastAsia="Times New Roman" w:hAnsi="Menlo" w:cs="Menlo"/>
+          <w:color w:val="CCCCCC"/>
+          <w:kern w:val="0"/>
+          <w:sz w:val="18"/>
+          <w:szCs w:val="18"/>
+          <w14:ligatures w14:val="none"/>
+        </w:rPr>
+        <w:t>:</w:t>
+      </w:r>
+    </w:p>
+    <w:p>
+      <w:pPr>
+        <w:shd w:val="clear" w:color="auto" w:fill="1F1F1F"/>
+        <w:spacing w:line="270" w:lineRule="atLeast"/>
+        <w:rPr>
+          <w:rFonts w:ascii="Menlo" w:eastAsia="Times New Roman" w:hAnsi="Menlo" w:cs="Menlo"/>
+          <w:color w:val="CCCCCC"/>
+          <w:kern w:val="0"/>
+          <w:sz w:val="18"/>
+          <w:szCs w:val="18"/>
+          <w14:ligatures w14:val="none"/>
+        </w:rPr>
+      </w:pPr>
+      <w:r>
+        <w:rPr>
+          <w:rFonts w:ascii="Menlo" w:eastAsia="Times New Roman" w:hAnsi="Menlo" w:cs="Menlo"/>
+          <w:color w:val="CCCCCC"/>
+          <w:kern w:val="0"/>
+          <w:sz w:val="18"/>
+          <w:szCs w:val="18"/>
+          <w14:ligatures w14:val="none"/>
+        </w:rPr>
+        <w:t xml:space="preserve">            </w:t>
+      </w:r>
+      <w:proofErr w:type="spellStart"/>
+      <w:r>
+        <w:rPr>
+          <w:rFonts w:ascii="Menlo" w:eastAsia="Times New Roman" w:hAnsi="Menlo" w:cs="Menlo"/>
+          <w:color w:val="CCCCCC"/>
+          <w:kern w:val="0"/>
+          <w:sz w:val="18"/>
+          <w:szCs w:val="18"/>
+          <w14:ligatures w14:val="none"/>
+        </w:rPr>
+        <w:t>countS</w:t>
+      </w:r>
+      <w:proofErr w:type="spellEnd"/>
+      <w:r>
+        <w:rPr>
+          <w:rFonts w:ascii="Menlo" w:eastAsia="Times New Roman" w:hAnsi="Menlo" w:cs="Menlo"/>
+          <w:color w:val="CCCCCC"/>
+          <w:kern w:val="0"/>
+          <w:sz w:val="18"/>
+          <w:szCs w:val="18"/>
+          <w14:ligatures w14:val="none"/>
+        </w:rPr>
+        <w:t xml:space="preserve">[char] </w:t>
+      </w:r>
+      <w:r>
+        <w:rPr>
+          <w:rFonts w:ascii="Menlo" w:eastAsia="Times New Roman" w:hAnsi="Menlo" w:cs="Menlo"/>
+          <w:color w:val="D4D4D4"/>
+          <w:kern w:val="0"/>
+          <w:sz w:val="18"/>
+          <w:szCs w:val="18"/>
+          <w14:ligatures w14:val="none"/>
+        </w:rPr>
+        <w:t>=</w:t>
+      </w:r>
+      <w:r>
+        <w:rPr>
+          <w:rFonts w:ascii="Menlo" w:eastAsia="Times New Roman" w:hAnsi="Menlo" w:cs="Menlo"/>
+          <w:color w:val="CCCCCC"/>
+          <w:kern w:val="0"/>
+          <w:sz w:val="18"/>
+          <w:szCs w:val="18"/>
+          <w14:ligatures w14:val="none"/>
+        </w:rPr>
+        <w:t xml:space="preserve"> </w:t>
+      </w:r>
+      <w:r>
+        <w:rPr>
+          <w:rFonts w:ascii="Menlo" w:eastAsia="Times New Roman" w:hAnsi="Menlo" w:cs="Menlo"/>
+          <w:color w:val="B5CEA8"/>
+          <w:kern w:val="0"/>
+          <w:sz w:val="18"/>
+          <w:szCs w:val="18"/>
+          <w14:ligatures w14:val="none"/>
+        </w:rPr>
+        <w:t>1</w:t>
+      </w:r>
+    </w:p>
+    <w:p>
+      <w:pPr>
+        <w:shd w:val="clear" w:color="auto" w:fill="1F1F1F"/>
+        <w:spacing w:line="270" w:lineRule="atLeast"/>
+        <w:rPr>
+          <w:rFonts w:ascii="Menlo" w:eastAsia="Times New Roman" w:hAnsi="Menlo" w:cs="Menlo"/>
+          <w:color w:val="CCCCCC"/>
+          <w:kern w:val="0"/>
+          <w:sz w:val="18"/>
+          <w:szCs w:val="18"/>
+          <w14:ligatures w14:val="none"/>
+        </w:rPr>
+      </w:pPr>
+    </w:p>
+    <w:p>
+      <w:pPr>
+        <w:shd w:val="clear" w:color="auto" w:fill="1F1F1F"/>
+        <w:spacing w:line="270" w:lineRule="atLeast"/>
+        <w:rPr>
+          <w:rFonts w:ascii="Menlo" w:eastAsia="Times New Roman" w:hAnsi="Menlo" w:cs="Menlo"/>
+          <w:color w:val="CCCCCC"/>
+          <w:kern w:val="0"/>
+          <w:sz w:val="18"/>
+          <w:szCs w:val="18"/>
+          <w14:ligatures w14:val="none"/>
+        </w:rPr>
+      </w:pPr>
+      <w:r>
+        <w:rPr>
+          <w:rFonts w:ascii="Menlo" w:eastAsia="Times New Roman" w:hAnsi="Menlo" w:cs="Menlo"/>
+          <w:color w:val="CCCCCC"/>
+          <w:kern w:val="0"/>
+          <w:sz w:val="18"/>
+          <w:szCs w:val="18"/>
+          <w14:ligatures w14:val="none"/>
+        </w:rPr>
+        <w:t xml:space="preserve">    </w:t>
+      </w:r>
+      <w:r>
+        <w:rPr>
+          <w:rFonts w:ascii="Menlo" w:eastAsia="Times New Roman" w:hAnsi="Menlo" w:cs="Menlo"/>
+          <w:color w:val="C586C0"/>
+          <w:kern w:val="0"/>
+          <w:sz w:val="18"/>
+          <w:szCs w:val="18"/>
+          <w14:ligatures w14:val="none"/>
+        </w:rPr>
+        <w:t>for</w:t>
+      </w:r>
+      <w:r>
+        <w:rPr>
+          <w:rFonts w:ascii="Menlo" w:eastAsia="Times New Roman" w:hAnsi="Menlo" w:cs="Menlo"/>
+          <w:color w:val="CCCCCC"/>
+          <w:kern w:val="0"/>
+          <w:sz w:val="18"/>
+          <w:szCs w:val="18"/>
+          <w14:ligatures w14:val="none"/>
+        </w:rPr>
+        <w:t xml:space="preserve"> char </w:t>
+      </w:r>
+      <w:r>
+        <w:rPr>
+          <w:rFonts w:ascii="Menlo" w:eastAsia="Times New Roman" w:hAnsi="Menlo" w:cs="Menlo"/>
+          <w:color w:val="C586C0"/>
+          <w:kern w:val="0"/>
+          <w:sz w:val="18"/>
+          <w:szCs w:val="18"/>
+          <w14:ligatures w14:val="none"/>
+        </w:rPr>
+        <w:t>in</w:t>
+      </w:r>
+      <w:r>
+        <w:rPr>
+          <w:rFonts w:ascii="Menlo" w:eastAsia="Times New Roman" w:hAnsi="Menlo" w:cs="Menlo"/>
+          <w:color w:val="CCCCCC"/>
+          <w:kern w:val="0"/>
+          <w:sz w:val="18"/>
+          <w:szCs w:val="18"/>
+          <w14:ligatures w14:val="none"/>
+        </w:rPr>
+        <w:t xml:space="preserve"> t:</w:t>
+      </w:r>
+    </w:p>
+    <w:p>
+      <w:pPr>
+        <w:shd w:val="clear" w:color="auto" w:fill="1F1F1F"/>
+        <w:spacing w:line="270" w:lineRule="atLeast"/>
+        <w:rPr>
+          <w:rFonts w:ascii="Menlo" w:eastAsia="Times New Roman" w:hAnsi="Menlo" w:cs="Menlo"/>
+          <w:color w:val="CCCCCC"/>
+          <w:kern w:val="0"/>
+          <w:sz w:val="18"/>
+          <w:szCs w:val="18"/>
+          <w14:ligatures w14:val="none"/>
+        </w:rPr>
+      </w:pPr>
+      <w:r>
+        <w:rPr>
+          <w:rFonts w:ascii="Menlo" w:eastAsia="Times New Roman" w:hAnsi="Menlo" w:cs="Menlo"/>
+          <w:color w:val="CCCCCC"/>
+          <w:kern w:val="0"/>
+          <w:sz w:val="18"/>
+          <w:szCs w:val="18"/>
+          <w14:ligatures w14:val="none"/>
+        </w:rPr>
+        <w:t xml:space="preserve">        </w:t>
+      </w:r>
+      <w:r>
+        <w:rPr>
+          <w:rFonts w:ascii="Menlo" w:eastAsia="Times New Roman" w:hAnsi="Menlo" w:cs="Menlo"/>
+          <w:color w:val="C586C0"/>
+          <w:kern w:val="0"/>
+          <w:sz w:val="18"/>
+          <w:szCs w:val="18"/>
+          <w14:ligatures w14:val="none"/>
+        </w:rPr>
+        <w:t>if</w:t>
+      </w:r>
+      <w:r>
+        <w:rPr>
+          <w:rFonts w:ascii="Menlo" w:eastAsia="Times New Roman" w:hAnsi="Menlo" w:cs="Menlo"/>
+          <w:color w:val="CCCCCC"/>
+          <w:kern w:val="0"/>
+          <w:sz w:val="18"/>
+          <w:szCs w:val="18"/>
+          <w14:ligatures w14:val="none"/>
+        </w:rPr>
+        <w:t xml:space="preserve"> char </w:t>
+      </w:r>
+      <w:r>
+        <w:rPr>
+          <w:rFonts w:ascii="Menlo" w:eastAsia="Times New Roman" w:hAnsi="Menlo" w:cs="Menlo"/>
+          <w:color w:val="569CD6"/>
+          <w:kern w:val="0"/>
+          <w:sz w:val="18"/>
+          <w:szCs w:val="18"/>
+          <w14:ligatures w14:val="none"/>
+        </w:rPr>
+        <w:t>in</w:t>
+      </w:r>
+      <w:r>
+        <w:rPr>
+          <w:rFonts w:ascii="Menlo" w:eastAsia="Times New Roman" w:hAnsi="Menlo" w:cs="Menlo"/>
+          <w:color w:val="CCCCCC"/>
+          <w:kern w:val="0"/>
+          <w:sz w:val="18"/>
+          <w:szCs w:val="18"/>
+          <w14:ligatures w14:val="none"/>
+        </w:rPr>
+        <w:t xml:space="preserve"> </w:t>
+      </w:r>
+      <w:proofErr w:type="spellStart"/>
+      <w:r>
+        <w:rPr>
+          <w:rFonts w:ascii="Menlo" w:eastAsia="Times New Roman" w:hAnsi="Menlo" w:cs="Menlo"/>
+          <w:color w:val="CCCCCC"/>
+          <w:kern w:val="0"/>
+          <w:sz w:val="18"/>
+          <w:szCs w:val="18"/>
+          <w14:ligatures w14:val="none"/>
+        </w:rPr>
+        <w:t>countT</w:t>
+      </w:r>
+      <w:proofErr w:type="spellEnd"/>
+      <w:r>
+        <w:rPr>
+          <w:rFonts w:ascii="Menlo" w:eastAsia="Times New Roman" w:hAnsi="Menlo" w:cs="Menlo"/>
+          <w:color w:val="CCCCCC"/>
+          <w:kern w:val="0"/>
+          <w:sz w:val="18"/>
+          <w:szCs w:val="18"/>
+          <w14:ligatures w14:val="none"/>
+        </w:rPr>
+        <w:t>:</w:t>
+      </w:r>
+    </w:p>
+    <w:p>
+      <w:pPr>
+        <w:shd w:val="clear" w:color="auto" w:fill="1F1F1F"/>
+        <w:spacing w:line="270" w:lineRule="atLeast"/>
+        <w:rPr>
+          <w:rFonts w:ascii="Menlo" w:eastAsia="Times New Roman" w:hAnsi="Menlo" w:cs="Menlo"/>
+          <w:color w:val="CCCCCC"/>
+          <w:kern w:val="0"/>
+          <w:sz w:val="18"/>
+          <w:szCs w:val="18"/>
+          <w14:ligatures w14:val="none"/>
+        </w:rPr>
+      </w:pPr>
+      <w:r>
+        <w:rPr>
+          <w:rFonts w:ascii="Menlo" w:eastAsia="Times New Roman" w:hAnsi="Menlo" w:cs="Menlo"/>
+          <w:color w:val="CCCCCC"/>
+          <w:kern w:val="0"/>
+          <w:sz w:val="18"/>
+          <w:szCs w:val="18"/>
+          <w14:ligatures w14:val="none"/>
+        </w:rPr>
+        <w:t xml:space="preserve">            </w:t>
+      </w:r>
+      <w:proofErr w:type="spellStart"/>
+      <w:r>
+        <w:rPr>
+          <w:rFonts w:ascii="Menlo" w:eastAsia="Times New Roman" w:hAnsi="Menlo" w:cs="Menlo"/>
+          <w:color w:val="CCCCCC"/>
+          <w:kern w:val="0"/>
+          <w:sz w:val="18"/>
+          <w:szCs w:val="18"/>
+          <w14:ligatures w14:val="none"/>
+        </w:rPr>
+        <w:t>countT</w:t>
+      </w:r>
+      <w:proofErr w:type="spellEnd"/>
+      <w:r>
+        <w:rPr>
+          <w:rFonts w:ascii="Menlo" w:eastAsia="Times New Roman" w:hAnsi="Menlo" w:cs="Menlo"/>
+          <w:color w:val="CCCCCC"/>
+          <w:kern w:val="0"/>
+          <w:sz w:val="18"/>
+          <w:szCs w:val="18"/>
+          <w14:ligatures w14:val="none"/>
+        </w:rPr>
+        <w:t xml:space="preserve">[char] </w:t>
+      </w:r>
+      <w:r>
+        <w:rPr>
+          <w:rFonts w:ascii="Menlo" w:eastAsia="Times New Roman" w:hAnsi="Menlo" w:cs="Menlo"/>
+          <w:color w:val="D4D4D4"/>
+          <w:kern w:val="0"/>
+          <w:sz w:val="18"/>
+          <w:szCs w:val="18"/>
+          <w14:ligatures w14:val="none"/>
+        </w:rPr>
+        <w:t>+=</w:t>
+      </w:r>
+      <w:r>
+        <w:rPr>
+          <w:rFonts w:ascii="Menlo" w:eastAsia="Times New Roman" w:hAnsi="Menlo" w:cs="Menlo"/>
+          <w:color w:val="CCCCCC"/>
+          <w:kern w:val="0"/>
+          <w:sz w:val="18"/>
+          <w:szCs w:val="18"/>
+          <w14:ligatures w14:val="none"/>
+        </w:rPr>
+        <w:t xml:space="preserve"> </w:t>
+      </w:r>
+      <w:r>
+        <w:rPr>
+          <w:rFonts w:ascii="Menlo" w:eastAsia="Times New Roman" w:hAnsi="Menlo" w:cs="Menlo"/>
+          <w:color w:val="B5CEA8"/>
+          <w:kern w:val="0"/>
+          <w:sz w:val="18"/>
+          <w:szCs w:val="18"/>
+          <w14:ligatures w14:val="none"/>
+        </w:rPr>
+        <w:t>1</w:t>
+      </w:r>
+    </w:p>
+    <w:p>
+      <w:pPr>
+        <w:shd w:val="clear" w:color="auto" w:fill="1F1F1F"/>
+        <w:spacing w:line="270" w:lineRule="atLeast"/>
+        <w:rPr>
+          <w:rFonts w:ascii="Menlo" w:eastAsia="Times New Roman" w:hAnsi="Menlo" w:cs="Menlo"/>
+          <w:color w:val="CCCCCC"/>
+          <w:kern w:val="0"/>
+          <w:sz w:val="18"/>
+          <w:szCs w:val="18"/>
+          <w14:ligatures w14:val="none"/>
+        </w:rPr>
+      </w:pPr>
+      <w:r>
+        <w:rPr>
+          <w:rFonts w:ascii="Menlo" w:eastAsia="Times New Roman" w:hAnsi="Menlo" w:cs="Menlo"/>
+          <w:color w:val="CCCCCC"/>
+          <w:kern w:val="0"/>
+          <w:sz w:val="18"/>
+          <w:szCs w:val="18"/>
+          <w14:ligatures w14:val="none"/>
+        </w:rPr>
+        <w:t xml:space="preserve">        </w:t>
+      </w:r>
+      <w:r>
+        <w:rPr>
+          <w:rFonts w:ascii="Menlo" w:eastAsia="Times New Roman" w:hAnsi="Menlo" w:cs="Menlo"/>
+          <w:color w:val="C586C0"/>
+          <w:kern w:val="0"/>
+          <w:sz w:val="18"/>
+          <w:szCs w:val="18"/>
+          <w14:ligatures w14:val="none"/>
+        </w:rPr>
+        <w:t>else</w:t>
+      </w:r>
+      <w:r>
+        <w:rPr>
+          <w:rFonts w:ascii="Menlo" w:eastAsia="Times New Roman" w:hAnsi="Menlo" w:cs="Menlo"/>
+          <w:color w:val="CCCCCC"/>
+          <w:kern w:val="0"/>
+          <w:sz w:val="18"/>
+          <w:szCs w:val="18"/>
+          <w14:ligatures w14:val="none"/>
+        </w:rPr>
+        <w:t>:</w:t>
+      </w:r>
+    </w:p>
+    <w:p>
+      <w:pPr>
+        <w:shd w:val="clear" w:color="auto" w:fill="1F1F1F"/>
+        <w:spacing w:line="270" w:lineRule="atLeast"/>
+        <w:rPr>
+          <w:rFonts w:ascii="Menlo" w:eastAsia="Times New Roman" w:hAnsi="Menlo" w:cs="Menlo"/>
+          <w:color w:val="CCCCCC"/>
+          <w:kern w:val="0"/>
+          <w:sz w:val="18"/>
+          <w:szCs w:val="18"/>
+          <w14:ligatures w14:val="none"/>
+        </w:rPr>
+      </w:pPr>
+      <w:r>
+        <w:rPr>
+          <w:rFonts w:ascii="Menlo" w:eastAsia="Times New Roman" w:hAnsi="Menlo" w:cs="Menlo"/>
+          <w:color w:val="CCCCCC"/>
+          <w:kern w:val="0"/>
+          <w:sz w:val="18"/>
+          <w:szCs w:val="18"/>
+          <w14:ligatures w14:val="none"/>
+        </w:rPr>
+        <w:t xml:space="preserve">            </w:t>
+      </w:r>
+      <w:proofErr w:type="spellStart"/>
+      <w:r>
+        <w:rPr>
+          <w:rFonts w:ascii="Menlo" w:eastAsia="Times New Roman" w:hAnsi="Menlo" w:cs="Menlo"/>
+          <w:color w:val="CCCCCC"/>
+          <w:kern w:val="0"/>
+          <w:sz w:val="18"/>
+          <w:szCs w:val="18"/>
+          <w14:ligatures w14:val="none"/>
+        </w:rPr>
+        <w:t>countT</w:t>
+      </w:r>
+      <w:proofErr w:type="spellEnd"/>
+      <w:r>
+        <w:rPr>
+          <w:rFonts w:ascii="Menlo" w:eastAsia="Times New Roman" w:hAnsi="Menlo" w:cs="Menlo"/>
+          <w:color w:val="CCCCCC"/>
+          <w:kern w:val="0"/>
+          <w:sz w:val="18"/>
+          <w:szCs w:val="18"/>
+          <w14:ligatures w14:val="none"/>
+        </w:rPr>
+        <w:t xml:space="preserve">[char] </w:t>
+      </w:r>
+      <w:r>
+        <w:rPr>
+          <w:rFonts w:ascii="Menlo" w:eastAsia="Times New Roman" w:hAnsi="Menlo" w:cs="Menlo"/>
+          <w:color w:val="D4D4D4"/>
+          <w:kern w:val="0"/>
+          <w:sz w:val="18"/>
+          <w:szCs w:val="18"/>
+          <w14:ligatures w14:val="none"/>
+        </w:rPr>
+        <w:t>=</w:t>
+      </w:r>
+      <w:r>
+        <w:rPr>
+          <w:rFonts w:ascii="Menlo" w:eastAsia="Times New Roman" w:hAnsi="Menlo" w:cs="Menlo"/>
+          <w:color w:val="CCCCCC"/>
+          <w:kern w:val="0"/>
+          <w:sz w:val="18"/>
+          <w:szCs w:val="18"/>
+          <w14:ligatures w14:val="none"/>
+        </w:rPr>
+        <w:t xml:space="preserve"> </w:t>
+      </w:r>
+      <w:r>
+        <w:rPr>
+          <w:rFonts w:ascii="Menlo" w:eastAsia="Times New Roman" w:hAnsi="Menlo" w:cs="Menlo"/>
+          <w:color w:val="B5CEA8"/>
+          <w:kern w:val="0"/>
+          <w:sz w:val="18"/>
+          <w:szCs w:val="18"/>
+          <w14:ligatures w14:val="none"/>
+        </w:rPr>
+        <w:t>1</w:t>
+      </w:r>
+    </w:p>
+    <w:p>
+      <w:pPr>
+        <w:shd w:val="clear" w:color="auto" w:fill="1F1F1F"/>
+        <w:spacing w:line="270" w:lineRule="atLeast"/>
+        <w:rPr>
+          <w:rFonts w:ascii="Menlo" w:eastAsia="Times New Roman" w:hAnsi="Menlo" w:cs="Menlo"/>
+          <w:color w:val="CCCCCC"/>
+          <w:kern w:val="0"/>
+          <w:sz w:val="18"/>
+          <w:szCs w:val="18"/>
+          <w14:ligatures w14:val="none"/>
+        </w:rPr>
+      </w:pPr>
+      <w:r>
+        <w:rPr>
+          <w:rFonts w:ascii="Menlo" w:eastAsia="Times New Roman" w:hAnsi="Menlo" w:cs="Menlo"/>
+          <w:color w:val="CCCCCC"/>
+          <w:kern w:val="0"/>
+          <w:sz w:val="18"/>
+          <w:szCs w:val="18"/>
+          <w14:ligatures w14:val="none"/>
+        </w:rPr>
+        <w:t xml:space="preserve">    </w:t>
+      </w:r>
+    </w:p>
+    <w:p>
+      <w:pPr>
+        <w:shd w:val="clear" w:color="auto" w:fill="1F1F1F"/>
+        <w:spacing w:line="270" w:lineRule="atLeast"/>
+        <w:rPr>
+          <w:rFonts w:ascii="Menlo" w:eastAsia="Times New Roman" w:hAnsi="Menlo" w:cs="Menlo"/>
+          <w:color w:val="CCCCCC"/>
+          <w:kern w:val="0"/>
+          <w:sz w:val="18"/>
+          <w:szCs w:val="18"/>
+          <w14:ligatures w14:val="none"/>
+        </w:rPr>
+      </w:pPr>
+      <w:r>
+        <w:rPr>
+          <w:rFonts w:ascii="Menlo" w:eastAsia="Times New Roman" w:hAnsi="Menlo" w:cs="Menlo"/>
+          <w:color w:val="CCCCCC"/>
+          <w:kern w:val="0"/>
+          <w:sz w:val="18"/>
+          <w:szCs w:val="18"/>
+          <w14:ligatures w14:val="none"/>
+        </w:rPr>
+        <w:t xml:space="preserve">    </w:t>
+      </w:r>
+      <w:r>
+        <w:rPr>
+          <w:rFonts w:ascii="Menlo" w:eastAsia="Times New Roman" w:hAnsi="Menlo" w:cs="Menlo"/>
+          <w:color w:val="C586C0"/>
+          <w:kern w:val="0"/>
+          <w:sz w:val="18"/>
+          <w:szCs w:val="18"/>
+          <w14:ligatures w14:val="none"/>
+        </w:rPr>
+        <w:t>for</w:t>
+      </w:r>
+      <w:r>
+        <w:rPr>
+          <w:rFonts w:ascii="Menlo" w:eastAsia="Times New Roman" w:hAnsi="Menlo" w:cs="Menlo"/>
+          <w:color w:val="CCCCCC"/>
+          <w:kern w:val="0"/>
+          <w:sz w:val="18"/>
+          <w:szCs w:val="18"/>
+          <w14:ligatures w14:val="none"/>
+        </w:rPr>
+        <w:t xml:space="preserve"> c </w:t>
+      </w:r>
+      <w:r>
+        <w:rPr>
+          <w:rFonts w:ascii="Menlo" w:eastAsia="Times New Roman" w:hAnsi="Menlo" w:cs="Menlo"/>
+          <w:color w:val="C586C0"/>
+          <w:kern w:val="0"/>
+          <w:sz w:val="18"/>
+          <w:szCs w:val="18"/>
+          <w14:ligatures w14:val="none"/>
+        </w:rPr>
+        <w:t>in</w:t>
+      </w:r>
+      <w:r>
+        <w:rPr>
+          <w:rFonts w:ascii="Menlo" w:eastAsia="Times New Roman" w:hAnsi="Menlo" w:cs="Menlo"/>
+          <w:color w:val="CCCCCC"/>
+          <w:kern w:val="0"/>
+          <w:sz w:val="18"/>
+          <w:szCs w:val="18"/>
+          <w14:ligatures w14:val="none"/>
+        </w:rPr>
+        <w:t xml:space="preserve"> </w:t>
+      </w:r>
+      <w:proofErr w:type="spellStart"/>
+      <w:r>
+        <w:rPr>
+          <w:rFonts w:ascii="Menlo" w:eastAsia="Times New Roman" w:hAnsi="Menlo" w:cs="Menlo"/>
+          <w:color w:val="CCCCCC"/>
+          <w:kern w:val="0"/>
+          <w:sz w:val="18"/>
+          <w:szCs w:val="18"/>
+          <w14:ligatures w14:val="none"/>
+        </w:rPr>
+        <w:t>countS</w:t>
+      </w:r>
+      <w:proofErr w:type="spellEnd"/>
+      <w:r>
+        <w:rPr>
+          <w:rFonts w:ascii="Menlo" w:eastAsia="Times New Roman" w:hAnsi="Menlo" w:cs="Menlo"/>
+          <w:color w:val="CCCCCC"/>
+          <w:kern w:val="0"/>
+          <w:sz w:val="18"/>
+          <w:szCs w:val="18"/>
+          <w14:ligatures w14:val="none"/>
+        </w:rPr>
+        <w:t>:</w:t>
+      </w:r>
+    </w:p>
+    <w:p>
+      <w:pPr>
+        <w:shd w:val="clear" w:color="auto" w:fill="1F1F1F"/>
+        <w:spacing w:line="270" w:lineRule="atLeast"/>
+        <w:rPr>
+          <w:rFonts w:ascii="Menlo" w:eastAsia="Times New Roman" w:hAnsi="Menlo" w:cs="Menlo"/>
+          <w:color w:val="CCCCCC"/>
+          <w:kern w:val="0"/>
+          <w:sz w:val="18"/>
+          <w:szCs w:val="18"/>
+          <w14:ligatures w14:val="none"/>
+        </w:rPr>
+      </w:pPr>
+      <w:r>
+        <w:rPr>
+          <w:rFonts w:ascii="Menlo" w:eastAsia="Times New Roman" w:hAnsi="Menlo" w:cs="Menlo"/>
+          <w:color w:val="CCCCCC"/>
+          <w:kern w:val="0"/>
+          <w:sz w:val="18"/>
+          <w:szCs w:val="18"/>
+          <w14:ligatures w14:val="none"/>
+        </w:rPr>
+        <w:t xml:space="preserve">        </w:t>
+      </w:r>
+      <w:r>
+        <w:rPr>
+          <w:rFonts w:ascii="Menlo" w:eastAsia="Times New Roman" w:hAnsi="Menlo" w:cs="Menlo"/>
+          <w:color w:val="C586C0"/>
+          <w:kern w:val="0"/>
+          <w:sz w:val="18"/>
+          <w:szCs w:val="18"/>
+          <w14:ligatures w14:val="none"/>
+        </w:rPr>
+        <w:t>if</w:t>
+      </w:r>
+      <w:r>
+        <w:rPr>
+          <w:rFonts w:ascii="Menlo" w:eastAsia="Times New Roman" w:hAnsi="Menlo" w:cs="Menlo"/>
+          <w:color w:val="CCCCCC"/>
+          <w:kern w:val="0"/>
+          <w:sz w:val="18"/>
+          <w:szCs w:val="18"/>
+          <w14:ligatures w14:val="none"/>
+        </w:rPr>
+        <w:t xml:space="preserve"> </w:t>
+      </w:r>
+      <w:proofErr w:type="spellStart"/>
+      <w:r>
+        <w:rPr>
+          <w:rFonts w:ascii="Menlo" w:eastAsia="Times New Roman" w:hAnsi="Menlo" w:cs="Menlo"/>
+          <w:color w:val="CCCCCC"/>
+          <w:kern w:val="0"/>
+          <w:sz w:val="18"/>
+          <w:szCs w:val="18"/>
+          <w14:ligatures w14:val="none"/>
+        </w:rPr>
+        <w:t>countS</w:t>
+      </w:r>
+      <w:proofErr w:type="spellEnd"/>
+      <w:r>
+        <w:rPr>
+          <w:rFonts w:ascii="Menlo" w:eastAsia="Times New Roman" w:hAnsi="Menlo" w:cs="Menlo"/>
+          <w:color w:val="CCCCCC"/>
+          <w:kern w:val="0"/>
+          <w:sz w:val="18"/>
+          <w:szCs w:val="18"/>
+          <w14:ligatures w14:val="none"/>
+        </w:rPr>
+        <w:t>[c</w:t>
+      </w:r>
+      <w:proofErr w:type="gramStart"/>
+      <w:r>
+        <w:rPr>
+          <w:rFonts w:ascii="Menlo" w:eastAsia="Times New Roman" w:hAnsi="Menlo" w:cs="Menlo"/>
+          <w:color w:val="CCCCCC"/>
+          <w:kern w:val="0"/>
+          <w:sz w:val="18"/>
+          <w:szCs w:val="18"/>
+          <w14:ligatures w14:val="none"/>
+        </w:rPr>
+        <w:t xml:space="preserve">] </w:t>
+      </w:r>
+      <w:r>
+        <w:rPr>
+          <w:rFonts w:ascii="Menlo" w:eastAsia="Times New Roman" w:hAnsi="Menlo" w:cs="Menlo"/>
+          <w:color w:val="D4D4D4"/>
+          <w:kern w:val="0"/>
+          <w:sz w:val="18"/>
+          <w:szCs w:val="18"/>
+          <w14:ligatures w14:val="none"/>
+        </w:rPr>
+        <w:t>!</w:t>
+      </w:r>
+      <w:proofErr w:type="gramEnd"/>
+      <w:r>
+        <w:rPr>
+          <w:rFonts w:ascii="Menlo" w:eastAsia="Times New Roman" w:hAnsi="Menlo" w:cs="Menlo"/>
+          <w:color w:val="D4D4D4"/>
+          <w:kern w:val="0"/>
+          <w:sz w:val="18"/>
+          <w:szCs w:val="18"/>
+          <w14:ligatures w14:val="none"/>
+        </w:rPr>
+        <w:t>=</w:t>
+      </w:r>
+      <w:r>
+        <w:rPr>
+          <w:rFonts w:ascii="Menlo" w:eastAsia="Times New Roman" w:hAnsi="Menlo" w:cs="Menlo"/>
+          <w:color w:val="CCCCCC"/>
+          <w:kern w:val="0"/>
+          <w:sz w:val="18"/>
+          <w:szCs w:val="18"/>
+          <w14:ligatures w14:val="none"/>
+        </w:rPr>
+        <w:t xml:space="preserve"> </w:t>
+      </w:r>
+      <w:proofErr w:type="spellStart"/>
+      <w:r>
+        <w:rPr>
+          <w:rFonts w:ascii="Menlo" w:eastAsia="Times New Roman" w:hAnsi="Menlo" w:cs="Menlo"/>
+          <w:color w:val="CCCCCC"/>
+          <w:kern w:val="0"/>
+          <w:sz w:val="18"/>
+          <w:szCs w:val="18"/>
+          <w14:ligatures w14:val="none"/>
+        </w:rPr>
+        <w:t>countT.get</w:t>
+      </w:r>
+      <w:proofErr w:type="spellEnd"/>
+      <w:r>
+        <w:rPr>
+          <w:rFonts w:ascii="Menlo" w:eastAsia="Times New Roman" w:hAnsi="Menlo" w:cs="Menlo"/>
+          <w:color w:val="CCCCCC"/>
+          <w:kern w:val="0"/>
+          <w:sz w:val="18"/>
+          <w:szCs w:val="18"/>
+          <w14:ligatures w14:val="none"/>
+        </w:rPr>
+        <w:t xml:space="preserve">(c, </w:t>
+      </w:r>
+      <w:r>
+        <w:rPr>
+          <w:rFonts w:ascii="Menlo" w:eastAsia="Times New Roman" w:hAnsi="Menlo" w:cs="Menlo"/>
+          <w:color w:val="B5CEA8"/>
+          <w:kern w:val="0"/>
+          <w:sz w:val="18"/>
+          <w:szCs w:val="18"/>
+          <w14:ligatures w14:val="none"/>
+        </w:rPr>
+        <w:t>0</w:t>
+      </w:r>
+      <w:r>
+        <w:rPr>
+          <w:rFonts w:ascii="Menlo" w:eastAsia="Times New Roman" w:hAnsi="Menlo" w:cs="Menlo"/>
+          <w:color w:val="CCCCCC"/>
+          <w:kern w:val="0"/>
+          <w:sz w:val="18"/>
+          <w:szCs w:val="18"/>
+          <w14:ligatures w14:val="none"/>
+        </w:rPr>
+        <w:t>):</w:t>
+      </w:r>
+    </w:p>
+    <w:p>
+      <w:pPr>
+        <w:shd w:val="clear" w:color="auto" w:fill="1F1F1F"/>
+        <w:spacing w:line="270" w:lineRule="atLeast"/>
+        <w:rPr>
+          <w:rFonts w:ascii="Menlo" w:eastAsia="Times New Roman" w:hAnsi="Menlo" w:cs="Menlo"/>
+          <w:color w:val="CCCCCC"/>
+          <w:kern w:val="0"/>
+          <w:sz w:val="18"/>
+          <w:szCs w:val="18"/>
+          <w14:ligatures w14:val="none"/>
+        </w:rPr>
+      </w:pPr>
+      <w:r>
+        <w:rPr>
+          <w:rFonts w:ascii="Menlo" w:eastAsia="Times New Roman" w:hAnsi="Menlo" w:cs="Menlo"/>
+          <w:color w:val="CCCCCC"/>
+          <w:kern w:val="0"/>
+          <w:sz w:val="18"/>
+          <w:szCs w:val="18"/>
+          <w14:ligatures w14:val="none"/>
+        </w:rPr>
+        <w:t xml:space="preserve">            </w:t>
+      </w:r>
+      <w:r>
+        <w:rPr>
+          <w:rFonts w:ascii="Menlo" w:eastAsia="Times New Roman" w:hAnsi="Menlo" w:cs="Menlo"/>
+          <w:color w:val="C586C0"/>
+          <w:kern w:val="0"/>
+          <w:sz w:val="18"/>
+          <w:szCs w:val="18"/>
+          <w14:ligatures w14:val="none"/>
+        </w:rPr>
+        <w:t>return</w:t>
+      </w:r>
+      <w:r>
+        <w:rPr>
+          <w:rFonts w:ascii="Menlo" w:eastAsia="Times New Roman" w:hAnsi="Menlo" w:cs="Menlo"/>
+          <w:color w:val="CCCCCC"/>
+          <w:kern w:val="0"/>
+          <w:sz w:val="18"/>
+          <w:szCs w:val="18"/>
+          <w14:ligatures w14:val="none"/>
+        </w:rPr>
+        <w:t xml:space="preserve"> </w:t>
+      </w:r>
+      <w:r>
+        <w:rPr>
+          <w:rFonts w:ascii="Menlo" w:eastAsia="Times New Roman" w:hAnsi="Menlo" w:cs="Menlo"/>
+          <w:color w:val="569CD6"/>
+          <w:kern w:val="0"/>
+          <w:sz w:val="18"/>
+          <w:szCs w:val="18"/>
+          <w14:ligatures w14:val="none"/>
+        </w:rPr>
+        <w:t>False</w:t>
+      </w:r>
+    </w:p>
+    <w:p>
+      <w:pPr>
+        <w:shd w:val="clear" w:color="auto" w:fill="1F1F1F"/>
+        <w:spacing w:line="270" w:lineRule="atLeast"/>
+        <w:rPr>
+          <w:rFonts w:ascii="Menlo" w:eastAsia="Times New Roman" w:hAnsi="Menlo" w:cs="Menlo"/>
+          <w:color w:val="CCCCCC"/>
+          <w:kern w:val="0"/>
+          <w:sz w:val="18"/>
+          <w:szCs w:val="18"/>
+          <w14:ligatures w14:val="none"/>
+        </w:rPr>
+      </w:pPr>
+      <w:r>
+        <w:rPr>
+          <w:rFonts w:ascii="Menlo" w:eastAsia="Times New Roman" w:hAnsi="Menlo" w:cs="Menlo"/>
+          <w:color w:val="CCCCCC"/>
+          <w:kern w:val="0"/>
+          <w:sz w:val="18"/>
+          <w:szCs w:val="18"/>
+          <w14:ligatures w14:val="none"/>
+        </w:rPr>
+        <w:t xml:space="preserve">    </w:t>
+      </w:r>
+    </w:p>
+    <w:p>
+      <w:pPr>
+        <w:shd w:val="clear" w:color="auto" w:fill="1F1F1F"/>
+        <w:spacing w:line="270" w:lineRule="atLeast"/>
+        <w:rPr>
+          <w:rFonts w:ascii="Menlo" w:eastAsia="Times New Roman" w:hAnsi="Menlo" w:cs="Menlo"/>
+          <w:color w:val="CCCCCC"/>
+          <w:kern w:val="0"/>
+          <w:sz w:val="18"/>
+          <w:szCs w:val="18"/>
+          <w14:ligatures w14:val="none"/>
+        </w:rPr>
+      </w:pPr>
+      <w:r>
+        <w:rPr>
+          <w:rFonts w:ascii="Menlo" w:eastAsia="Times New Roman" w:hAnsi="Menlo" w:cs="Menlo"/>
+          <w:color w:val="CCCCCC"/>
+          <w:kern w:val="0"/>
+          <w:sz w:val="18"/>
+          <w:szCs w:val="18"/>
+          <w14:ligatures w14:val="none"/>
+        </w:rPr>
+        <w:t xml:space="preserve">    </w:t>
+      </w:r>
+      <w:r>
+        <w:rPr>
+          <w:rFonts w:ascii="Menlo" w:eastAsia="Times New Roman" w:hAnsi="Menlo" w:cs="Menlo"/>
+          <w:color w:val="C586C0"/>
+          <w:kern w:val="0"/>
+          <w:sz w:val="18"/>
+          <w:szCs w:val="18"/>
+          <w14:ligatures w14:val="none"/>
+        </w:rPr>
+        <w:t>return</w:t>
+      </w:r>
+      <w:r>
+        <w:rPr>
+          <w:rFonts w:ascii="Menlo" w:eastAsia="Times New Roman" w:hAnsi="Menlo" w:cs="Menlo"/>
+          <w:color w:val="CCCCCC"/>
+          <w:kern w:val="0"/>
+          <w:sz w:val="18"/>
+          <w:szCs w:val="18"/>
+          <w14:ligatures w14:val="none"/>
+        </w:rPr>
+        <w:t xml:space="preserve"> </w:t>
+      </w:r>
+      <w:r>
+        <w:rPr>
+          <w:rFonts w:ascii="Menlo" w:eastAsia="Times New Roman" w:hAnsi="Menlo" w:cs="Menlo"/>
+          <w:color w:val="569CD6"/>
+          <w:kern w:val="0"/>
+          <w:sz w:val="18"/>
+          <w:szCs w:val="18"/>
+          <w14:ligatures w14:val="none"/>
+        </w:rPr>
+        <w:t>True</w:t>
+      </w:r>
+    </w:p>
+    <w:p>
+      <w:pPr>
+        <w:shd w:val="clear" w:color="auto" w:fill="1F1F1F"/>
+        <w:spacing w:after="240" w:line="270" w:lineRule="atLeast"/>
+        <w:rPr>
+          <w:rFonts w:ascii="Menlo" w:eastAsia="Times New Roman" w:hAnsi="Menlo" w:cs="Menlo"/>
+          <w:color w:val="CCCCCC"/>
+          <w:kern w:val="0"/>
+          <w:sz w:val="18"/>
+          <w:szCs w:val="18"/>
+          <w14:ligatures w14:val="none"/>
+        </w:rPr>
+      </w:pPr>
+      <w:r>
+        <w:rPr>
+          <w:rFonts w:ascii="Menlo" w:eastAsia="Times New Roman" w:hAnsi="Menlo" w:cs="Menlo"/>
+          <w:color w:val="CCCCCC"/>
+          <w:kern w:val="0"/>
+          <w:sz w:val="18"/>
+          <w:szCs w:val="18"/>
+          <w14:ligatures w14:val="none"/>
+        </w:rPr>
+        <w:br/>
+      </w:r>
+    </w:p>
+    <w:p>
+      <w:pPr>
+        <w:shd w:val="clear" w:color="auto" w:fill="1F1F1F"/>
+        <w:spacing w:line="270" w:lineRule="atLeast"/>
+        <w:rPr>
+          <w:rFonts w:ascii="Menlo" w:eastAsia="Times New Roman" w:hAnsi="Menlo" w:cs="Menlo"/>
+          <w:color w:val="CCCCCC"/>
+          <w:kern w:val="0"/>
+          <w:sz w:val="18"/>
+          <w:szCs w:val="18"/>
+          <w14:ligatures w14:val="none"/>
+        </w:rPr>
+      </w:pPr>
+      <w:r>
+        <w:rPr>
+          <w:rFonts w:ascii="Menlo" w:eastAsia="Times New Roman" w:hAnsi="Menlo" w:cs="Menlo"/>
+          <w:color w:val="CCCCCC"/>
+          <w:kern w:val="0"/>
+          <w:sz w:val="18"/>
+          <w:szCs w:val="18"/>
+          <w14:ligatures w14:val="none"/>
+        </w:rPr>
+        <w:t xml:space="preserve">    </w:t>
+      </w:r>
+    </w:p>
+    <w:p>
+      <w:pPr>
+        <w:shd w:val="clear" w:color="auto" w:fill="1F1F1F"/>
+        <w:spacing w:after="240" w:line="270" w:lineRule="atLeast"/>
+        <w:rPr>
+          <w:rFonts w:ascii="Menlo" w:eastAsia="Times New Roman" w:hAnsi="Menlo" w:cs="Menlo"/>
+          <w:color w:val="CCCCCC"/>
+          <w:kern w:val="0"/>
+          <w:sz w:val="18"/>
+          <w:szCs w:val="18"/>
+          <w14:ligatures w14:val="none"/>
+        </w:rPr>
+      </w:pPr>
+    </w:p>
+    <w:p>
+      <w:r>
+        <w:t xml:space="preserve">another method is to create two hash maps and count the </w:t>
+      </w:r>
+      <w:proofErr w:type="spellStart"/>
+      <w:r>
+        <w:t>elemnts</w:t>
+      </w:r>
+      <w:proofErr w:type="spellEnd"/>
+      <w:r>
+        <w:t xml:space="preserve"> in both strings, </w:t>
+      </w:r>
+      <w:r>
+        <w:t xml:space="preserve">when done compare the count of each character if not equal then it isn’t an anagram. </w:t>
+      </w:r>
+    </w:p>
+    <w:p/>
+    <w:p>
+      <w:pPr>
+        <w:shd w:val="clear" w:color="auto" w:fill="282828"/>
+        <w:spacing w:line="300" w:lineRule="atLeast"/>
+        <w:rPr>
+          <w:rFonts w:ascii="Menlo" w:eastAsia="Times New Roman" w:hAnsi="Menlo" w:cs="Menlo"/>
+          <w:color w:val="D4D4D4"/>
+          <w:kern w:val="0"/>
+          <w:sz w:val="20"/>
+          <w:szCs w:val="20"/>
+          <w14:ligatures w14:val="none"/>
+        </w:rPr>
+      </w:pPr>
+      <w:r>
+        <w:rPr>
+          <w:rFonts w:ascii="Menlo" w:eastAsia="Times New Roman" w:hAnsi="Menlo" w:cs="Menlo"/>
+          <w:color w:val="569CD6"/>
+          <w:kern w:val="0"/>
+          <w:sz w:val="20"/>
+          <w:szCs w:val="20"/>
+          <w14:ligatures w14:val="none"/>
+        </w:rPr>
+        <w:t>def</w:t>
+      </w:r>
+      <w:r>
+        <w:rPr>
+          <w:rFonts w:ascii="Menlo" w:eastAsia="Times New Roman" w:hAnsi="Menlo" w:cs="Menlo"/>
+          <w:color w:val="D4D4D4"/>
+          <w:kern w:val="0"/>
+          <w:sz w:val="20"/>
+          <w:szCs w:val="20"/>
+          <w14:ligatures w14:val="none"/>
+        </w:rPr>
+        <w:t xml:space="preserve"> </w:t>
+      </w:r>
+      <w:proofErr w:type="spellStart"/>
+      <w:proofErr w:type="gramStart"/>
+      <w:r>
+        <w:rPr>
+          <w:rFonts w:ascii="Menlo" w:eastAsia="Times New Roman" w:hAnsi="Menlo" w:cs="Menlo"/>
+          <w:color w:val="DCDCAA"/>
+          <w:kern w:val="0"/>
+          <w:sz w:val="20"/>
+          <w:szCs w:val="20"/>
+          <w14:ligatures w14:val="none"/>
+        </w:rPr>
+        <w:t>isAnagram</w:t>
+      </w:r>
+      <w:proofErr w:type="spellEnd"/>
+      <w:r>
+        <w:rPr>
+          <w:rFonts w:ascii="Menlo" w:eastAsia="Times New Roman" w:hAnsi="Menlo" w:cs="Menlo"/>
+          <w:color w:val="D4D4D4"/>
+          <w:kern w:val="0"/>
+          <w:sz w:val="20"/>
+          <w:szCs w:val="20"/>
+          <w14:ligatures w14:val="none"/>
+        </w:rPr>
+        <w:t>(</w:t>
+      </w:r>
+      <w:proofErr w:type="gramEnd"/>
+      <w:r>
+        <w:rPr>
+          <w:rFonts w:ascii="Menlo" w:eastAsia="Times New Roman" w:hAnsi="Menlo" w:cs="Menlo"/>
+          <w:color w:val="9CDCFE"/>
+          <w:kern w:val="0"/>
+          <w:sz w:val="20"/>
+          <w:szCs w:val="20"/>
+          <w14:ligatures w14:val="none"/>
+        </w:rPr>
+        <w:t>self</w:t>
+      </w:r>
+      <w:r>
+        <w:rPr>
+          <w:rFonts w:ascii="Menlo" w:eastAsia="Times New Roman" w:hAnsi="Menlo" w:cs="Menlo"/>
+          <w:color w:val="D4D4D4"/>
+          <w:kern w:val="0"/>
+          <w:sz w:val="20"/>
+          <w:szCs w:val="20"/>
+          <w14:ligatures w14:val="none"/>
+        </w:rPr>
+        <w:t xml:space="preserve">, </w:t>
+      </w:r>
+      <w:r>
+        <w:rPr>
+          <w:rFonts w:ascii="Menlo" w:eastAsia="Times New Roman" w:hAnsi="Menlo" w:cs="Menlo"/>
+          <w:color w:val="9CDCFE"/>
+          <w:kern w:val="0"/>
+          <w:sz w:val="20"/>
+          <w:szCs w:val="20"/>
+          <w14:ligatures w14:val="none"/>
+        </w:rPr>
+        <w:t>s</w:t>
+      </w:r>
+      <w:r>
+        <w:rPr>
+          <w:rFonts w:ascii="Menlo" w:eastAsia="Times New Roman" w:hAnsi="Menlo" w:cs="Menlo"/>
+          <w:color w:val="D4D4D4"/>
+          <w:kern w:val="0"/>
+          <w:sz w:val="20"/>
+          <w:szCs w:val="20"/>
+          <w14:ligatures w14:val="none"/>
+        </w:rPr>
+        <w:t xml:space="preserve">: </w:t>
+      </w:r>
+      <w:r>
+        <w:rPr>
+          <w:rFonts w:ascii="Menlo" w:eastAsia="Times New Roman" w:hAnsi="Menlo" w:cs="Menlo"/>
+          <w:color w:val="4EC9B0"/>
+          <w:kern w:val="0"/>
+          <w:sz w:val="20"/>
+          <w:szCs w:val="20"/>
+          <w14:ligatures w14:val="none"/>
+        </w:rPr>
+        <w:t>str</w:t>
+      </w:r>
+      <w:r>
+        <w:rPr>
+          <w:rFonts w:ascii="Menlo" w:eastAsia="Times New Roman" w:hAnsi="Menlo" w:cs="Menlo"/>
+          <w:color w:val="D4D4D4"/>
+          <w:kern w:val="0"/>
+          <w:sz w:val="20"/>
+          <w:szCs w:val="20"/>
+          <w14:ligatures w14:val="none"/>
+        </w:rPr>
+        <w:t xml:space="preserve">, </w:t>
+      </w:r>
+      <w:r>
+        <w:rPr>
+          <w:rFonts w:ascii="Menlo" w:eastAsia="Times New Roman" w:hAnsi="Menlo" w:cs="Menlo"/>
+          <w:color w:val="9CDCFE"/>
+          <w:kern w:val="0"/>
+          <w:sz w:val="20"/>
+          <w:szCs w:val="20"/>
+          <w14:ligatures w14:val="none"/>
+        </w:rPr>
+        <w:t>t</w:t>
+      </w:r>
+      <w:r>
+        <w:rPr>
+          <w:rFonts w:ascii="Menlo" w:eastAsia="Times New Roman" w:hAnsi="Menlo" w:cs="Menlo"/>
+          <w:color w:val="D4D4D4"/>
+          <w:kern w:val="0"/>
+          <w:sz w:val="20"/>
+          <w:szCs w:val="20"/>
+          <w14:ligatures w14:val="none"/>
+        </w:rPr>
+        <w:t xml:space="preserve">: </w:t>
+      </w:r>
+      <w:r>
+        <w:rPr>
+          <w:rFonts w:ascii="Menlo" w:eastAsia="Times New Roman" w:hAnsi="Menlo" w:cs="Menlo"/>
+          <w:color w:val="4EC9B0"/>
+          <w:kern w:val="0"/>
+          <w:sz w:val="20"/>
+          <w:szCs w:val="20"/>
+          <w14:ligatures w14:val="none"/>
+        </w:rPr>
+        <w:t>str</w:t>
+      </w:r>
+      <w:r>
+        <w:rPr>
+          <w:rFonts w:ascii="Menlo" w:eastAsia="Times New Roman" w:hAnsi="Menlo" w:cs="Menlo"/>
+          <w:color w:val="D4D4D4"/>
+          <w:kern w:val="0"/>
+          <w:sz w:val="20"/>
+          <w:szCs w:val="20"/>
+          <w14:ligatures w14:val="none"/>
+        </w:rPr>
+        <w:t xml:space="preserve">) -&gt; </w:t>
+      </w:r>
+      <w:r>
+        <w:rPr>
+          <w:rFonts w:ascii="Menlo" w:eastAsia="Times New Roman" w:hAnsi="Menlo" w:cs="Menlo"/>
+          <w:color w:val="4EC9B0"/>
+          <w:kern w:val="0"/>
+          <w:sz w:val="20"/>
+          <w:szCs w:val="20"/>
+          <w14:ligatures w14:val="none"/>
+        </w:rPr>
+        <w:t>bool</w:t>
+      </w:r>
+      <w:r>
+        <w:rPr>
+          <w:rFonts w:ascii="Menlo" w:eastAsia="Times New Roman" w:hAnsi="Menlo" w:cs="Menlo"/>
+          <w:color w:val="D4D4D4"/>
+          <w:kern w:val="0"/>
+          <w:sz w:val="20"/>
+          <w:szCs w:val="20"/>
+          <w14:ligatures w14:val="none"/>
+        </w:rPr>
+        <w:t>:</w:t>
+      </w:r>
+    </w:p>
+    <w:p>
+      <w:pPr>
+        <w:shd w:val="clear" w:color="auto" w:fill="282828"/>
+        <w:spacing w:line="300" w:lineRule="atLeast"/>
+        <w:rPr>
+          <w:rFonts w:ascii="Menlo" w:eastAsia="Times New Roman" w:hAnsi="Menlo" w:cs="Menlo"/>
+          <w:color w:val="D4D4D4"/>
+          <w:kern w:val="0"/>
+          <w:sz w:val="20"/>
+          <w:szCs w:val="20"/>
+          <w14:ligatures w14:val="none"/>
+        </w:rPr>
+      </w:pPr>
+      <w:r>
+        <w:rPr>
+          <w:rFonts w:ascii="Menlo" w:eastAsia="Times New Roman" w:hAnsi="Menlo" w:cs="Menlo"/>
+          <w:color w:val="D4D4D4"/>
+          <w:kern w:val="0"/>
+          <w:sz w:val="20"/>
+          <w:szCs w:val="20"/>
+          <w14:ligatures w14:val="none"/>
+        </w:rPr>
+        <w:t xml:space="preserve">        </w:t>
+      </w:r>
+    </w:p>
+    <w:p>
+      <w:pPr>
+        <w:shd w:val="clear" w:color="auto" w:fill="282828"/>
+        <w:spacing w:line="300" w:lineRule="atLeast"/>
+        <w:rPr>
+          <w:rFonts w:ascii="Menlo" w:eastAsia="Times New Roman" w:hAnsi="Menlo" w:cs="Menlo"/>
+          <w:color w:val="D4D4D4"/>
+          <w:kern w:val="0"/>
+          <w:sz w:val="20"/>
+          <w:szCs w:val="20"/>
+          <w14:ligatures w14:val="none"/>
+        </w:rPr>
+      </w:pPr>
+      <w:r>
+        <w:rPr>
+          <w:rFonts w:ascii="Menlo" w:eastAsia="Times New Roman" w:hAnsi="Menlo" w:cs="Menlo"/>
+          <w:color w:val="D4D4D4"/>
+          <w:kern w:val="0"/>
+          <w:sz w:val="20"/>
+          <w:szCs w:val="20"/>
+          <w14:ligatures w14:val="none"/>
+        </w:rPr>
+        <w:t xml:space="preserve">        </w:t>
+      </w:r>
+      <w:r>
+        <w:rPr>
+          <w:rFonts w:ascii="Menlo" w:eastAsia="Times New Roman" w:hAnsi="Menlo" w:cs="Menlo"/>
+          <w:color w:val="C586C0"/>
+          <w:kern w:val="0"/>
+          <w:sz w:val="20"/>
+          <w:szCs w:val="20"/>
+          <w14:ligatures w14:val="none"/>
+        </w:rPr>
+        <w:t>if</w:t>
+      </w:r>
+      <w:r>
+        <w:rPr>
+          <w:rFonts w:ascii="Menlo" w:eastAsia="Times New Roman" w:hAnsi="Menlo" w:cs="Menlo"/>
+          <w:color w:val="D4D4D4"/>
+          <w:kern w:val="0"/>
+          <w:sz w:val="20"/>
+          <w:szCs w:val="20"/>
+          <w14:ligatures w14:val="none"/>
+        </w:rPr>
+        <w:t xml:space="preserve"> </w:t>
+      </w:r>
+      <w:proofErr w:type="spellStart"/>
+      <w:r>
+        <w:rPr>
+          <w:rFonts w:ascii="Menlo" w:eastAsia="Times New Roman" w:hAnsi="Menlo" w:cs="Menlo"/>
+          <w:color w:val="DCDCAA"/>
+          <w:kern w:val="0"/>
+          <w:sz w:val="20"/>
+          <w:szCs w:val="20"/>
+          <w14:ligatures w14:val="none"/>
+        </w:rPr>
+        <w:t>len</w:t>
+      </w:r>
+      <w:proofErr w:type="spellEnd"/>
+      <w:r>
+        <w:rPr>
+          <w:rFonts w:ascii="Menlo" w:eastAsia="Times New Roman" w:hAnsi="Menlo" w:cs="Menlo"/>
+          <w:color w:val="D4D4D4"/>
+          <w:kern w:val="0"/>
+          <w:sz w:val="20"/>
+          <w:szCs w:val="20"/>
+          <w14:ligatures w14:val="none"/>
+        </w:rPr>
+        <w:t>(s</w:t>
+      </w:r>
+      <w:proofErr w:type="gramStart"/>
+      <w:r>
+        <w:rPr>
+          <w:rFonts w:ascii="Menlo" w:eastAsia="Times New Roman" w:hAnsi="Menlo" w:cs="Menlo"/>
+          <w:color w:val="D4D4D4"/>
+          <w:kern w:val="0"/>
+          <w:sz w:val="20"/>
+          <w:szCs w:val="20"/>
+          <w14:ligatures w14:val="none"/>
+        </w:rPr>
+        <w:t>) !</w:t>
+      </w:r>
+      <w:proofErr w:type="gramEnd"/>
+      <w:r>
+        <w:rPr>
+          <w:rFonts w:ascii="Menlo" w:eastAsia="Times New Roman" w:hAnsi="Menlo" w:cs="Menlo"/>
+          <w:color w:val="D4D4D4"/>
+          <w:kern w:val="0"/>
+          <w:sz w:val="20"/>
+          <w:szCs w:val="20"/>
+          <w14:ligatures w14:val="none"/>
+        </w:rPr>
+        <w:t xml:space="preserve">= </w:t>
+      </w:r>
+      <w:proofErr w:type="spellStart"/>
+      <w:r>
+        <w:rPr>
+          <w:rFonts w:ascii="Menlo" w:eastAsia="Times New Roman" w:hAnsi="Menlo" w:cs="Menlo"/>
+          <w:color w:val="DCDCAA"/>
+          <w:kern w:val="0"/>
+          <w:sz w:val="20"/>
+          <w:szCs w:val="20"/>
+          <w14:ligatures w14:val="none"/>
+        </w:rPr>
+        <w:t>len</w:t>
+      </w:r>
+      <w:proofErr w:type="spellEnd"/>
+      <w:r>
+        <w:rPr>
+          <w:rFonts w:ascii="Menlo" w:eastAsia="Times New Roman" w:hAnsi="Menlo" w:cs="Menlo"/>
+          <w:color w:val="D4D4D4"/>
+          <w:kern w:val="0"/>
+          <w:sz w:val="20"/>
+          <w:szCs w:val="20"/>
+          <w14:ligatures w14:val="none"/>
+        </w:rPr>
+        <w:t>(t):</w:t>
+      </w:r>
+    </w:p>
+    <w:p>
+      <w:pPr>
+        <w:shd w:val="clear" w:color="auto" w:fill="282828"/>
+        <w:spacing w:line="300" w:lineRule="atLeast"/>
+        <w:rPr>
+          <w:rFonts w:ascii="Menlo" w:eastAsia="Times New Roman" w:hAnsi="Menlo" w:cs="Menlo"/>
+          <w:color w:val="D4D4D4"/>
+          <w:kern w:val="0"/>
+          <w:sz w:val="20"/>
+          <w:szCs w:val="20"/>
+          <w14:ligatures w14:val="none"/>
+        </w:rPr>
+      </w:pPr>
+      <w:r>
+        <w:rPr>
+          <w:rFonts w:ascii="Menlo" w:eastAsia="Times New Roman" w:hAnsi="Menlo" w:cs="Menlo"/>
+          <w:color w:val="D4D4D4"/>
+          <w:kern w:val="0"/>
+          <w:sz w:val="20"/>
+          <w:szCs w:val="20"/>
+          <w14:ligatures w14:val="none"/>
+        </w:rPr>
+        <w:t xml:space="preserve">            </w:t>
+      </w:r>
+      <w:r>
+        <w:rPr>
+          <w:rFonts w:ascii="Menlo" w:eastAsia="Times New Roman" w:hAnsi="Menlo" w:cs="Menlo"/>
+          <w:color w:val="C586C0"/>
+          <w:kern w:val="0"/>
+          <w:sz w:val="20"/>
+          <w:szCs w:val="20"/>
+          <w14:ligatures w14:val="none"/>
+        </w:rPr>
+        <w:t>return</w:t>
+      </w:r>
+      <w:r>
+        <w:rPr>
+          <w:rFonts w:ascii="Menlo" w:eastAsia="Times New Roman" w:hAnsi="Menlo" w:cs="Menlo"/>
+          <w:color w:val="D4D4D4"/>
+          <w:kern w:val="0"/>
+          <w:sz w:val="20"/>
+          <w:szCs w:val="20"/>
+          <w14:ligatures w14:val="none"/>
+        </w:rPr>
+        <w:t xml:space="preserve"> </w:t>
+      </w:r>
+      <w:r>
+        <w:rPr>
+          <w:rFonts w:ascii="Menlo" w:eastAsia="Times New Roman" w:hAnsi="Menlo" w:cs="Menlo"/>
+          <w:color w:val="569CD6"/>
+          <w:kern w:val="0"/>
+          <w:sz w:val="20"/>
+          <w:szCs w:val="20"/>
+          <w14:ligatures w14:val="none"/>
+        </w:rPr>
+        <w:t>False</w:t>
+      </w:r>
+    </w:p>
+    <w:p>
+      <w:pPr>
+        <w:shd w:val="clear" w:color="auto" w:fill="282828"/>
+        <w:spacing w:line="300" w:lineRule="atLeast"/>
+        <w:rPr>
+          <w:rFonts w:ascii="Menlo" w:eastAsia="Times New Roman" w:hAnsi="Menlo" w:cs="Menlo"/>
+          <w:color w:val="D4D4D4"/>
+          <w:kern w:val="0"/>
+          <w:sz w:val="20"/>
+          <w:szCs w:val="20"/>
+          <w14:ligatures w14:val="none"/>
+        </w:rPr>
+      </w:pPr>
+    </w:p>
+    <w:p>
+      <w:pPr>
+        <w:shd w:val="clear" w:color="auto" w:fill="282828"/>
+        <w:spacing w:line="300" w:lineRule="atLeast"/>
+        <w:rPr>
+          <w:rFonts w:ascii="Menlo" w:eastAsia="Times New Roman" w:hAnsi="Menlo" w:cs="Menlo"/>
+          <w:color w:val="D4D4D4"/>
+          <w:kern w:val="0"/>
+          <w:sz w:val="20"/>
+          <w:szCs w:val="20"/>
+          <w14:ligatures w14:val="none"/>
+        </w:rPr>
+      </w:pPr>
+      <w:r>
+        <w:rPr>
+          <w:rFonts w:ascii="Menlo" w:eastAsia="Times New Roman" w:hAnsi="Menlo" w:cs="Menlo"/>
+          <w:color w:val="D4D4D4"/>
+          <w:kern w:val="0"/>
+          <w:sz w:val="20"/>
+          <w:szCs w:val="20"/>
+          <w14:ligatures w14:val="none"/>
+        </w:rPr>
+        <w:t xml:space="preserve">        count = {}</w:t>
+      </w:r>
+    </w:p>
+    <w:p>
+      <w:pPr>
+        <w:shd w:val="clear" w:color="auto" w:fill="282828"/>
+        <w:spacing w:line="300" w:lineRule="atLeast"/>
+        <w:rPr>
+          <w:rFonts w:ascii="Menlo" w:eastAsia="Times New Roman" w:hAnsi="Menlo" w:cs="Menlo"/>
+          <w:color w:val="D4D4D4"/>
+          <w:kern w:val="0"/>
+          <w:sz w:val="20"/>
+          <w:szCs w:val="20"/>
+          <w14:ligatures w14:val="none"/>
+        </w:rPr>
+      </w:pPr>
+    </w:p>
+    <w:p>
+      <w:pPr>
+        <w:shd w:val="clear" w:color="auto" w:fill="282828"/>
+        <w:spacing w:line="300" w:lineRule="atLeast"/>
+        <w:rPr>
+          <w:rFonts w:ascii="Menlo" w:eastAsia="Times New Roman" w:hAnsi="Menlo" w:cs="Menlo"/>
+          <w:color w:val="D4D4D4"/>
+          <w:kern w:val="0"/>
+          <w:sz w:val="20"/>
+          <w:szCs w:val="20"/>
+          <w14:ligatures w14:val="none"/>
+        </w:rPr>
+      </w:pPr>
+      <w:r>
+        <w:rPr>
+          <w:rFonts w:ascii="Menlo" w:eastAsia="Times New Roman" w:hAnsi="Menlo" w:cs="Menlo"/>
+          <w:color w:val="D4D4D4"/>
+          <w:kern w:val="0"/>
+          <w:sz w:val="20"/>
+          <w:szCs w:val="20"/>
+          <w14:ligatures w14:val="none"/>
+        </w:rPr>
+        <w:t xml:space="preserve">        </w:t>
+      </w:r>
+      <w:r>
+        <w:rPr>
+          <w:rFonts w:ascii="Menlo" w:eastAsia="Times New Roman" w:hAnsi="Menlo" w:cs="Menlo"/>
+          <w:color w:val="C586C0"/>
+          <w:kern w:val="0"/>
+          <w:sz w:val="20"/>
+          <w:szCs w:val="20"/>
+          <w14:ligatures w14:val="none"/>
+        </w:rPr>
+        <w:t>for</w:t>
+      </w:r>
+      <w:r>
+        <w:rPr>
+          <w:rFonts w:ascii="Menlo" w:eastAsia="Times New Roman" w:hAnsi="Menlo" w:cs="Menlo"/>
+          <w:color w:val="D4D4D4"/>
+          <w:kern w:val="0"/>
+          <w:sz w:val="20"/>
+          <w:szCs w:val="20"/>
+          <w14:ligatures w14:val="none"/>
+        </w:rPr>
+        <w:t xml:space="preserve"> char </w:t>
+      </w:r>
+      <w:r>
+        <w:rPr>
+          <w:rFonts w:ascii="Menlo" w:eastAsia="Times New Roman" w:hAnsi="Menlo" w:cs="Menlo"/>
+          <w:color w:val="C586C0"/>
+          <w:kern w:val="0"/>
+          <w:sz w:val="20"/>
+          <w:szCs w:val="20"/>
+          <w14:ligatures w14:val="none"/>
+        </w:rPr>
+        <w:t>in</w:t>
+      </w:r>
+      <w:r>
+        <w:rPr>
+          <w:rFonts w:ascii="Menlo" w:eastAsia="Times New Roman" w:hAnsi="Menlo" w:cs="Menlo"/>
+          <w:color w:val="D4D4D4"/>
+          <w:kern w:val="0"/>
+          <w:sz w:val="20"/>
+          <w:szCs w:val="20"/>
+          <w14:ligatures w14:val="none"/>
+        </w:rPr>
+        <w:t xml:space="preserve"> s:</w:t>
+      </w:r>
+    </w:p>
+    <w:p>
+      <w:pPr>
+        <w:shd w:val="clear" w:color="auto" w:fill="282828"/>
+        <w:spacing w:line="300" w:lineRule="atLeast"/>
+        <w:rPr>
+          <w:rFonts w:ascii="Menlo" w:eastAsia="Times New Roman" w:hAnsi="Menlo" w:cs="Menlo"/>
+          <w:color w:val="D4D4D4"/>
+          <w:kern w:val="0"/>
+          <w:sz w:val="20"/>
+          <w:szCs w:val="20"/>
+          <w14:ligatures w14:val="none"/>
+        </w:rPr>
+      </w:pPr>
+      <w:r>
+        <w:rPr>
+          <w:rFonts w:ascii="Menlo" w:eastAsia="Times New Roman" w:hAnsi="Menlo" w:cs="Menlo"/>
+          <w:color w:val="D4D4D4"/>
+          <w:kern w:val="0"/>
+          <w:sz w:val="20"/>
+          <w:szCs w:val="20"/>
+          <w14:ligatures w14:val="none"/>
+        </w:rPr>
+        <w:t xml:space="preserve">            count[char] = </w:t>
+      </w:r>
+      <w:proofErr w:type="spellStart"/>
+      <w:proofErr w:type="gramStart"/>
+      <w:r>
+        <w:rPr>
+          <w:rFonts w:ascii="Menlo" w:eastAsia="Times New Roman" w:hAnsi="Menlo" w:cs="Menlo"/>
+          <w:color w:val="D4D4D4"/>
+          <w:kern w:val="0"/>
+          <w:sz w:val="20"/>
+          <w:szCs w:val="20"/>
+          <w14:ligatures w14:val="none"/>
+        </w:rPr>
+        <w:t>count.get</w:t>
+      </w:r>
+      <w:proofErr w:type="spellEnd"/>
+      <w:r>
+        <w:rPr>
+          <w:rFonts w:ascii="Menlo" w:eastAsia="Times New Roman" w:hAnsi="Menlo" w:cs="Menlo"/>
+          <w:color w:val="D4D4D4"/>
+          <w:kern w:val="0"/>
+          <w:sz w:val="20"/>
+          <w:szCs w:val="20"/>
+          <w14:ligatures w14:val="none"/>
+        </w:rPr>
+        <w:t>(</w:t>
+      </w:r>
+      <w:proofErr w:type="gramEnd"/>
+      <w:r>
+        <w:rPr>
+          <w:rFonts w:ascii="Menlo" w:eastAsia="Times New Roman" w:hAnsi="Menlo" w:cs="Menlo"/>
+          <w:color w:val="D4D4D4"/>
+          <w:kern w:val="0"/>
+          <w:sz w:val="20"/>
+          <w:szCs w:val="20"/>
+          <w14:ligatures w14:val="none"/>
+        </w:rPr>
+        <w:t xml:space="preserve">char, </w:t>
+      </w:r>
+      <w:r>
+        <w:rPr>
+          <w:rFonts w:ascii="Menlo" w:eastAsia="Times New Roman" w:hAnsi="Menlo" w:cs="Menlo"/>
+          <w:color w:val="B5CEA8"/>
+          <w:kern w:val="0"/>
+          <w:sz w:val="20"/>
+          <w:szCs w:val="20"/>
+          <w14:ligatures w14:val="none"/>
+        </w:rPr>
+        <w:t>0</w:t>
+      </w:r>
+      <w:r>
+        <w:rPr>
+          <w:rFonts w:ascii="Menlo" w:eastAsia="Times New Roman" w:hAnsi="Menlo" w:cs="Menlo"/>
+          <w:color w:val="D4D4D4"/>
+          <w:kern w:val="0"/>
+          <w:sz w:val="20"/>
+          <w:szCs w:val="20"/>
+          <w14:ligatures w14:val="none"/>
+        </w:rPr>
+        <w:t xml:space="preserve">) + </w:t>
+      </w:r>
+      <w:r>
+        <w:rPr>
+          <w:rFonts w:ascii="Menlo" w:eastAsia="Times New Roman" w:hAnsi="Menlo" w:cs="Menlo"/>
+          <w:color w:val="B5CEA8"/>
+          <w:kern w:val="0"/>
+          <w:sz w:val="20"/>
+          <w:szCs w:val="20"/>
+          <w14:ligatures w14:val="none"/>
+        </w:rPr>
+        <w:t>1</w:t>
+      </w:r>
+    </w:p>
+    <w:p>
+      <w:pPr>
+        <w:shd w:val="clear" w:color="auto" w:fill="282828"/>
+        <w:spacing w:line="300" w:lineRule="atLeast"/>
+        <w:rPr>
+          <w:rFonts w:ascii="Menlo" w:eastAsia="Times New Roman" w:hAnsi="Menlo" w:cs="Menlo"/>
+          <w:color w:val="D4D4D4"/>
+          <w:kern w:val="0"/>
+          <w:sz w:val="20"/>
+          <w:szCs w:val="20"/>
+          <w14:ligatures w14:val="none"/>
+        </w:rPr>
+      </w:pPr>
+      <w:r>
+        <w:rPr>
+          <w:rFonts w:ascii="Menlo" w:eastAsia="Times New Roman" w:hAnsi="Menlo" w:cs="Menlo"/>
+          <w:color w:val="D4D4D4"/>
+          <w:kern w:val="0"/>
+          <w:sz w:val="20"/>
+          <w:szCs w:val="20"/>
+          <w14:ligatures w14:val="none"/>
+        </w:rPr>
+        <w:t xml:space="preserve">        </w:t>
+      </w:r>
+    </w:p>
+    <w:p>
+      <w:pPr>
+        <w:shd w:val="clear" w:color="auto" w:fill="282828"/>
+        <w:spacing w:line="300" w:lineRule="atLeast"/>
+        <w:rPr>
+          <w:rFonts w:ascii="Menlo" w:eastAsia="Times New Roman" w:hAnsi="Menlo" w:cs="Menlo"/>
+          <w:color w:val="D4D4D4"/>
+          <w:kern w:val="0"/>
+          <w:sz w:val="20"/>
+          <w:szCs w:val="20"/>
+          <w14:ligatures w14:val="none"/>
+        </w:rPr>
+      </w:pPr>
+      <w:r>
+        <w:rPr>
+          <w:rFonts w:ascii="Menlo" w:eastAsia="Times New Roman" w:hAnsi="Menlo" w:cs="Menlo"/>
+          <w:color w:val="D4D4D4"/>
+          <w:kern w:val="0"/>
+          <w:sz w:val="20"/>
+          <w:szCs w:val="20"/>
+          <w14:ligatures w14:val="none"/>
+        </w:rPr>
+        <w:t xml:space="preserve">        </w:t>
+      </w:r>
+      <w:r>
+        <w:rPr>
+          <w:rFonts w:ascii="Menlo" w:eastAsia="Times New Roman" w:hAnsi="Menlo" w:cs="Menlo"/>
+          <w:color w:val="C586C0"/>
+          <w:kern w:val="0"/>
+          <w:sz w:val="20"/>
+          <w:szCs w:val="20"/>
+          <w14:ligatures w14:val="none"/>
+        </w:rPr>
+        <w:t>for</w:t>
+      </w:r>
+      <w:r>
+        <w:rPr>
+          <w:rFonts w:ascii="Menlo" w:eastAsia="Times New Roman" w:hAnsi="Menlo" w:cs="Menlo"/>
+          <w:color w:val="D4D4D4"/>
+          <w:kern w:val="0"/>
+          <w:sz w:val="20"/>
+          <w:szCs w:val="20"/>
+          <w14:ligatures w14:val="none"/>
+        </w:rPr>
+        <w:t xml:space="preserve"> char </w:t>
+      </w:r>
+      <w:r>
+        <w:rPr>
+          <w:rFonts w:ascii="Menlo" w:eastAsia="Times New Roman" w:hAnsi="Menlo" w:cs="Menlo"/>
+          <w:color w:val="C586C0"/>
+          <w:kern w:val="0"/>
+          <w:sz w:val="20"/>
+          <w:szCs w:val="20"/>
+          <w14:ligatures w14:val="none"/>
+        </w:rPr>
+        <w:t>in</w:t>
+      </w:r>
+      <w:r>
+        <w:rPr>
+          <w:rFonts w:ascii="Menlo" w:eastAsia="Times New Roman" w:hAnsi="Menlo" w:cs="Menlo"/>
+          <w:color w:val="D4D4D4"/>
+          <w:kern w:val="0"/>
+          <w:sz w:val="20"/>
+          <w:szCs w:val="20"/>
+          <w14:ligatures w14:val="none"/>
+        </w:rPr>
+        <w:t xml:space="preserve"> t:</w:t>
+      </w:r>
+    </w:p>
+    <w:p>
+      <w:pPr>
+        <w:shd w:val="clear" w:color="auto" w:fill="282828"/>
+        <w:spacing w:line="300" w:lineRule="atLeast"/>
+        <w:rPr>
+          <w:rFonts w:ascii="Menlo" w:eastAsia="Times New Roman" w:hAnsi="Menlo" w:cs="Menlo"/>
+          <w:color w:val="D4D4D4"/>
+          <w:kern w:val="0"/>
+          <w:sz w:val="20"/>
+          <w:szCs w:val="20"/>
+          <w14:ligatures w14:val="none"/>
+        </w:rPr>
+      </w:pPr>
+      <w:r>
+        <w:rPr>
+          <w:rFonts w:ascii="Menlo" w:eastAsia="Times New Roman" w:hAnsi="Menlo" w:cs="Menlo"/>
+          <w:color w:val="D4D4D4"/>
+          <w:kern w:val="0"/>
+          <w:sz w:val="20"/>
+          <w:szCs w:val="20"/>
+          <w14:ligatures w14:val="none"/>
+        </w:rPr>
+        <w:t xml:space="preserve">            </w:t>
+      </w:r>
+      <w:r>
+        <w:rPr>
+          <w:rFonts w:ascii="Menlo" w:eastAsia="Times New Roman" w:hAnsi="Menlo" w:cs="Menlo"/>
+          <w:color w:val="C586C0"/>
+          <w:kern w:val="0"/>
+          <w:sz w:val="20"/>
+          <w:szCs w:val="20"/>
+          <w14:ligatures w14:val="none"/>
+        </w:rPr>
+        <w:t>if</w:t>
+      </w:r>
+      <w:r>
+        <w:rPr>
+          <w:rFonts w:ascii="Menlo" w:eastAsia="Times New Roman" w:hAnsi="Menlo" w:cs="Menlo"/>
+          <w:color w:val="D4D4D4"/>
+          <w:kern w:val="0"/>
+          <w:sz w:val="20"/>
+          <w:szCs w:val="20"/>
+          <w14:ligatures w14:val="none"/>
+        </w:rPr>
+        <w:t xml:space="preserve"> char </w:t>
+      </w:r>
+      <w:r>
+        <w:rPr>
+          <w:rFonts w:ascii="Menlo" w:eastAsia="Times New Roman" w:hAnsi="Menlo" w:cs="Menlo"/>
+          <w:color w:val="569CD6"/>
+          <w:kern w:val="0"/>
+          <w:sz w:val="20"/>
+          <w:szCs w:val="20"/>
+          <w14:ligatures w14:val="none"/>
+        </w:rPr>
+        <w:t>not</w:t>
+      </w:r>
+      <w:r>
+        <w:rPr>
+          <w:rFonts w:ascii="Menlo" w:eastAsia="Times New Roman" w:hAnsi="Menlo" w:cs="Menlo"/>
+          <w:color w:val="D4D4D4"/>
+          <w:kern w:val="0"/>
+          <w:sz w:val="20"/>
+          <w:szCs w:val="20"/>
+          <w14:ligatures w14:val="none"/>
+        </w:rPr>
+        <w:t xml:space="preserve"> </w:t>
+      </w:r>
+      <w:r>
+        <w:rPr>
+          <w:rFonts w:ascii="Menlo" w:eastAsia="Times New Roman" w:hAnsi="Menlo" w:cs="Menlo"/>
+          <w:color w:val="569CD6"/>
+          <w:kern w:val="0"/>
+          <w:sz w:val="20"/>
+          <w:szCs w:val="20"/>
+          <w14:ligatures w14:val="none"/>
+        </w:rPr>
+        <w:t>in</w:t>
+      </w:r>
+      <w:r>
+        <w:rPr>
+          <w:rFonts w:ascii="Menlo" w:eastAsia="Times New Roman" w:hAnsi="Menlo" w:cs="Menlo"/>
+          <w:color w:val="D4D4D4"/>
+          <w:kern w:val="0"/>
+          <w:sz w:val="20"/>
+          <w:szCs w:val="20"/>
+          <w14:ligatures w14:val="none"/>
+        </w:rPr>
+        <w:t xml:space="preserve"> count:</w:t>
+      </w:r>
+    </w:p>
+    <w:p>
+      <w:pPr>
+        <w:shd w:val="clear" w:color="auto" w:fill="282828"/>
+        <w:spacing w:line="300" w:lineRule="atLeast"/>
+        <w:rPr>
+          <w:rFonts w:ascii="Menlo" w:eastAsia="Times New Roman" w:hAnsi="Menlo" w:cs="Menlo"/>
+          <w:color w:val="D4D4D4"/>
+          <w:kern w:val="0"/>
+          <w:sz w:val="20"/>
+          <w:szCs w:val="20"/>
+          <w14:ligatures w14:val="none"/>
+        </w:rPr>
+      </w:pPr>
+      <w:r>
+        <w:rPr>
+          <w:rFonts w:ascii="Menlo" w:eastAsia="Times New Roman" w:hAnsi="Menlo" w:cs="Menlo"/>
+          <w:color w:val="D4D4D4"/>
+          <w:kern w:val="0"/>
+          <w:sz w:val="20"/>
+          <w:szCs w:val="20"/>
+          <w14:ligatures w14:val="none"/>
+        </w:rPr>
+        <w:t xml:space="preserve">                </w:t>
+      </w:r>
+      <w:r>
+        <w:rPr>
+          <w:rFonts w:ascii="Menlo" w:eastAsia="Times New Roman" w:hAnsi="Menlo" w:cs="Menlo"/>
+          <w:color w:val="C586C0"/>
+          <w:kern w:val="0"/>
+          <w:sz w:val="20"/>
+          <w:szCs w:val="20"/>
+          <w14:ligatures w14:val="none"/>
+        </w:rPr>
+        <w:t>return</w:t>
+      </w:r>
+      <w:r>
+        <w:rPr>
+          <w:rFonts w:ascii="Menlo" w:eastAsia="Times New Roman" w:hAnsi="Menlo" w:cs="Menlo"/>
+          <w:color w:val="D4D4D4"/>
+          <w:kern w:val="0"/>
+          <w:sz w:val="20"/>
+          <w:szCs w:val="20"/>
+          <w14:ligatures w14:val="none"/>
+        </w:rPr>
+        <w:t xml:space="preserve"> </w:t>
+      </w:r>
+      <w:r>
+        <w:rPr>
+          <w:rFonts w:ascii="Menlo" w:eastAsia="Times New Roman" w:hAnsi="Menlo" w:cs="Menlo"/>
+          <w:color w:val="569CD6"/>
+          <w:kern w:val="0"/>
+          <w:sz w:val="20"/>
+          <w:szCs w:val="20"/>
+          <w14:ligatures w14:val="none"/>
+        </w:rPr>
+        <w:t>False</w:t>
+      </w:r>
+    </w:p>
+    <w:p>
+      <w:pPr>
+        <w:shd w:val="clear" w:color="auto" w:fill="282828"/>
+        <w:spacing w:line="300" w:lineRule="atLeast"/>
+        <w:rPr>
+          <w:rFonts w:ascii="Menlo" w:eastAsia="Times New Roman" w:hAnsi="Menlo" w:cs="Menlo"/>
+          <w:color w:val="D4D4D4"/>
+          <w:kern w:val="0"/>
+          <w:sz w:val="20"/>
+          <w:szCs w:val="20"/>
+          <w14:ligatures w14:val="none"/>
+        </w:rPr>
+      </w:pPr>
+      <w:r>
+        <w:rPr>
+          <w:rFonts w:ascii="Menlo" w:eastAsia="Times New Roman" w:hAnsi="Menlo" w:cs="Menlo"/>
+          <w:color w:val="D4D4D4"/>
+          <w:kern w:val="0"/>
+          <w:sz w:val="20"/>
+          <w:szCs w:val="20"/>
+          <w14:ligatures w14:val="none"/>
+        </w:rPr>
+        <w:t xml:space="preserve">            </w:t>
+      </w:r>
+      <w:r>
+        <w:rPr>
+          <w:rFonts w:ascii="Menlo" w:eastAsia="Times New Roman" w:hAnsi="Menlo" w:cs="Menlo"/>
+          <w:color w:val="C586C0"/>
+          <w:kern w:val="0"/>
+          <w:sz w:val="20"/>
+          <w:szCs w:val="20"/>
+          <w14:ligatures w14:val="none"/>
+        </w:rPr>
+        <w:t>else</w:t>
+      </w:r>
+      <w:r>
+        <w:rPr>
+          <w:rFonts w:ascii="Menlo" w:eastAsia="Times New Roman" w:hAnsi="Menlo" w:cs="Menlo"/>
+          <w:color w:val="D4D4D4"/>
+          <w:kern w:val="0"/>
+          <w:sz w:val="20"/>
+          <w:szCs w:val="20"/>
+          <w14:ligatures w14:val="none"/>
+        </w:rPr>
+        <w:t>:</w:t>
+      </w:r>
+    </w:p>
+    <w:p>
+      <w:pPr>
+        <w:shd w:val="clear" w:color="auto" w:fill="282828"/>
+        <w:spacing w:line="300" w:lineRule="atLeast"/>
+        <w:rPr>
+          <w:rFonts w:ascii="Menlo" w:eastAsia="Times New Roman" w:hAnsi="Menlo" w:cs="Menlo"/>
+          <w:color w:val="D4D4D4"/>
+          <w:kern w:val="0"/>
+          <w:sz w:val="20"/>
+          <w:szCs w:val="20"/>
+          <w14:ligatures w14:val="none"/>
+        </w:rPr>
+      </w:pPr>
+      <w:r>
+        <w:rPr>
+          <w:rFonts w:ascii="Menlo" w:eastAsia="Times New Roman" w:hAnsi="Menlo" w:cs="Menlo"/>
+          <w:color w:val="D4D4D4"/>
+          <w:kern w:val="0"/>
+          <w:sz w:val="20"/>
+          <w:szCs w:val="20"/>
+          <w14:ligatures w14:val="none"/>
+        </w:rPr>
+        <w:t xml:space="preserve">                count[char] -= </w:t>
+      </w:r>
+      <w:r>
+        <w:rPr>
+          <w:rFonts w:ascii="Menlo" w:eastAsia="Times New Roman" w:hAnsi="Menlo" w:cs="Menlo"/>
+          <w:color w:val="B5CEA8"/>
+          <w:kern w:val="0"/>
+          <w:sz w:val="20"/>
+          <w:szCs w:val="20"/>
+          <w14:ligatures w14:val="none"/>
+        </w:rPr>
+        <w:t>1</w:t>
+      </w:r>
+    </w:p>
+    <w:p>
+      <w:pPr>
+        <w:shd w:val="clear" w:color="auto" w:fill="282828"/>
+        <w:spacing w:line="300" w:lineRule="atLeast"/>
+        <w:rPr>
+          <w:rFonts w:ascii="Menlo" w:eastAsia="Times New Roman" w:hAnsi="Menlo" w:cs="Menlo"/>
+          <w:color w:val="D4D4D4"/>
+          <w:kern w:val="0"/>
+          <w:sz w:val="20"/>
+          <w:szCs w:val="20"/>
+          <w14:ligatures w14:val="none"/>
+        </w:rPr>
+      </w:pPr>
+      <w:r>
+        <w:rPr>
+          <w:rFonts w:ascii="Menlo" w:eastAsia="Times New Roman" w:hAnsi="Menlo" w:cs="Menlo"/>
+          <w:color w:val="D4D4D4"/>
+          <w:kern w:val="0"/>
+          <w:sz w:val="20"/>
+          <w:szCs w:val="20"/>
+          <w14:ligatures w14:val="none"/>
+        </w:rPr>
+        <w:t xml:space="preserve">        </w:t>
+      </w:r>
+    </w:p>
+    <w:p>
+      <w:pPr>
+        <w:shd w:val="clear" w:color="auto" w:fill="282828"/>
+        <w:spacing w:line="300" w:lineRule="atLeast"/>
+        <w:rPr>
+          <w:rFonts w:ascii="Menlo" w:eastAsia="Times New Roman" w:hAnsi="Menlo" w:cs="Menlo"/>
+          <w:color w:val="D4D4D4"/>
+          <w:kern w:val="0"/>
+          <w:sz w:val="20"/>
+          <w:szCs w:val="20"/>
+          <w14:ligatures w14:val="none"/>
+        </w:rPr>
+      </w:pPr>
+      <w:r>
+        <w:rPr>
+          <w:rFonts w:ascii="Menlo" w:eastAsia="Times New Roman" w:hAnsi="Menlo" w:cs="Menlo"/>
+          <w:color w:val="D4D4D4"/>
+          <w:kern w:val="0"/>
+          <w:sz w:val="20"/>
+          <w:szCs w:val="20"/>
+          <w14:ligatures w14:val="none"/>
+        </w:rPr>
+        <w:t xml:space="preserve">        </w:t>
+      </w:r>
+      <w:r>
+        <w:rPr>
+          <w:rFonts w:ascii="Menlo" w:eastAsia="Times New Roman" w:hAnsi="Menlo" w:cs="Menlo"/>
+          <w:color w:val="C586C0"/>
+          <w:kern w:val="0"/>
+          <w:sz w:val="20"/>
+          <w:szCs w:val="20"/>
+          <w14:ligatures w14:val="none"/>
+        </w:rPr>
+        <w:t>for</w:t>
+      </w:r>
+      <w:r>
+        <w:rPr>
+          <w:rFonts w:ascii="Menlo" w:eastAsia="Times New Roman" w:hAnsi="Menlo" w:cs="Menlo"/>
+          <w:color w:val="D4D4D4"/>
+          <w:kern w:val="0"/>
+          <w:sz w:val="20"/>
+          <w:szCs w:val="20"/>
+          <w14:ligatures w14:val="none"/>
+        </w:rPr>
+        <w:t xml:space="preserve"> </w:t>
+      </w:r>
+      <w:proofErr w:type="spellStart"/>
+      <w:r>
+        <w:rPr>
+          <w:rFonts w:ascii="Menlo" w:eastAsia="Times New Roman" w:hAnsi="Menlo" w:cs="Menlo"/>
+          <w:color w:val="D4D4D4"/>
+          <w:kern w:val="0"/>
+          <w:sz w:val="20"/>
+          <w:szCs w:val="20"/>
+          <w14:ligatures w14:val="none"/>
+        </w:rPr>
+        <w:t>i</w:t>
+      </w:r>
+      <w:proofErr w:type="spellEnd"/>
+      <w:r>
+        <w:rPr>
+          <w:rFonts w:ascii="Menlo" w:eastAsia="Times New Roman" w:hAnsi="Menlo" w:cs="Menlo"/>
+          <w:color w:val="D4D4D4"/>
+          <w:kern w:val="0"/>
+          <w:sz w:val="20"/>
+          <w:szCs w:val="20"/>
+          <w14:ligatures w14:val="none"/>
+        </w:rPr>
+        <w:t xml:space="preserve"> </w:t>
+      </w:r>
+      <w:r>
+        <w:rPr>
+          <w:rFonts w:ascii="Menlo" w:eastAsia="Times New Roman" w:hAnsi="Menlo" w:cs="Menlo"/>
+          <w:color w:val="C586C0"/>
+          <w:kern w:val="0"/>
+          <w:sz w:val="20"/>
+          <w:szCs w:val="20"/>
+          <w14:ligatures w14:val="none"/>
+        </w:rPr>
+        <w:t>in</w:t>
+      </w:r>
+      <w:r>
+        <w:rPr>
+          <w:rFonts w:ascii="Menlo" w:eastAsia="Times New Roman" w:hAnsi="Menlo" w:cs="Menlo"/>
+          <w:color w:val="D4D4D4"/>
+          <w:kern w:val="0"/>
+          <w:sz w:val="20"/>
+          <w:szCs w:val="20"/>
+          <w14:ligatures w14:val="none"/>
+        </w:rPr>
+        <w:t xml:space="preserve"> </w:t>
+      </w:r>
+      <w:proofErr w:type="spellStart"/>
+      <w:proofErr w:type="gramStart"/>
+      <w:r>
+        <w:rPr>
+          <w:rFonts w:ascii="Menlo" w:eastAsia="Times New Roman" w:hAnsi="Menlo" w:cs="Menlo"/>
+          <w:color w:val="D4D4D4"/>
+          <w:kern w:val="0"/>
+          <w:sz w:val="20"/>
+          <w:szCs w:val="20"/>
+          <w14:ligatures w14:val="none"/>
+        </w:rPr>
+        <w:t>count.values</w:t>
+      </w:r>
+      <w:proofErr w:type="spellEnd"/>
+      <w:proofErr w:type="gramEnd"/>
+      <w:r>
+        <w:rPr>
+          <w:rFonts w:ascii="Menlo" w:eastAsia="Times New Roman" w:hAnsi="Menlo" w:cs="Menlo"/>
+          <w:color w:val="D4D4D4"/>
+          <w:kern w:val="0"/>
+          <w:sz w:val="20"/>
+          <w:szCs w:val="20"/>
+          <w14:ligatures w14:val="none"/>
+        </w:rPr>
+        <w:t>():</w:t>
+      </w:r>
+    </w:p>
+    <w:p>
+      <w:pPr>
+        <w:shd w:val="clear" w:color="auto" w:fill="282828"/>
+        <w:spacing w:line="300" w:lineRule="atLeast"/>
+        <w:rPr>
+          <w:rFonts w:ascii="Menlo" w:eastAsia="Times New Roman" w:hAnsi="Menlo" w:cs="Menlo"/>
+          <w:color w:val="D4D4D4"/>
+          <w:kern w:val="0"/>
+          <w:sz w:val="20"/>
+          <w:szCs w:val="20"/>
+          <w14:ligatures w14:val="none"/>
+        </w:rPr>
+      </w:pPr>
+      <w:r>
+        <w:rPr>
+          <w:rFonts w:ascii="Menlo" w:eastAsia="Times New Roman" w:hAnsi="Menlo" w:cs="Menlo"/>
+          <w:color w:val="D4D4D4"/>
+          <w:kern w:val="0"/>
+          <w:sz w:val="20"/>
+          <w:szCs w:val="20"/>
+          <w14:ligatures w14:val="none"/>
+        </w:rPr>
+        <w:t xml:space="preserve">            </w:t>
+      </w:r>
+      <w:r>
+        <w:rPr>
+          <w:rFonts w:ascii="Menlo" w:eastAsia="Times New Roman" w:hAnsi="Menlo" w:cs="Menlo"/>
+          <w:color w:val="C586C0"/>
+          <w:kern w:val="0"/>
+          <w:sz w:val="20"/>
+          <w:szCs w:val="20"/>
+          <w14:ligatures w14:val="none"/>
+        </w:rPr>
+        <w:t>if</w:t>
+      </w:r>
+      <w:r>
+        <w:rPr>
+          <w:rFonts w:ascii="Menlo" w:eastAsia="Times New Roman" w:hAnsi="Menlo" w:cs="Menlo"/>
+          <w:color w:val="D4D4D4"/>
+          <w:kern w:val="0"/>
+          <w:sz w:val="20"/>
+          <w:szCs w:val="20"/>
+          <w14:ligatures w14:val="none"/>
+        </w:rPr>
+        <w:t xml:space="preserve"> </w:t>
+      </w:r>
+      <w:proofErr w:type="spellStart"/>
+      <w:proofErr w:type="gramStart"/>
+      <w:r>
+        <w:rPr>
+          <w:rFonts w:ascii="Menlo" w:eastAsia="Times New Roman" w:hAnsi="Menlo" w:cs="Menlo"/>
+          <w:color w:val="D4D4D4"/>
+          <w:kern w:val="0"/>
+          <w:sz w:val="20"/>
+          <w:szCs w:val="20"/>
+          <w14:ligatures w14:val="none"/>
+        </w:rPr>
+        <w:t>i</w:t>
+      </w:r>
+      <w:proofErr w:type="spellEnd"/>
+      <w:r>
+        <w:rPr>
+          <w:rFonts w:ascii="Menlo" w:eastAsia="Times New Roman" w:hAnsi="Menlo" w:cs="Menlo"/>
+          <w:color w:val="D4D4D4"/>
+          <w:kern w:val="0"/>
+          <w:sz w:val="20"/>
+          <w:szCs w:val="20"/>
+          <w14:ligatures w14:val="none"/>
+        </w:rPr>
+        <w:t xml:space="preserve"> !</w:t>
+      </w:r>
+      <w:proofErr w:type="gramEnd"/>
+      <w:r>
+        <w:rPr>
+          <w:rFonts w:ascii="Menlo" w:eastAsia="Times New Roman" w:hAnsi="Menlo" w:cs="Menlo"/>
+          <w:color w:val="D4D4D4"/>
+          <w:kern w:val="0"/>
+          <w:sz w:val="20"/>
+          <w:szCs w:val="20"/>
+          <w14:ligatures w14:val="none"/>
+        </w:rPr>
+        <w:t xml:space="preserve">= </w:t>
+      </w:r>
+      <w:r>
+        <w:rPr>
+          <w:rFonts w:ascii="Menlo" w:eastAsia="Times New Roman" w:hAnsi="Menlo" w:cs="Menlo"/>
+          <w:color w:val="B5CEA8"/>
+          <w:kern w:val="0"/>
+          <w:sz w:val="20"/>
+          <w:szCs w:val="20"/>
+          <w14:ligatures w14:val="none"/>
+        </w:rPr>
+        <w:t>0</w:t>
+      </w:r>
+      <w:r>
+        <w:rPr>
+          <w:rFonts w:ascii="Menlo" w:eastAsia="Times New Roman" w:hAnsi="Menlo" w:cs="Menlo"/>
+          <w:color w:val="D4D4D4"/>
+          <w:kern w:val="0"/>
+          <w:sz w:val="20"/>
+          <w:szCs w:val="20"/>
+          <w14:ligatures w14:val="none"/>
+        </w:rPr>
+        <w:t>:</w:t>
+      </w:r>
+    </w:p>
+    <w:p>
+      <w:pPr>
+        <w:shd w:val="clear" w:color="auto" w:fill="282828"/>
+        <w:spacing w:line="300" w:lineRule="atLeast"/>
+        <w:rPr>
+          <w:rFonts w:ascii="Menlo" w:eastAsia="Times New Roman" w:hAnsi="Menlo" w:cs="Menlo"/>
+          <w:color w:val="D4D4D4"/>
+          <w:kern w:val="0"/>
+          <w:sz w:val="20"/>
+          <w:szCs w:val="20"/>
+          <w14:ligatures w14:val="none"/>
+        </w:rPr>
+      </w:pPr>
+      <w:r>
+        <w:rPr>
+          <w:rFonts w:ascii="Menlo" w:eastAsia="Times New Roman" w:hAnsi="Menlo" w:cs="Menlo"/>
+          <w:color w:val="D4D4D4"/>
+          <w:kern w:val="0"/>
+          <w:sz w:val="20"/>
+          <w:szCs w:val="20"/>
+          <w14:ligatures w14:val="none"/>
+        </w:rPr>
+        <w:t xml:space="preserve">                </w:t>
+      </w:r>
+      <w:r>
+        <w:rPr>
+          <w:rFonts w:ascii="Menlo" w:eastAsia="Times New Roman" w:hAnsi="Menlo" w:cs="Menlo"/>
+          <w:color w:val="C586C0"/>
+          <w:kern w:val="0"/>
+          <w:sz w:val="20"/>
+          <w:szCs w:val="20"/>
+          <w14:ligatures w14:val="none"/>
+        </w:rPr>
+        <w:t>return</w:t>
+      </w:r>
+      <w:r>
+        <w:rPr>
+          <w:rFonts w:ascii="Menlo" w:eastAsia="Times New Roman" w:hAnsi="Menlo" w:cs="Menlo"/>
+          <w:color w:val="D4D4D4"/>
+          <w:kern w:val="0"/>
+          <w:sz w:val="20"/>
+          <w:szCs w:val="20"/>
+          <w14:ligatures w14:val="none"/>
+        </w:rPr>
+        <w:t xml:space="preserve"> </w:t>
+      </w:r>
+      <w:r>
+        <w:rPr>
+          <w:rFonts w:ascii="Menlo" w:eastAsia="Times New Roman" w:hAnsi="Menlo" w:cs="Menlo"/>
+          <w:color w:val="569CD6"/>
+          <w:kern w:val="0"/>
+          <w:sz w:val="20"/>
+          <w:szCs w:val="20"/>
+          <w14:ligatures w14:val="none"/>
+        </w:rPr>
+        <w:t>False</w:t>
+      </w:r>
+    </w:p>
+    <w:p>
+      <w:pPr>
+        <w:shd w:val="clear" w:color="auto" w:fill="282828"/>
+        <w:spacing w:line="300" w:lineRule="atLeast"/>
+        <w:rPr>
+          <w:rFonts w:ascii="Menlo" w:eastAsia="Times New Roman" w:hAnsi="Menlo" w:cs="Menlo"/>
+          <w:color w:val="D4D4D4"/>
+          <w:kern w:val="0"/>
+          <w:sz w:val="20"/>
+          <w:szCs w:val="20"/>
+          <w14:ligatures w14:val="none"/>
+        </w:rPr>
+      </w:pPr>
+      <w:r>
+        <w:rPr>
+          <w:rFonts w:ascii="Menlo" w:eastAsia="Times New Roman" w:hAnsi="Menlo" w:cs="Menlo"/>
+          <w:color w:val="D4D4D4"/>
+          <w:kern w:val="0"/>
+          <w:sz w:val="20"/>
+          <w:szCs w:val="20"/>
+          <w14:ligatures w14:val="none"/>
+        </w:rPr>
+        <w:lastRenderedPageBreak/>
+        <w:t xml:space="preserve">            </w:t>
+      </w:r>
+      <w:r>
+        <w:rPr>
+          <w:rFonts w:ascii="Menlo" w:eastAsia="Times New Roman" w:hAnsi="Menlo" w:cs="Menlo"/>
+          <w:color w:val="C586C0"/>
+          <w:kern w:val="0"/>
+          <w:sz w:val="20"/>
+          <w:szCs w:val="20"/>
+          <w14:ligatures w14:val="none"/>
+        </w:rPr>
+        <w:t>else</w:t>
+      </w:r>
+      <w:r>
+        <w:rPr>
+          <w:rFonts w:ascii="Menlo" w:eastAsia="Times New Roman" w:hAnsi="Menlo" w:cs="Menlo"/>
+          <w:color w:val="D4D4D4"/>
+          <w:kern w:val="0"/>
+          <w:sz w:val="20"/>
+          <w:szCs w:val="20"/>
+          <w14:ligatures w14:val="none"/>
+        </w:rPr>
+        <w:t>:</w:t>
+      </w:r>
+    </w:p>
+    <w:p>
+      <w:pPr>
+        <w:shd w:val="clear" w:color="auto" w:fill="282828"/>
+        <w:spacing w:line="300" w:lineRule="atLeast"/>
+        <w:rPr>
+          <w:rFonts w:ascii="Menlo" w:eastAsia="Times New Roman" w:hAnsi="Menlo" w:cs="Menlo"/>
+          <w:color w:val="D4D4D4"/>
+          <w:kern w:val="0"/>
+          <w:sz w:val="20"/>
+          <w:szCs w:val="20"/>
+          <w14:ligatures w14:val="none"/>
+        </w:rPr>
+      </w:pPr>
+      <w:r>
+        <w:rPr>
+          <w:rFonts w:ascii="Menlo" w:eastAsia="Times New Roman" w:hAnsi="Menlo" w:cs="Menlo"/>
+          <w:color w:val="D4D4D4"/>
+          <w:kern w:val="0"/>
+          <w:sz w:val="20"/>
+          <w:szCs w:val="20"/>
+          <w14:ligatures w14:val="none"/>
+        </w:rPr>
+        <w:t xml:space="preserve">                </w:t>
+      </w:r>
+      <w:r>
+        <w:rPr>
+          <w:rFonts w:ascii="Menlo" w:eastAsia="Times New Roman" w:hAnsi="Menlo" w:cs="Menlo"/>
+          <w:color w:val="C586C0"/>
+          <w:kern w:val="0"/>
+          <w:sz w:val="20"/>
+          <w:szCs w:val="20"/>
+          <w14:ligatures w14:val="none"/>
+        </w:rPr>
+        <w:t>return</w:t>
+      </w:r>
+      <w:r>
+        <w:rPr>
+          <w:rFonts w:ascii="Menlo" w:eastAsia="Times New Roman" w:hAnsi="Menlo" w:cs="Menlo"/>
+          <w:color w:val="D4D4D4"/>
+          <w:kern w:val="0"/>
+          <w:sz w:val="20"/>
+          <w:szCs w:val="20"/>
+          <w14:ligatures w14:val="none"/>
+        </w:rPr>
+        <w:t xml:space="preserve"> </w:t>
+      </w:r>
+      <w:r>
+        <w:rPr>
+          <w:rFonts w:ascii="Menlo" w:eastAsia="Times New Roman" w:hAnsi="Menlo" w:cs="Menlo"/>
+          <w:color w:val="569CD6"/>
+          <w:kern w:val="0"/>
+          <w:sz w:val="20"/>
+          <w:szCs w:val="20"/>
+          <w14:ligatures w14:val="none"/>
+        </w:rPr>
+        <w:t>True</w:t>
+      </w:r>
+    </w:p>
+    <w:p>
+      <w:pPr>
+        <w:shd w:val="clear" w:color="auto" w:fill="282828"/>
+        <w:spacing w:line="300" w:lineRule="atLeast"/>
+        <w:rPr>
+          <w:rFonts w:ascii="Menlo" w:eastAsia="Times New Roman" w:hAnsi="Menlo" w:cs="Menlo"/>
+          <w:color w:val="D4D4D4"/>
+          <w:kern w:val="0"/>
+          <w:sz w:val="20"/>
+          <w:szCs w:val="20"/>
+          <w14:ligatures w14:val="none"/>
+        </w:rPr>
+      </w:pPr>
+      <w:r>
+        <w:rPr>
+          <w:rFonts w:ascii="Menlo" w:eastAsia="Times New Roman" w:hAnsi="Menlo" w:cs="Menlo"/>
+          <w:color w:val="D4D4D4"/>
+          <w:kern w:val="0"/>
+          <w:sz w:val="20"/>
+          <w:szCs w:val="20"/>
+          <w14:ligatures w14:val="none"/>
+        </w:rPr>
+        <w:t xml:space="preserve">            </w:t>
+      </w:r>
+    </w:p>
+    <w:p>
+      <w:r>
+        <w:t xml:space="preserve"> </w:t>
+      </w:r>
+    </w:p>
+    <w:p>
+      <w:r>
+        <w:t xml:space="preserve">most efficient is to use two </w:t>
+      </w:r>
+      <w:proofErr w:type="spellStart"/>
+      <w:r>
+        <w:t>hashmaps</w:t>
+      </w:r>
+      <w:proofErr w:type="spellEnd"/>
+      <w:r>
+        <w:t xml:space="preserve">, if the character </w:t>
+      </w:r>
+      <w:proofErr w:type="gramStart"/>
+      <w:r>
+        <w:t>exist  you</w:t>
+      </w:r>
+      <w:proofErr w:type="gramEnd"/>
+      <w:r>
+        <w:t xml:space="preserve"> subtract, then after that you iterate through all the values of the </w:t>
+      </w:r>
+      <w:proofErr w:type="spellStart"/>
+      <w:r>
+        <w:t>hashmap</w:t>
+      </w:r>
+      <w:proofErr w:type="spellEnd"/>
+      <w:r>
+        <w:t xml:space="preserve"> and if not 0, then it is false else true</w:t>
+      </w:r>
+    </w:p>
+    <w:p/>
+    <w:p>
+      <w:r>
+        <w:t xml:space="preserve">NB: from collections import Counter, does everything for us </w:t>
       </w:r>
     </w:p>
     <w:sectPr>

</xml_diff>

<commit_message>
solutions explained in neetcode dox
</commit_message>
<xml_diff>
--- a/Neetcode.docx
+++ b/Neetcode.docx
@@ -13986,6 +13986,4192 @@
     <w:p>
       <w:r>
         <w:t>Most efficient algo, with O(n)</w:t>
+      </w:r>
+    </w:p>
+    <w:p/>
+    <w:p/>
+    <w:p>
+      <w:r>
+        <w:t xml:space="preserve">Encode and Decode </w:t>
+      </w:r>
+      <w:proofErr w:type="gramStart"/>
+      <w:r>
+        <w:t>problem ,</w:t>
+      </w:r>
+      <w:proofErr w:type="gramEnd"/>
+      <w:r>
+        <w:t xml:space="preserve"> </w:t>
+      </w:r>
+      <w:proofErr w:type="spellStart"/>
+      <w:r>
+        <w:t>leetcode</w:t>
+      </w:r>
+      <w:proofErr w:type="spellEnd"/>
+      <w:r>
+        <w:t xml:space="preserve"> premium and lint code </w:t>
+      </w:r>
+    </w:p>
+    <w:p/>
+    <w:p>
+      <w:r>
+        <w:t xml:space="preserve">This question just had me to convert a list of strings </w:t>
+      </w:r>
+      <w:proofErr w:type="gramStart"/>
+      <w:r>
+        <w:t xml:space="preserve">into </w:t>
+      </w:r>
+      <w:r>
+        <w:t xml:space="preserve"> a</w:t>
+      </w:r>
+      <w:proofErr w:type="gramEnd"/>
+      <w:r>
+        <w:t xml:space="preserve"> string, so just iterate and </w:t>
+      </w:r>
+      <w:proofErr w:type="spellStart"/>
+      <w:r>
+        <w:t>concartenate</w:t>
+      </w:r>
+      <w:proofErr w:type="spellEnd"/>
+      <w:r>
+        <w:t xml:space="preserve">, with a special character after each string in the list. Then a condition is set that when we get to the last element if the </w:t>
+      </w:r>
+      <w:proofErr w:type="gramStart"/>
+      <w:r>
+        <w:t>list</w:t>
+      </w:r>
+      <w:proofErr w:type="gramEnd"/>
+      <w:r>
+        <w:t xml:space="preserve"> we add it without the special character. </w:t>
+      </w:r>
+    </w:p>
+    <w:p/>
+    <w:p>
+      <w:r>
+        <w:t xml:space="preserve">After that we decode by using split and setting it </w:t>
+      </w:r>
+      <w:proofErr w:type="spellStart"/>
+      <w:r>
+        <w:t>ito</w:t>
+      </w:r>
+      <w:proofErr w:type="spellEnd"/>
+      <w:r>
+        <w:t xml:space="preserve"> the special character. </w:t>
+      </w:r>
+      <w:proofErr w:type="gramStart"/>
+      <w:r>
+        <w:t>However</w:t>
+      </w:r>
+      <w:proofErr w:type="gramEnd"/>
+      <w:r>
+        <w:t xml:space="preserve"> I tried to challenge </w:t>
+      </w:r>
+      <w:proofErr w:type="spellStart"/>
+      <w:r>
+        <w:t>my self</w:t>
+      </w:r>
+      <w:proofErr w:type="spellEnd"/>
+      <w:r>
+        <w:t xml:space="preserve"> by not using split </w:t>
+      </w:r>
+    </w:p>
+    <w:p/>
+    <w:p/>
+    <w:p>
+      <w:pPr>
+        <w:shd w:val="clear" w:color="auto" w:fill="282828"/>
+        <w:spacing w:line="300" w:lineRule="atLeast"/>
+        <w:rPr>
+          <w:rFonts w:ascii="Menlo" w:hAnsi="Menlo" w:cs="Menlo"/>
+          <w:color w:val="D4D4D4"/>
+          <w:sz w:val="20"/>
+          <w:szCs w:val="20"/>
+        </w:rPr>
+      </w:pPr>
+      <w:r>
+        <w:rPr>
+          <w:rFonts w:ascii="Menlo" w:hAnsi="Menlo" w:cs="Menlo"/>
+          <w:color w:val="569CD6"/>
+          <w:sz w:val="20"/>
+          <w:szCs w:val="20"/>
+        </w:rPr>
+        <w:t>def</w:t>
+      </w:r>
+      <w:r>
+        <w:rPr>
+          <w:rFonts w:ascii="Menlo" w:hAnsi="Menlo" w:cs="Menlo"/>
+          <w:color w:val="D4D4D4"/>
+          <w:sz w:val="20"/>
+          <w:szCs w:val="20"/>
+        </w:rPr>
+        <w:t xml:space="preserve"> </w:t>
+      </w:r>
+      <w:proofErr w:type="gramStart"/>
+      <w:r>
+        <w:rPr>
+          <w:rFonts w:ascii="Menlo" w:hAnsi="Menlo" w:cs="Menlo"/>
+          <w:color w:val="DCDCAA"/>
+          <w:sz w:val="20"/>
+          <w:szCs w:val="20"/>
+        </w:rPr>
+        <w:t>encode</w:t>
+      </w:r>
+      <w:r>
+        <w:rPr>
+          <w:rFonts w:ascii="Menlo" w:hAnsi="Menlo" w:cs="Menlo"/>
+          <w:color w:val="D4D4D4"/>
+          <w:sz w:val="20"/>
+          <w:szCs w:val="20"/>
+        </w:rPr>
+        <w:t>(</w:t>
+      </w:r>
+      <w:proofErr w:type="gramEnd"/>
+      <w:r>
+        <w:rPr>
+          <w:rFonts w:ascii="Menlo" w:hAnsi="Menlo" w:cs="Menlo"/>
+          <w:color w:val="9CDCFE"/>
+          <w:sz w:val="20"/>
+          <w:szCs w:val="20"/>
+        </w:rPr>
+        <w:t>self</w:t>
+      </w:r>
+      <w:r>
+        <w:rPr>
+          <w:rFonts w:ascii="Menlo" w:hAnsi="Menlo" w:cs="Menlo"/>
+          <w:color w:val="D4D4D4"/>
+          <w:sz w:val="20"/>
+          <w:szCs w:val="20"/>
+        </w:rPr>
+        <w:t xml:space="preserve">, </w:t>
+      </w:r>
+      <w:r>
+        <w:rPr>
+          <w:rFonts w:ascii="Menlo" w:hAnsi="Menlo" w:cs="Menlo"/>
+          <w:color w:val="9CDCFE"/>
+          <w:sz w:val="20"/>
+          <w:szCs w:val="20"/>
+        </w:rPr>
+        <w:t>strs</w:t>
+      </w:r>
+      <w:r>
+        <w:rPr>
+          <w:rFonts w:ascii="Menlo" w:hAnsi="Menlo" w:cs="Menlo"/>
+          <w:color w:val="D4D4D4"/>
+          <w:sz w:val="20"/>
+          <w:szCs w:val="20"/>
+        </w:rPr>
+        <w:t>: List[</w:t>
+      </w:r>
+      <w:r>
+        <w:rPr>
+          <w:rFonts w:ascii="Menlo" w:hAnsi="Menlo" w:cs="Menlo"/>
+          <w:color w:val="4EC9B0"/>
+          <w:sz w:val="20"/>
+          <w:szCs w:val="20"/>
+        </w:rPr>
+        <w:t>str</w:t>
+      </w:r>
+      <w:r>
+        <w:rPr>
+          <w:rFonts w:ascii="Menlo" w:hAnsi="Menlo" w:cs="Menlo"/>
+          <w:color w:val="D4D4D4"/>
+          <w:sz w:val="20"/>
+          <w:szCs w:val="20"/>
+        </w:rPr>
+        <w:t xml:space="preserve">]) -&gt; </w:t>
+      </w:r>
+      <w:r>
+        <w:rPr>
+          <w:rFonts w:ascii="Menlo" w:hAnsi="Menlo" w:cs="Menlo"/>
+          <w:color w:val="4EC9B0"/>
+          <w:sz w:val="20"/>
+          <w:szCs w:val="20"/>
+        </w:rPr>
+        <w:t>str</w:t>
+      </w:r>
+      <w:r>
+        <w:rPr>
+          <w:rFonts w:ascii="Menlo" w:hAnsi="Menlo" w:cs="Menlo"/>
+          <w:color w:val="D4D4D4"/>
+          <w:sz w:val="20"/>
+          <w:szCs w:val="20"/>
+        </w:rPr>
+        <w:t>:</w:t>
+      </w:r>
+    </w:p>
+    <w:p>
+      <w:pPr>
+        <w:shd w:val="clear" w:color="auto" w:fill="282828"/>
+        <w:spacing w:line="300" w:lineRule="atLeast"/>
+        <w:rPr>
+          <w:rFonts w:ascii="Menlo" w:hAnsi="Menlo" w:cs="Menlo"/>
+          <w:color w:val="D4D4D4"/>
+          <w:sz w:val="20"/>
+          <w:szCs w:val="20"/>
+        </w:rPr>
+      </w:pPr>
+      <w:r>
+        <w:rPr>
+          <w:rFonts w:ascii="Menlo" w:hAnsi="Menlo" w:cs="Menlo"/>
+          <w:color w:val="D4D4D4"/>
+          <w:sz w:val="20"/>
+          <w:szCs w:val="20"/>
+        </w:rPr>
+        <w:t xml:space="preserve">        </w:t>
+      </w:r>
+      <w:r>
+        <w:rPr>
+          <w:rFonts w:ascii="Menlo" w:hAnsi="Menlo" w:cs="Menlo"/>
+          <w:color w:val="CE9178"/>
+          <w:sz w:val="20"/>
+          <w:szCs w:val="20"/>
+        </w:rPr>
+        <w:t>"""Encodes a list of strings to a single string.</w:t>
+      </w:r>
+    </w:p>
+    <w:p>
+      <w:pPr>
+        <w:shd w:val="clear" w:color="auto" w:fill="282828"/>
+        <w:spacing w:line="300" w:lineRule="atLeast"/>
+        <w:rPr>
+          <w:rFonts w:ascii="Menlo" w:hAnsi="Menlo" w:cs="Menlo"/>
+          <w:color w:val="D4D4D4"/>
+          <w:sz w:val="20"/>
+          <w:szCs w:val="20"/>
+        </w:rPr>
+      </w:pPr>
+      <w:r>
+        <w:rPr>
+          <w:rFonts w:ascii="Menlo" w:hAnsi="Menlo" w:cs="Menlo"/>
+          <w:color w:val="CE9178"/>
+          <w:sz w:val="20"/>
+          <w:szCs w:val="20"/>
+        </w:rPr>
+        <w:t xml:space="preserve">        """</w:t>
+      </w:r>
+    </w:p>
+    <w:p>
+      <w:pPr>
+        <w:shd w:val="clear" w:color="auto" w:fill="282828"/>
+        <w:spacing w:line="300" w:lineRule="atLeast"/>
+        <w:rPr>
+          <w:rFonts w:ascii="Menlo" w:hAnsi="Menlo" w:cs="Menlo"/>
+          <w:color w:val="D4D4D4"/>
+          <w:sz w:val="20"/>
+          <w:szCs w:val="20"/>
+        </w:rPr>
+      </w:pPr>
+      <w:r>
+        <w:rPr>
+          <w:rFonts w:ascii="Menlo" w:hAnsi="Menlo" w:cs="Menlo"/>
+          <w:color w:val="D4D4D4"/>
+          <w:sz w:val="20"/>
+          <w:szCs w:val="20"/>
+        </w:rPr>
+        <w:t xml:space="preserve">        </w:t>
+      </w:r>
+      <w:proofErr w:type="spellStart"/>
+      <w:r>
+        <w:rPr>
+          <w:rFonts w:ascii="Menlo" w:hAnsi="Menlo" w:cs="Menlo"/>
+          <w:color w:val="D4D4D4"/>
+          <w:sz w:val="20"/>
+          <w:szCs w:val="20"/>
+        </w:rPr>
+        <w:t>new_str</w:t>
+      </w:r>
+      <w:proofErr w:type="spellEnd"/>
+      <w:r>
+        <w:rPr>
+          <w:rFonts w:ascii="Menlo" w:hAnsi="Menlo" w:cs="Menlo"/>
+          <w:color w:val="D4D4D4"/>
+          <w:sz w:val="20"/>
+          <w:szCs w:val="20"/>
+        </w:rPr>
+        <w:t xml:space="preserve"> = </w:t>
+      </w:r>
+      <w:r>
+        <w:rPr>
+          <w:rFonts w:ascii="Menlo" w:hAnsi="Menlo" w:cs="Menlo"/>
+          <w:color w:val="CE9178"/>
+          <w:sz w:val="20"/>
+          <w:szCs w:val="20"/>
+        </w:rPr>
+        <w:t>""</w:t>
+      </w:r>
+    </w:p>
+    <w:p>
+      <w:pPr>
+        <w:shd w:val="clear" w:color="auto" w:fill="282828"/>
+        <w:spacing w:line="300" w:lineRule="atLeast"/>
+        <w:rPr>
+          <w:rFonts w:ascii="Menlo" w:hAnsi="Menlo" w:cs="Menlo"/>
+          <w:color w:val="D4D4D4"/>
+          <w:sz w:val="20"/>
+          <w:szCs w:val="20"/>
+        </w:rPr>
+      </w:pPr>
+      <w:r>
+        <w:rPr>
+          <w:rFonts w:ascii="Menlo" w:hAnsi="Menlo" w:cs="Menlo"/>
+          <w:color w:val="D4D4D4"/>
+          <w:sz w:val="20"/>
+          <w:szCs w:val="20"/>
+        </w:rPr>
+        <w:t xml:space="preserve">        </w:t>
+      </w:r>
+      <w:r>
+        <w:rPr>
+          <w:rFonts w:ascii="Menlo" w:hAnsi="Menlo" w:cs="Menlo"/>
+          <w:color w:val="6A9955"/>
+          <w:sz w:val="20"/>
+          <w:szCs w:val="20"/>
+        </w:rPr>
+        <w:t># for word in strs:</w:t>
+      </w:r>
+    </w:p>
+    <w:p>
+      <w:pPr>
+        <w:shd w:val="clear" w:color="auto" w:fill="282828"/>
+        <w:spacing w:line="300" w:lineRule="atLeast"/>
+        <w:rPr>
+          <w:rFonts w:ascii="Menlo" w:hAnsi="Menlo" w:cs="Menlo"/>
+          <w:color w:val="D4D4D4"/>
+          <w:sz w:val="20"/>
+          <w:szCs w:val="20"/>
+        </w:rPr>
+      </w:pPr>
+      <w:r>
+        <w:rPr>
+          <w:rFonts w:ascii="Menlo" w:hAnsi="Menlo" w:cs="Menlo"/>
+          <w:color w:val="D4D4D4"/>
+          <w:sz w:val="20"/>
+          <w:szCs w:val="20"/>
+        </w:rPr>
+        <w:t xml:space="preserve">        </w:t>
+      </w:r>
+      <w:r>
+        <w:rPr>
+          <w:rFonts w:ascii="Menlo" w:hAnsi="Menlo" w:cs="Menlo"/>
+          <w:color w:val="6A9955"/>
+          <w:sz w:val="20"/>
+          <w:szCs w:val="20"/>
+        </w:rPr>
+        <w:t xml:space="preserve">#     </w:t>
+      </w:r>
+      <w:proofErr w:type="spellStart"/>
+      <w:r>
+        <w:rPr>
+          <w:rFonts w:ascii="Menlo" w:hAnsi="Menlo" w:cs="Menlo"/>
+          <w:color w:val="6A9955"/>
+          <w:sz w:val="20"/>
+          <w:szCs w:val="20"/>
+        </w:rPr>
+        <w:t>new_str</w:t>
+      </w:r>
+      <w:proofErr w:type="spellEnd"/>
+      <w:r>
+        <w:rPr>
+          <w:rFonts w:ascii="Menlo" w:hAnsi="Menlo" w:cs="Menlo"/>
+          <w:color w:val="6A9955"/>
+          <w:sz w:val="20"/>
+          <w:szCs w:val="20"/>
+        </w:rPr>
+        <w:t xml:space="preserve"> += f"{word}-"</w:t>
+      </w:r>
+    </w:p>
+    <w:p>
+      <w:pPr>
+        <w:shd w:val="clear" w:color="auto" w:fill="282828"/>
+        <w:spacing w:line="300" w:lineRule="atLeast"/>
+        <w:rPr>
+          <w:rFonts w:ascii="Menlo" w:hAnsi="Menlo" w:cs="Menlo"/>
+          <w:color w:val="D4D4D4"/>
+          <w:sz w:val="20"/>
+          <w:szCs w:val="20"/>
+        </w:rPr>
+      </w:pPr>
+    </w:p>
+    <w:p>
+      <w:pPr>
+        <w:shd w:val="clear" w:color="auto" w:fill="282828"/>
+        <w:spacing w:line="300" w:lineRule="atLeast"/>
+        <w:rPr>
+          <w:rFonts w:ascii="Menlo" w:hAnsi="Menlo" w:cs="Menlo"/>
+          <w:color w:val="D4D4D4"/>
+          <w:sz w:val="20"/>
+          <w:szCs w:val="20"/>
+        </w:rPr>
+      </w:pPr>
+      <w:r>
+        <w:rPr>
+          <w:rFonts w:ascii="Menlo" w:hAnsi="Menlo" w:cs="Menlo"/>
+          <w:color w:val="D4D4D4"/>
+          <w:sz w:val="20"/>
+          <w:szCs w:val="20"/>
+        </w:rPr>
+        <w:t xml:space="preserve">        </w:t>
+      </w:r>
+      <w:r>
+        <w:rPr>
+          <w:rFonts w:ascii="Menlo" w:hAnsi="Menlo" w:cs="Menlo"/>
+          <w:color w:val="C586C0"/>
+          <w:sz w:val="20"/>
+          <w:szCs w:val="20"/>
+        </w:rPr>
+        <w:t>for</w:t>
+      </w:r>
+      <w:r>
+        <w:rPr>
+          <w:rFonts w:ascii="Menlo" w:hAnsi="Menlo" w:cs="Menlo"/>
+          <w:color w:val="D4D4D4"/>
+          <w:sz w:val="20"/>
+          <w:szCs w:val="20"/>
+        </w:rPr>
+        <w:t xml:space="preserve"> </w:t>
+      </w:r>
+      <w:proofErr w:type="spellStart"/>
+      <w:r>
+        <w:rPr>
+          <w:rFonts w:ascii="Menlo" w:hAnsi="Menlo" w:cs="Menlo"/>
+          <w:color w:val="D4D4D4"/>
+          <w:sz w:val="20"/>
+          <w:szCs w:val="20"/>
+        </w:rPr>
+        <w:t>i</w:t>
+      </w:r>
+      <w:proofErr w:type="spellEnd"/>
+      <w:r>
+        <w:rPr>
+          <w:rFonts w:ascii="Menlo" w:hAnsi="Menlo" w:cs="Menlo"/>
+          <w:color w:val="D4D4D4"/>
+          <w:sz w:val="20"/>
+          <w:szCs w:val="20"/>
+        </w:rPr>
+        <w:t xml:space="preserve"> </w:t>
+      </w:r>
+      <w:r>
+        <w:rPr>
+          <w:rFonts w:ascii="Menlo" w:hAnsi="Menlo" w:cs="Menlo"/>
+          <w:color w:val="C586C0"/>
+          <w:sz w:val="20"/>
+          <w:szCs w:val="20"/>
+        </w:rPr>
+        <w:t>in</w:t>
+      </w:r>
+      <w:r>
+        <w:rPr>
+          <w:rFonts w:ascii="Menlo" w:hAnsi="Menlo" w:cs="Menlo"/>
+          <w:color w:val="D4D4D4"/>
+          <w:sz w:val="20"/>
+          <w:szCs w:val="20"/>
+        </w:rPr>
+        <w:t xml:space="preserve"> </w:t>
+      </w:r>
+      <w:r>
+        <w:rPr>
+          <w:rFonts w:ascii="Menlo" w:hAnsi="Menlo" w:cs="Menlo"/>
+          <w:color w:val="DCDCAA"/>
+          <w:sz w:val="20"/>
+          <w:szCs w:val="20"/>
+        </w:rPr>
+        <w:t>range</w:t>
+      </w:r>
+      <w:r>
+        <w:rPr>
+          <w:rFonts w:ascii="Menlo" w:hAnsi="Menlo" w:cs="Menlo"/>
+          <w:color w:val="D4D4D4"/>
+          <w:sz w:val="20"/>
+          <w:szCs w:val="20"/>
+        </w:rPr>
+        <w:t>(</w:t>
+      </w:r>
+      <w:proofErr w:type="spellStart"/>
+      <w:r>
+        <w:rPr>
+          <w:rFonts w:ascii="Menlo" w:hAnsi="Menlo" w:cs="Menlo"/>
+          <w:color w:val="DCDCAA"/>
+          <w:sz w:val="20"/>
+          <w:szCs w:val="20"/>
+        </w:rPr>
+        <w:t>len</w:t>
+      </w:r>
+      <w:proofErr w:type="spellEnd"/>
+      <w:r>
+        <w:rPr>
+          <w:rFonts w:ascii="Menlo" w:hAnsi="Menlo" w:cs="Menlo"/>
+          <w:color w:val="D4D4D4"/>
+          <w:sz w:val="20"/>
+          <w:szCs w:val="20"/>
+        </w:rPr>
+        <w:t>(strs)):</w:t>
+      </w:r>
+    </w:p>
+    <w:p>
+      <w:pPr>
+        <w:shd w:val="clear" w:color="auto" w:fill="282828"/>
+        <w:spacing w:line="300" w:lineRule="atLeast"/>
+        <w:rPr>
+          <w:rFonts w:ascii="Menlo" w:hAnsi="Menlo" w:cs="Menlo"/>
+          <w:color w:val="D4D4D4"/>
+          <w:sz w:val="20"/>
+          <w:szCs w:val="20"/>
+        </w:rPr>
+      </w:pPr>
+      <w:r>
+        <w:rPr>
+          <w:rFonts w:ascii="Menlo" w:hAnsi="Menlo" w:cs="Menlo"/>
+          <w:color w:val="D4D4D4"/>
+          <w:sz w:val="20"/>
+          <w:szCs w:val="20"/>
+        </w:rPr>
+        <w:t xml:space="preserve">            </w:t>
+      </w:r>
+      <w:r>
+        <w:rPr>
+          <w:rFonts w:ascii="Menlo" w:hAnsi="Menlo" w:cs="Menlo"/>
+          <w:color w:val="C586C0"/>
+          <w:sz w:val="20"/>
+          <w:szCs w:val="20"/>
+        </w:rPr>
+        <w:t>if</w:t>
+      </w:r>
+      <w:r>
+        <w:rPr>
+          <w:rFonts w:ascii="Menlo" w:hAnsi="Menlo" w:cs="Menlo"/>
+          <w:color w:val="D4D4D4"/>
+          <w:sz w:val="20"/>
+          <w:szCs w:val="20"/>
+        </w:rPr>
+        <w:t xml:space="preserve"> </w:t>
+      </w:r>
+      <w:proofErr w:type="spellStart"/>
+      <w:r>
+        <w:rPr>
+          <w:rFonts w:ascii="Menlo" w:hAnsi="Menlo" w:cs="Menlo"/>
+          <w:color w:val="D4D4D4"/>
+          <w:sz w:val="20"/>
+          <w:szCs w:val="20"/>
+        </w:rPr>
+        <w:t>i</w:t>
+      </w:r>
+      <w:proofErr w:type="spellEnd"/>
+      <w:r>
+        <w:rPr>
+          <w:rFonts w:ascii="Menlo" w:hAnsi="Menlo" w:cs="Menlo"/>
+          <w:color w:val="D4D4D4"/>
+          <w:sz w:val="20"/>
+          <w:szCs w:val="20"/>
+        </w:rPr>
+        <w:t xml:space="preserve"> == </w:t>
+      </w:r>
+      <w:proofErr w:type="spellStart"/>
+      <w:r>
+        <w:rPr>
+          <w:rFonts w:ascii="Menlo" w:hAnsi="Menlo" w:cs="Menlo"/>
+          <w:color w:val="DCDCAA"/>
+          <w:sz w:val="20"/>
+          <w:szCs w:val="20"/>
+        </w:rPr>
+        <w:t>len</w:t>
+      </w:r>
+      <w:proofErr w:type="spellEnd"/>
+      <w:r>
+        <w:rPr>
+          <w:rFonts w:ascii="Menlo" w:hAnsi="Menlo" w:cs="Menlo"/>
+          <w:color w:val="D4D4D4"/>
+          <w:sz w:val="20"/>
+          <w:szCs w:val="20"/>
+        </w:rPr>
+        <w:t xml:space="preserve">(strs) - </w:t>
+      </w:r>
+      <w:r>
+        <w:rPr>
+          <w:rFonts w:ascii="Menlo" w:hAnsi="Menlo" w:cs="Menlo"/>
+          <w:color w:val="B5CEA8"/>
+          <w:sz w:val="20"/>
+          <w:szCs w:val="20"/>
+        </w:rPr>
+        <w:t>1</w:t>
+      </w:r>
+      <w:r>
+        <w:rPr>
+          <w:rFonts w:ascii="Menlo" w:hAnsi="Menlo" w:cs="Menlo"/>
+          <w:color w:val="D4D4D4"/>
+          <w:sz w:val="20"/>
+          <w:szCs w:val="20"/>
+        </w:rPr>
+        <w:t>:</w:t>
+      </w:r>
+    </w:p>
+    <w:p>
+      <w:pPr>
+        <w:shd w:val="clear" w:color="auto" w:fill="282828"/>
+        <w:spacing w:line="300" w:lineRule="atLeast"/>
+        <w:rPr>
+          <w:rFonts w:ascii="Menlo" w:hAnsi="Menlo" w:cs="Menlo"/>
+          <w:color w:val="D4D4D4"/>
+          <w:sz w:val="20"/>
+          <w:szCs w:val="20"/>
+        </w:rPr>
+      </w:pPr>
+      <w:r>
+        <w:rPr>
+          <w:rFonts w:ascii="Menlo" w:hAnsi="Menlo" w:cs="Menlo"/>
+          <w:color w:val="D4D4D4"/>
+          <w:sz w:val="20"/>
+          <w:szCs w:val="20"/>
+        </w:rPr>
+        <w:t xml:space="preserve">                </w:t>
+      </w:r>
+      <w:proofErr w:type="spellStart"/>
+      <w:r>
+        <w:rPr>
+          <w:rFonts w:ascii="Menlo" w:hAnsi="Menlo" w:cs="Menlo"/>
+          <w:color w:val="D4D4D4"/>
+          <w:sz w:val="20"/>
+          <w:szCs w:val="20"/>
+        </w:rPr>
+        <w:t>new_str</w:t>
+      </w:r>
+      <w:proofErr w:type="spellEnd"/>
+      <w:r>
+        <w:rPr>
+          <w:rFonts w:ascii="Menlo" w:hAnsi="Menlo" w:cs="Menlo"/>
+          <w:color w:val="D4D4D4"/>
+          <w:sz w:val="20"/>
+          <w:szCs w:val="20"/>
+        </w:rPr>
+        <w:t xml:space="preserve"> += </w:t>
+      </w:r>
+      <w:r>
+        <w:rPr>
+          <w:rFonts w:ascii="Menlo" w:hAnsi="Menlo" w:cs="Menlo"/>
+          <w:color w:val="569CD6"/>
+          <w:sz w:val="20"/>
+          <w:szCs w:val="20"/>
+        </w:rPr>
+        <w:t>f</w:t>
+      </w:r>
+      <w:r>
+        <w:rPr>
+          <w:rFonts w:ascii="Menlo" w:hAnsi="Menlo" w:cs="Menlo"/>
+          <w:color w:val="CE9178"/>
+          <w:sz w:val="20"/>
+          <w:szCs w:val="20"/>
+        </w:rPr>
+        <w:t>"</w:t>
+      </w:r>
+      <w:r>
+        <w:rPr>
+          <w:rFonts w:ascii="Menlo" w:hAnsi="Menlo" w:cs="Menlo"/>
+          <w:color w:val="569CD6"/>
+          <w:sz w:val="20"/>
+          <w:szCs w:val="20"/>
+        </w:rPr>
+        <w:t>{</w:t>
+      </w:r>
+      <w:r>
+        <w:rPr>
+          <w:rFonts w:ascii="Menlo" w:hAnsi="Menlo" w:cs="Menlo"/>
+          <w:color w:val="D4D4D4"/>
+          <w:sz w:val="20"/>
+          <w:szCs w:val="20"/>
+        </w:rPr>
+        <w:t>strs[</w:t>
+      </w:r>
+      <w:proofErr w:type="spellStart"/>
+      <w:r>
+        <w:rPr>
+          <w:rFonts w:ascii="Menlo" w:hAnsi="Menlo" w:cs="Menlo"/>
+          <w:color w:val="D4D4D4"/>
+          <w:sz w:val="20"/>
+          <w:szCs w:val="20"/>
+        </w:rPr>
+        <w:t>i</w:t>
+      </w:r>
+      <w:proofErr w:type="spellEnd"/>
+      <w:r>
+        <w:rPr>
+          <w:rFonts w:ascii="Menlo" w:hAnsi="Menlo" w:cs="Menlo"/>
+          <w:color w:val="D4D4D4"/>
+          <w:sz w:val="20"/>
+          <w:szCs w:val="20"/>
+        </w:rPr>
+        <w:t>]</w:t>
+      </w:r>
+      <w:r>
+        <w:rPr>
+          <w:rFonts w:ascii="Menlo" w:hAnsi="Menlo" w:cs="Menlo"/>
+          <w:color w:val="569CD6"/>
+          <w:sz w:val="20"/>
+          <w:szCs w:val="20"/>
+        </w:rPr>
+        <w:t>}</w:t>
+      </w:r>
+      <w:r>
+        <w:rPr>
+          <w:rFonts w:ascii="Menlo" w:hAnsi="Menlo" w:cs="Menlo"/>
+          <w:color w:val="CE9178"/>
+          <w:sz w:val="20"/>
+          <w:szCs w:val="20"/>
+        </w:rPr>
+        <w:t>"</w:t>
+      </w:r>
+    </w:p>
+    <w:p>
+      <w:pPr>
+        <w:shd w:val="clear" w:color="auto" w:fill="282828"/>
+        <w:spacing w:line="300" w:lineRule="atLeast"/>
+        <w:rPr>
+          <w:rFonts w:ascii="Menlo" w:hAnsi="Menlo" w:cs="Menlo"/>
+          <w:color w:val="D4D4D4"/>
+          <w:sz w:val="20"/>
+          <w:szCs w:val="20"/>
+        </w:rPr>
+      </w:pPr>
+      <w:r>
+        <w:rPr>
+          <w:rFonts w:ascii="Menlo" w:hAnsi="Menlo" w:cs="Menlo"/>
+          <w:color w:val="D4D4D4"/>
+          <w:sz w:val="20"/>
+          <w:szCs w:val="20"/>
+        </w:rPr>
+        <w:t xml:space="preserve">            </w:t>
+      </w:r>
+      <w:r>
+        <w:rPr>
+          <w:rFonts w:ascii="Menlo" w:hAnsi="Menlo" w:cs="Menlo"/>
+          <w:color w:val="C586C0"/>
+          <w:sz w:val="20"/>
+          <w:szCs w:val="20"/>
+        </w:rPr>
+        <w:t>else</w:t>
+      </w:r>
+      <w:r>
+        <w:rPr>
+          <w:rFonts w:ascii="Menlo" w:hAnsi="Menlo" w:cs="Menlo"/>
+          <w:color w:val="D4D4D4"/>
+          <w:sz w:val="20"/>
+          <w:szCs w:val="20"/>
+        </w:rPr>
+        <w:t>:</w:t>
+      </w:r>
+    </w:p>
+    <w:p>
+      <w:pPr>
+        <w:shd w:val="clear" w:color="auto" w:fill="282828"/>
+        <w:spacing w:line="300" w:lineRule="atLeast"/>
+        <w:rPr>
+          <w:rFonts w:ascii="Menlo" w:hAnsi="Menlo" w:cs="Menlo"/>
+          <w:color w:val="D4D4D4"/>
+          <w:sz w:val="20"/>
+          <w:szCs w:val="20"/>
+        </w:rPr>
+      </w:pPr>
+      <w:r>
+        <w:rPr>
+          <w:rFonts w:ascii="Menlo" w:hAnsi="Menlo" w:cs="Menlo"/>
+          <w:color w:val="D4D4D4"/>
+          <w:sz w:val="20"/>
+          <w:szCs w:val="20"/>
+        </w:rPr>
+        <w:t xml:space="preserve">                </w:t>
+      </w:r>
+      <w:proofErr w:type="spellStart"/>
+      <w:r>
+        <w:rPr>
+          <w:rFonts w:ascii="Menlo" w:hAnsi="Menlo" w:cs="Menlo"/>
+          <w:color w:val="D4D4D4"/>
+          <w:sz w:val="20"/>
+          <w:szCs w:val="20"/>
+        </w:rPr>
+        <w:t>new_str</w:t>
+      </w:r>
+      <w:proofErr w:type="spellEnd"/>
+      <w:r>
+        <w:rPr>
+          <w:rFonts w:ascii="Menlo" w:hAnsi="Menlo" w:cs="Menlo"/>
+          <w:color w:val="D4D4D4"/>
+          <w:sz w:val="20"/>
+          <w:szCs w:val="20"/>
+        </w:rPr>
+        <w:t xml:space="preserve"> += </w:t>
+      </w:r>
+      <w:r>
+        <w:rPr>
+          <w:rFonts w:ascii="Menlo" w:hAnsi="Menlo" w:cs="Menlo"/>
+          <w:color w:val="569CD6"/>
+          <w:sz w:val="20"/>
+          <w:szCs w:val="20"/>
+        </w:rPr>
+        <w:t>f</w:t>
+      </w:r>
+      <w:r>
+        <w:rPr>
+          <w:rFonts w:ascii="Menlo" w:hAnsi="Menlo" w:cs="Menlo"/>
+          <w:color w:val="CE9178"/>
+          <w:sz w:val="20"/>
+          <w:szCs w:val="20"/>
+        </w:rPr>
+        <w:t>"</w:t>
+      </w:r>
+      <w:r>
+        <w:rPr>
+          <w:rFonts w:ascii="Menlo" w:hAnsi="Menlo" w:cs="Menlo"/>
+          <w:color w:val="569CD6"/>
+          <w:sz w:val="20"/>
+          <w:szCs w:val="20"/>
+        </w:rPr>
+        <w:t>{</w:t>
+      </w:r>
+      <w:r>
+        <w:rPr>
+          <w:rFonts w:ascii="Menlo" w:hAnsi="Menlo" w:cs="Menlo"/>
+          <w:color w:val="D4D4D4"/>
+          <w:sz w:val="20"/>
+          <w:szCs w:val="20"/>
+        </w:rPr>
+        <w:t>strs[</w:t>
+      </w:r>
+      <w:proofErr w:type="spellStart"/>
+      <w:r>
+        <w:rPr>
+          <w:rFonts w:ascii="Menlo" w:hAnsi="Menlo" w:cs="Menlo"/>
+          <w:color w:val="D4D4D4"/>
+          <w:sz w:val="20"/>
+          <w:szCs w:val="20"/>
+        </w:rPr>
+        <w:t>i</w:t>
+      </w:r>
+      <w:proofErr w:type="spellEnd"/>
+      <w:r>
+        <w:rPr>
+          <w:rFonts w:ascii="Menlo" w:hAnsi="Menlo" w:cs="Menlo"/>
+          <w:color w:val="D4D4D4"/>
+          <w:sz w:val="20"/>
+          <w:szCs w:val="20"/>
+        </w:rPr>
+        <w:t>]</w:t>
+      </w:r>
+      <w:proofErr w:type="gramStart"/>
+      <w:r>
+        <w:rPr>
+          <w:rFonts w:ascii="Menlo" w:hAnsi="Menlo" w:cs="Menlo"/>
+          <w:color w:val="569CD6"/>
+          <w:sz w:val="20"/>
+          <w:szCs w:val="20"/>
+        </w:rPr>
+        <w:t>}</w:t>
+      </w:r>
+      <w:r>
+        <w:rPr>
+          <w:rFonts w:ascii="Menlo" w:hAnsi="Menlo" w:cs="Menlo"/>
+          <w:color w:val="CE9178"/>
+          <w:sz w:val="20"/>
+          <w:szCs w:val="20"/>
+        </w:rPr>
+        <w:t>!-</w:t>
+      </w:r>
+      <w:proofErr w:type="gramEnd"/>
+      <w:r>
+        <w:rPr>
+          <w:rFonts w:ascii="Menlo" w:hAnsi="Menlo" w:cs="Menlo"/>
+          <w:color w:val="CE9178"/>
+          <w:sz w:val="20"/>
+          <w:szCs w:val="20"/>
+        </w:rPr>
+        <w:t>!"</w:t>
+      </w:r>
+    </w:p>
+    <w:p>
+      <w:pPr>
+        <w:shd w:val="clear" w:color="auto" w:fill="282828"/>
+        <w:spacing w:line="300" w:lineRule="atLeast"/>
+        <w:rPr>
+          <w:rFonts w:ascii="Menlo" w:hAnsi="Menlo" w:cs="Menlo"/>
+          <w:color w:val="D4D4D4"/>
+          <w:sz w:val="20"/>
+          <w:szCs w:val="20"/>
+        </w:rPr>
+      </w:pPr>
+      <w:r>
+        <w:rPr>
+          <w:rFonts w:ascii="Menlo" w:hAnsi="Menlo" w:cs="Menlo"/>
+          <w:color w:val="D4D4D4"/>
+          <w:sz w:val="20"/>
+          <w:szCs w:val="20"/>
+        </w:rPr>
+        <w:lastRenderedPageBreak/>
+        <w:t xml:space="preserve">        </w:t>
+      </w:r>
+    </w:p>
+    <w:p>
+      <w:pPr>
+        <w:shd w:val="clear" w:color="auto" w:fill="282828"/>
+        <w:spacing w:line="300" w:lineRule="atLeast"/>
+        <w:rPr>
+          <w:rFonts w:ascii="Menlo" w:hAnsi="Menlo" w:cs="Menlo"/>
+          <w:color w:val="D4D4D4"/>
+          <w:sz w:val="20"/>
+          <w:szCs w:val="20"/>
+        </w:rPr>
+      </w:pPr>
+      <w:r>
+        <w:rPr>
+          <w:rFonts w:ascii="Menlo" w:hAnsi="Menlo" w:cs="Menlo"/>
+          <w:color w:val="D4D4D4"/>
+          <w:sz w:val="20"/>
+          <w:szCs w:val="20"/>
+        </w:rPr>
+        <w:t xml:space="preserve">        </w:t>
+      </w:r>
+      <w:r>
+        <w:rPr>
+          <w:rFonts w:ascii="Menlo" w:hAnsi="Menlo" w:cs="Menlo"/>
+          <w:color w:val="C586C0"/>
+          <w:sz w:val="20"/>
+          <w:szCs w:val="20"/>
+        </w:rPr>
+        <w:t>return</w:t>
+      </w:r>
+      <w:r>
+        <w:rPr>
+          <w:rFonts w:ascii="Menlo" w:hAnsi="Menlo" w:cs="Menlo"/>
+          <w:color w:val="D4D4D4"/>
+          <w:sz w:val="20"/>
+          <w:szCs w:val="20"/>
+        </w:rPr>
+        <w:t xml:space="preserve"> </w:t>
+      </w:r>
+      <w:proofErr w:type="spellStart"/>
+      <w:r>
+        <w:rPr>
+          <w:rFonts w:ascii="Menlo" w:hAnsi="Menlo" w:cs="Menlo"/>
+          <w:color w:val="D4D4D4"/>
+          <w:sz w:val="20"/>
+          <w:szCs w:val="20"/>
+        </w:rPr>
+        <w:t>new_</w:t>
+      </w:r>
+      <w:proofErr w:type="gramStart"/>
+      <w:r>
+        <w:rPr>
+          <w:rFonts w:ascii="Menlo" w:hAnsi="Menlo" w:cs="Menlo"/>
+          <w:color w:val="D4D4D4"/>
+          <w:sz w:val="20"/>
+          <w:szCs w:val="20"/>
+        </w:rPr>
+        <w:t>str</w:t>
+      </w:r>
+      <w:proofErr w:type="spellEnd"/>
+      <w:proofErr w:type="gramEnd"/>
+    </w:p>
+    <w:p>
+      <w:pPr>
+        <w:shd w:val="clear" w:color="auto" w:fill="282828"/>
+        <w:spacing w:line="300" w:lineRule="atLeast"/>
+        <w:rPr>
+          <w:rFonts w:ascii="Menlo" w:hAnsi="Menlo" w:cs="Menlo"/>
+          <w:color w:val="D4D4D4"/>
+          <w:sz w:val="20"/>
+          <w:szCs w:val="20"/>
+        </w:rPr>
+      </w:pPr>
+      <w:r>
+        <w:rPr>
+          <w:rFonts w:ascii="Menlo" w:hAnsi="Menlo" w:cs="Menlo"/>
+          <w:color w:val="D4D4D4"/>
+          <w:sz w:val="20"/>
+          <w:szCs w:val="20"/>
+        </w:rPr>
+        <w:t xml:space="preserve">        </w:t>
+      </w:r>
+    </w:p>
+    <w:p>
+      <w:pPr>
+        <w:shd w:val="clear" w:color="auto" w:fill="282828"/>
+        <w:spacing w:line="300" w:lineRule="atLeast"/>
+        <w:rPr>
+          <w:rFonts w:ascii="Menlo" w:hAnsi="Menlo" w:cs="Menlo"/>
+          <w:color w:val="D4D4D4"/>
+          <w:sz w:val="20"/>
+          <w:szCs w:val="20"/>
+        </w:rPr>
+      </w:pPr>
+    </w:p>
+    <w:p>
+      <w:pPr>
+        <w:shd w:val="clear" w:color="auto" w:fill="282828"/>
+        <w:spacing w:line="300" w:lineRule="atLeast"/>
+        <w:rPr>
+          <w:rFonts w:ascii="Menlo" w:hAnsi="Menlo" w:cs="Menlo"/>
+          <w:color w:val="D4D4D4"/>
+          <w:sz w:val="20"/>
+          <w:szCs w:val="20"/>
+        </w:rPr>
+      </w:pPr>
+      <w:r>
+        <w:rPr>
+          <w:rFonts w:ascii="Menlo" w:hAnsi="Menlo" w:cs="Menlo"/>
+          <w:color w:val="D4D4D4"/>
+          <w:sz w:val="20"/>
+          <w:szCs w:val="20"/>
+        </w:rPr>
+        <w:t xml:space="preserve">    </w:t>
+      </w:r>
+      <w:r>
+        <w:rPr>
+          <w:rFonts w:ascii="Menlo" w:hAnsi="Menlo" w:cs="Menlo"/>
+          <w:color w:val="569CD6"/>
+          <w:sz w:val="20"/>
+          <w:szCs w:val="20"/>
+        </w:rPr>
+        <w:t>def</w:t>
+      </w:r>
+      <w:r>
+        <w:rPr>
+          <w:rFonts w:ascii="Menlo" w:hAnsi="Menlo" w:cs="Menlo"/>
+          <w:color w:val="D4D4D4"/>
+          <w:sz w:val="20"/>
+          <w:szCs w:val="20"/>
+        </w:rPr>
+        <w:t xml:space="preserve"> </w:t>
+      </w:r>
+      <w:proofErr w:type="gramStart"/>
+      <w:r>
+        <w:rPr>
+          <w:rFonts w:ascii="Menlo" w:hAnsi="Menlo" w:cs="Menlo"/>
+          <w:color w:val="DCDCAA"/>
+          <w:sz w:val="20"/>
+          <w:szCs w:val="20"/>
+        </w:rPr>
+        <w:t>decode</w:t>
+      </w:r>
+      <w:r>
+        <w:rPr>
+          <w:rFonts w:ascii="Menlo" w:hAnsi="Menlo" w:cs="Menlo"/>
+          <w:color w:val="D4D4D4"/>
+          <w:sz w:val="20"/>
+          <w:szCs w:val="20"/>
+        </w:rPr>
+        <w:t>(</w:t>
+      </w:r>
+      <w:proofErr w:type="gramEnd"/>
+      <w:r>
+        <w:rPr>
+          <w:rFonts w:ascii="Menlo" w:hAnsi="Menlo" w:cs="Menlo"/>
+          <w:color w:val="9CDCFE"/>
+          <w:sz w:val="20"/>
+          <w:szCs w:val="20"/>
+        </w:rPr>
+        <w:t>self</w:t>
+      </w:r>
+      <w:r>
+        <w:rPr>
+          <w:rFonts w:ascii="Menlo" w:hAnsi="Menlo" w:cs="Menlo"/>
+          <w:color w:val="D4D4D4"/>
+          <w:sz w:val="20"/>
+          <w:szCs w:val="20"/>
+        </w:rPr>
+        <w:t xml:space="preserve">, </w:t>
+      </w:r>
+      <w:r>
+        <w:rPr>
+          <w:rFonts w:ascii="Menlo" w:hAnsi="Menlo" w:cs="Menlo"/>
+          <w:color w:val="9CDCFE"/>
+          <w:sz w:val="20"/>
+          <w:szCs w:val="20"/>
+        </w:rPr>
+        <w:t>s</w:t>
+      </w:r>
+      <w:r>
+        <w:rPr>
+          <w:rFonts w:ascii="Menlo" w:hAnsi="Menlo" w:cs="Menlo"/>
+          <w:color w:val="D4D4D4"/>
+          <w:sz w:val="20"/>
+          <w:szCs w:val="20"/>
+        </w:rPr>
+        <w:t xml:space="preserve">: </w:t>
+      </w:r>
+      <w:r>
+        <w:rPr>
+          <w:rFonts w:ascii="Menlo" w:hAnsi="Menlo" w:cs="Menlo"/>
+          <w:color w:val="4EC9B0"/>
+          <w:sz w:val="20"/>
+          <w:szCs w:val="20"/>
+        </w:rPr>
+        <w:t>str</w:t>
+      </w:r>
+      <w:r>
+        <w:rPr>
+          <w:rFonts w:ascii="Menlo" w:hAnsi="Menlo" w:cs="Menlo"/>
+          <w:color w:val="D4D4D4"/>
+          <w:sz w:val="20"/>
+          <w:szCs w:val="20"/>
+        </w:rPr>
+        <w:t>) -&gt; List[</w:t>
+      </w:r>
+      <w:r>
+        <w:rPr>
+          <w:rFonts w:ascii="Menlo" w:hAnsi="Menlo" w:cs="Menlo"/>
+          <w:color w:val="4EC9B0"/>
+          <w:sz w:val="20"/>
+          <w:szCs w:val="20"/>
+        </w:rPr>
+        <w:t>str</w:t>
+      </w:r>
+      <w:r>
+        <w:rPr>
+          <w:rFonts w:ascii="Menlo" w:hAnsi="Menlo" w:cs="Menlo"/>
+          <w:color w:val="D4D4D4"/>
+          <w:sz w:val="20"/>
+          <w:szCs w:val="20"/>
+        </w:rPr>
+        <w:t>]:</w:t>
+      </w:r>
+    </w:p>
+    <w:p>
+      <w:pPr>
+        <w:shd w:val="clear" w:color="auto" w:fill="282828"/>
+        <w:spacing w:line="300" w:lineRule="atLeast"/>
+        <w:rPr>
+          <w:rFonts w:ascii="Menlo" w:hAnsi="Menlo" w:cs="Menlo"/>
+          <w:color w:val="D4D4D4"/>
+          <w:sz w:val="20"/>
+          <w:szCs w:val="20"/>
+        </w:rPr>
+      </w:pPr>
+      <w:r>
+        <w:rPr>
+          <w:rFonts w:ascii="Menlo" w:hAnsi="Menlo" w:cs="Menlo"/>
+          <w:color w:val="D4D4D4"/>
+          <w:sz w:val="20"/>
+          <w:szCs w:val="20"/>
+        </w:rPr>
+        <w:t xml:space="preserve">        </w:t>
+      </w:r>
+      <w:r>
+        <w:rPr>
+          <w:rFonts w:ascii="Menlo" w:hAnsi="Menlo" w:cs="Menlo"/>
+          <w:color w:val="CE9178"/>
+          <w:sz w:val="20"/>
+          <w:szCs w:val="20"/>
+        </w:rPr>
+        <w:t>"""Decodes a single string to a list of strings.</w:t>
+      </w:r>
+    </w:p>
+    <w:p>
+      <w:pPr>
+        <w:shd w:val="clear" w:color="auto" w:fill="282828"/>
+        <w:spacing w:line="300" w:lineRule="atLeast"/>
+        <w:rPr>
+          <w:rFonts w:ascii="Menlo" w:hAnsi="Menlo" w:cs="Menlo"/>
+          <w:color w:val="D4D4D4"/>
+          <w:sz w:val="20"/>
+          <w:szCs w:val="20"/>
+        </w:rPr>
+      </w:pPr>
+      <w:r>
+        <w:rPr>
+          <w:rFonts w:ascii="Menlo" w:hAnsi="Menlo" w:cs="Menlo"/>
+          <w:color w:val="CE9178"/>
+          <w:sz w:val="20"/>
+          <w:szCs w:val="20"/>
+        </w:rPr>
+        <w:t xml:space="preserve">        """</w:t>
+      </w:r>
+    </w:p>
+    <w:p>
+      <w:pPr>
+        <w:shd w:val="clear" w:color="auto" w:fill="282828"/>
+        <w:spacing w:line="300" w:lineRule="atLeast"/>
+        <w:rPr>
+          <w:rFonts w:ascii="Menlo" w:hAnsi="Menlo" w:cs="Menlo"/>
+          <w:color w:val="D4D4D4"/>
+          <w:sz w:val="20"/>
+          <w:szCs w:val="20"/>
+        </w:rPr>
+      </w:pPr>
+      <w:r>
+        <w:rPr>
+          <w:rFonts w:ascii="Menlo" w:hAnsi="Menlo" w:cs="Menlo"/>
+          <w:color w:val="D4D4D4"/>
+          <w:sz w:val="20"/>
+          <w:szCs w:val="20"/>
+        </w:rPr>
+        <w:t xml:space="preserve">        </w:t>
+      </w:r>
+      <w:r>
+        <w:rPr>
+          <w:rFonts w:ascii="Menlo" w:hAnsi="Menlo" w:cs="Menlo"/>
+          <w:color w:val="C586C0"/>
+          <w:sz w:val="20"/>
+          <w:szCs w:val="20"/>
+        </w:rPr>
+        <w:t>return</w:t>
+      </w:r>
+      <w:r>
+        <w:rPr>
+          <w:rFonts w:ascii="Menlo" w:hAnsi="Menlo" w:cs="Menlo"/>
+          <w:color w:val="D4D4D4"/>
+          <w:sz w:val="20"/>
+          <w:szCs w:val="20"/>
+        </w:rPr>
+        <w:t xml:space="preserve"> </w:t>
+      </w:r>
+      <w:proofErr w:type="spellStart"/>
+      <w:proofErr w:type="gramStart"/>
+      <w:r>
+        <w:rPr>
+          <w:rFonts w:ascii="Menlo" w:hAnsi="Menlo" w:cs="Menlo"/>
+          <w:color w:val="D4D4D4"/>
+          <w:sz w:val="20"/>
+          <w:szCs w:val="20"/>
+        </w:rPr>
+        <w:t>s.split</w:t>
+      </w:r>
+      <w:proofErr w:type="spellEnd"/>
+      <w:proofErr w:type="gramEnd"/>
+      <w:r>
+        <w:rPr>
+          <w:rFonts w:ascii="Menlo" w:hAnsi="Menlo" w:cs="Menlo"/>
+          <w:color w:val="D4D4D4"/>
+          <w:sz w:val="20"/>
+          <w:szCs w:val="20"/>
+        </w:rPr>
+        <w:t>(</w:t>
+      </w:r>
+      <w:r>
+        <w:rPr>
+          <w:rFonts w:ascii="Menlo" w:hAnsi="Menlo" w:cs="Menlo"/>
+          <w:color w:val="CE9178"/>
+          <w:sz w:val="20"/>
+          <w:szCs w:val="20"/>
+        </w:rPr>
+        <w:t>'!-!'</w:t>
+      </w:r>
+      <w:r>
+        <w:rPr>
+          <w:rFonts w:ascii="Menlo" w:hAnsi="Menlo" w:cs="Menlo"/>
+          <w:color w:val="D4D4D4"/>
+          <w:sz w:val="20"/>
+          <w:szCs w:val="20"/>
+        </w:rPr>
+        <w:t>)</w:t>
+      </w:r>
+    </w:p>
+    <w:p>
+      <w:pPr>
+        <w:shd w:val="clear" w:color="auto" w:fill="282828"/>
+        <w:spacing w:line="300" w:lineRule="atLeast"/>
+        <w:rPr>
+          <w:rFonts w:ascii="Menlo" w:hAnsi="Menlo" w:cs="Menlo"/>
+          <w:color w:val="D4D4D4"/>
+          <w:sz w:val="20"/>
+          <w:szCs w:val="20"/>
+        </w:rPr>
+      </w:pPr>
+    </w:p>
+    <w:p/>
+    <w:p/>
+    <w:p>
+      <w:r>
+        <w:t xml:space="preserve">my new algo for implementing split is a two pointer technique with </w:t>
+      </w:r>
+      <w:proofErr w:type="spellStart"/>
+      <w:r>
+        <w:t>lpointer</w:t>
+      </w:r>
+      <w:proofErr w:type="spellEnd"/>
+      <w:r>
+        <w:t xml:space="preserve"> at 0 and </w:t>
+      </w:r>
+      <w:proofErr w:type="spellStart"/>
+      <w:r>
+        <w:t>rpointer</w:t>
+      </w:r>
+      <w:proofErr w:type="spellEnd"/>
+      <w:r>
+        <w:t xml:space="preserve"> at 1, so all I do is to continue increasing the r pointer till I get to my separator, when I get there I append from the left </w:t>
+      </w:r>
+      <w:proofErr w:type="spellStart"/>
+      <w:r>
+        <w:t>pinter</w:t>
+      </w:r>
+      <w:proofErr w:type="spellEnd"/>
+      <w:r>
+        <w:t xml:space="preserve"> to the </w:t>
+      </w:r>
+      <w:proofErr w:type="spellStart"/>
+      <w:proofErr w:type="gramStart"/>
+      <w:r>
+        <w:t>rpointer</w:t>
+      </w:r>
+      <w:proofErr w:type="spellEnd"/>
+      <w:r>
+        <w:t xml:space="preserve"> ,</w:t>
+      </w:r>
+      <w:proofErr w:type="gramEnd"/>
+      <w:r>
+        <w:t xml:space="preserve"> if </w:t>
+      </w:r>
+      <w:proofErr w:type="spellStart"/>
+      <w:r>
+        <w:t>r_ptr</w:t>
+      </w:r>
+      <w:proofErr w:type="spellEnd"/>
+      <w:r>
+        <w:t xml:space="preserve"> is equal to the last element in the string, we append from left to right, </w:t>
+      </w:r>
+    </w:p>
+    <w:p/>
+    <w:p>
+      <w:r>
+        <w:t xml:space="preserve">this is a success in both </w:t>
+      </w:r>
+      <w:proofErr w:type="gramStart"/>
+      <w:r>
+        <w:t>cases</w:t>
+      </w:r>
+      <w:proofErr w:type="gramEnd"/>
+      <w:r>
+        <w:t xml:space="preserve"> so we move the left to right + 1, then the right a step forward </w:t>
+      </w:r>
+    </w:p>
+    <w:p/>
+    <w:p>
+      <w:r>
+        <w:t xml:space="preserve">if none of this </w:t>
+      </w:r>
+      <w:proofErr w:type="gramStart"/>
+      <w:r>
+        <w:t>happen</w:t>
+      </w:r>
+      <w:proofErr w:type="gramEnd"/>
+      <w:r>
+        <w:t xml:space="preserve"> we go to the else clause and increase the right pointer then continue the while loop to start again. </w:t>
+      </w:r>
+    </w:p>
+    <w:p/>
+    <w:p>
+      <w:r>
+        <w:t xml:space="preserve">This fails some test cases so dawg. </w:t>
+      </w:r>
+    </w:p>
+    <w:p/>
+    <w:p/>
+    <w:p>
+      <w:pPr>
+        <w:rPr>
+          <w:b/>
+          <w:bCs/>
+        </w:rPr>
+      </w:pPr>
+      <w:r>
+        <w:rPr>
+          <w:b/>
+          <w:bCs/>
+        </w:rPr>
+        <w:t xml:space="preserve">Optimal solution. </w:t>
+      </w:r>
+    </w:p>
+    <w:p>
+      <w:pPr>
+        <w:rPr>
+          <w:b/>
+          <w:bCs/>
+        </w:rPr>
+      </w:pPr>
+    </w:p>
+    <w:p>
+      <w:pPr>
+        <w:shd w:val="clear" w:color="auto" w:fill="282828"/>
+        <w:spacing w:line="300" w:lineRule="atLeast"/>
+        <w:rPr>
+          <w:rFonts w:ascii="Menlo" w:hAnsi="Menlo" w:cs="Menlo"/>
+          <w:color w:val="D4D4D4"/>
+          <w:sz w:val="20"/>
+          <w:szCs w:val="20"/>
+        </w:rPr>
+      </w:pPr>
+      <w:r>
+        <w:rPr>
+          <w:rFonts w:ascii="Menlo" w:hAnsi="Menlo" w:cs="Menlo"/>
+          <w:color w:val="569CD6"/>
+          <w:sz w:val="20"/>
+          <w:szCs w:val="20"/>
+        </w:rPr>
+        <w:t>class</w:t>
+      </w:r>
+      <w:r>
+        <w:rPr>
+          <w:rFonts w:ascii="Menlo" w:hAnsi="Menlo" w:cs="Menlo"/>
+          <w:color w:val="D4D4D4"/>
+          <w:sz w:val="20"/>
+          <w:szCs w:val="20"/>
+        </w:rPr>
+        <w:t xml:space="preserve"> </w:t>
+      </w:r>
+      <w:r>
+        <w:rPr>
+          <w:rFonts w:ascii="Menlo" w:hAnsi="Menlo" w:cs="Menlo"/>
+          <w:color w:val="4EC9B0"/>
+          <w:sz w:val="20"/>
+          <w:szCs w:val="20"/>
+        </w:rPr>
+        <w:t>Codec</w:t>
+      </w:r>
+      <w:r>
+        <w:rPr>
+          <w:rFonts w:ascii="Menlo" w:hAnsi="Menlo" w:cs="Menlo"/>
+          <w:color w:val="D4D4D4"/>
+          <w:sz w:val="20"/>
+          <w:szCs w:val="20"/>
+        </w:rPr>
+        <w:t>:</w:t>
+      </w:r>
+    </w:p>
+    <w:p>
+      <w:pPr>
+        <w:shd w:val="clear" w:color="auto" w:fill="282828"/>
+        <w:spacing w:line="300" w:lineRule="atLeast"/>
+        <w:rPr>
+          <w:rFonts w:ascii="Menlo" w:hAnsi="Menlo" w:cs="Menlo"/>
+          <w:color w:val="D4D4D4"/>
+          <w:sz w:val="20"/>
+          <w:szCs w:val="20"/>
+        </w:rPr>
+      </w:pPr>
+      <w:r>
+        <w:rPr>
+          <w:rFonts w:ascii="Menlo" w:hAnsi="Menlo" w:cs="Menlo"/>
+          <w:color w:val="D4D4D4"/>
+          <w:sz w:val="20"/>
+          <w:szCs w:val="20"/>
+        </w:rPr>
+        <w:t xml:space="preserve">    </w:t>
+      </w:r>
+      <w:r>
+        <w:rPr>
+          <w:rFonts w:ascii="Menlo" w:hAnsi="Menlo" w:cs="Menlo"/>
+          <w:color w:val="569CD6"/>
+          <w:sz w:val="20"/>
+          <w:szCs w:val="20"/>
+        </w:rPr>
+        <w:t>def</w:t>
+      </w:r>
+      <w:r>
+        <w:rPr>
+          <w:rFonts w:ascii="Menlo" w:hAnsi="Menlo" w:cs="Menlo"/>
+          <w:color w:val="D4D4D4"/>
+          <w:sz w:val="20"/>
+          <w:szCs w:val="20"/>
+        </w:rPr>
+        <w:t xml:space="preserve"> </w:t>
+      </w:r>
+      <w:proofErr w:type="gramStart"/>
+      <w:r>
+        <w:rPr>
+          <w:rFonts w:ascii="Menlo" w:hAnsi="Menlo" w:cs="Menlo"/>
+          <w:color w:val="DCDCAA"/>
+          <w:sz w:val="20"/>
+          <w:szCs w:val="20"/>
+        </w:rPr>
+        <w:t>encode</w:t>
+      </w:r>
+      <w:r>
+        <w:rPr>
+          <w:rFonts w:ascii="Menlo" w:hAnsi="Menlo" w:cs="Menlo"/>
+          <w:color w:val="D4D4D4"/>
+          <w:sz w:val="20"/>
+          <w:szCs w:val="20"/>
+        </w:rPr>
+        <w:t>(</w:t>
+      </w:r>
+      <w:proofErr w:type="gramEnd"/>
+      <w:r>
+        <w:rPr>
+          <w:rFonts w:ascii="Menlo" w:hAnsi="Menlo" w:cs="Menlo"/>
+          <w:color w:val="9CDCFE"/>
+          <w:sz w:val="20"/>
+          <w:szCs w:val="20"/>
+        </w:rPr>
+        <w:t>self</w:t>
+      </w:r>
+      <w:r>
+        <w:rPr>
+          <w:rFonts w:ascii="Menlo" w:hAnsi="Menlo" w:cs="Menlo"/>
+          <w:color w:val="D4D4D4"/>
+          <w:sz w:val="20"/>
+          <w:szCs w:val="20"/>
+        </w:rPr>
+        <w:t xml:space="preserve">, </w:t>
+      </w:r>
+      <w:r>
+        <w:rPr>
+          <w:rFonts w:ascii="Menlo" w:hAnsi="Menlo" w:cs="Menlo"/>
+          <w:color w:val="9CDCFE"/>
+          <w:sz w:val="20"/>
+          <w:szCs w:val="20"/>
+        </w:rPr>
+        <w:t>strs</w:t>
+      </w:r>
+      <w:r>
+        <w:rPr>
+          <w:rFonts w:ascii="Menlo" w:hAnsi="Menlo" w:cs="Menlo"/>
+          <w:color w:val="D4D4D4"/>
+          <w:sz w:val="20"/>
+          <w:szCs w:val="20"/>
+        </w:rPr>
+        <w:t>: List[</w:t>
+      </w:r>
+      <w:r>
+        <w:rPr>
+          <w:rFonts w:ascii="Menlo" w:hAnsi="Menlo" w:cs="Menlo"/>
+          <w:color w:val="4EC9B0"/>
+          <w:sz w:val="20"/>
+          <w:szCs w:val="20"/>
+        </w:rPr>
+        <w:t>str</w:t>
+      </w:r>
+      <w:r>
+        <w:rPr>
+          <w:rFonts w:ascii="Menlo" w:hAnsi="Menlo" w:cs="Menlo"/>
+          <w:color w:val="D4D4D4"/>
+          <w:sz w:val="20"/>
+          <w:szCs w:val="20"/>
+        </w:rPr>
+        <w:t xml:space="preserve">]) -&gt; </w:t>
+      </w:r>
+      <w:r>
+        <w:rPr>
+          <w:rFonts w:ascii="Menlo" w:hAnsi="Menlo" w:cs="Menlo"/>
+          <w:color w:val="4EC9B0"/>
+          <w:sz w:val="20"/>
+          <w:szCs w:val="20"/>
+        </w:rPr>
+        <w:t>str</w:t>
+      </w:r>
+      <w:r>
+        <w:rPr>
+          <w:rFonts w:ascii="Menlo" w:hAnsi="Menlo" w:cs="Menlo"/>
+          <w:color w:val="D4D4D4"/>
+          <w:sz w:val="20"/>
+          <w:szCs w:val="20"/>
+        </w:rPr>
+        <w:t>:</w:t>
+      </w:r>
+    </w:p>
+    <w:p>
+      <w:pPr>
+        <w:shd w:val="clear" w:color="auto" w:fill="282828"/>
+        <w:spacing w:line="300" w:lineRule="atLeast"/>
+        <w:rPr>
+          <w:rFonts w:ascii="Menlo" w:hAnsi="Menlo" w:cs="Menlo"/>
+          <w:color w:val="D4D4D4"/>
+          <w:sz w:val="20"/>
+          <w:szCs w:val="20"/>
+        </w:rPr>
+      </w:pPr>
+      <w:r>
+        <w:rPr>
+          <w:rFonts w:ascii="Menlo" w:hAnsi="Menlo" w:cs="Menlo"/>
+          <w:color w:val="D4D4D4"/>
+          <w:sz w:val="20"/>
+          <w:szCs w:val="20"/>
+        </w:rPr>
+        <w:t xml:space="preserve">        </w:t>
+      </w:r>
+      <w:r>
+        <w:rPr>
+          <w:rFonts w:ascii="Menlo" w:hAnsi="Menlo" w:cs="Menlo"/>
+          <w:color w:val="6A9955"/>
+          <w:sz w:val="20"/>
+          <w:szCs w:val="20"/>
+        </w:rPr>
+        <w:t xml:space="preserve"># </w:t>
+      </w:r>
+      <w:proofErr w:type="gramStart"/>
+      <w:r>
+        <w:rPr>
+          <w:rFonts w:ascii="Menlo" w:hAnsi="Menlo" w:cs="Menlo"/>
+          <w:color w:val="6A9955"/>
+          <w:sz w:val="20"/>
+          <w:szCs w:val="20"/>
+        </w:rPr>
+        <w:t>iterate</w:t>
+      </w:r>
+      <w:proofErr w:type="gramEnd"/>
+      <w:r>
+        <w:rPr>
+          <w:rFonts w:ascii="Menlo" w:hAnsi="Menlo" w:cs="Menlo"/>
+          <w:color w:val="6A9955"/>
+          <w:sz w:val="20"/>
+          <w:szCs w:val="20"/>
+        </w:rPr>
+        <w:t xml:space="preserve"> </w:t>
+      </w:r>
+      <w:proofErr w:type="spellStart"/>
+      <w:r>
+        <w:rPr>
+          <w:rFonts w:ascii="Menlo" w:hAnsi="Menlo" w:cs="Menlo"/>
+          <w:color w:val="6A9955"/>
+          <w:sz w:val="20"/>
+          <w:szCs w:val="20"/>
+        </w:rPr>
+        <w:t>throught</w:t>
+      </w:r>
+      <w:proofErr w:type="spellEnd"/>
+      <w:r>
+        <w:rPr>
+          <w:rFonts w:ascii="Menlo" w:hAnsi="Menlo" w:cs="Menlo"/>
+          <w:color w:val="6A9955"/>
+          <w:sz w:val="20"/>
+          <w:szCs w:val="20"/>
+        </w:rPr>
+        <w:t xml:space="preserve"> the list, encode it start with the length, then delimiter </w:t>
+      </w:r>
+    </w:p>
+    <w:p>
+      <w:pPr>
+        <w:shd w:val="clear" w:color="auto" w:fill="282828"/>
+        <w:spacing w:line="300" w:lineRule="atLeast"/>
+        <w:rPr>
+          <w:rFonts w:ascii="Menlo" w:hAnsi="Menlo" w:cs="Menlo"/>
+          <w:color w:val="D4D4D4"/>
+          <w:sz w:val="20"/>
+          <w:szCs w:val="20"/>
+        </w:rPr>
+      </w:pPr>
+    </w:p>
+    <w:p>
+      <w:pPr>
+        <w:shd w:val="clear" w:color="auto" w:fill="282828"/>
+        <w:spacing w:line="300" w:lineRule="atLeast"/>
+        <w:rPr>
+          <w:rFonts w:ascii="Menlo" w:hAnsi="Menlo" w:cs="Menlo"/>
+          <w:color w:val="D4D4D4"/>
+          <w:sz w:val="20"/>
+          <w:szCs w:val="20"/>
+        </w:rPr>
+      </w:pPr>
+      <w:r>
+        <w:rPr>
+          <w:rFonts w:ascii="Menlo" w:hAnsi="Menlo" w:cs="Menlo"/>
+          <w:color w:val="D4D4D4"/>
+          <w:sz w:val="20"/>
+          <w:szCs w:val="20"/>
+        </w:rPr>
+        <w:t xml:space="preserve">        </w:t>
+      </w:r>
+      <w:proofErr w:type="spellStart"/>
+      <w:r>
+        <w:rPr>
+          <w:rFonts w:ascii="Menlo" w:hAnsi="Menlo" w:cs="Menlo"/>
+          <w:color w:val="D4D4D4"/>
+          <w:sz w:val="20"/>
+          <w:szCs w:val="20"/>
+        </w:rPr>
+        <w:t>new_s</w:t>
+      </w:r>
+      <w:proofErr w:type="spellEnd"/>
+      <w:r>
+        <w:rPr>
+          <w:rFonts w:ascii="Menlo" w:hAnsi="Menlo" w:cs="Menlo"/>
+          <w:color w:val="D4D4D4"/>
+          <w:sz w:val="20"/>
+          <w:szCs w:val="20"/>
+        </w:rPr>
+        <w:t xml:space="preserve"> = </w:t>
+      </w:r>
+      <w:r>
+        <w:rPr>
+          <w:rFonts w:ascii="Menlo" w:hAnsi="Menlo" w:cs="Menlo"/>
+          <w:color w:val="CE9178"/>
+          <w:sz w:val="20"/>
+          <w:szCs w:val="20"/>
+        </w:rPr>
+        <w:t>""</w:t>
+      </w:r>
+    </w:p>
+    <w:p>
+      <w:pPr>
+        <w:shd w:val="clear" w:color="auto" w:fill="282828"/>
+        <w:spacing w:line="300" w:lineRule="atLeast"/>
+        <w:rPr>
+          <w:rFonts w:ascii="Menlo" w:hAnsi="Menlo" w:cs="Menlo"/>
+          <w:color w:val="D4D4D4"/>
+          <w:sz w:val="20"/>
+          <w:szCs w:val="20"/>
+        </w:rPr>
+      </w:pPr>
+    </w:p>
+    <w:p>
+      <w:pPr>
+        <w:shd w:val="clear" w:color="auto" w:fill="282828"/>
+        <w:spacing w:line="300" w:lineRule="atLeast"/>
+        <w:rPr>
+          <w:rFonts w:ascii="Menlo" w:hAnsi="Menlo" w:cs="Menlo"/>
+          <w:color w:val="D4D4D4"/>
+          <w:sz w:val="20"/>
+          <w:szCs w:val="20"/>
+        </w:rPr>
+      </w:pPr>
+      <w:r>
+        <w:rPr>
+          <w:rFonts w:ascii="Menlo" w:hAnsi="Menlo" w:cs="Menlo"/>
+          <w:color w:val="D4D4D4"/>
+          <w:sz w:val="20"/>
+          <w:szCs w:val="20"/>
+        </w:rPr>
+        <w:t xml:space="preserve">        </w:t>
+      </w:r>
+      <w:r>
+        <w:rPr>
+          <w:rFonts w:ascii="Menlo" w:hAnsi="Menlo" w:cs="Menlo"/>
+          <w:color w:val="C586C0"/>
+          <w:sz w:val="20"/>
+          <w:szCs w:val="20"/>
+        </w:rPr>
+        <w:t>for</w:t>
+      </w:r>
+      <w:r>
+        <w:rPr>
+          <w:rFonts w:ascii="Menlo" w:hAnsi="Menlo" w:cs="Menlo"/>
+          <w:color w:val="D4D4D4"/>
+          <w:sz w:val="20"/>
+          <w:szCs w:val="20"/>
+        </w:rPr>
+        <w:t xml:space="preserve"> s </w:t>
+      </w:r>
+      <w:r>
+        <w:rPr>
+          <w:rFonts w:ascii="Menlo" w:hAnsi="Menlo" w:cs="Menlo"/>
+          <w:color w:val="C586C0"/>
+          <w:sz w:val="20"/>
+          <w:szCs w:val="20"/>
+        </w:rPr>
+        <w:t>in</w:t>
+      </w:r>
+      <w:r>
+        <w:rPr>
+          <w:rFonts w:ascii="Menlo" w:hAnsi="Menlo" w:cs="Menlo"/>
+          <w:color w:val="D4D4D4"/>
+          <w:sz w:val="20"/>
+          <w:szCs w:val="20"/>
+        </w:rPr>
+        <w:t xml:space="preserve"> strs:</w:t>
+      </w:r>
+    </w:p>
+    <w:p>
+      <w:pPr>
+        <w:shd w:val="clear" w:color="auto" w:fill="282828"/>
+        <w:spacing w:line="300" w:lineRule="atLeast"/>
+        <w:rPr>
+          <w:rFonts w:ascii="Menlo" w:hAnsi="Menlo" w:cs="Menlo"/>
+          <w:color w:val="D4D4D4"/>
+          <w:sz w:val="20"/>
+          <w:szCs w:val="20"/>
+        </w:rPr>
+      </w:pPr>
+      <w:r>
+        <w:rPr>
+          <w:rFonts w:ascii="Menlo" w:hAnsi="Menlo" w:cs="Menlo"/>
+          <w:color w:val="D4D4D4"/>
+          <w:sz w:val="20"/>
+          <w:szCs w:val="20"/>
+        </w:rPr>
+        <w:t xml:space="preserve">            length = </w:t>
+      </w:r>
+      <w:proofErr w:type="spellStart"/>
+      <w:r>
+        <w:rPr>
+          <w:rFonts w:ascii="Menlo" w:hAnsi="Menlo" w:cs="Menlo"/>
+          <w:color w:val="DCDCAA"/>
+          <w:sz w:val="20"/>
+          <w:szCs w:val="20"/>
+        </w:rPr>
+        <w:t>len</w:t>
+      </w:r>
+      <w:proofErr w:type="spellEnd"/>
+      <w:r>
+        <w:rPr>
+          <w:rFonts w:ascii="Menlo" w:hAnsi="Menlo" w:cs="Menlo"/>
+          <w:color w:val="D4D4D4"/>
+          <w:sz w:val="20"/>
+          <w:szCs w:val="20"/>
+        </w:rPr>
+        <w:t>(s)</w:t>
+      </w:r>
+    </w:p>
+    <w:p>
+      <w:pPr>
+        <w:shd w:val="clear" w:color="auto" w:fill="282828"/>
+        <w:spacing w:line="300" w:lineRule="atLeast"/>
+        <w:rPr>
+          <w:rFonts w:ascii="Menlo" w:hAnsi="Menlo" w:cs="Menlo"/>
+          <w:color w:val="D4D4D4"/>
+          <w:sz w:val="20"/>
+          <w:szCs w:val="20"/>
+        </w:rPr>
+      </w:pPr>
+      <w:r>
+        <w:rPr>
+          <w:rFonts w:ascii="Menlo" w:hAnsi="Menlo" w:cs="Menlo"/>
+          <w:color w:val="D4D4D4"/>
+          <w:sz w:val="20"/>
+          <w:szCs w:val="20"/>
+        </w:rPr>
+        <w:t xml:space="preserve">            </w:t>
+      </w:r>
+      <w:proofErr w:type="spellStart"/>
+      <w:r>
+        <w:rPr>
+          <w:rFonts w:ascii="Menlo" w:hAnsi="Menlo" w:cs="Menlo"/>
+          <w:color w:val="D4D4D4"/>
+          <w:sz w:val="20"/>
+          <w:szCs w:val="20"/>
+        </w:rPr>
+        <w:t>new_s</w:t>
+      </w:r>
+      <w:proofErr w:type="spellEnd"/>
+      <w:r>
+        <w:rPr>
+          <w:rFonts w:ascii="Menlo" w:hAnsi="Menlo" w:cs="Menlo"/>
+          <w:color w:val="D4D4D4"/>
+          <w:sz w:val="20"/>
+          <w:szCs w:val="20"/>
+        </w:rPr>
+        <w:t xml:space="preserve"> += </w:t>
+      </w:r>
+      <w:r>
+        <w:rPr>
+          <w:rFonts w:ascii="Menlo" w:hAnsi="Menlo" w:cs="Menlo"/>
+          <w:color w:val="4EC9B0"/>
+          <w:sz w:val="20"/>
+          <w:szCs w:val="20"/>
+        </w:rPr>
+        <w:t>str</w:t>
+      </w:r>
+      <w:r>
+        <w:rPr>
+          <w:rFonts w:ascii="Menlo" w:hAnsi="Menlo" w:cs="Menlo"/>
+          <w:color w:val="D4D4D4"/>
+          <w:sz w:val="20"/>
+          <w:szCs w:val="20"/>
+        </w:rPr>
+        <w:t>(</w:t>
+      </w:r>
+      <w:proofErr w:type="spellStart"/>
+      <w:r>
+        <w:rPr>
+          <w:rFonts w:ascii="Menlo" w:hAnsi="Menlo" w:cs="Menlo"/>
+          <w:color w:val="DCDCAA"/>
+          <w:sz w:val="20"/>
+          <w:szCs w:val="20"/>
+        </w:rPr>
+        <w:t>len</w:t>
+      </w:r>
+      <w:proofErr w:type="spellEnd"/>
+      <w:r>
+        <w:rPr>
+          <w:rFonts w:ascii="Menlo" w:hAnsi="Menlo" w:cs="Menlo"/>
+          <w:color w:val="D4D4D4"/>
+          <w:sz w:val="20"/>
+          <w:szCs w:val="20"/>
+        </w:rPr>
+        <w:t>(s</w:t>
+      </w:r>
+      <w:proofErr w:type="gramStart"/>
+      <w:r>
+        <w:rPr>
+          <w:rFonts w:ascii="Menlo" w:hAnsi="Menlo" w:cs="Menlo"/>
+          <w:color w:val="D4D4D4"/>
+          <w:sz w:val="20"/>
+          <w:szCs w:val="20"/>
+        </w:rPr>
+        <w:t>))+</w:t>
+      </w:r>
+      <w:proofErr w:type="gramEnd"/>
+      <w:r>
+        <w:rPr>
+          <w:rFonts w:ascii="Menlo" w:hAnsi="Menlo" w:cs="Menlo"/>
+          <w:color w:val="D4D4D4"/>
+          <w:sz w:val="20"/>
+          <w:szCs w:val="20"/>
+        </w:rPr>
+        <w:t xml:space="preserve"> </w:t>
+      </w:r>
+      <w:r>
+        <w:rPr>
+          <w:rFonts w:ascii="Menlo" w:hAnsi="Menlo" w:cs="Menlo"/>
+          <w:color w:val="CE9178"/>
+          <w:sz w:val="20"/>
+          <w:szCs w:val="20"/>
+        </w:rPr>
+        <w:t>"#"</w:t>
+      </w:r>
+      <w:r>
+        <w:rPr>
+          <w:rFonts w:ascii="Menlo" w:hAnsi="Menlo" w:cs="Menlo"/>
+          <w:color w:val="D4D4D4"/>
+          <w:sz w:val="20"/>
+          <w:szCs w:val="20"/>
+        </w:rPr>
+        <w:t xml:space="preserve"> + s</w:t>
+      </w:r>
+    </w:p>
+    <w:p>
+      <w:pPr>
+        <w:shd w:val="clear" w:color="auto" w:fill="282828"/>
+        <w:spacing w:line="300" w:lineRule="atLeast"/>
+        <w:rPr>
+          <w:rFonts w:ascii="Menlo" w:hAnsi="Menlo" w:cs="Menlo"/>
+          <w:color w:val="D4D4D4"/>
+          <w:sz w:val="20"/>
+          <w:szCs w:val="20"/>
+        </w:rPr>
+      </w:pPr>
+    </w:p>
+    <w:p>
+      <w:pPr>
+        <w:shd w:val="clear" w:color="auto" w:fill="282828"/>
+        <w:spacing w:line="300" w:lineRule="atLeast"/>
+        <w:rPr>
+          <w:rFonts w:ascii="Menlo" w:hAnsi="Menlo" w:cs="Menlo"/>
+          <w:color w:val="D4D4D4"/>
+          <w:sz w:val="20"/>
+          <w:szCs w:val="20"/>
+        </w:rPr>
+      </w:pPr>
+      <w:r>
+        <w:rPr>
+          <w:rFonts w:ascii="Menlo" w:hAnsi="Menlo" w:cs="Menlo"/>
+          <w:color w:val="D4D4D4"/>
+          <w:sz w:val="20"/>
+          <w:szCs w:val="20"/>
+        </w:rPr>
+        <w:t xml:space="preserve">        </w:t>
+      </w:r>
+      <w:r>
+        <w:rPr>
+          <w:rFonts w:ascii="Menlo" w:hAnsi="Menlo" w:cs="Menlo"/>
+          <w:color w:val="C586C0"/>
+          <w:sz w:val="20"/>
+          <w:szCs w:val="20"/>
+        </w:rPr>
+        <w:t>return</w:t>
+      </w:r>
+      <w:r>
+        <w:rPr>
+          <w:rFonts w:ascii="Menlo" w:hAnsi="Menlo" w:cs="Menlo"/>
+          <w:color w:val="D4D4D4"/>
+          <w:sz w:val="20"/>
+          <w:szCs w:val="20"/>
+        </w:rPr>
+        <w:t xml:space="preserve"> </w:t>
+      </w:r>
+      <w:proofErr w:type="spellStart"/>
+      <w:r>
+        <w:rPr>
+          <w:rFonts w:ascii="Menlo" w:hAnsi="Menlo" w:cs="Menlo"/>
+          <w:color w:val="D4D4D4"/>
+          <w:sz w:val="20"/>
+          <w:szCs w:val="20"/>
+        </w:rPr>
+        <w:t>new_</w:t>
+      </w:r>
+      <w:proofErr w:type="gramStart"/>
+      <w:r>
+        <w:rPr>
+          <w:rFonts w:ascii="Menlo" w:hAnsi="Menlo" w:cs="Menlo"/>
+          <w:color w:val="D4D4D4"/>
+          <w:sz w:val="20"/>
+          <w:szCs w:val="20"/>
+        </w:rPr>
+        <w:t>s</w:t>
+      </w:r>
+      <w:proofErr w:type="spellEnd"/>
+      <w:proofErr w:type="gramEnd"/>
+    </w:p>
+    <w:p>
+      <w:pPr>
+        <w:shd w:val="clear" w:color="auto" w:fill="282828"/>
+        <w:spacing w:line="300" w:lineRule="atLeast"/>
+        <w:rPr>
+          <w:rFonts w:ascii="Menlo" w:hAnsi="Menlo" w:cs="Menlo"/>
+          <w:color w:val="D4D4D4"/>
+          <w:sz w:val="20"/>
+          <w:szCs w:val="20"/>
+        </w:rPr>
+      </w:pPr>
+      <w:r>
+        <w:rPr>
+          <w:rFonts w:ascii="Menlo" w:hAnsi="Menlo" w:cs="Menlo"/>
+          <w:color w:val="D4D4D4"/>
+          <w:sz w:val="20"/>
+          <w:szCs w:val="20"/>
+        </w:rPr>
+        <w:t xml:space="preserve">        </w:t>
+      </w:r>
+    </w:p>
+    <w:p>
+      <w:pPr>
+        <w:shd w:val="clear" w:color="auto" w:fill="282828"/>
+        <w:spacing w:after="240" w:line="300" w:lineRule="atLeast"/>
+        <w:rPr>
+          <w:rFonts w:ascii="Menlo" w:hAnsi="Menlo" w:cs="Menlo"/>
+          <w:color w:val="D4D4D4"/>
+          <w:sz w:val="20"/>
+          <w:szCs w:val="20"/>
+        </w:rPr>
+      </w:pPr>
+    </w:p>
+    <w:p>
+      <w:pPr>
+        <w:shd w:val="clear" w:color="auto" w:fill="282828"/>
+        <w:spacing w:line="300" w:lineRule="atLeast"/>
+        <w:rPr>
+          <w:rFonts w:ascii="Menlo" w:hAnsi="Menlo" w:cs="Menlo"/>
+          <w:color w:val="D4D4D4"/>
+          <w:sz w:val="20"/>
+          <w:szCs w:val="20"/>
+        </w:rPr>
+      </w:pPr>
+      <w:r>
+        <w:rPr>
+          <w:rFonts w:ascii="Menlo" w:hAnsi="Menlo" w:cs="Menlo"/>
+          <w:color w:val="D4D4D4"/>
+          <w:sz w:val="20"/>
+          <w:szCs w:val="20"/>
+        </w:rPr>
+        <w:t xml:space="preserve">        </w:t>
+      </w:r>
+    </w:p>
+    <w:p>
+      <w:pPr>
+        <w:shd w:val="clear" w:color="auto" w:fill="282828"/>
+        <w:spacing w:line="300" w:lineRule="atLeast"/>
+        <w:rPr>
+          <w:rFonts w:ascii="Menlo" w:hAnsi="Menlo" w:cs="Menlo"/>
+          <w:color w:val="D4D4D4"/>
+          <w:sz w:val="20"/>
+          <w:szCs w:val="20"/>
+        </w:rPr>
+      </w:pPr>
+    </w:p>
+    <w:p>
+      <w:pPr>
+        <w:shd w:val="clear" w:color="auto" w:fill="282828"/>
+        <w:spacing w:line="300" w:lineRule="atLeast"/>
+        <w:rPr>
+          <w:rFonts w:ascii="Menlo" w:hAnsi="Menlo" w:cs="Menlo"/>
+          <w:color w:val="D4D4D4"/>
+          <w:sz w:val="20"/>
+          <w:szCs w:val="20"/>
+        </w:rPr>
+      </w:pPr>
+      <w:r>
+        <w:rPr>
+          <w:rFonts w:ascii="Menlo" w:hAnsi="Menlo" w:cs="Menlo"/>
+          <w:color w:val="D4D4D4"/>
+          <w:sz w:val="20"/>
+          <w:szCs w:val="20"/>
+        </w:rPr>
+        <w:t xml:space="preserve">    </w:t>
+      </w:r>
+      <w:r>
+        <w:rPr>
+          <w:rFonts w:ascii="Menlo" w:hAnsi="Menlo" w:cs="Menlo"/>
+          <w:color w:val="569CD6"/>
+          <w:sz w:val="20"/>
+          <w:szCs w:val="20"/>
+        </w:rPr>
+        <w:t>def</w:t>
+      </w:r>
+      <w:r>
+        <w:rPr>
+          <w:rFonts w:ascii="Menlo" w:hAnsi="Menlo" w:cs="Menlo"/>
+          <w:color w:val="D4D4D4"/>
+          <w:sz w:val="20"/>
+          <w:szCs w:val="20"/>
+        </w:rPr>
+        <w:t xml:space="preserve"> </w:t>
+      </w:r>
+      <w:proofErr w:type="gramStart"/>
+      <w:r>
+        <w:rPr>
+          <w:rFonts w:ascii="Menlo" w:hAnsi="Menlo" w:cs="Menlo"/>
+          <w:color w:val="DCDCAA"/>
+          <w:sz w:val="20"/>
+          <w:szCs w:val="20"/>
+        </w:rPr>
+        <w:t>decode</w:t>
+      </w:r>
+      <w:r>
+        <w:rPr>
+          <w:rFonts w:ascii="Menlo" w:hAnsi="Menlo" w:cs="Menlo"/>
+          <w:color w:val="D4D4D4"/>
+          <w:sz w:val="20"/>
+          <w:szCs w:val="20"/>
+        </w:rPr>
+        <w:t>(</w:t>
+      </w:r>
+      <w:proofErr w:type="gramEnd"/>
+      <w:r>
+        <w:rPr>
+          <w:rFonts w:ascii="Menlo" w:hAnsi="Menlo" w:cs="Menlo"/>
+          <w:color w:val="9CDCFE"/>
+          <w:sz w:val="20"/>
+          <w:szCs w:val="20"/>
+        </w:rPr>
+        <w:t>self</w:t>
+      </w:r>
+      <w:r>
+        <w:rPr>
+          <w:rFonts w:ascii="Menlo" w:hAnsi="Menlo" w:cs="Menlo"/>
+          <w:color w:val="D4D4D4"/>
+          <w:sz w:val="20"/>
+          <w:szCs w:val="20"/>
+        </w:rPr>
+        <w:t xml:space="preserve">, </w:t>
+      </w:r>
+      <w:r>
+        <w:rPr>
+          <w:rFonts w:ascii="Menlo" w:hAnsi="Menlo" w:cs="Menlo"/>
+          <w:color w:val="9CDCFE"/>
+          <w:sz w:val="20"/>
+          <w:szCs w:val="20"/>
+        </w:rPr>
+        <w:t>s</w:t>
+      </w:r>
+      <w:r>
+        <w:rPr>
+          <w:rFonts w:ascii="Menlo" w:hAnsi="Menlo" w:cs="Menlo"/>
+          <w:color w:val="D4D4D4"/>
+          <w:sz w:val="20"/>
+          <w:szCs w:val="20"/>
+        </w:rPr>
+        <w:t xml:space="preserve">: </w:t>
+      </w:r>
+      <w:r>
+        <w:rPr>
+          <w:rFonts w:ascii="Menlo" w:hAnsi="Menlo" w:cs="Menlo"/>
+          <w:color w:val="4EC9B0"/>
+          <w:sz w:val="20"/>
+          <w:szCs w:val="20"/>
+        </w:rPr>
+        <w:t>str</w:t>
+      </w:r>
+      <w:r>
+        <w:rPr>
+          <w:rFonts w:ascii="Menlo" w:hAnsi="Menlo" w:cs="Menlo"/>
+          <w:color w:val="D4D4D4"/>
+          <w:sz w:val="20"/>
+          <w:szCs w:val="20"/>
+        </w:rPr>
+        <w:t>) -&gt; List[</w:t>
+      </w:r>
+      <w:r>
+        <w:rPr>
+          <w:rFonts w:ascii="Menlo" w:hAnsi="Menlo" w:cs="Menlo"/>
+          <w:color w:val="4EC9B0"/>
+          <w:sz w:val="20"/>
+          <w:szCs w:val="20"/>
+        </w:rPr>
+        <w:t>str</w:t>
+      </w:r>
+      <w:r>
+        <w:rPr>
+          <w:rFonts w:ascii="Menlo" w:hAnsi="Menlo" w:cs="Menlo"/>
+          <w:color w:val="D4D4D4"/>
+          <w:sz w:val="20"/>
+          <w:szCs w:val="20"/>
+        </w:rPr>
+        <w:t>]:</w:t>
+      </w:r>
+    </w:p>
+    <w:p>
+      <w:pPr>
+        <w:shd w:val="clear" w:color="auto" w:fill="282828"/>
+        <w:spacing w:line="300" w:lineRule="atLeast"/>
+        <w:rPr>
+          <w:rFonts w:ascii="Menlo" w:hAnsi="Menlo" w:cs="Menlo"/>
+          <w:color w:val="D4D4D4"/>
+          <w:sz w:val="20"/>
+          <w:szCs w:val="20"/>
+        </w:rPr>
+      </w:pPr>
+    </w:p>
+    <w:p>
+      <w:pPr>
+        <w:shd w:val="clear" w:color="auto" w:fill="282828"/>
+        <w:spacing w:line="300" w:lineRule="atLeast"/>
+        <w:rPr>
+          <w:rFonts w:ascii="Menlo" w:hAnsi="Menlo" w:cs="Menlo"/>
+          <w:color w:val="D4D4D4"/>
+          <w:sz w:val="20"/>
+          <w:szCs w:val="20"/>
+        </w:rPr>
+      </w:pPr>
+      <w:r>
+        <w:rPr>
+          <w:rFonts w:ascii="Menlo" w:hAnsi="Menlo" w:cs="Menlo"/>
+          <w:color w:val="D4D4D4"/>
+          <w:sz w:val="20"/>
+          <w:szCs w:val="20"/>
+        </w:rPr>
+        <w:t xml:space="preserve">        res = []</w:t>
+      </w:r>
+    </w:p>
+    <w:p>
+      <w:pPr>
+        <w:shd w:val="clear" w:color="auto" w:fill="282828"/>
+        <w:spacing w:line="300" w:lineRule="atLeast"/>
+        <w:rPr>
+          <w:rFonts w:ascii="Menlo" w:hAnsi="Menlo" w:cs="Menlo"/>
+          <w:color w:val="D4D4D4"/>
+          <w:sz w:val="20"/>
+          <w:szCs w:val="20"/>
+        </w:rPr>
+      </w:pPr>
+      <w:r>
+        <w:rPr>
+          <w:rFonts w:ascii="Menlo" w:hAnsi="Menlo" w:cs="Menlo"/>
+          <w:color w:val="D4D4D4"/>
+          <w:sz w:val="20"/>
+          <w:szCs w:val="20"/>
+        </w:rPr>
+        <w:t xml:space="preserve">        </w:t>
+      </w:r>
+      <w:proofErr w:type="spellStart"/>
+      <w:r>
+        <w:rPr>
+          <w:rFonts w:ascii="Menlo" w:hAnsi="Menlo" w:cs="Menlo"/>
+          <w:color w:val="D4D4D4"/>
+          <w:sz w:val="20"/>
+          <w:szCs w:val="20"/>
+        </w:rPr>
+        <w:t>i</w:t>
+      </w:r>
+      <w:proofErr w:type="spellEnd"/>
+      <w:r>
+        <w:rPr>
+          <w:rFonts w:ascii="Menlo" w:hAnsi="Menlo" w:cs="Menlo"/>
+          <w:color w:val="D4D4D4"/>
+          <w:sz w:val="20"/>
+          <w:szCs w:val="20"/>
+        </w:rPr>
+        <w:t xml:space="preserve"> = </w:t>
+      </w:r>
+      <w:r>
+        <w:rPr>
+          <w:rFonts w:ascii="Menlo" w:hAnsi="Menlo" w:cs="Menlo"/>
+          <w:color w:val="B5CEA8"/>
+          <w:sz w:val="20"/>
+          <w:szCs w:val="20"/>
+        </w:rPr>
+        <w:t>0</w:t>
+      </w:r>
+    </w:p>
+    <w:p>
+      <w:pPr>
+        <w:shd w:val="clear" w:color="auto" w:fill="282828"/>
+        <w:spacing w:line="300" w:lineRule="atLeast"/>
+        <w:rPr>
+          <w:rFonts w:ascii="Menlo" w:hAnsi="Menlo" w:cs="Menlo"/>
+          <w:color w:val="D4D4D4"/>
+          <w:sz w:val="20"/>
+          <w:szCs w:val="20"/>
+        </w:rPr>
+      </w:pPr>
+      <w:r>
+        <w:rPr>
+          <w:rFonts w:ascii="Menlo" w:hAnsi="Menlo" w:cs="Menlo"/>
+          <w:color w:val="D4D4D4"/>
+          <w:sz w:val="20"/>
+          <w:szCs w:val="20"/>
+        </w:rPr>
+        <w:t xml:space="preserve">        </w:t>
+      </w:r>
+      <w:r>
+        <w:rPr>
+          <w:rFonts w:ascii="Menlo" w:hAnsi="Menlo" w:cs="Menlo"/>
+          <w:color w:val="C586C0"/>
+          <w:sz w:val="20"/>
+          <w:szCs w:val="20"/>
+        </w:rPr>
+        <w:t>while</w:t>
+      </w:r>
+      <w:r>
+        <w:rPr>
+          <w:rFonts w:ascii="Menlo" w:hAnsi="Menlo" w:cs="Menlo"/>
+          <w:color w:val="D4D4D4"/>
+          <w:sz w:val="20"/>
+          <w:szCs w:val="20"/>
+        </w:rPr>
+        <w:t xml:space="preserve"> </w:t>
+      </w:r>
+      <w:proofErr w:type="spellStart"/>
+      <w:r>
+        <w:rPr>
+          <w:rFonts w:ascii="Menlo" w:hAnsi="Menlo" w:cs="Menlo"/>
+          <w:color w:val="D4D4D4"/>
+          <w:sz w:val="20"/>
+          <w:szCs w:val="20"/>
+        </w:rPr>
+        <w:t>i</w:t>
+      </w:r>
+      <w:proofErr w:type="spellEnd"/>
+      <w:r>
+        <w:rPr>
+          <w:rFonts w:ascii="Menlo" w:hAnsi="Menlo" w:cs="Menlo"/>
+          <w:color w:val="D4D4D4"/>
+          <w:sz w:val="20"/>
+          <w:szCs w:val="20"/>
+        </w:rPr>
+        <w:t xml:space="preserve"> &lt; </w:t>
+      </w:r>
+      <w:proofErr w:type="spellStart"/>
+      <w:r>
+        <w:rPr>
+          <w:rFonts w:ascii="Menlo" w:hAnsi="Menlo" w:cs="Menlo"/>
+          <w:color w:val="DCDCAA"/>
+          <w:sz w:val="20"/>
+          <w:szCs w:val="20"/>
+        </w:rPr>
+        <w:t>len</w:t>
+      </w:r>
+      <w:proofErr w:type="spellEnd"/>
+      <w:r>
+        <w:rPr>
+          <w:rFonts w:ascii="Menlo" w:hAnsi="Menlo" w:cs="Menlo"/>
+          <w:color w:val="D4D4D4"/>
+          <w:sz w:val="20"/>
+          <w:szCs w:val="20"/>
+        </w:rPr>
+        <w:t>(s):</w:t>
+      </w:r>
+    </w:p>
+    <w:p>
+      <w:pPr>
+        <w:shd w:val="clear" w:color="auto" w:fill="282828"/>
+        <w:spacing w:line="300" w:lineRule="atLeast"/>
+        <w:rPr>
+          <w:rFonts w:ascii="Menlo" w:hAnsi="Menlo" w:cs="Menlo"/>
+          <w:color w:val="D4D4D4"/>
+          <w:sz w:val="20"/>
+          <w:szCs w:val="20"/>
+        </w:rPr>
+      </w:pPr>
+      <w:r>
+        <w:rPr>
+          <w:rFonts w:ascii="Menlo" w:hAnsi="Menlo" w:cs="Menlo"/>
+          <w:color w:val="D4D4D4"/>
+          <w:sz w:val="20"/>
+          <w:szCs w:val="20"/>
+        </w:rPr>
+        <w:t xml:space="preserve">            j = </w:t>
+      </w:r>
+      <w:proofErr w:type="spellStart"/>
+      <w:r>
+        <w:rPr>
+          <w:rFonts w:ascii="Menlo" w:hAnsi="Menlo" w:cs="Menlo"/>
+          <w:color w:val="D4D4D4"/>
+          <w:sz w:val="20"/>
+          <w:szCs w:val="20"/>
+        </w:rPr>
+        <w:t>i</w:t>
+      </w:r>
+      <w:proofErr w:type="spellEnd"/>
+    </w:p>
+    <w:p>
+      <w:pPr>
+        <w:shd w:val="clear" w:color="auto" w:fill="282828"/>
+        <w:spacing w:line="300" w:lineRule="atLeast"/>
+        <w:rPr>
+          <w:rFonts w:ascii="Menlo" w:hAnsi="Menlo" w:cs="Menlo"/>
+          <w:color w:val="D4D4D4"/>
+          <w:sz w:val="20"/>
+          <w:szCs w:val="20"/>
+        </w:rPr>
+      </w:pPr>
+      <w:r>
+        <w:rPr>
+          <w:rFonts w:ascii="Menlo" w:hAnsi="Menlo" w:cs="Menlo"/>
+          <w:color w:val="D4D4D4"/>
+          <w:sz w:val="20"/>
+          <w:szCs w:val="20"/>
+        </w:rPr>
+        <w:t xml:space="preserve">            </w:t>
+      </w:r>
+      <w:r>
+        <w:rPr>
+          <w:rFonts w:ascii="Menlo" w:hAnsi="Menlo" w:cs="Menlo"/>
+          <w:color w:val="C586C0"/>
+          <w:sz w:val="20"/>
+          <w:szCs w:val="20"/>
+        </w:rPr>
+        <w:t>while</w:t>
+      </w:r>
+      <w:r>
+        <w:rPr>
+          <w:rFonts w:ascii="Menlo" w:hAnsi="Menlo" w:cs="Menlo"/>
+          <w:color w:val="D4D4D4"/>
+          <w:sz w:val="20"/>
+          <w:szCs w:val="20"/>
+        </w:rPr>
+        <w:t xml:space="preserve"> s[j</w:t>
+      </w:r>
+      <w:proofErr w:type="gramStart"/>
+      <w:r>
+        <w:rPr>
+          <w:rFonts w:ascii="Menlo" w:hAnsi="Menlo" w:cs="Menlo"/>
+          <w:color w:val="D4D4D4"/>
+          <w:sz w:val="20"/>
+          <w:szCs w:val="20"/>
+        </w:rPr>
+        <w:t>] !</w:t>
+      </w:r>
+      <w:proofErr w:type="gramEnd"/>
+      <w:r>
+        <w:rPr>
+          <w:rFonts w:ascii="Menlo" w:hAnsi="Menlo" w:cs="Menlo"/>
+          <w:color w:val="D4D4D4"/>
+          <w:sz w:val="20"/>
+          <w:szCs w:val="20"/>
+        </w:rPr>
+        <w:t xml:space="preserve">= </w:t>
+      </w:r>
+      <w:r>
+        <w:rPr>
+          <w:rFonts w:ascii="Menlo" w:hAnsi="Menlo" w:cs="Menlo"/>
+          <w:color w:val="CE9178"/>
+          <w:sz w:val="20"/>
+          <w:szCs w:val="20"/>
+        </w:rPr>
+        <w:t>"#"</w:t>
+      </w:r>
+      <w:r>
+        <w:rPr>
+          <w:rFonts w:ascii="Menlo" w:hAnsi="Menlo" w:cs="Menlo"/>
+          <w:color w:val="D4D4D4"/>
+          <w:sz w:val="20"/>
+          <w:szCs w:val="20"/>
+        </w:rPr>
+        <w:t>:</w:t>
+      </w:r>
+    </w:p>
+    <w:p>
+      <w:pPr>
+        <w:shd w:val="clear" w:color="auto" w:fill="282828"/>
+        <w:spacing w:line="300" w:lineRule="atLeast"/>
+        <w:rPr>
+          <w:rFonts w:ascii="Menlo" w:hAnsi="Menlo" w:cs="Menlo"/>
+          <w:color w:val="D4D4D4"/>
+          <w:sz w:val="20"/>
+          <w:szCs w:val="20"/>
+        </w:rPr>
+      </w:pPr>
+      <w:r>
+        <w:rPr>
+          <w:rFonts w:ascii="Menlo" w:hAnsi="Menlo" w:cs="Menlo"/>
+          <w:color w:val="D4D4D4"/>
+          <w:sz w:val="20"/>
+          <w:szCs w:val="20"/>
+        </w:rPr>
+        <w:t xml:space="preserve">                j += </w:t>
+      </w:r>
+      <w:r>
+        <w:rPr>
+          <w:rFonts w:ascii="Menlo" w:hAnsi="Menlo" w:cs="Menlo"/>
+          <w:color w:val="B5CEA8"/>
+          <w:sz w:val="20"/>
+          <w:szCs w:val="20"/>
+        </w:rPr>
+        <w:t>1</w:t>
+      </w:r>
+    </w:p>
+    <w:p>
+      <w:pPr>
+        <w:shd w:val="clear" w:color="auto" w:fill="282828"/>
+        <w:spacing w:line="300" w:lineRule="atLeast"/>
+        <w:rPr>
+          <w:rFonts w:ascii="Menlo" w:hAnsi="Menlo" w:cs="Menlo"/>
+          <w:color w:val="D4D4D4"/>
+          <w:sz w:val="20"/>
+          <w:szCs w:val="20"/>
+        </w:rPr>
+      </w:pPr>
+      <w:r>
+        <w:rPr>
+          <w:rFonts w:ascii="Menlo" w:hAnsi="Menlo" w:cs="Menlo"/>
+          <w:color w:val="D4D4D4"/>
+          <w:sz w:val="20"/>
+          <w:szCs w:val="20"/>
+        </w:rPr>
+        <w:t xml:space="preserve">            </w:t>
+      </w:r>
+    </w:p>
+    <w:p>
+      <w:pPr>
+        <w:shd w:val="clear" w:color="auto" w:fill="282828"/>
+        <w:spacing w:line="300" w:lineRule="atLeast"/>
+        <w:rPr>
+          <w:rFonts w:ascii="Menlo" w:hAnsi="Menlo" w:cs="Menlo"/>
+          <w:color w:val="D4D4D4"/>
+          <w:sz w:val="20"/>
+          <w:szCs w:val="20"/>
+        </w:rPr>
+      </w:pPr>
+      <w:r>
+        <w:rPr>
+          <w:rFonts w:ascii="Menlo" w:hAnsi="Menlo" w:cs="Menlo"/>
+          <w:color w:val="D4D4D4"/>
+          <w:sz w:val="20"/>
+          <w:szCs w:val="20"/>
+        </w:rPr>
+        <w:t xml:space="preserve">            length = </w:t>
+      </w:r>
+      <w:r>
+        <w:rPr>
+          <w:rFonts w:ascii="Menlo" w:hAnsi="Menlo" w:cs="Menlo"/>
+          <w:color w:val="4EC9B0"/>
+          <w:sz w:val="20"/>
+          <w:szCs w:val="20"/>
+        </w:rPr>
+        <w:t>int</w:t>
+      </w:r>
+      <w:r>
+        <w:rPr>
+          <w:rFonts w:ascii="Menlo" w:hAnsi="Menlo" w:cs="Menlo"/>
+          <w:color w:val="D4D4D4"/>
+          <w:sz w:val="20"/>
+          <w:szCs w:val="20"/>
+        </w:rPr>
+        <w:t>(s[</w:t>
+      </w:r>
+      <w:proofErr w:type="spellStart"/>
+      <w:proofErr w:type="gramStart"/>
+      <w:r>
+        <w:rPr>
+          <w:rFonts w:ascii="Menlo" w:hAnsi="Menlo" w:cs="Menlo"/>
+          <w:color w:val="D4D4D4"/>
+          <w:sz w:val="20"/>
+          <w:szCs w:val="20"/>
+        </w:rPr>
+        <w:t>i:j</w:t>
+      </w:r>
+      <w:proofErr w:type="spellEnd"/>
+      <w:proofErr w:type="gramEnd"/>
+      <w:r>
+        <w:rPr>
+          <w:rFonts w:ascii="Menlo" w:hAnsi="Menlo" w:cs="Menlo"/>
+          <w:color w:val="D4D4D4"/>
+          <w:sz w:val="20"/>
+          <w:szCs w:val="20"/>
+        </w:rPr>
+        <w:t>])</w:t>
+      </w:r>
+    </w:p>
+    <w:p>
+      <w:pPr>
+        <w:shd w:val="clear" w:color="auto" w:fill="282828"/>
+        <w:spacing w:line="300" w:lineRule="atLeast"/>
+        <w:rPr>
+          <w:rFonts w:ascii="Menlo" w:hAnsi="Menlo" w:cs="Menlo"/>
+          <w:color w:val="D4D4D4"/>
+          <w:sz w:val="20"/>
+          <w:szCs w:val="20"/>
+        </w:rPr>
+      </w:pPr>
+      <w:r>
+        <w:rPr>
+          <w:rFonts w:ascii="Menlo" w:hAnsi="Menlo" w:cs="Menlo"/>
+          <w:color w:val="D4D4D4"/>
+          <w:sz w:val="20"/>
+          <w:szCs w:val="20"/>
+        </w:rPr>
+        <w:t xml:space="preserve">            </w:t>
+      </w:r>
+      <w:proofErr w:type="spellStart"/>
+      <w:proofErr w:type="gramStart"/>
+      <w:r>
+        <w:rPr>
+          <w:rFonts w:ascii="Menlo" w:hAnsi="Menlo" w:cs="Menlo"/>
+          <w:color w:val="D4D4D4"/>
+          <w:sz w:val="20"/>
+          <w:szCs w:val="20"/>
+        </w:rPr>
+        <w:t>res.append</w:t>
+      </w:r>
+      <w:proofErr w:type="spellEnd"/>
+      <w:proofErr w:type="gramEnd"/>
+      <w:r>
+        <w:rPr>
+          <w:rFonts w:ascii="Menlo" w:hAnsi="Menlo" w:cs="Menlo"/>
+          <w:color w:val="D4D4D4"/>
+          <w:sz w:val="20"/>
+          <w:szCs w:val="20"/>
+        </w:rPr>
+        <w:t>(s[j+</w:t>
+      </w:r>
+      <w:r>
+        <w:rPr>
+          <w:rFonts w:ascii="Menlo" w:hAnsi="Menlo" w:cs="Menlo"/>
+          <w:color w:val="B5CEA8"/>
+          <w:sz w:val="20"/>
+          <w:szCs w:val="20"/>
+        </w:rPr>
+        <w:t>1</w:t>
+      </w:r>
+      <w:r>
+        <w:rPr>
+          <w:rFonts w:ascii="Menlo" w:hAnsi="Menlo" w:cs="Menlo"/>
+          <w:color w:val="D4D4D4"/>
+          <w:sz w:val="20"/>
+          <w:szCs w:val="20"/>
+        </w:rPr>
+        <w:t xml:space="preserve">: j + </w:t>
+      </w:r>
+      <w:r>
+        <w:rPr>
+          <w:rFonts w:ascii="Menlo" w:hAnsi="Menlo" w:cs="Menlo"/>
+          <w:color w:val="B5CEA8"/>
+          <w:sz w:val="20"/>
+          <w:szCs w:val="20"/>
+        </w:rPr>
+        <w:t>1</w:t>
+      </w:r>
+      <w:r>
+        <w:rPr>
+          <w:rFonts w:ascii="Menlo" w:hAnsi="Menlo" w:cs="Menlo"/>
+          <w:color w:val="D4D4D4"/>
+          <w:sz w:val="20"/>
+          <w:szCs w:val="20"/>
+        </w:rPr>
+        <w:t xml:space="preserve"> + length])</w:t>
+      </w:r>
+    </w:p>
+    <w:p>
+      <w:pPr>
+        <w:shd w:val="clear" w:color="auto" w:fill="282828"/>
+        <w:spacing w:line="300" w:lineRule="atLeast"/>
+        <w:rPr>
+          <w:rFonts w:ascii="Menlo" w:hAnsi="Menlo" w:cs="Menlo"/>
+          <w:color w:val="D4D4D4"/>
+          <w:sz w:val="20"/>
+          <w:szCs w:val="20"/>
+        </w:rPr>
+      </w:pPr>
+    </w:p>
+    <w:p>
+      <w:pPr>
+        <w:shd w:val="clear" w:color="auto" w:fill="282828"/>
+        <w:spacing w:line="300" w:lineRule="atLeast"/>
+        <w:rPr>
+          <w:rFonts w:ascii="Menlo" w:hAnsi="Menlo" w:cs="Menlo"/>
+          <w:color w:val="D4D4D4"/>
+          <w:sz w:val="20"/>
+          <w:szCs w:val="20"/>
+        </w:rPr>
+      </w:pPr>
+      <w:r>
+        <w:rPr>
+          <w:rFonts w:ascii="Menlo" w:hAnsi="Menlo" w:cs="Menlo"/>
+          <w:color w:val="D4D4D4"/>
+          <w:sz w:val="20"/>
+          <w:szCs w:val="20"/>
+        </w:rPr>
+        <w:t xml:space="preserve">            </w:t>
+      </w:r>
+      <w:proofErr w:type="spellStart"/>
+      <w:r>
+        <w:rPr>
+          <w:rFonts w:ascii="Menlo" w:hAnsi="Menlo" w:cs="Menlo"/>
+          <w:color w:val="D4D4D4"/>
+          <w:sz w:val="20"/>
+          <w:szCs w:val="20"/>
+        </w:rPr>
+        <w:t>i</w:t>
+      </w:r>
+      <w:proofErr w:type="spellEnd"/>
+      <w:r>
+        <w:rPr>
+          <w:rFonts w:ascii="Menlo" w:hAnsi="Menlo" w:cs="Menlo"/>
+          <w:color w:val="D4D4D4"/>
+          <w:sz w:val="20"/>
+          <w:szCs w:val="20"/>
+        </w:rPr>
+        <w:t xml:space="preserve"> = j + </w:t>
+      </w:r>
+      <w:r>
+        <w:rPr>
+          <w:rFonts w:ascii="Menlo" w:hAnsi="Menlo" w:cs="Menlo"/>
+          <w:color w:val="B5CEA8"/>
+          <w:sz w:val="20"/>
+          <w:szCs w:val="20"/>
+        </w:rPr>
+        <w:t>1</w:t>
+      </w:r>
+      <w:r>
+        <w:rPr>
+          <w:rFonts w:ascii="Menlo" w:hAnsi="Menlo" w:cs="Menlo"/>
+          <w:color w:val="D4D4D4"/>
+          <w:sz w:val="20"/>
+          <w:szCs w:val="20"/>
+        </w:rPr>
+        <w:t xml:space="preserve"> + length</w:t>
+      </w:r>
+    </w:p>
+    <w:p>
+      <w:pPr>
+        <w:shd w:val="clear" w:color="auto" w:fill="282828"/>
+        <w:spacing w:line="300" w:lineRule="atLeast"/>
+        <w:rPr>
+          <w:rFonts w:ascii="Menlo" w:hAnsi="Menlo" w:cs="Menlo"/>
+          <w:color w:val="D4D4D4"/>
+          <w:sz w:val="20"/>
+          <w:szCs w:val="20"/>
+        </w:rPr>
+      </w:pPr>
+      <w:r>
+        <w:rPr>
+          <w:rFonts w:ascii="Menlo" w:hAnsi="Menlo" w:cs="Menlo"/>
+          <w:color w:val="D4D4D4"/>
+          <w:sz w:val="20"/>
+          <w:szCs w:val="20"/>
+        </w:rPr>
+        <w:t xml:space="preserve">        </w:t>
+      </w:r>
+      <w:r>
+        <w:rPr>
+          <w:rFonts w:ascii="Menlo" w:hAnsi="Menlo" w:cs="Menlo"/>
+          <w:color w:val="C586C0"/>
+          <w:sz w:val="20"/>
+          <w:szCs w:val="20"/>
+        </w:rPr>
+        <w:t>return</w:t>
+      </w:r>
+      <w:r>
+        <w:rPr>
+          <w:rFonts w:ascii="Menlo" w:hAnsi="Menlo" w:cs="Menlo"/>
+          <w:color w:val="D4D4D4"/>
+          <w:sz w:val="20"/>
+          <w:szCs w:val="20"/>
+        </w:rPr>
+        <w:t xml:space="preserve"> </w:t>
+      </w:r>
+      <w:proofErr w:type="gramStart"/>
+      <w:r>
+        <w:rPr>
+          <w:rFonts w:ascii="Menlo" w:hAnsi="Menlo" w:cs="Menlo"/>
+          <w:color w:val="D4D4D4"/>
+          <w:sz w:val="20"/>
+          <w:szCs w:val="20"/>
+        </w:rPr>
+        <w:t>res</w:t>
+      </w:r>
+      <w:proofErr w:type="gramEnd"/>
+    </w:p>
+    <w:p>
+      <w:pPr>
+        <w:shd w:val="clear" w:color="auto" w:fill="282828"/>
+        <w:spacing w:line="300" w:lineRule="atLeast"/>
+        <w:rPr>
+          <w:rFonts w:ascii="Menlo" w:hAnsi="Menlo" w:cs="Menlo"/>
+          <w:color w:val="D4D4D4"/>
+          <w:sz w:val="20"/>
+          <w:szCs w:val="20"/>
+        </w:rPr>
+      </w:pPr>
+      <w:r>
+        <w:rPr>
+          <w:rFonts w:ascii="Menlo" w:hAnsi="Menlo" w:cs="Menlo"/>
+          <w:color w:val="D4D4D4"/>
+          <w:sz w:val="20"/>
+          <w:szCs w:val="20"/>
+        </w:rPr>
+        <w:t xml:space="preserve">            </w:t>
+      </w:r>
+    </w:p>
+    <w:p/>
+    <w:p>
+      <w:r>
+        <w:t xml:space="preserve">this is the most </w:t>
+      </w:r>
+      <w:proofErr w:type="spellStart"/>
+      <w:r>
+        <w:t>optiman</w:t>
+      </w:r>
+      <w:proofErr w:type="spellEnd"/>
+      <w:r>
+        <w:t xml:space="preserve"> solution with no external </w:t>
+      </w:r>
+      <w:proofErr w:type="spellStart"/>
+      <w:r>
+        <w:t>fucntions</w:t>
+      </w:r>
+      <w:proofErr w:type="spellEnd"/>
+      <w:r>
+        <w:t xml:space="preserve">. </w:t>
+      </w:r>
+    </w:p>
+    <w:p/>
+    <w:p>
+      <w:r>
+        <w:t>So we begin with encoding, we first start</w:t>
+      </w:r>
+      <w:r>
+        <w:t xml:space="preserve"> we </w:t>
+      </w:r>
+      <w:proofErr w:type="gramStart"/>
+      <w:r>
+        <w:t>getting</w:t>
+      </w:r>
+      <w:proofErr w:type="gramEnd"/>
+      <w:r>
+        <w:t xml:space="preserve"> the length, then add a delimiter then the string, </w:t>
+      </w:r>
+    </w:p>
+    <w:p/>
+    <w:p>
+      <w:r>
+        <w:t xml:space="preserve">For decode, use two while loops, first we start with an index I and keeping it to be less than </w:t>
+      </w:r>
+    </w:p>
+    <w:p>
+      <w:r>
+        <w:t xml:space="preserve">The length of the string, then we set I into j then </w:t>
+      </w:r>
+      <w:proofErr w:type="spellStart"/>
+      <w:r>
+        <w:t>initiat</w:t>
+      </w:r>
+      <w:proofErr w:type="spellEnd"/>
+      <w:r>
+        <w:t xml:space="preserve"> another while loop, keeping it not equal to the delimiter and incrementing it each instant the delimiter is not </w:t>
+      </w:r>
+      <w:proofErr w:type="gramStart"/>
+      <w:r>
+        <w:t>present..</w:t>
+      </w:r>
+      <w:proofErr w:type="gramEnd"/>
+    </w:p>
+    <w:p/>
+    <w:p>
+      <w:r>
+        <w:t xml:space="preserve">When we get the </w:t>
+      </w:r>
+      <w:proofErr w:type="spellStart"/>
+      <w:r>
+        <w:t>delimeter</w:t>
+      </w:r>
+      <w:proofErr w:type="spellEnd"/>
+      <w:r>
+        <w:t xml:space="preserve">, </w:t>
+      </w:r>
+      <w:r>
+        <w:t xml:space="preserve">we start from the I and extend to the j and convert it to int since it is the length of the next string then we append j+ 1 </w:t>
+      </w:r>
+      <w:proofErr w:type="gramStart"/>
+      <w:r>
+        <w:t>to  j</w:t>
+      </w:r>
+      <w:proofErr w:type="gramEnd"/>
+      <w:r>
+        <w:t>+ 1 + length to the result variable to get that portion of the list .</w:t>
+      </w:r>
+    </w:p>
+    <w:p/>
+    <w:p/>
+    <w:p>
+      <w:pPr>
+        <w:rPr>
+          <w:b/>
+          <w:bCs/>
+        </w:rPr>
+      </w:pPr>
+      <w:r>
+        <w:rPr>
+          <w:b/>
+          <w:bCs/>
+        </w:rPr>
+        <w:t xml:space="preserve">Product Except self, </w:t>
+      </w:r>
+    </w:p>
+    <w:p>
+      <w:r>
+        <w:t xml:space="preserve">I first came up with </w:t>
+      </w:r>
+      <w:proofErr w:type="spellStart"/>
+      <w:r>
+        <w:t>bruteforce</w:t>
+      </w:r>
+      <w:proofErr w:type="spellEnd"/>
+      <w:r>
+        <w:t xml:space="preserve"> with O(n**2) using two for loops and then </w:t>
+      </w:r>
+      <w:proofErr w:type="spellStart"/>
+      <w:r>
+        <w:t>chehck</w:t>
+      </w:r>
+      <w:proofErr w:type="spellEnd"/>
+      <w:r>
+        <w:t xml:space="preserve"> if </w:t>
+      </w:r>
+      <w:proofErr w:type="gramStart"/>
+      <w:r>
+        <w:t>I !</w:t>
+      </w:r>
+      <w:proofErr w:type="gramEnd"/>
+      <w:r>
+        <w:t xml:space="preserve">= j then </w:t>
+      </w:r>
+      <w:r>
+        <w:t xml:space="preserve">multiply everything with our dummy variable product containing 1. </w:t>
+      </w:r>
+    </w:p>
+    <w:p/>
+    <w:p/>
+    <w:p>
+      <w:r>
+        <w:t xml:space="preserve">But for optimal solution </w:t>
+      </w:r>
+    </w:p>
+    <w:p/>
+    <w:p>
+      <w:pPr>
+        <w:shd w:val="clear" w:color="auto" w:fill="1F1F1F"/>
+        <w:spacing w:line="270" w:lineRule="atLeast"/>
+        <w:rPr>
+          <w:rFonts w:ascii="Menlo" w:hAnsi="Menlo" w:cs="Menlo"/>
+          <w:color w:val="CCCCCC"/>
+          <w:sz w:val="18"/>
+          <w:szCs w:val="18"/>
+        </w:rPr>
+      </w:pPr>
+    </w:p>
+    <w:p>
+      <w:pPr>
+        <w:shd w:val="clear" w:color="auto" w:fill="1F1F1F"/>
+        <w:spacing w:line="270" w:lineRule="atLeast"/>
+        <w:rPr>
+          <w:rFonts w:ascii="Menlo" w:hAnsi="Menlo" w:cs="Menlo"/>
+          <w:color w:val="CCCCCC"/>
+          <w:sz w:val="18"/>
+          <w:szCs w:val="18"/>
+        </w:rPr>
+      </w:pPr>
+      <w:r>
+        <w:rPr>
+          <w:rFonts w:ascii="Menlo" w:hAnsi="Menlo" w:cs="Menlo"/>
+          <w:color w:val="569CD6"/>
+          <w:sz w:val="18"/>
+          <w:szCs w:val="18"/>
+        </w:rPr>
+        <w:t>def</w:t>
+      </w:r>
+      <w:r>
+        <w:rPr>
+          <w:rFonts w:ascii="Menlo" w:hAnsi="Menlo" w:cs="Menlo"/>
+          <w:color w:val="CCCCCC"/>
+          <w:sz w:val="18"/>
+          <w:szCs w:val="18"/>
+        </w:rPr>
+        <w:t xml:space="preserve"> </w:t>
+      </w:r>
+      <w:proofErr w:type="spellStart"/>
+      <w:r>
+        <w:rPr>
+          <w:rFonts w:ascii="Menlo" w:hAnsi="Menlo" w:cs="Menlo"/>
+          <w:color w:val="DCDCAA"/>
+          <w:sz w:val="18"/>
+          <w:szCs w:val="18"/>
+        </w:rPr>
+        <w:t>productExceptSelf</w:t>
+      </w:r>
+      <w:proofErr w:type="spellEnd"/>
+      <w:r>
+        <w:rPr>
+          <w:rFonts w:ascii="Menlo" w:hAnsi="Menlo" w:cs="Menlo"/>
+          <w:color w:val="CCCCCC"/>
+          <w:sz w:val="18"/>
+          <w:szCs w:val="18"/>
+        </w:rPr>
+        <w:t>(</w:t>
+      </w:r>
+      <w:proofErr w:type="spellStart"/>
+      <w:r>
+        <w:rPr>
+          <w:rFonts w:ascii="Menlo" w:hAnsi="Menlo" w:cs="Menlo"/>
+          <w:color w:val="9CDCFE"/>
+          <w:sz w:val="18"/>
+          <w:szCs w:val="18"/>
+        </w:rPr>
+        <w:t>nums</w:t>
+      </w:r>
+      <w:proofErr w:type="spellEnd"/>
+      <w:r>
+        <w:rPr>
+          <w:rFonts w:ascii="Menlo" w:hAnsi="Menlo" w:cs="Menlo"/>
+          <w:color w:val="CCCCCC"/>
+          <w:sz w:val="18"/>
+          <w:szCs w:val="18"/>
+        </w:rPr>
+        <w:t>):</w:t>
+      </w:r>
+    </w:p>
+    <w:p>
+      <w:pPr>
+        <w:shd w:val="clear" w:color="auto" w:fill="1F1F1F"/>
+        <w:spacing w:line="270" w:lineRule="atLeast"/>
+        <w:rPr>
+          <w:rFonts w:ascii="Menlo" w:hAnsi="Menlo" w:cs="Menlo"/>
+          <w:color w:val="CCCCCC"/>
+          <w:sz w:val="18"/>
+          <w:szCs w:val="18"/>
+        </w:rPr>
+      </w:pPr>
+    </w:p>
+    <w:p>
+      <w:pPr>
+        <w:shd w:val="clear" w:color="auto" w:fill="1F1F1F"/>
+        <w:spacing w:line="270" w:lineRule="atLeast"/>
+        <w:rPr>
+          <w:rFonts w:ascii="Menlo" w:hAnsi="Menlo" w:cs="Menlo"/>
+          <w:color w:val="CCCCCC"/>
+          <w:sz w:val="18"/>
+          <w:szCs w:val="18"/>
+        </w:rPr>
+      </w:pPr>
+      <w:r>
+        <w:rPr>
+          <w:rFonts w:ascii="Menlo" w:hAnsi="Menlo" w:cs="Menlo"/>
+          <w:color w:val="CCCCCC"/>
+          <w:sz w:val="18"/>
+          <w:szCs w:val="18"/>
+        </w:rPr>
+        <w:t xml:space="preserve">    res </w:t>
+      </w:r>
+      <w:r>
+        <w:rPr>
+          <w:rFonts w:ascii="Menlo" w:hAnsi="Menlo" w:cs="Menlo"/>
+          <w:color w:val="D4D4D4"/>
+          <w:sz w:val="18"/>
+          <w:szCs w:val="18"/>
+        </w:rPr>
+        <w:t>=</w:t>
+      </w:r>
+      <w:r>
+        <w:rPr>
+          <w:rFonts w:ascii="Menlo" w:hAnsi="Menlo" w:cs="Menlo"/>
+          <w:color w:val="CCCCCC"/>
+          <w:sz w:val="18"/>
+          <w:szCs w:val="18"/>
+        </w:rPr>
+        <w:t xml:space="preserve"> [</w:t>
+      </w:r>
+      <w:r>
+        <w:rPr>
+          <w:rFonts w:ascii="Menlo" w:hAnsi="Menlo" w:cs="Menlo"/>
+          <w:color w:val="B5CEA8"/>
+          <w:sz w:val="18"/>
+          <w:szCs w:val="18"/>
+        </w:rPr>
+        <w:t>1</w:t>
+      </w:r>
+      <w:r>
+        <w:rPr>
+          <w:rFonts w:ascii="Menlo" w:hAnsi="Menlo" w:cs="Menlo"/>
+          <w:color w:val="CCCCCC"/>
+          <w:sz w:val="18"/>
+          <w:szCs w:val="18"/>
+        </w:rPr>
+        <w:t xml:space="preserve">] </w:t>
+      </w:r>
+      <w:r>
+        <w:rPr>
+          <w:rFonts w:ascii="Menlo" w:hAnsi="Menlo" w:cs="Menlo"/>
+          <w:color w:val="D4D4D4"/>
+          <w:sz w:val="18"/>
+          <w:szCs w:val="18"/>
+        </w:rPr>
+        <w:t>*</w:t>
+      </w:r>
+      <w:r>
+        <w:rPr>
+          <w:rFonts w:ascii="Menlo" w:hAnsi="Menlo" w:cs="Menlo"/>
+          <w:color w:val="CCCCCC"/>
+          <w:sz w:val="18"/>
+          <w:szCs w:val="18"/>
+        </w:rPr>
+        <w:t xml:space="preserve"> </w:t>
+      </w:r>
+      <w:proofErr w:type="spellStart"/>
+      <w:r>
+        <w:rPr>
+          <w:rFonts w:ascii="Menlo" w:hAnsi="Menlo" w:cs="Menlo"/>
+          <w:color w:val="DCDCAA"/>
+          <w:sz w:val="18"/>
+          <w:szCs w:val="18"/>
+        </w:rPr>
+        <w:t>len</w:t>
+      </w:r>
+      <w:proofErr w:type="spellEnd"/>
+      <w:r>
+        <w:rPr>
+          <w:rFonts w:ascii="Menlo" w:hAnsi="Menlo" w:cs="Menlo"/>
+          <w:color w:val="CCCCCC"/>
+          <w:sz w:val="18"/>
+          <w:szCs w:val="18"/>
+        </w:rPr>
+        <w:t>(</w:t>
+      </w:r>
+      <w:proofErr w:type="spellStart"/>
+      <w:r>
+        <w:rPr>
+          <w:rFonts w:ascii="Menlo" w:hAnsi="Menlo" w:cs="Menlo"/>
+          <w:color w:val="CCCCCC"/>
+          <w:sz w:val="18"/>
+          <w:szCs w:val="18"/>
+        </w:rPr>
+        <w:t>nums</w:t>
+      </w:r>
+      <w:proofErr w:type="spellEnd"/>
+      <w:r>
+        <w:rPr>
+          <w:rFonts w:ascii="Menlo" w:hAnsi="Menlo" w:cs="Menlo"/>
+          <w:color w:val="CCCCCC"/>
+          <w:sz w:val="18"/>
+          <w:szCs w:val="18"/>
+        </w:rPr>
+        <w:t>)</w:t>
+      </w:r>
+    </w:p>
+    <w:p>
+      <w:pPr>
+        <w:shd w:val="clear" w:color="auto" w:fill="1F1F1F"/>
+        <w:spacing w:line="270" w:lineRule="atLeast"/>
+        <w:rPr>
+          <w:rFonts w:ascii="Menlo" w:hAnsi="Menlo" w:cs="Menlo"/>
+          <w:color w:val="CCCCCC"/>
+          <w:sz w:val="18"/>
+          <w:szCs w:val="18"/>
+        </w:rPr>
+      </w:pPr>
+      <w:r>
+        <w:rPr>
+          <w:rFonts w:ascii="Menlo" w:hAnsi="Menlo" w:cs="Menlo"/>
+          <w:color w:val="CCCCCC"/>
+          <w:sz w:val="18"/>
+          <w:szCs w:val="18"/>
+        </w:rPr>
+        <w:t xml:space="preserve">    prefix </w:t>
+      </w:r>
+      <w:r>
+        <w:rPr>
+          <w:rFonts w:ascii="Menlo" w:hAnsi="Menlo" w:cs="Menlo"/>
+          <w:color w:val="D4D4D4"/>
+          <w:sz w:val="18"/>
+          <w:szCs w:val="18"/>
+        </w:rPr>
+        <w:t>=</w:t>
+      </w:r>
+      <w:r>
+        <w:rPr>
+          <w:rFonts w:ascii="Menlo" w:hAnsi="Menlo" w:cs="Menlo"/>
+          <w:color w:val="CCCCCC"/>
+          <w:sz w:val="18"/>
+          <w:szCs w:val="18"/>
+        </w:rPr>
+        <w:t xml:space="preserve"> </w:t>
+      </w:r>
+      <w:r>
+        <w:rPr>
+          <w:rFonts w:ascii="Menlo" w:hAnsi="Menlo" w:cs="Menlo"/>
+          <w:color w:val="B5CEA8"/>
+          <w:sz w:val="18"/>
+          <w:szCs w:val="18"/>
+        </w:rPr>
+        <w:t>1</w:t>
+      </w:r>
+    </w:p>
+    <w:p>
+      <w:pPr>
+        <w:shd w:val="clear" w:color="auto" w:fill="1F1F1F"/>
+        <w:spacing w:line="270" w:lineRule="atLeast"/>
+        <w:rPr>
+          <w:rFonts w:ascii="Menlo" w:hAnsi="Menlo" w:cs="Menlo"/>
+          <w:color w:val="CCCCCC"/>
+          <w:sz w:val="18"/>
+          <w:szCs w:val="18"/>
+        </w:rPr>
+      </w:pPr>
+      <w:r>
+        <w:rPr>
+          <w:rFonts w:ascii="Menlo" w:hAnsi="Menlo" w:cs="Menlo"/>
+          <w:color w:val="CCCCCC"/>
+          <w:sz w:val="18"/>
+          <w:szCs w:val="18"/>
+        </w:rPr>
+        <w:t xml:space="preserve">    </w:t>
+      </w:r>
+      <w:r>
+        <w:rPr>
+          <w:rFonts w:ascii="Menlo" w:hAnsi="Menlo" w:cs="Menlo"/>
+          <w:color w:val="C586C0"/>
+          <w:sz w:val="18"/>
+          <w:szCs w:val="18"/>
+        </w:rPr>
+        <w:t>for</w:t>
+      </w:r>
+      <w:r>
+        <w:rPr>
+          <w:rFonts w:ascii="Menlo" w:hAnsi="Menlo" w:cs="Menlo"/>
+          <w:color w:val="CCCCCC"/>
+          <w:sz w:val="18"/>
+          <w:szCs w:val="18"/>
+        </w:rPr>
+        <w:t xml:space="preserve"> </w:t>
+      </w:r>
+      <w:proofErr w:type="spellStart"/>
+      <w:r>
+        <w:rPr>
+          <w:rFonts w:ascii="Menlo" w:hAnsi="Menlo" w:cs="Menlo"/>
+          <w:color w:val="CCCCCC"/>
+          <w:sz w:val="18"/>
+          <w:szCs w:val="18"/>
+        </w:rPr>
+        <w:t>i</w:t>
+      </w:r>
+      <w:proofErr w:type="spellEnd"/>
+      <w:r>
+        <w:rPr>
+          <w:rFonts w:ascii="Menlo" w:hAnsi="Menlo" w:cs="Menlo"/>
+          <w:color w:val="CCCCCC"/>
+          <w:sz w:val="18"/>
+          <w:szCs w:val="18"/>
+        </w:rPr>
+        <w:t xml:space="preserve"> </w:t>
+      </w:r>
+      <w:r>
+        <w:rPr>
+          <w:rFonts w:ascii="Menlo" w:hAnsi="Menlo" w:cs="Menlo"/>
+          <w:color w:val="C586C0"/>
+          <w:sz w:val="18"/>
+          <w:szCs w:val="18"/>
+        </w:rPr>
+        <w:t>in</w:t>
+      </w:r>
+      <w:r>
+        <w:rPr>
+          <w:rFonts w:ascii="Menlo" w:hAnsi="Menlo" w:cs="Menlo"/>
+          <w:color w:val="CCCCCC"/>
+          <w:sz w:val="18"/>
+          <w:szCs w:val="18"/>
+        </w:rPr>
+        <w:t xml:space="preserve"> </w:t>
+      </w:r>
+      <w:r>
+        <w:rPr>
+          <w:rFonts w:ascii="Menlo" w:hAnsi="Menlo" w:cs="Menlo"/>
+          <w:color w:val="DCDCAA"/>
+          <w:sz w:val="18"/>
+          <w:szCs w:val="18"/>
+        </w:rPr>
+        <w:t>range</w:t>
+      </w:r>
+      <w:r>
+        <w:rPr>
+          <w:rFonts w:ascii="Menlo" w:hAnsi="Menlo" w:cs="Menlo"/>
+          <w:color w:val="CCCCCC"/>
+          <w:sz w:val="18"/>
+          <w:szCs w:val="18"/>
+        </w:rPr>
+        <w:t>(</w:t>
+      </w:r>
+      <w:proofErr w:type="spellStart"/>
+      <w:r>
+        <w:rPr>
+          <w:rFonts w:ascii="Menlo" w:hAnsi="Menlo" w:cs="Menlo"/>
+          <w:color w:val="DCDCAA"/>
+          <w:sz w:val="18"/>
+          <w:szCs w:val="18"/>
+        </w:rPr>
+        <w:t>len</w:t>
+      </w:r>
+      <w:proofErr w:type="spellEnd"/>
+      <w:r>
+        <w:rPr>
+          <w:rFonts w:ascii="Menlo" w:hAnsi="Menlo" w:cs="Menlo"/>
+          <w:color w:val="CCCCCC"/>
+          <w:sz w:val="18"/>
+          <w:szCs w:val="18"/>
+        </w:rPr>
+        <w:t>(</w:t>
+      </w:r>
+      <w:proofErr w:type="spellStart"/>
+      <w:r>
+        <w:rPr>
+          <w:rFonts w:ascii="Menlo" w:hAnsi="Menlo" w:cs="Menlo"/>
+          <w:color w:val="CCCCCC"/>
+          <w:sz w:val="18"/>
+          <w:szCs w:val="18"/>
+        </w:rPr>
+        <w:t>nums</w:t>
+      </w:r>
+      <w:proofErr w:type="spellEnd"/>
+      <w:r>
+        <w:rPr>
+          <w:rFonts w:ascii="Menlo" w:hAnsi="Menlo" w:cs="Menlo"/>
+          <w:color w:val="CCCCCC"/>
+          <w:sz w:val="18"/>
+          <w:szCs w:val="18"/>
+        </w:rPr>
+        <w:t>)):</w:t>
+      </w:r>
+    </w:p>
+    <w:p>
+      <w:pPr>
+        <w:shd w:val="clear" w:color="auto" w:fill="1F1F1F"/>
+        <w:spacing w:line="270" w:lineRule="atLeast"/>
+        <w:rPr>
+          <w:rFonts w:ascii="Menlo" w:hAnsi="Menlo" w:cs="Menlo"/>
+          <w:color w:val="CCCCCC"/>
+          <w:sz w:val="18"/>
+          <w:szCs w:val="18"/>
+        </w:rPr>
+      </w:pPr>
+      <w:r>
+        <w:rPr>
+          <w:rFonts w:ascii="Menlo" w:hAnsi="Menlo" w:cs="Menlo"/>
+          <w:color w:val="CCCCCC"/>
+          <w:sz w:val="18"/>
+          <w:szCs w:val="18"/>
+        </w:rPr>
+        <w:t xml:space="preserve">        res[</w:t>
+      </w:r>
+      <w:proofErr w:type="spellStart"/>
+      <w:r>
+        <w:rPr>
+          <w:rFonts w:ascii="Menlo" w:hAnsi="Menlo" w:cs="Menlo"/>
+          <w:color w:val="CCCCCC"/>
+          <w:sz w:val="18"/>
+          <w:szCs w:val="18"/>
+        </w:rPr>
+        <w:t>i</w:t>
+      </w:r>
+      <w:proofErr w:type="spellEnd"/>
+      <w:r>
+        <w:rPr>
+          <w:rFonts w:ascii="Menlo" w:hAnsi="Menlo" w:cs="Menlo"/>
+          <w:color w:val="CCCCCC"/>
+          <w:sz w:val="18"/>
+          <w:szCs w:val="18"/>
+        </w:rPr>
+        <w:t xml:space="preserve">] </w:t>
+      </w:r>
+      <w:r>
+        <w:rPr>
+          <w:rFonts w:ascii="Menlo" w:hAnsi="Menlo" w:cs="Menlo"/>
+          <w:color w:val="D4D4D4"/>
+          <w:sz w:val="18"/>
+          <w:szCs w:val="18"/>
+        </w:rPr>
+        <w:t>=</w:t>
+      </w:r>
+      <w:r>
+        <w:rPr>
+          <w:rFonts w:ascii="Menlo" w:hAnsi="Menlo" w:cs="Menlo"/>
+          <w:color w:val="CCCCCC"/>
+          <w:sz w:val="18"/>
+          <w:szCs w:val="18"/>
+        </w:rPr>
+        <w:t xml:space="preserve"> prefix</w:t>
+      </w:r>
+    </w:p>
+    <w:p>
+      <w:pPr>
+        <w:shd w:val="clear" w:color="auto" w:fill="1F1F1F"/>
+        <w:spacing w:line="270" w:lineRule="atLeast"/>
+        <w:rPr>
+          <w:rFonts w:ascii="Menlo" w:hAnsi="Menlo" w:cs="Menlo"/>
+          <w:color w:val="CCCCCC"/>
+          <w:sz w:val="18"/>
+          <w:szCs w:val="18"/>
+        </w:rPr>
+      </w:pPr>
+      <w:r>
+        <w:rPr>
+          <w:rFonts w:ascii="Menlo" w:hAnsi="Menlo" w:cs="Menlo"/>
+          <w:color w:val="CCCCCC"/>
+          <w:sz w:val="18"/>
+          <w:szCs w:val="18"/>
+        </w:rPr>
+        <w:t xml:space="preserve">        prefix </w:t>
+      </w:r>
+      <w:r>
+        <w:rPr>
+          <w:rFonts w:ascii="Menlo" w:hAnsi="Menlo" w:cs="Menlo"/>
+          <w:color w:val="D4D4D4"/>
+          <w:sz w:val="18"/>
+          <w:szCs w:val="18"/>
+        </w:rPr>
+        <w:t>*=</w:t>
+      </w:r>
+      <w:r>
+        <w:rPr>
+          <w:rFonts w:ascii="Menlo" w:hAnsi="Menlo" w:cs="Menlo"/>
+          <w:color w:val="CCCCCC"/>
+          <w:sz w:val="18"/>
+          <w:szCs w:val="18"/>
+        </w:rPr>
+        <w:t xml:space="preserve"> </w:t>
+      </w:r>
+      <w:proofErr w:type="spellStart"/>
+      <w:r>
+        <w:rPr>
+          <w:rFonts w:ascii="Menlo" w:hAnsi="Menlo" w:cs="Menlo"/>
+          <w:color w:val="CCCCCC"/>
+          <w:sz w:val="18"/>
+          <w:szCs w:val="18"/>
+        </w:rPr>
+        <w:t>nums</w:t>
+      </w:r>
+      <w:proofErr w:type="spellEnd"/>
+      <w:r>
+        <w:rPr>
+          <w:rFonts w:ascii="Menlo" w:hAnsi="Menlo" w:cs="Menlo"/>
+          <w:color w:val="CCCCCC"/>
+          <w:sz w:val="18"/>
+          <w:szCs w:val="18"/>
+        </w:rPr>
+        <w:t>[</w:t>
+      </w:r>
+      <w:proofErr w:type="spellStart"/>
+      <w:r>
+        <w:rPr>
+          <w:rFonts w:ascii="Menlo" w:hAnsi="Menlo" w:cs="Menlo"/>
+          <w:color w:val="CCCCCC"/>
+          <w:sz w:val="18"/>
+          <w:szCs w:val="18"/>
+        </w:rPr>
+        <w:t>i</w:t>
+      </w:r>
+      <w:proofErr w:type="spellEnd"/>
+      <w:r>
+        <w:rPr>
+          <w:rFonts w:ascii="Menlo" w:hAnsi="Menlo" w:cs="Menlo"/>
+          <w:color w:val="CCCCCC"/>
+          <w:sz w:val="18"/>
+          <w:szCs w:val="18"/>
+        </w:rPr>
+        <w:t>]</w:t>
+      </w:r>
+    </w:p>
+    <w:p>
+      <w:pPr>
+        <w:shd w:val="clear" w:color="auto" w:fill="1F1F1F"/>
+        <w:spacing w:line="270" w:lineRule="atLeast"/>
+        <w:rPr>
+          <w:rFonts w:ascii="Menlo" w:hAnsi="Menlo" w:cs="Menlo"/>
+          <w:color w:val="CCCCCC"/>
+          <w:sz w:val="18"/>
+          <w:szCs w:val="18"/>
+        </w:rPr>
+      </w:pPr>
+      <w:r>
+        <w:rPr>
+          <w:rFonts w:ascii="Menlo" w:hAnsi="Menlo" w:cs="Menlo"/>
+          <w:color w:val="CCCCCC"/>
+          <w:sz w:val="18"/>
+          <w:szCs w:val="18"/>
+        </w:rPr>
+        <w:t xml:space="preserve">    postfix </w:t>
+      </w:r>
+      <w:r>
+        <w:rPr>
+          <w:rFonts w:ascii="Menlo" w:hAnsi="Menlo" w:cs="Menlo"/>
+          <w:color w:val="D4D4D4"/>
+          <w:sz w:val="18"/>
+          <w:szCs w:val="18"/>
+        </w:rPr>
+        <w:t>=</w:t>
+      </w:r>
+      <w:r>
+        <w:rPr>
+          <w:rFonts w:ascii="Menlo" w:hAnsi="Menlo" w:cs="Menlo"/>
+          <w:color w:val="CCCCCC"/>
+          <w:sz w:val="18"/>
+          <w:szCs w:val="18"/>
+        </w:rPr>
+        <w:t xml:space="preserve"> </w:t>
+      </w:r>
+      <w:r>
+        <w:rPr>
+          <w:rFonts w:ascii="Menlo" w:hAnsi="Menlo" w:cs="Menlo"/>
+          <w:color w:val="B5CEA8"/>
+          <w:sz w:val="18"/>
+          <w:szCs w:val="18"/>
+        </w:rPr>
+        <w:t>1</w:t>
+      </w:r>
+    </w:p>
+    <w:p>
+      <w:pPr>
+        <w:shd w:val="clear" w:color="auto" w:fill="1F1F1F"/>
+        <w:spacing w:line="270" w:lineRule="atLeast"/>
+        <w:rPr>
+          <w:rFonts w:ascii="Menlo" w:hAnsi="Menlo" w:cs="Menlo"/>
+          <w:color w:val="CCCCCC"/>
+          <w:sz w:val="18"/>
+          <w:szCs w:val="18"/>
+        </w:rPr>
+      </w:pPr>
+      <w:r>
+        <w:rPr>
+          <w:rFonts w:ascii="Menlo" w:hAnsi="Menlo" w:cs="Menlo"/>
+          <w:color w:val="CCCCCC"/>
+          <w:sz w:val="18"/>
+          <w:szCs w:val="18"/>
+        </w:rPr>
+        <w:lastRenderedPageBreak/>
+        <w:t xml:space="preserve">    </w:t>
+      </w:r>
+      <w:r>
+        <w:rPr>
+          <w:rFonts w:ascii="Menlo" w:hAnsi="Menlo" w:cs="Menlo"/>
+          <w:color w:val="C586C0"/>
+          <w:sz w:val="18"/>
+          <w:szCs w:val="18"/>
+        </w:rPr>
+        <w:t>for</w:t>
+      </w:r>
+      <w:r>
+        <w:rPr>
+          <w:rFonts w:ascii="Menlo" w:hAnsi="Menlo" w:cs="Menlo"/>
+          <w:color w:val="CCCCCC"/>
+          <w:sz w:val="18"/>
+          <w:szCs w:val="18"/>
+        </w:rPr>
+        <w:t xml:space="preserve"> </w:t>
+      </w:r>
+      <w:proofErr w:type="spellStart"/>
+      <w:r>
+        <w:rPr>
+          <w:rFonts w:ascii="Menlo" w:hAnsi="Menlo" w:cs="Menlo"/>
+          <w:color w:val="CCCCCC"/>
+          <w:sz w:val="18"/>
+          <w:szCs w:val="18"/>
+        </w:rPr>
+        <w:t>i</w:t>
+      </w:r>
+      <w:proofErr w:type="spellEnd"/>
+      <w:r>
+        <w:rPr>
+          <w:rFonts w:ascii="Menlo" w:hAnsi="Menlo" w:cs="Menlo"/>
+          <w:color w:val="CCCCCC"/>
+          <w:sz w:val="18"/>
+          <w:szCs w:val="18"/>
+        </w:rPr>
+        <w:t xml:space="preserve"> </w:t>
+      </w:r>
+      <w:r>
+        <w:rPr>
+          <w:rFonts w:ascii="Menlo" w:hAnsi="Menlo" w:cs="Menlo"/>
+          <w:color w:val="C586C0"/>
+          <w:sz w:val="18"/>
+          <w:szCs w:val="18"/>
+        </w:rPr>
+        <w:t>in</w:t>
+      </w:r>
+      <w:r>
+        <w:rPr>
+          <w:rFonts w:ascii="Menlo" w:hAnsi="Menlo" w:cs="Menlo"/>
+          <w:color w:val="CCCCCC"/>
+          <w:sz w:val="18"/>
+          <w:szCs w:val="18"/>
+        </w:rPr>
+        <w:t xml:space="preserve"> </w:t>
+      </w:r>
+      <w:r>
+        <w:rPr>
+          <w:rFonts w:ascii="Menlo" w:hAnsi="Menlo" w:cs="Menlo"/>
+          <w:color w:val="DCDCAA"/>
+          <w:sz w:val="18"/>
+          <w:szCs w:val="18"/>
+        </w:rPr>
+        <w:t>range</w:t>
+      </w:r>
+      <w:r>
+        <w:rPr>
+          <w:rFonts w:ascii="Menlo" w:hAnsi="Menlo" w:cs="Menlo"/>
+          <w:color w:val="CCCCCC"/>
+          <w:sz w:val="18"/>
+          <w:szCs w:val="18"/>
+        </w:rPr>
+        <w:t>(</w:t>
+      </w:r>
+      <w:proofErr w:type="spellStart"/>
+      <w:r>
+        <w:rPr>
+          <w:rFonts w:ascii="Menlo" w:hAnsi="Menlo" w:cs="Menlo"/>
+          <w:color w:val="DCDCAA"/>
+          <w:sz w:val="18"/>
+          <w:szCs w:val="18"/>
+        </w:rPr>
+        <w:t>len</w:t>
+      </w:r>
+      <w:proofErr w:type="spellEnd"/>
+      <w:r>
+        <w:rPr>
+          <w:rFonts w:ascii="Menlo" w:hAnsi="Menlo" w:cs="Menlo"/>
+          <w:color w:val="CCCCCC"/>
+          <w:sz w:val="18"/>
+          <w:szCs w:val="18"/>
+        </w:rPr>
+        <w:t>(</w:t>
+      </w:r>
+      <w:proofErr w:type="spellStart"/>
+      <w:r>
+        <w:rPr>
+          <w:rFonts w:ascii="Menlo" w:hAnsi="Menlo" w:cs="Menlo"/>
+          <w:color w:val="CCCCCC"/>
+          <w:sz w:val="18"/>
+          <w:szCs w:val="18"/>
+        </w:rPr>
+        <w:t>nums</w:t>
+      </w:r>
+      <w:proofErr w:type="spellEnd"/>
+      <w:r>
+        <w:rPr>
+          <w:rFonts w:ascii="Menlo" w:hAnsi="Menlo" w:cs="Menlo"/>
+          <w:color w:val="CCCCCC"/>
+          <w:sz w:val="18"/>
+          <w:szCs w:val="18"/>
+        </w:rPr>
+        <w:t>)</w:t>
+      </w:r>
+      <w:r>
+        <w:rPr>
+          <w:rFonts w:ascii="Menlo" w:hAnsi="Menlo" w:cs="Menlo"/>
+          <w:color w:val="D4D4D4"/>
+          <w:sz w:val="18"/>
+          <w:szCs w:val="18"/>
+        </w:rPr>
+        <w:t>-</w:t>
+      </w:r>
+      <w:r>
+        <w:rPr>
+          <w:rFonts w:ascii="Menlo" w:hAnsi="Menlo" w:cs="Menlo"/>
+          <w:color w:val="B5CEA8"/>
+          <w:sz w:val="18"/>
+          <w:szCs w:val="18"/>
+        </w:rPr>
+        <w:t>1</w:t>
+      </w:r>
+      <w:r>
+        <w:rPr>
+          <w:rFonts w:ascii="Menlo" w:hAnsi="Menlo" w:cs="Menlo"/>
+          <w:color w:val="CCCCCC"/>
+          <w:sz w:val="18"/>
+          <w:szCs w:val="18"/>
+        </w:rPr>
+        <w:t xml:space="preserve">, </w:t>
+      </w:r>
+      <w:r>
+        <w:rPr>
+          <w:rFonts w:ascii="Menlo" w:hAnsi="Menlo" w:cs="Menlo"/>
+          <w:color w:val="D4D4D4"/>
+          <w:sz w:val="18"/>
+          <w:szCs w:val="18"/>
+        </w:rPr>
+        <w:t>-</w:t>
+      </w:r>
+      <w:r>
+        <w:rPr>
+          <w:rFonts w:ascii="Menlo" w:hAnsi="Menlo" w:cs="Menlo"/>
+          <w:color w:val="B5CEA8"/>
+          <w:sz w:val="18"/>
+          <w:szCs w:val="18"/>
+        </w:rPr>
+        <w:t>1</w:t>
+      </w:r>
+      <w:r>
+        <w:rPr>
+          <w:rFonts w:ascii="Menlo" w:hAnsi="Menlo" w:cs="Menlo"/>
+          <w:color w:val="CCCCCC"/>
+          <w:sz w:val="18"/>
+          <w:szCs w:val="18"/>
+        </w:rPr>
+        <w:t xml:space="preserve">, </w:t>
+      </w:r>
+      <w:r>
+        <w:rPr>
+          <w:rFonts w:ascii="Menlo" w:hAnsi="Menlo" w:cs="Menlo"/>
+          <w:color w:val="D4D4D4"/>
+          <w:sz w:val="18"/>
+          <w:szCs w:val="18"/>
+        </w:rPr>
+        <w:t>-</w:t>
+      </w:r>
+      <w:r>
+        <w:rPr>
+          <w:rFonts w:ascii="Menlo" w:hAnsi="Menlo" w:cs="Menlo"/>
+          <w:color w:val="B5CEA8"/>
+          <w:sz w:val="18"/>
+          <w:szCs w:val="18"/>
+        </w:rPr>
+        <w:t>1</w:t>
+      </w:r>
+      <w:r>
+        <w:rPr>
+          <w:rFonts w:ascii="Menlo" w:hAnsi="Menlo" w:cs="Menlo"/>
+          <w:color w:val="CCCCCC"/>
+          <w:sz w:val="18"/>
+          <w:szCs w:val="18"/>
+        </w:rPr>
+        <w:t>):</w:t>
+      </w:r>
+    </w:p>
+    <w:p>
+      <w:pPr>
+        <w:shd w:val="clear" w:color="auto" w:fill="1F1F1F"/>
+        <w:spacing w:line="270" w:lineRule="atLeast"/>
+        <w:rPr>
+          <w:rFonts w:ascii="Menlo" w:hAnsi="Menlo" w:cs="Menlo"/>
+          <w:color w:val="CCCCCC"/>
+          <w:sz w:val="18"/>
+          <w:szCs w:val="18"/>
+        </w:rPr>
+      </w:pPr>
+      <w:r>
+        <w:rPr>
+          <w:rFonts w:ascii="Menlo" w:hAnsi="Menlo" w:cs="Menlo"/>
+          <w:color w:val="CCCCCC"/>
+          <w:sz w:val="18"/>
+          <w:szCs w:val="18"/>
+        </w:rPr>
+        <w:t xml:space="preserve">        res[</w:t>
+      </w:r>
+      <w:proofErr w:type="spellStart"/>
+      <w:r>
+        <w:rPr>
+          <w:rFonts w:ascii="Menlo" w:hAnsi="Menlo" w:cs="Menlo"/>
+          <w:color w:val="CCCCCC"/>
+          <w:sz w:val="18"/>
+          <w:szCs w:val="18"/>
+        </w:rPr>
+        <w:t>i</w:t>
+      </w:r>
+      <w:proofErr w:type="spellEnd"/>
+      <w:r>
+        <w:rPr>
+          <w:rFonts w:ascii="Menlo" w:hAnsi="Menlo" w:cs="Menlo"/>
+          <w:color w:val="CCCCCC"/>
+          <w:sz w:val="18"/>
+          <w:szCs w:val="18"/>
+        </w:rPr>
+        <w:t xml:space="preserve">] </w:t>
+      </w:r>
+      <w:r>
+        <w:rPr>
+          <w:rFonts w:ascii="Menlo" w:hAnsi="Menlo" w:cs="Menlo"/>
+          <w:color w:val="D4D4D4"/>
+          <w:sz w:val="18"/>
+          <w:szCs w:val="18"/>
+        </w:rPr>
+        <w:t>*=</w:t>
+      </w:r>
+      <w:r>
+        <w:rPr>
+          <w:rFonts w:ascii="Menlo" w:hAnsi="Menlo" w:cs="Menlo"/>
+          <w:color w:val="CCCCCC"/>
+          <w:sz w:val="18"/>
+          <w:szCs w:val="18"/>
+        </w:rPr>
+        <w:t xml:space="preserve"> postfix</w:t>
+      </w:r>
+    </w:p>
+    <w:p>
+      <w:pPr>
+        <w:shd w:val="clear" w:color="auto" w:fill="1F1F1F"/>
+        <w:spacing w:line="270" w:lineRule="atLeast"/>
+        <w:rPr>
+          <w:rFonts w:ascii="Menlo" w:hAnsi="Menlo" w:cs="Menlo"/>
+          <w:color w:val="CCCCCC"/>
+          <w:sz w:val="18"/>
+          <w:szCs w:val="18"/>
+        </w:rPr>
+      </w:pPr>
+      <w:r>
+        <w:rPr>
+          <w:rFonts w:ascii="Menlo" w:hAnsi="Menlo" w:cs="Menlo"/>
+          <w:color w:val="CCCCCC"/>
+          <w:sz w:val="18"/>
+          <w:szCs w:val="18"/>
+        </w:rPr>
+        <w:t xml:space="preserve">        postfix </w:t>
+      </w:r>
+      <w:r>
+        <w:rPr>
+          <w:rFonts w:ascii="Menlo" w:hAnsi="Menlo" w:cs="Menlo"/>
+          <w:color w:val="D4D4D4"/>
+          <w:sz w:val="18"/>
+          <w:szCs w:val="18"/>
+        </w:rPr>
+        <w:t>*=</w:t>
+      </w:r>
+      <w:r>
+        <w:rPr>
+          <w:rFonts w:ascii="Menlo" w:hAnsi="Menlo" w:cs="Menlo"/>
+          <w:color w:val="CCCCCC"/>
+          <w:sz w:val="18"/>
+          <w:szCs w:val="18"/>
+        </w:rPr>
+        <w:t xml:space="preserve"> </w:t>
+      </w:r>
+      <w:proofErr w:type="spellStart"/>
+      <w:r>
+        <w:rPr>
+          <w:rFonts w:ascii="Menlo" w:hAnsi="Menlo" w:cs="Menlo"/>
+          <w:color w:val="CCCCCC"/>
+          <w:sz w:val="18"/>
+          <w:szCs w:val="18"/>
+        </w:rPr>
+        <w:t>nums</w:t>
+      </w:r>
+      <w:proofErr w:type="spellEnd"/>
+      <w:r>
+        <w:rPr>
+          <w:rFonts w:ascii="Menlo" w:hAnsi="Menlo" w:cs="Menlo"/>
+          <w:color w:val="CCCCCC"/>
+          <w:sz w:val="18"/>
+          <w:szCs w:val="18"/>
+        </w:rPr>
+        <w:t>[</w:t>
+      </w:r>
+      <w:proofErr w:type="spellStart"/>
+      <w:r>
+        <w:rPr>
+          <w:rFonts w:ascii="Menlo" w:hAnsi="Menlo" w:cs="Menlo"/>
+          <w:color w:val="CCCCCC"/>
+          <w:sz w:val="18"/>
+          <w:szCs w:val="18"/>
+        </w:rPr>
+        <w:t>i</w:t>
+      </w:r>
+      <w:proofErr w:type="spellEnd"/>
+      <w:r>
+        <w:rPr>
+          <w:rFonts w:ascii="Menlo" w:hAnsi="Menlo" w:cs="Menlo"/>
+          <w:color w:val="CCCCCC"/>
+          <w:sz w:val="18"/>
+          <w:szCs w:val="18"/>
+        </w:rPr>
+        <w:t>]</w:t>
+      </w:r>
+    </w:p>
+    <w:p>
+      <w:pPr>
+        <w:shd w:val="clear" w:color="auto" w:fill="1F1F1F"/>
+        <w:spacing w:line="270" w:lineRule="atLeast"/>
+        <w:rPr>
+          <w:rFonts w:ascii="Menlo" w:hAnsi="Menlo" w:cs="Menlo"/>
+          <w:color w:val="CCCCCC"/>
+          <w:sz w:val="18"/>
+          <w:szCs w:val="18"/>
+        </w:rPr>
+      </w:pPr>
+      <w:r>
+        <w:rPr>
+          <w:rFonts w:ascii="Menlo" w:hAnsi="Menlo" w:cs="Menlo"/>
+          <w:color w:val="CCCCCC"/>
+          <w:sz w:val="18"/>
+          <w:szCs w:val="18"/>
+        </w:rPr>
+        <w:t xml:space="preserve">    </w:t>
+      </w:r>
+    </w:p>
+    <w:p>
+      <w:pPr>
+        <w:shd w:val="clear" w:color="auto" w:fill="1F1F1F"/>
+        <w:spacing w:line="270" w:lineRule="atLeast"/>
+        <w:rPr>
+          <w:rFonts w:ascii="Menlo" w:hAnsi="Menlo" w:cs="Menlo"/>
+          <w:color w:val="CCCCCC"/>
+          <w:sz w:val="18"/>
+          <w:szCs w:val="18"/>
+        </w:rPr>
+      </w:pPr>
+      <w:r>
+        <w:rPr>
+          <w:rFonts w:ascii="Menlo" w:hAnsi="Menlo" w:cs="Menlo"/>
+          <w:color w:val="CCCCCC"/>
+          <w:sz w:val="18"/>
+          <w:szCs w:val="18"/>
+        </w:rPr>
+        <w:t xml:space="preserve">    </w:t>
+      </w:r>
+      <w:r>
+        <w:rPr>
+          <w:rFonts w:ascii="Menlo" w:hAnsi="Menlo" w:cs="Menlo"/>
+          <w:color w:val="C586C0"/>
+          <w:sz w:val="18"/>
+          <w:szCs w:val="18"/>
+        </w:rPr>
+        <w:t>return</w:t>
+      </w:r>
+      <w:r>
+        <w:rPr>
+          <w:rFonts w:ascii="Menlo" w:hAnsi="Menlo" w:cs="Menlo"/>
+          <w:color w:val="CCCCCC"/>
+          <w:sz w:val="18"/>
+          <w:szCs w:val="18"/>
+        </w:rPr>
+        <w:t xml:space="preserve"> </w:t>
+      </w:r>
+      <w:proofErr w:type="gramStart"/>
+      <w:r>
+        <w:rPr>
+          <w:rFonts w:ascii="Menlo" w:hAnsi="Menlo" w:cs="Menlo"/>
+          <w:color w:val="CCCCCC"/>
+          <w:sz w:val="18"/>
+          <w:szCs w:val="18"/>
+        </w:rPr>
+        <w:t>res</w:t>
+      </w:r>
+      <w:proofErr w:type="gramEnd"/>
+    </w:p>
+    <w:p>
+      <w:pPr>
+        <w:shd w:val="clear" w:color="auto" w:fill="1F1F1F"/>
+        <w:spacing w:after="240" w:line="270" w:lineRule="atLeast"/>
+        <w:rPr>
+          <w:rFonts w:ascii="Menlo" w:hAnsi="Menlo" w:cs="Menlo"/>
+          <w:color w:val="CCCCCC"/>
+          <w:sz w:val="18"/>
+          <w:szCs w:val="18"/>
+        </w:rPr>
+      </w:pPr>
+      <w:r>
+        <w:rPr>
+          <w:rFonts w:ascii="Menlo" w:hAnsi="Menlo" w:cs="Menlo"/>
+          <w:color w:val="CCCCCC"/>
+          <w:sz w:val="18"/>
+          <w:szCs w:val="18"/>
+        </w:rPr>
+        <w:br/>
+      </w:r>
+    </w:p>
+    <w:p>
+      <w:pPr>
+        <w:shd w:val="clear" w:color="auto" w:fill="1F1F1F"/>
+        <w:spacing w:line="270" w:lineRule="atLeast"/>
+        <w:rPr>
+          <w:rFonts w:ascii="Menlo" w:hAnsi="Menlo" w:cs="Menlo"/>
+          <w:color w:val="CCCCCC"/>
+          <w:sz w:val="18"/>
+          <w:szCs w:val="18"/>
+        </w:rPr>
+      </w:pPr>
+      <w:r>
+        <w:rPr>
+          <w:rFonts w:ascii="Menlo" w:hAnsi="Menlo" w:cs="Menlo"/>
+          <w:color w:val="DCDCAA"/>
+          <w:sz w:val="18"/>
+          <w:szCs w:val="18"/>
+        </w:rPr>
+        <w:t>print</w:t>
+      </w:r>
+      <w:r>
+        <w:rPr>
+          <w:rFonts w:ascii="Menlo" w:hAnsi="Menlo" w:cs="Menlo"/>
+          <w:color w:val="CCCCCC"/>
+          <w:sz w:val="18"/>
+          <w:szCs w:val="18"/>
+        </w:rPr>
+        <w:t>(</w:t>
+      </w:r>
+      <w:proofErr w:type="spellStart"/>
+      <w:proofErr w:type="gramStart"/>
+      <w:r>
+        <w:rPr>
+          <w:rFonts w:ascii="Menlo" w:hAnsi="Menlo" w:cs="Menlo"/>
+          <w:color w:val="CCCCCC"/>
+          <w:sz w:val="18"/>
+          <w:szCs w:val="18"/>
+        </w:rPr>
+        <w:t>productExceptSelf</w:t>
+      </w:r>
+      <w:proofErr w:type="spellEnd"/>
+      <w:r>
+        <w:rPr>
+          <w:rFonts w:ascii="Menlo" w:hAnsi="Menlo" w:cs="Menlo"/>
+          <w:color w:val="CCCCCC"/>
+          <w:sz w:val="18"/>
+          <w:szCs w:val="18"/>
+        </w:rPr>
+        <w:t>(</w:t>
+      </w:r>
+      <w:proofErr w:type="gramEnd"/>
+      <w:r>
+        <w:rPr>
+          <w:rFonts w:ascii="Menlo" w:hAnsi="Menlo" w:cs="Menlo"/>
+          <w:color w:val="CCCCCC"/>
+          <w:sz w:val="18"/>
+          <w:szCs w:val="18"/>
+        </w:rPr>
+        <w:t>[</w:t>
+      </w:r>
+      <w:r>
+        <w:rPr>
+          <w:rFonts w:ascii="Menlo" w:hAnsi="Menlo" w:cs="Menlo"/>
+          <w:color w:val="B5CEA8"/>
+          <w:sz w:val="18"/>
+          <w:szCs w:val="18"/>
+        </w:rPr>
+        <w:t>1</w:t>
+      </w:r>
+      <w:r>
+        <w:rPr>
+          <w:rFonts w:ascii="Menlo" w:hAnsi="Menlo" w:cs="Menlo"/>
+          <w:color w:val="CCCCCC"/>
+          <w:sz w:val="18"/>
+          <w:szCs w:val="18"/>
+        </w:rPr>
+        <w:t>,</w:t>
+      </w:r>
+      <w:r>
+        <w:rPr>
+          <w:rFonts w:ascii="Menlo" w:hAnsi="Menlo" w:cs="Menlo"/>
+          <w:color w:val="B5CEA8"/>
+          <w:sz w:val="18"/>
+          <w:szCs w:val="18"/>
+        </w:rPr>
+        <w:t>2</w:t>
+      </w:r>
+      <w:r>
+        <w:rPr>
+          <w:rFonts w:ascii="Menlo" w:hAnsi="Menlo" w:cs="Menlo"/>
+          <w:color w:val="CCCCCC"/>
+          <w:sz w:val="18"/>
+          <w:szCs w:val="18"/>
+        </w:rPr>
+        <w:t>,</w:t>
+      </w:r>
+      <w:r>
+        <w:rPr>
+          <w:rFonts w:ascii="Menlo" w:hAnsi="Menlo" w:cs="Menlo"/>
+          <w:color w:val="B5CEA8"/>
+          <w:sz w:val="18"/>
+          <w:szCs w:val="18"/>
+        </w:rPr>
+        <w:t>3</w:t>
+      </w:r>
+      <w:r>
+        <w:rPr>
+          <w:rFonts w:ascii="Menlo" w:hAnsi="Menlo" w:cs="Menlo"/>
+          <w:color w:val="CCCCCC"/>
+          <w:sz w:val="18"/>
+          <w:szCs w:val="18"/>
+        </w:rPr>
+        <w:t>,</w:t>
+      </w:r>
+      <w:r>
+        <w:rPr>
+          <w:rFonts w:ascii="Menlo" w:hAnsi="Menlo" w:cs="Menlo"/>
+          <w:color w:val="B5CEA8"/>
+          <w:sz w:val="18"/>
+          <w:szCs w:val="18"/>
+        </w:rPr>
+        <w:t>4</w:t>
+      </w:r>
+      <w:r>
+        <w:rPr>
+          <w:rFonts w:ascii="Menlo" w:hAnsi="Menlo" w:cs="Menlo"/>
+          <w:color w:val="CCCCCC"/>
+          <w:sz w:val="18"/>
+          <w:szCs w:val="18"/>
+        </w:rPr>
+        <w:t>]))</w:t>
+      </w:r>
+    </w:p>
+    <w:p>
+      <w:pPr>
+        <w:shd w:val="clear" w:color="auto" w:fill="1F1F1F"/>
+        <w:spacing w:line="270" w:lineRule="atLeast"/>
+        <w:rPr>
+          <w:rFonts w:ascii="Menlo" w:hAnsi="Menlo" w:cs="Menlo"/>
+          <w:color w:val="CCCCCC"/>
+          <w:sz w:val="18"/>
+          <w:szCs w:val="18"/>
+        </w:rPr>
+      </w:pPr>
+    </w:p>
+    <w:p/>
+    <w:p>
+      <w:r>
+        <w:t xml:space="preserve">this works, so we have a result array with initially 1 element in each since one is the identity element for multiplication. </w:t>
+      </w:r>
+    </w:p>
+    <w:p/>
+    <w:p>
+      <w:r>
+        <w:t xml:space="preserve">Then we employ prefix and postfix. </w:t>
+      </w:r>
+      <w:proofErr w:type="spellStart"/>
+      <w:r>
+        <w:t>Throught</w:t>
+      </w:r>
+      <w:proofErr w:type="spellEnd"/>
+      <w:r>
+        <w:t xml:space="preserve"> pattern </w:t>
+      </w:r>
+      <w:proofErr w:type="spellStart"/>
+      <w:r>
+        <w:t>recorginitoin</w:t>
+      </w:r>
+      <w:proofErr w:type="spellEnd"/>
+      <w:r>
+        <w:t xml:space="preserve"> we realize that the first of both is 1 so we initialize prefix and postfix to 1, then beginning with prefix, we </w:t>
+      </w:r>
+      <w:proofErr w:type="spellStart"/>
+      <w:r>
+        <w:t>iteratie</w:t>
+      </w:r>
+      <w:proofErr w:type="spellEnd"/>
+      <w:r>
+        <w:t xml:space="preserve"> and multiple element positions to the prefix except the last </w:t>
+      </w:r>
+      <w:proofErr w:type="gramStart"/>
+      <w:r>
+        <w:t>element,  and</w:t>
+      </w:r>
+      <w:proofErr w:type="gramEnd"/>
+      <w:r>
+        <w:t xml:space="preserve"> store it in result</w:t>
+      </w:r>
+    </w:p>
+    <w:p/>
+    <w:p>
+      <w:r>
+        <w:t xml:space="preserve">For post fix, starting from the last element we </w:t>
+      </w:r>
+      <w:proofErr w:type="gramStart"/>
+      <w:r>
+        <w:t>multiply  end</w:t>
+      </w:r>
+      <w:proofErr w:type="gramEnd"/>
+      <w:r>
+        <w:t xml:space="preserve"> omit the first element and store this in result straight up . </w:t>
+      </w:r>
+    </w:p>
+    <w:p/>
+    <w:p>
+      <w:r>
+        <w:t>Valid Sodoku</w:t>
       </w:r>
     </w:p>
     <w:sectPr>
@@ -14404,7 +18590,6 @@
   <w:style w:type="character" w:default="1" w:styleId="DefaultParagraphFont">
     <w:name w:val="Default Paragraph Font"/>
     <w:uiPriority w:val="1"/>
-    <w:semiHidden/>
     <w:unhideWhenUsed/>
   </w:style>
   <w:style w:type="table" w:default="1" w:styleId="TableNormal">

</xml_diff>